<commit_message>
rettet rapport + div
</commit_message>
<xml_diff>
--- a/Samlet Rapport.docx
+++ b/Samlet Rapport.docx
@@ -1,6 +1,6 @@
 
 <file path=word/document.xml><?xml version="1.0" encoding="utf-8"?>
-<w:document xmlns:wpc="http://schemas.microsoft.com/office/word/2010/wordprocessingCanvas" xmlns:mc="http://schemas.openxmlformats.org/markup-compatibility/2006" xmlns:o="urn:schemas-microsoft-com:office:office" xmlns:r="http://schemas.openxmlformats.org/officeDocument/2006/relationships" xmlns:m="http://schemas.openxmlformats.org/officeDocument/2006/math" xmlns:v="urn:schemas-microsoft-com:vml" xmlns:wp14="http://schemas.microsoft.com/office/word/2010/wordprocessingDrawing" xmlns:wp="http://schemas.openxmlformats.org/drawingml/2006/wordprocessingDrawing" xmlns:w10="urn:schemas-microsoft-com:office:word" xmlns:w="http://schemas.openxmlformats.org/wordprocessingml/2006/main" xmlns:w14="http://schemas.microsoft.com/office/word/2010/wordml" xmlns:wpg="http://schemas.microsoft.com/office/word/2010/wordprocessingGroup" xmlns:wpi="http://schemas.microsoft.com/office/word/2010/wordprocessingInk" xmlns:wne="http://schemas.microsoft.com/office/word/2006/wordml" xmlns:wps="http://schemas.microsoft.com/office/word/2010/wordprocessingShape" mc:Ignorable="w14 wp14">
+<w:document xmlns:ve="http://schemas.openxmlformats.org/markup-compatibility/2006" xmlns:o="urn:schemas-microsoft-com:office:office" xmlns:r="http://schemas.openxmlformats.org/officeDocument/2006/relationships" xmlns:m="http://schemas.openxmlformats.org/officeDocument/2006/math" xmlns:v="urn:schemas-microsoft-com:vml" xmlns:wp="http://schemas.openxmlformats.org/drawingml/2006/wordprocessingDrawing" xmlns:w10="urn:schemas-microsoft-com:office:word" xmlns:w="http://schemas.openxmlformats.org/wordprocessingml/2006/main" xmlns:wne="http://schemas.microsoft.com/office/word/2006/wordml">
   <w:body>
     <w:sdt>
       <w:sdtPr>
@@ -29,7 +29,7 @@
           <w:tblPr>
             <w:tblW w:w="5000" w:type="pct"/>
             <w:jc w:val="center"/>
-            <w:tblLook w:val="04A0" w:firstRow="1" w:lastRow="0" w:firstColumn="1" w:lastColumn="0" w:noHBand="0" w:noVBand="1"/>
+            <w:tblLook w:val="04A0"/>
           </w:tblPr>
           <w:tblGrid>
             <w:gridCol w:w="9854"/>
@@ -57,7 +57,7 @@
                     <w:noProof/>
                   </w:rPr>
                   <w:drawing>
-                    <wp:anchor distT="0" distB="0" distL="114300" distR="114300" simplePos="0" relativeHeight="251658240" behindDoc="0" locked="0" layoutInCell="1" allowOverlap="1" wp14:anchorId="4E86F526" wp14:editId="2A778DEB">
+                    <wp:anchor distT="0" distB="0" distL="114300" distR="114300" simplePos="0" relativeHeight="251658240" behindDoc="0" locked="0" layoutInCell="1" allowOverlap="1">
                       <wp:simplePos x="0" y="0"/>
                       <wp:positionH relativeFrom="column">
                         <wp:posOffset>-11430</wp:posOffset>
@@ -82,10 +82,10 @@
                               </pic:cNvPicPr>
                             </pic:nvPicPr>
                             <pic:blipFill>
-                              <a:blip r:embed="rId7">
+                              <a:blip r:embed="rId6" cstate="print">
                                 <a:extLst>
                                   <a:ext uri="{28A0092B-C50C-407E-A947-70E740481C1C}">
-                                    <a14:useLocalDpi xmlns:a14="http://schemas.microsoft.com/office/drawing/2010/main" val="0"/>
+                                    <a14:useLocalDpi xmlns:a14="http://schemas.microsoft.com/office/drawing/2010/main" xmlns:wps="http://schemas.microsoft.com/office/word/2010/wordprocessingShape" xmlns:wpi="http://schemas.microsoft.com/office/word/2010/wordprocessingInk" xmlns:wpg="http://schemas.microsoft.com/office/word/2010/wordprocessingGroup" xmlns:w14="http://schemas.microsoft.com/office/word/2010/wordml" xmlns:w="http://schemas.openxmlformats.org/wordprocessingml/2006/main" xmlns:w10="urn:schemas-microsoft-com:office:word" xmlns:wp14="http://schemas.microsoft.com/office/word/2010/wordprocessingDrawing" xmlns:v="urn:schemas-microsoft-com:vml" xmlns:o="urn:schemas-microsoft-com:office:office" xmlns:mc="http://schemas.openxmlformats.org/markup-compatibility/2006" xmlns:wpc="http://schemas.microsoft.com/office/word/2010/wordprocessingCanvas" xmlns="" val="0"/>
                                   </a:ext>
                                 </a:extLst>
                               </a:blip>
@@ -110,12 +110,6 @@
                           </pic:pic>
                         </a:graphicData>
                       </a:graphic>
-                      <wp14:sizeRelH relativeFrom="page">
-                        <wp14:pctWidth>0</wp14:pctWidth>
-                      </wp14:sizeRelH>
-                      <wp14:sizeRelV relativeFrom="page">
-                        <wp14:pctHeight>0</wp14:pctHeight>
-                      </wp14:sizeRelV>
                     </wp:anchor>
                   </w:drawing>
                 </w:r>
@@ -143,7 +137,6 @@
                 <w:dataBinding w:prefixMappings="xmlns:ns0='http://schemas.openxmlformats.org/package/2006/metadata/core-properties' xmlns:ns1='http://purl.org/dc/elements/1.1/'" w:xpath="/ns0:coreProperties[1]/ns1:title[1]" w:storeItemID="{6C3C8BC8-F283-45AE-878A-BAB7291924A1}"/>
                 <w:text/>
               </w:sdtPr>
-              <w:sdtEndPr/>
               <w:sdtContent>
                 <w:tc>
                   <w:tcPr>
@@ -198,7 +191,6 @@
                 <w:dataBinding w:prefixMappings="xmlns:ns0='http://schemas.openxmlformats.org/package/2006/metadata/core-properties' xmlns:ns1='http://purl.org/dc/elements/1.1/'" w:xpath="/ns0:coreProperties[1]/ns1:subject[1]" w:storeItemID="{6C3C8BC8-F283-45AE-878A-BAB7291924A1}"/>
                 <w:text/>
               </w:sdtPr>
-              <w:sdtEndPr/>
               <w:sdtContent>
                 <w:tc>
                   <w:tcPr>
@@ -264,13 +256,9 @@
                 </w:rPr>
                 <w:alias w:val="Forfatter"/>
                 <w:id w:val="15524260"/>
-                <w:placeholder>
-                  <w:docPart w:val="9A1E701D726A4E7D9D731330C87CE46E"/>
-                </w:placeholder>
                 <w:dataBinding w:prefixMappings="xmlns:ns0='http://schemas.openxmlformats.org/package/2006/metadata/core-properties' xmlns:ns1='http://purl.org/dc/elements/1.1/'" w:xpath="/ns0:coreProperties[1]/ns1:creator[1]" w:storeItemID="{6C3C8BC8-F283-45AE-878A-BAB7291924A1}"/>
                 <w:text/>
               </w:sdtPr>
-              <w:sdtEndPr/>
               <w:sdtContent>
                 <w:tc>
                   <w:tcPr>
@@ -340,7 +328,6 @@
                   <w:calendar w:val="gregorian"/>
                 </w:date>
               </w:sdtPr>
-              <w:sdtEndPr/>
               <w:sdtContent>
                 <w:tc>
                   <w:tcPr>
@@ -377,7 +364,7 @@
           <w:tblPr>
             <w:tblpPr w:leftFromText="187" w:rightFromText="187" w:horzAnchor="margin" w:tblpXSpec="center" w:tblpYSpec="bottom"/>
             <w:tblW w:w="5000" w:type="pct"/>
-            <w:tblLook w:val="04A0" w:firstRow="1" w:lastRow="0" w:firstColumn="1" w:lastColumn="0" w:noHBand="0" w:noVBand="1"/>
+            <w:tblLook w:val="04A0"/>
           </w:tblPr>
           <w:tblGrid>
             <w:gridCol w:w="9854"/>
@@ -391,7 +378,6 @@
                 <w:dataBinding w:prefixMappings="xmlns:ns0='http://schemas.microsoft.com/office/2006/coverPageProps'" w:xpath="/ns0:CoverPageProperties[1]/ns0:Abstract[1]" w:storeItemID="{55AF091B-3C7A-41E3-B477-F2FDAA23CFDA}"/>
                 <w:text/>
               </w:sdtPr>
-              <w:sdtEndPr/>
               <w:sdtContent>
                 <w:tc>
                   <w:tcPr>
@@ -445,7 +431,6 @@
           <w:docPartUnique/>
         </w:docPartObj>
       </w:sdtPr>
-      <w:sdtEndPr/>
       <w:sdtContent>
         <w:p>
           <w:pPr>
@@ -1359,7 +1344,7 @@
           <w:lang w:eastAsia="da-DK"/>
         </w:rPr>
         <w:drawing>
-          <wp:anchor distT="0" distB="0" distL="114300" distR="114300" simplePos="0" relativeHeight="251659264" behindDoc="1" locked="0" layoutInCell="1" allowOverlap="1" wp14:anchorId="184401F3" wp14:editId="040B97D4">
+          <wp:anchor distT="0" distB="0" distL="114300" distR="114300" simplePos="0" relativeHeight="251659264" behindDoc="1" locked="0" layoutInCell="1" allowOverlap="1">
             <wp:simplePos x="0" y="0"/>
             <wp:positionH relativeFrom="column">
               <wp:posOffset>-262890</wp:posOffset>
@@ -1390,10 +1375,10 @@
                     <pic:cNvPicPr/>
                   </pic:nvPicPr>
                   <pic:blipFill rotWithShape="1">
-                    <a:blip r:embed="rId8" cstate="print">
+                    <a:blip r:embed="rId7" cstate="print">
                       <a:extLst>
                         <a:ext uri="{28A0092B-C50C-407E-A947-70E740481C1C}">
-                          <a14:useLocalDpi xmlns:a14="http://schemas.microsoft.com/office/drawing/2010/main" val="0"/>
+                          <a14:useLocalDpi xmlns:a14="http://schemas.microsoft.com/office/drawing/2010/main" xmlns:wps="http://schemas.microsoft.com/office/word/2010/wordprocessingShape" xmlns:wpi="http://schemas.microsoft.com/office/word/2010/wordprocessingInk" xmlns:wpg="http://schemas.microsoft.com/office/word/2010/wordprocessingGroup" xmlns:w14="http://schemas.microsoft.com/office/word/2010/wordml" xmlns:w="http://schemas.openxmlformats.org/wordprocessingml/2006/main" xmlns:w10="urn:schemas-microsoft-com:office:word" xmlns:wp14="http://schemas.microsoft.com/office/word/2010/wordprocessingDrawing" xmlns:v="urn:schemas-microsoft-com:vml" xmlns:o="urn:schemas-microsoft-com:office:office" xmlns:mc="http://schemas.openxmlformats.org/markup-compatibility/2006" xmlns:wpc="http://schemas.microsoft.com/office/word/2010/wordprocessingCanvas" xmlns="" val="0"/>
                         </a:ext>
                       </a:extLst>
                     </a:blip>
@@ -1413,19 +1398,13 @@
                     </a:ln>
                     <a:extLst>
                       <a:ext uri="{53640926-AAD7-44D8-BBD7-CCE9431645EC}">
-                        <a14:shadowObscured xmlns:a14="http://schemas.microsoft.com/office/drawing/2010/main"/>
+                        <a14:shadowObscured xmlns:a14="http://schemas.microsoft.com/office/drawing/2010/main" xmlns:wps="http://schemas.microsoft.com/office/word/2010/wordprocessingShape" xmlns:wpi="http://schemas.microsoft.com/office/word/2010/wordprocessingInk" xmlns:wpg="http://schemas.microsoft.com/office/word/2010/wordprocessingGroup" xmlns:w14="http://schemas.microsoft.com/office/word/2010/wordml" xmlns:w="http://schemas.openxmlformats.org/wordprocessingml/2006/main" xmlns:w10="urn:schemas-microsoft-com:office:word" xmlns:wp14="http://schemas.microsoft.com/office/word/2010/wordprocessingDrawing" xmlns:v="urn:schemas-microsoft-com:vml" xmlns:o="urn:schemas-microsoft-com:office:office" xmlns:mc="http://schemas.openxmlformats.org/markup-compatibility/2006" xmlns:wpc="http://schemas.microsoft.com/office/word/2010/wordprocessingCanvas" xmlns=""/>
                       </a:ext>
                     </a:extLst>
                   </pic:spPr>
                 </pic:pic>
               </a:graphicData>
             </a:graphic>
-            <wp14:sizeRelH relativeFrom="page">
-              <wp14:pctWidth>0</wp14:pctWidth>
-            </wp14:sizeRelH>
-            <wp14:sizeRelV relativeFrom="page">
-              <wp14:pctHeight>0</wp14:pctHeight>
-            </wp14:sizeRelV>
           </wp:anchor>
         </w:drawing>
       </w:r>
@@ -1467,7 +1446,18 @@
         <w:pStyle w:val="Overskrift2"/>
       </w:pPr>
     </w:p>
-    <w:p/>
+    <w:p>
+      <w:pPr>
+        <w:sectPr>
+          <w:pgSz w:w="11906" w:h="16838"/>
+          <w:pgMar w:top="1701" w:right="1134" w:bottom="1701" w:left="1134" w:header="708" w:footer="708" w:gutter="0"/>
+          <w:pgNumType w:start="0"/>
+          <w:cols w:space="708"/>
+          <w:titlePg/>
+          <w:docGrid w:linePitch="360"/>
+        </w:sectPr>
+      </w:pPr>
+    </w:p>
     <w:p>
       <w:pPr>
         <w:pStyle w:val="Overskrift2"/>
@@ -1482,27 +1472,3853 @@
     <w:p/>
     <w:p/>
     <w:p/>
-    <w:p/>
-    <w:p/>
-    <w:p/>
-    <w:p/>
-    <w:p/>
-    <w:p/>
-    <w:p/>
-    <w:p/>
-    <w:p/>
-    <w:p/>
-    <w:p/>
-    <w:p/>
-    <w:p/>
-    <w:p/>
-    <w:p/>
-    <w:p/>
-    <w:p/>
-    <w:p/>
-    <w:p/>
-    <w:p/>
-    <w:p/>
+    <w:tbl>
+      <w:tblPr>
+        <w:tblStyle w:val="Mediumgitter2"/>
+        <w:tblW w:w="16019" w:type="dxa"/>
+        <w:tblInd w:w="-1310" w:type="dxa"/>
+        <w:tblLayout w:type="fixed"/>
+        <w:tblLook w:val="04A0"/>
+      </w:tblPr>
+      <w:tblGrid>
+        <w:gridCol w:w="2127"/>
+        <w:gridCol w:w="992"/>
+        <w:gridCol w:w="709"/>
+        <w:gridCol w:w="709"/>
+        <w:gridCol w:w="992"/>
+        <w:gridCol w:w="992"/>
+        <w:gridCol w:w="993"/>
+        <w:gridCol w:w="1275"/>
+        <w:gridCol w:w="993"/>
+        <w:gridCol w:w="1134"/>
+        <w:gridCol w:w="850"/>
+        <w:gridCol w:w="1701"/>
+        <w:gridCol w:w="1265"/>
+        <w:gridCol w:w="1287"/>
+      </w:tblGrid>
+      <w:tr>
+        <w:trPr>
+          <w:cnfStyle w:val="100000000000"/>
+        </w:trPr>
+        <w:tc>
+          <w:tcPr>
+            <w:cnfStyle w:val="001000000100"/>
+            <w:tcW w:w="2127" w:type="dxa"/>
+          </w:tcPr>
+          <w:p>
+            <w:pPr>
+              <w:rPr>
+                <w:rFonts w:asciiTheme="minorHAnsi" w:hAnsiTheme="minorHAnsi"/>
+                <w:sz w:val="20"/>
+                <w:szCs w:val="20"/>
+              </w:rPr>
+            </w:pPr>
+            <w:r>
+              <w:rPr>
+                <w:rFonts w:asciiTheme="minorHAnsi" w:hAnsiTheme="minorHAnsi"/>
+                <w:sz w:val="20"/>
+                <w:szCs w:val="20"/>
+              </w:rPr>
+              <w:t>Hændelser/klasser</w:t>
+            </w:r>
+          </w:p>
+        </w:tc>
+        <w:tc>
+          <w:tcPr>
+            <w:tcW w:w="992" w:type="dxa"/>
+          </w:tcPr>
+          <w:p>
+            <w:pPr>
+              <w:cnfStyle w:val="100000000000"/>
+              <w:rPr>
+                <w:rFonts w:asciiTheme="minorHAnsi" w:hAnsiTheme="minorHAnsi"/>
+                <w:sz w:val="20"/>
+                <w:szCs w:val="20"/>
+              </w:rPr>
+            </w:pPr>
+            <w:r>
+              <w:rPr>
+                <w:rFonts w:asciiTheme="minorHAnsi" w:hAnsiTheme="minorHAnsi"/>
+                <w:sz w:val="20"/>
+                <w:szCs w:val="20"/>
+              </w:rPr>
+              <w:t>Kunde</w:t>
+            </w:r>
+          </w:p>
+        </w:tc>
+        <w:tc>
+          <w:tcPr>
+            <w:tcW w:w="709" w:type="dxa"/>
+          </w:tcPr>
+          <w:p>
+            <w:pPr>
+              <w:cnfStyle w:val="100000000000"/>
+              <w:rPr>
+                <w:rFonts w:asciiTheme="minorHAnsi" w:hAnsiTheme="minorHAnsi"/>
+                <w:sz w:val="20"/>
+                <w:szCs w:val="20"/>
+              </w:rPr>
+            </w:pPr>
+            <w:r>
+              <w:rPr>
+                <w:rFonts w:asciiTheme="minorHAnsi" w:hAnsiTheme="minorHAnsi"/>
+                <w:sz w:val="20"/>
+                <w:szCs w:val="20"/>
+              </w:rPr>
+              <w:t>Ordre</w:t>
+            </w:r>
+          </w:p>
+        </w:tc>
+        <w:tc>
+          <w:tcPr>
+            <w:tcW w:w="709" w:type="dxa"/>
+          </w:tcPr>
+          <w:p>
+            <w:pPr>
+              <w:cnfStyle w:val="100000000000"/>
+              <w:rPr>
+                <w:rFonts w:asciiTheme="minorHAnsi" w:hAnsiTheme="minorHAnsi"/>
+                <w:sz w:val="20"/>
+                <w:szCs w:val="20"/>
+              </w:rPr>
+            </w:pPr>
+            <w:r>
+              <w:rPr>
+                <w:rFonts w:asciiTheme="minorHAnsi" w:hAnsiTheme="minorHAnsi"/>
+                <w:sz w:val="20"/>
+                <w:szCs w:val="20"/>
+              </w:rPr>
+              <w:t>Varer</w:t>
+            </w:r>
+          </w:p>
+        </w:tc>
+        <w:tc>
+          <w:tcPr>
+            <w:tcW w:w="992" w:type="dxa"/>
+          </w:tcPr>
+          <w:p>
+            <w:pPr>
+              <w:cnfStyle w:val="100000000000"/>
+              <w:rPr>
+                <w:rFonts w:asciiTheme="minorHAnsi" w:hAnsiTheme="minorHAnsi"/>
+                <w:sz w:val="20"/>
+                <w:szCs w:val="20"/>
+              </w:rPr>
+            </w:pPr>
+            <w:proofErr w:type="spellStart"/>
+            <w:r>
+              <w:rPr>
+                <w:rFonts w:asciiTheme="minorHAnsi" w:hAnsiTheme="minorHAnsi"/>
+                <w:sz w:val="20"/>
+                <w:szCs w:val="20"/>
+              </w:rPr>
+              <w:t>Varegrp</w:t>
+            </w:r>
+            <w:proofErr w:type="spellEnd"/>
+          </w:p>
+        </w:tc>
+        <w:tc>
+          <w:tcPr>
+            <w:tcW w:w="992" w:type="dxa"/>
+          </w:tcPr>
+          <w:p>
+            <w:pPr>
+              <w:cnfStyle w:val="100000000000"/>
+              <w:rPr>
+                <w:rFonts w:asciiTheme="minorHAnsi" w:hAnsiTheme="minorHAnsi"/>
+                <w:sz w:val="20"/>
+                <w:szCs w:val="20"/>
+              </w:rPr>
+            </w:pPr>
+            <w:r>
+              <w:rPr>
+                <w:rFonts w:asciiTheme="minorHAnsi" w:hAnsiTheme="minorHAnsi"/>
+                <w:sz w:val="20"/>
+                <w:szCs w:val="20"/>
+              </w:rPr>
+              <w:t>Varelinje</w:t>
+            </w:r>
+          </w:p>
+        </w:tc>
+        <w:tc>
+          <w:tcPr>
+            <w:tcW w:w="993" w:type="dxa"/>
+          </w:tcPr>
+          <w:p>
+            <w:pPr>
+              <w:cnfStyle w:val="100000000000"/>
+              <w:rPr>
+                <w:rFonts w:asciiTheme="minorHAnsi" w:hAnsiTheme="minorHAnsi"/>
+                <w:sz w:val="20"/>
+                <w:szCs w:val="20"/>
+              </w:rPr>
+            </w:pPr>
+            <w:proofErr w:type="spellStart"/>
+            <w:r>
+              <w:rPr>
+                <w:rFonts w:asciiTheme="minorHAnsi" w:hAnsiTheme="minorHAnsi"/>
+                <w:sz w:val="20"/>
+                <w:szCs w:val="20"/>
+              </w:rPr>
+              <w:t>TomLinje</w:t>
+            </w:r>
+            <w:proofErr w:type="spellEnd"/>
+          </w:p>
+        </w:tc>
+        <w:tc>
+          <w:tcPr>
+            <w:tcW w:w="1275" w:type="dxa"/>
+          </w:tcPr>
+          <w:p>
+            <w:pPr>
+              <w:cnfStyle w:val="100000000000"/>
+              <w:rPr>
+                <w:rFonts w:asciiTheme="minorHAnsi" w:hAnsiTheme="minorHAnsi"/>
+                <w:sz w:val="20"/>
+                <w:szCs w:val="20"/>
+              </w:rPr>
+            </w:pPr>
+            <w:r>
+              <w:rPr>
+                <w:rFonts w:asciiTheme="minorHAnsi" w:hAnsiTheme="minorHAnsi"/>
+                <w:sz w:val="20"/>
+                <w:szCs w:val="20"/>
+              </w:rPr>
+              <w:t>Dekoration</w:t>
+            </w:r>
+          </w:p>
+        </w:tc>
+        <w:tc>
+          <w:tcPr>
+            <w:tcW w:w="993" w:type="dxa"/>
+          </w:tcPr>
+          <w:p>
+            <w:pPr>
+              <w:cnfStyle w:val="100000000000"/>
+              <w:rPr>
+                <w:rFonts w:asciiTheme="minorHAnsi" w:hAnsiTheme="minorHAnsi"/>
+                <w:sz w:val="20"/>
+                <w:szCs w:val="20"/>
+              </w:rPr>
+            </w:pPr>
+            <w:r>
+              <w:rPr>
+                <w:rFonts w:asciiTheme="minorHAnsi" w:hAnsiTheme="minorHAnsi"/>
+                <w:sz w:val="20"/>
+                <w:szCs w:val="20"/>
+              </w:rPr>
+              <w:t>Tegntype</w:t>
+            </w:r>
+          </w:p>
+        </w:tc>
+        <w:tc>
+          <w:tcPr>
+            <w:tcW w:w="1134" w:type="dxa"/>
+          </w:tcPr>
+          <w:p>
+            <w:pPr>
+              <w:cnfStyle w:val="100000000000"/>
+              <w:rPr>
+                <w:rFonts w:asciiTheme="minorHAnsi" w:hAnsiTheme="minorHAnsi"/>
+                <w:sz w:val="20"/>
+                <w:szCs w:val="20"/>
+              </w:rPr>
+            </w:pPr>
+            <w:r>
+              <w:rPr>
+                <w:rFonts w:asciiTheme="minorHAnsi" w:hAnsiTheme="minorHAnsi"/>
+                <w:sz w:val="20"/>
+                <w:szCs w:val="20"/>
+              </w:rPr>
+              <w:t>Inskription</w:t>
+            </w:r>
+          </w:p>
+        </w:tc>
+        <w:tc>
+          <w:tcPr>
+            <w:tcW w:w="850" w:type="dxa"/>
+          </w:tcPr>
+          <w:p>
+            <w:pPr>
+              <w:cnfStyle w:val="100000000000"/>
+              <w:rPr>
+                <w:rFonts w:asciiTheme="minorHAnsi" w:hAnsiTheme="minorHAnsi"/>
+                <w:sz w:val="20"/>
+                <w:szCs w:val="20"/>
+              </w:rPr>
+            </w:pPr>
+            <w:r>
+              <w:rPr>
+                <w:rFonts w:asciiTheme="minorHAnsi" w:hAnsiTheme="minorHAnsi"/>
+                <w:sz w:val="20"/>
+                <w:szCs w:val="20"/>
+              </w:rPr>
+              <w:t>Faktura</w:t>
+            </w:r>
+          </w:p>
+        </w:tc>
+        <w:tc>
+          <w:tcPr>
+            <w:tcW w:w="1701" w:type="dxa"/>
+          </w:tcPr>
+          <w:p>
+            <w:pPr>
+              <w:cnfStyle w:val="100000000000"/>
+              <w:rPr>
+                <w:rFonts w:asciiTheme="minorHAnsi" w:hAnsiTheme="minorHAnsi"/>
+                <w:sz w:val="20"/>
+                <w:szCs w:val="20"/>
+              </w:rPr>
+            </w:pPr>
+            <w:proofErr w:type="spellStart"/>
+            <w:r>
+              <w:rPr>
+                <w:rFonts w:asciiTheme="minorHAnsi" w:hAnsiTheme="minorHAnsi"/>
+                <w:sz w:val="20"/>
+                <w:szCs w:val="20"/>
+              </w:rPr>
+              <w:t>Samarb.partnere</w:t>
+            </w:r>
+            <w:proofErr w:type="spellEnd"/>
+          </w:p>
+        </w:tc>
+        <w:tc>
+          <w:tcPr>
+            <w:tcW w:w="1265" w:type="dxa"/>
+          </w:tcPr>
+          <w:p>
+            <w:pPr>
+              <w:cnfStyle w:val="100000000000"/>
+              <w:rPr>
+                <w:rFonts w:asciiTheme="minorHAnsi" w:hAnsiTheme="minorHAnsi"/>
+                <w:sz w:val="20"/>
+                <w:szCs w:val="20"/>
+              </w:rPr>
+            </w:pPr>
+            <w:proofErr w:type="spellStart"/>
+            <w:r>
+              <w:rPr>
+                <w:rFonts w:asciiTheme="minorHAnsi" w:hAnsiTheme="minorHAnsi"/>
+                <w:sz w:val="20"/>
+                <w:szCs w:val="20"/>
+              </w:rPr>
+              <w:t>Prov.seddel</w:t>
+            </w:r>
+            <w:proofErr w:type="spellEnd"/>
+          </w:p>
+        </w:tc>
+        <w:tc>
+          <w:tcPr>
+            <w:tcW w:w="1287" w:type="dxa"/>
+          </w:tcPr>
+          <w:p>
+            <w:pPr>
+              <w:cnfStyle w:val="100000000000"/>
+              <w:rPr>
+                <w:rFonts w:asciiTheme="minorHAnsi" w:hAnsiTheme="minorHAnsi"/>
+                <w:sz w:val="20"/>
+                <w:szCs w:val="20"/>
+              </w:rPr>
+            </w:pPr>
+            <w:r>
+              <w:rPr>
+                <w:rFonts w:asciiTheme="minorHAnsi" w:hAnsiTheme="minorHAnsi"/>
+                <w:sz w:val="20"/>
+                <w:szCs w:val="20"/>
+              </w:rPr>
+              <w:t>Kontou</w:t>
+            </w:r>
+            <w:r>
+              <w:rPr>
+                <w:rFonts w:asciiTheme="minorHAnsi" w:hAnsiTheme="minorHAnsi"/>
+                <w:sz w:val="20"/>
+                <w:szCs w:val="20"/>
+              </w:rPr>
+              <w:t>d</w:t>
+            </w:r>
+            <w:r>
+              <w:rPr>
+                <w:rFonts w:asciiTheme="minorHAnsi" w:hAnsiTheme="minorHAnsi"/>
+                <w:sz w:val="20"/>
+                <w:szCs w:val="20"/>
+              </w:rPr>
+              <w:t>tog</w:t>
+            </w:r>
+          </w:p>
+        </w:tc>
+      </w:tr>
+      <w:tr>
+        <w:trPr>
+          <w:cnfStyle w:val="000000100000"/>
+        </w:trPr>
+        <w:tc>
+          <w:tcPr>
+            <w:cnfStyle w:val="001000000000"/>
+            <w:tcW w:w="2127" w:type="dxa"/>
+          </w:tcPr>
+          <w:p>
+            <w:pPr>
+              <w:rPr>
+                <w:rFonts w:asciiTheme="minorHAnsi" w:hAnsiTheme="minorHAnsi"/>
+                <w:sz w:val="20"/>
+                <w:szCs w:val="20"/>
+              </w:rPr>
+            </w:pPr>
+            <w:r>
+              <w:rPr>
+                <w:rFonts w:asciiTheme="minorHAnsi" w:hAnsiTheme="minorHAnsi"/>
+                <w:sz w:val="20"/>
+                <w:szCs w:val="20"/>
+              </w:rPr>
+              <w:t>Ordre oprettes</w:t>
+            </w:r>
+          </w:p>
+        </w:tc>
+        <w:tc>
+          <w:tcPr>
+            <w:tcW w:w="992" w:type="dxa"/>
+          </w:tcPr>
+          <w:p>
+            <w:pPr>
+              <w:jc w:val="center"/>
+              <w:cnfStyle w:val="000000100000"/>
+              <w:rPr>
+                <w:b/>
+              </w:rPr>
+            </w:pPr>
+            <w:r>
+              <w:rPr>
+                <w:b/>
+              </w:rPr>
+              <w:t>*</w:t>
+            </w:r>
+          </w:p>
+        </w:tc>
+        <w:tc>
+          <w:tcPr>
+            <w:tcW w:w="709" w:type="dxa"/>
+          </w:tcPr>
+          <w:p>
+            <w:pPr>
+              <w:jc w:val="center"/>
+              <w:cnfStyle w:val="000000100000"/>
+              <w:rPr>
+                <w:b/>
+              </w:rPr>
+            </w:pPr>
+            <w:r>
+              <w:rPr>
+                <w:b/>
+              </w:rPr>
+              <w:t>+</w:t>
+            </w:r>
+          </w:p>
+        </w:tc>
+        <w:tc>
+          <w:tcPr>
+            <w:tcW w:w="709" w:type="dxa"/>
+          </w:tcPr>
+          <w:p>
+            <w:pPr>
+              <w:jc w:val="center"/>
+              <w:cnfStyle w:val="000000100000"/>
+              <w:rPr>
+                <w:b/>
+              </w:rPr>
+            </w:pPr>
+          </w:p>
+        </w:tc>
+        <w:tc>
+          <w:tcPr>
+            <w:tcW w:w="992" w:type="dxa"/>
+          </w:tcPr>
+          <w:p>
+            <w:pPr>
+              <w:jc w:val="center"/>
+              <w:cnfStyle w:val="000000100000"/>
+              <w:rPr>
+                <w:b/>
+              </w:rPr>
+            </w:pPr>
+          </w:p>
+        </w:tc>
+        <w:tc>
+          <w:tcPr>
+            <w:tcW w:w="992" w:type="dxa"/>
+          </w:tcPr>
+          <w:p>
+            <w:pPr>
+              <w:jc w:val="center"/>
+              <w:cnfStyle w:val="000000100000"/>
+              <w:rPr>
+                <w:b/>
+              </w:rPr>
+            </w:pPr>
+          </w:p>
+        </w:tc>
+        <w:tc>
+          <w:tcPr>
+            <w:tcW w:w="993" w:type="dxa"/>
+          </w:tcPr>
+          <w:p>
+            <w:pPr>
+              <w:jc w:val="center"/>
+              <w:cnfStyle w:val="000000100000"/>
+              <w:rPr>
+                <w:b/>
+              </w:rPr>
+            </w:pPr>
+          </w:p>
+        </w:tc>
+        <w:tc>
+          <w:tcPr>
+            <w:tcW w:w="1275" w:type="dxa"/>
+          </w:tcPr>
+          <w:p>
+            <w:pPr>
+              <w:jc w:val="center"/>
+              <w:cnfStyle w:val="000000100000"/>
+              <w:rPr>
+                <w:b/>
+              </w:rPr>
+            </w:pPr>
+          </w:p>
+        </w:tc>
+        <w:tc>
+          <w:tcPr>
+            <w:tcW w:w="993" w:type="dxa"/>
+          </w:tcPr>
+          <w:p>
+            <w:pPr>
+              <w:jc w:val="center"/>
+              <w:cnfStyle w:val="000000100000"/>
+              <w:rPr>
+                <w:b/>
+              </w:rPr>
+            </w:pPr>
+          </w:p>
+        </w:tc>
+        <w:tc>
+          <w:tcPr>
+            <w:tcW w:w="1134" w:type="dxa"/>
+          </w:tcPr>
+          <w:p>
+            <w:pPr>
+              <w:jc w:val="center"/>
+              <w:cnfStyle w:val="000000100000"/>
+              <w:rPr>
+                <w:b/>
+              </w:rPr>
+            </w:pPr>
+          </w:p>
+        </w:tc>
+        <w:tc>
+          <w:tcPr>
+            <w:tcW w:w="850" w:type="dxa"/>
+          </w:tcPr>
+          <w:p>
+            <w:pPr>
+              <w:jc w:val="center"/>
+              <w:cnfStyle w:val="000000100000"/>
+              <w:rPr>
+                <w:b/>
+              </w:rPr>
+            </w:pPr>
+          </w:p>
+        </w:tc>
+        <w:tc>
+          <w:tcPr>
+            <w:tcW w:w="1701" w:type="dxa"/>
+          </w:tcPr>
+          <w:p>
+            <w:pPr>
+              <w:jc w:val="center"/>
+              <w:cnfStyle w:val="000000100000"/>
+              <w:rPr>
+                <w:b/>
+              </w:rPr>
+            </w:pPr>
+          </w:p>
+        </w:tc>
+        <w:tc>
+          <w:tcPr>
+            <w:tcW w:w="1265" w:type="dxa"/>
+          </w:tcPr>
+          <w:p>
+            <w:pPr>
+              <w:jc w:val="center"/>
+              <w:cnfStyle w:val="000000100000"/>
+              <w:rPr>
+                <w:rFonts w:asciiTheme="minorHAnsi" w:hAnsiTheme="minorHAnsi"/>
+                <w:b/>
+              </w:rPr>
+            </w:pPr>
+          </w:p>
+        </w:tc>
+        <w:tc>
+          <w:tcPr>
+            <w:tcW w:w="1287" w:type="dxa"/>
+          </w:tcPr>
+          <w:p>
+            <w:pPr>
+              <w:jc w:val="center"/>
+              <w:cnfStyle w:val="000000100000"/>
+              <w:rPr>
+                <w:rFonts w:asciiTheme="minorHAnsi" w:hAnsiTheme="minorHAnsi"/>
+                <w:b/>
+              </w:rPr>
+            </w:pPr>
+          </w:p>
+        </w:tc>
+      </w:tr>
+      <w:tr>
+        <w:tc>
+          <w:tcPr>
+            <w:cnfStyle w:val="001000000000"/>
+            <w:tcW w:w="2127" w:type="dxa"/>
+          </w:tcPr>
+          <w:p>
+            <w:pPr>
+              <w:rPr>
+                <w:rFonts w:asciiTheme="minorHAnsi" w:hAnsiTheme="minorHAnsi"/>
+                <w:sz w:val="20"/>
+                <w:szCs w:val="20"/>
+              </w:rPr>
+            </w:pPr>
+            <w:r>
+              <w:rPr>
+                <w:rFonts w:asciiTheme="minorHAnsi" w:hAnsiTheme="minorHAnsi"/>
+                <w:sz w:val="20"/>
+                <w:szCs w:val="20"/>
+              </w:rPr>
+              <w:t>Der redigeres i ordre</w:t>
+            </w:r>
+          </w:p>
+        </w:tc>
+        <w:tc>
+          <w:tcPr>
+            <w:tcW w:w="992" w:type="dxa"/>
+          </w:tcPr>
+          <w:p>
+            <w:pPr>
+              <w:jc w:val="center"/>
+              <w:cnfStyle w:val="000000000000"/>
+              <w:rPr>
+                <w:b/>
+              </w:rPr>
+            </w:pPr>
+          </w:p>
+        </w:tc>
+        <w:tc>
+          <w:tcPr>
+            <w:tcW w:w="709" w:type="dxa"/>
+          </w:tcPr>
+          <w:p>
+            <w:pPr>
+              <w:jc w:val="center"/>
+              <w:cnfStyle w:val="000000000000"/>
+              <w:rPr>
+                <w:b/>
+              </w:rPr>
+            </w:pPr>
+            <w:r>
+              <w:rPr>
+                <w:b/>
+              </w:rPr>
+              <w:t>*</w:t>
+            </w:r>
+          </w:p>
+        </w:tc>
+        <w:tc>
+          <w:tcPr>
+            <w:tcW w:w="709" w:type="dxa"/>
+          </w:tcPr>
+          <w:p>
+            <w:pPr>
+              <w:jc w:val="center"/>
+              <w:cnfStyle w:val="000000000000"/>
+              <w:rPr>
+                <w:b/>
+              </w:rPr>
+            </w:pPr>
+            <w:r>
+              <w:rPr>
+                <w:b/>
+              </w:rPr>
+              <w:t>*</w:t>
+            </w:r>
+          </w:p>
+        </w:tc>
+        <w:tc>
+          <w:tcPr>
+            <w:tcW w:w="992" w:type="dxa"/>
+          </w:tcPr>
+          <w:p>
+            <w:pPr>
+              <w:jc w:val="center"/>
+              <w:cnfStyle w:val="000000000000"/>
+              <w:rPr>
+                <w:b/>
+              </w:rPr>
+            </w:pPr>
+          </w:p>
+        </w:tc>
+        <w:tc>
+          <w:tcPr>
+            <w:tcW w:w="992" w:type="dxa"/>
+          </w:tcPr>
+          <w:p>
+            <w:pPr>
+              <w:jc w:val="center"/>
+              <w:cnfStyle w:val="000000000000"/>
+              <w:rPr>
+                <w:b/>
+              </w:rPr>
+            </w:pPr>
+          </w:p>
+        </w:tc>
+        <w:tc>
+          <w:tcPr>
+            <w:tcW w:w="993" w:type="dxa"/>
+          </w:tcPr>
+          <w:p>
+            <w:pPr>
+              <w:jc w:val="center"/>
+              <w:cnfStyle w:val="000000000000"/>
+              <w:rPr>
+                <w:b/>
+              </w:rPr>
+            </w:pPr>
+          </w:p>
+        </w:tc>
+        <w:tc>
+          <w:tcPr>
+            <w:tcW w:w="1275" w:type="dxa"/>
+          </w:tcPr>
+          <w:p>
+            <w:pPr>
+              <w:jc w:val="center"/>
+              <w:cnfStyle w:val="000000000000"/>
+              <w:rPr>
+                <w:b/>
+              </w:rPr>
+            </w:pPr>
+          </w:p>
+        </w:tc>
+        <w:tc>
+          <w:tcPr>
+            <w:tcW w:w="993" w:type="dxa"/>
+          </w:tcPr>
+          <w:p>
+            <w:pPr>
+              <w:jc w:val="center"/>
+              <w:cnfStyle w:val="000000000000"/>
+              <w:rPr>
+                <w:b/>
+              </w:rPr>
+            </w:pPr>
+          </w:p>
+        </w:tc>
+        <w:tc>
+          <w:tcPr>
+            <w:tcW w:w="1134" w:type="dxa"/>
+          </w:tcPr>
+          <w:p>
+            <w:pPr>
+              <w:jc w:val="center"/>
+              <w:cnfStyle w:val="000000000000"/>
+              <w:rPr>
+                <w:b/>
+              </w:rPr>
+            </w:pPr>
+          </w:p>
+        </w:tc>
+        <w:tc>
+          <w:tcPr>
+            <w:tcW w:w="850" w:type="dxa"/>
+          </w:tcPr>
+          <w:p>
+            <w:pPr>
+              <w:jc w:val="center"/>
+              <w:cnfStyle w:val="000000000000"/>
+              <w:rPr>
+                <w:b/>
+              </w:rPr>
+            </w:pPr>
+          </w:p>
+        </w:tc>
+        <w:tc>
+          <w:tcPr>
+            <w:tcW w:w="1701" w:type="dxa"/>
+          </w:tcPr>
+          <w:p>
+            <w:pPr>
+              <w:jc w:val="center"/>
+              <w:cnfStyle w:val="000000000000"/>
+              <w:rPr>
+                <w:b/>
+              </w:rPr>
+            </w:pPr>
+          </w:p>
+        </w:tc>
+        <w:tc>
+          <w:tcPr>
+            <w:tcW w:w="1265" w:type="dxa"/>
+          </w:tcPr>
+          <w:p>
+            <w:pPr>
+              <w:jc w:val="center"/>
+              <w:cnfStyle w:val="000000000000"/>
+              <w:rPr>
+                <w:b/>
+              </w:rPr>
+            </w:pPr>
+          </w:p>
+        </w:tc>
+        <w:tc>
+          <w:tcPr>
+            <w:tcW w:w="1287" w:type="dxa"/>
+          </w:tcPr>
+          <w:p>
+            <w:pPr>
+              <w:jc w:val="center"/>
+              <w:cnfStyle w:val="000000000000"/>
+              <w:rPr>
+                <w:b/>
+              </w:rPr>
+            </w:pPr>
+          </w:p>
+        </w:tc>
+      </w:tr>
+      <w:tr>
+        <w:trPr>
+          <w:cnfStyle w:val="000000100000"/>
+        </w:trPr>
+        <w:tc>
+          <w:tcPr>
+            <w:cnfStyle w:val="001000000000"/>
+            <w:tcW w:w="2127" w:type="dxa"/>
+          </w:tcPr>
+          <w:p>
+            <w:pPr>
+              <w:rPr>
+                <w:rFonts w:asciiTheme="minorHAnsi" w:hAnsiTheme="minorHAnsi"/>
+                <w:sz w:val="20"/>
+                <w:szCs w:val="20"/>
+              </w:rPr>
+            </w:pPr>
+            <w:r>
+              <w:rPr>
+                <w:rFonts w:asciiTheme="minorHAnsi" w:hAnsiTheme="minorHAnsi"/>
+                <w:sz w:val="20"/>
+                <w:szCs w:val="20"/>
+              </w:rPr>
+              <w:t>Ordre annulleres</w:t>
+            </w:r>
+          </w:p>
+        </w:tc>
+        <w:tc>
+          <w:tcPr>
+            <w:tcW w:w="992" w:type="dxa"/>
+          </w:tcPr>
+          <w:p>
+            <w:pPr>
+              <w:jc w:val="center"/>
+              <w:cnfStyle w:val="000000100000"/>
+              <w:rPr>
+                <w:b/>
+              </w:rPr>
+            </w:pPr>
+          </w:p>
+        </w:tc>
+        <w:tc>
+          <w:tcPr>
+            <w:tcW w:w="709" w:type="dxa"/>
+          </w:tcPr>
+          <w:p>
+            <w:pPr>
+              <w:jc w:val="center"/>
+              <w:cnfStyle w:val="000000100000"/>
+              <w:rPr>
+                <w:b/>
+              </w:rPr>
+            </w:pPr>
+            <w:r>
+              <w:rPr>
+                <w:b/>
+              </w:rPr>
+              <w:t>+</w:t>
+            </w:r>
+          </w:p>
+        </w:tc>
+        <w:tc>
+          <w:tcPr>
+            <w:tcW w:w="709" w:type="dxa"/>
+          </w:tcPr>
+          <w:p>
+            <w:pPr>
+              <w:jc w:val="center"/>
+              <w:cnfStyle w:val="000000100000"/>
+              <w:rPr>
+                <w:b/>
+              </w:rPr>
+            </w:pPr>
+            <w:r>
+              <w:rPr>
+                <w:b/>
+              </w:rPr>
+              <w:t>*</w:t>
+            </w:r>
+          </w:p>
+        </w:tc>
+        <w:tc>
+          <w:tcPr>
+            <w:tcW w:w="992" w:type="dxa"/>
+          </w:tcPr>
+          <w:p>
+            <w:pPr>
+              <w:jc w:val="center"/>
+              <w:cnfStyle w:val="000000100000"/>
+              <w:rPr>
+                <w:b/>
+              </w:rPr>
+            </w:pPr>
+          </w:p>
+        </w:tc>
+        <w:tc>
+          <w:tcPr>
+            <w:tcW w:w="992" w:type="dxa"/>
+          </w:tcPr>
+          <w:p>
+            <w:pPr>
+              <w:jc w:val="center"/>
+              <w:cnfStyle w:val="000000100000"/>
+              <w:rPr>
+                <w:b/>
+              </w:rPr>
+            </w:pPr>
+          </w:p>
+        </w:tc>
+        <w:tc>
+          <w:tcPr>
+            <w:tcW w:w="993" w:type="dxa"/>
+          </w:tcPr>
+          <w:p>
+            <w:pPr>
+              <w:jc w:val="center"/>
+              <w:cnfStyle w:val="000000100000"/>
+              <w:rPr>
+                <w:b/>
+              </w:rPr>
+            </w:pPr>
+          </w:p>
+        </w:tc>
+        <w:tc>
+          <w:tcPr>
+            <w:tcW w:w="1275" w:type="dxa"/>
+          </w:tcPr>
+          <w:p>
+            <w:pPr>
+              <w:jc w:val="center"/>
+              <w:cnfStyle w:val="000000100000"/>
+              <w:rPr>
+                <w:b/>
+              </w:rPr>
+            </w:pPr>
+          </w:p>
+        </w:tc>
+        <w:tc>
+          <w:tcPr>
+            <w:tcW w:w="993" w:type="dxa"/>
+          </w:tcPr>
+          <w:p>
+            <w:pPr>
+              <w:jc w:val="center"/>
+              <w:cnfStyle w:val="000000100000"/>
+              <w:rPr>
+                <w:b/>
+              </w:rPr>
+            </w:pPr>
+          </w:p>
+        </w:tc>
+        <w:tc>
+          <w:tcPr>
+            <w:tcW w:w="1134" w:type="dxa"/>
+          </w:tcPr>
+          <w:p>
+            <w:pPr>
+              <w:jc w:val="center"/>
+              <w:cnfStyle w:val="000000100000"/>
+              <w:rPr>
+                <w:b/>
+              </w:rPr>
+            </w:pPr>
+          </w:p>
+        </w:tc>
+        <w:tc>
+          <w:tcPr>
+            <w:tcW w:w="850" w:type="dxa"/>
+          </w:tcPr>
+          <w:p>
+            <w:pPr>
+              <w:jc w:val="center"/>
+              <w:cnfStyle w:val="000000100000"/>
+              <w:rPr>
+                <w:b/>
+              </w:rPr>
+            </w:pPr>
+          </w:p>
+        </w:tc>
+        <w:tc>
+          <w:tcPr>
+            <w:tcW w:w="1701" w:type="dxa"/>
+          </w:tcPr>
+          <w:p>
+            <w:pPr>
+              <w:jc w:val="center"/>
+              <w:cnfStyle w:val="000000100000"/>
+              <w:rPr>
+                <w:b/>
+              </w:rPr>
+            </w:pPr>
+          </w:p>
+        </w:tc>
+        <w:tc>
+          <w:tcPr>
+            <w:tcW w:w="1265" w:type="dxa"/>
+          </w:tcPr>
+          <w:p>
+            <w:pPr>
+              <w:jc w:val="center"/>
+              <w:cnfStyle w:val="000000100000"/>
+              <w:rPr>
+                <w:b/>
+              </w:rPr>
+            </w:pPr>
+          </w:p>
+        </w:tc>
+        <w:tc>
+          <w:tcPr>
+            <w:tcW w:w="1287" w:type="dxa"/>
+          </w:tcPr>
+          <w:p>
+            <w:pPr>
+              <w:jc w:val="center"/>
+              <w:cnfStyle w:val="000000100000"/>
+              <w:rPr>
+                <w:b/>
+              </w:rPr>
+            </w:pPr>
+          </w:p>
+        </w:tc>
+      </w:tr>
+      <w:tr>
+        <w:tc>
+          <w:tcPr>
+            <w:cnfStyle w:val="001000000000"/>
+            <w:tcW w:w="2127" w:type="dxa"/>
+          </w:tcPr>
+          <w:p>
+            <w:pPr>
+              <w:rPr>
+                <w:rFonts w:asciiTheme="minorHAnsi" w:hAnsiTheme="minorHAnsi"/>
+                <w:sz w:val="20"/>
+                <w:szCs w:val="20"/>
+              </w:rPr>
+            </w:pPr>
+            <w:r>
+              <w:rPr>
+                <w:rFonts w:asciiTheme="minorHAnsi" w:hAnsiTheme="minorHAnsi"/>
+                <w:sz w:val="20"/>
+                <w:szCs w:val="20"/>
+              </w:rPr>
+              <w:t>Ordre leveres</w:t>
+            </w:r>
+          </w:p>
+        </w:tc>
+        <w:tc>
+          <w:tcPr>
+            <w:tcW w:w="992" w:type="dxa"/>
+          </w:tcPr>
+          <w:p>
+            <w:pPr>
+              <w:jc w:val="center"/>
+              <w:cnfStyle w:val="000000000000"/>
+              <w:rPr>
+                <w:b/>
+              </w:rPr>
+            </w:pPr>
+          </w:p>
+        </w:tc>
+        <w:tc>
+          <w:tcPr>
+            <w:tcW w:w="709" w:type="dxa"/>
+          </w:tcPr>
+          <w:p>
+            <w:pPr>
+              <w:jc w:val="center"/>
+              <w:cnfStyle w:val="000000000000"/>
+              <w:rPr>
+                <w:b/>
+              </w:rPr>
+            </w:pPr>
+            <w:r>
+              <w:rPr>
+                <w:b/>
+              </w:rPr>
+              <w:t>+</w:t>
+            </w:r>
+          </w:p>
+        </w:tc>
+        <w:tc>
+          <w:tcPr>
+            <w:tcW w:w="709" w:type="dxa"/>
+          </w:tcPr>
+          <w:p>
+            <w:pPr>
+              <w:jc w:val="center"/>
+              <w:cnfStyle w:val="000000000000"/>
+              <w:rPr>
+                <w:b/>
+              </w:rPr>
+            </w:pPr>
+            <w:r>
+              <w:rPr>
+                <w:b/>
+              </w:rPr>
+              <w:t>+</w:t>
+            </w:r>
+          </w:p>
+        </w:tc>
+        <w:tc>
+          <w:tcPr>
+            <w:tcW w:w="992" w:type="dxa"/>
+          </w:tcPr>
+          <w:p>
+            <w:pPr>
+              <w:jc w:val="center"/>
+              <w:cnfStyle w:val="000000000000"/>
+              <w:rPr>
+                <w:b/>
+              </w:rPr>
+            </w:pPr>
+          </w:p>
+        </w:tc>
+        <w:tc>
+          <w:tcPr>
+            <w:tcW w:w="992" w:type="dxa"/>
+          </w:tcPr>
+          <w:p>
+            <w:pPr>
+              <w:jc w:val="center"/>
+              <w:cnfStyle w:val="000000000000"/>
+              <w:rPr>
+                <w:b/>
+              </w:rPr>
+            </w:pPr>
+          </w:p>
+        </w:tc>
+        <w:tc>
+          <w:tcPr>
+            <w:tcW w:w="993" w:type="dxa"/>
+          </w:tcPr>
+          <w:p>
+            <w:pPr>
+              <w:jc w:val="center"/>
+              <w:cnfStyle w:val="000000000000"/>
+              <w:rPr>
+                <w:b/>
+              </w:rPr>
+            </w:pPr>
+          </w:p>
+        </w:tc>
+        <w:tc>
+          <w:tcPr>
+            <w:tcW w:w="1275" w:type="dxa"/>
+          </w:tcPr>
+          <w:p>
+            <w:pPr>
+              <w:jc w:val="center"/>
+              <w:cnfStyle w:val="000000000000"/>
+              <w:rPr>
+                <w:b/>
+              </w:rPr>
+            </w:pPr>
+          </w:p>
+        </w:tc>
+        <w:tc>
+          <w:tcPr>
+            <w:tcW w:w="993" w:type="dxa"/>
+          </w:tcPr>
+          <w:p>
+            <w:pPr>
+              <w:jc w:val="center"/>
+              <w:cnfStyle w:val="000000000000"/>
+              <w:rPr>
+                <w:b/>
+              </w:rPr>
+            </w:pPr>
+          </w:p>
+        </w:tc>
+        <w:tc>
+          <w:tcPr>
+            <w:tcW w:w="1134" w:type="dxa"/>
+          </w:tcPr>
+          <w:p>
+            <w:pPr>
+              <w:jc w:val="center"/>
+              <w:cnfStyle w:val="000000000000"/>
+              <w:rPr>
+                <w:b/>
+              </w:rPr>
+            </w:pPr>
+          </w:p>
+        </w:tc>
+        <w:tc>
+          <w:tcPr>
+            <w:tcW w:w="850" w:type="dxa"/>
+          </w:tcPr>
+          <w:p>
+            <w:pPr>
+              <w:jc w:val="center"/>
+              <w:cnfStyle w:val="000000000000"/>
+              <w:rPr>
+                <w:b/>
+              </w:rPr>
+            </w:pPr>
+          </w:p>
+        </w:tc>
+        <w:tc>
+          <w:tcPr>
+            <w:tcW w:w="1701" w:type="dxa"/>
+          </w:tcPr>
+          <w:p>
+            <w:pPr>
+              <w:jc w:val="center"/>
+              <w:cnfStyle w:val="000000000000"/>
+              <w:rPr>
+                <w:b/>
+              </w:rPr>
+            </w:pPr>
+          </w:p>
+        </w:tc>
+        <w:tc>
+          <w:tcPr>
+            <w:tcW w:w="1265" w:type="dxa"/>
+          </w:tcPr>
+          <w:p>
+            <w:pPr>
+              <w:jc w:val="center"/>
+              <w:cnfStyle w:val="000000000000"/>
+              <w:rPr>
+                <w:b/>
+              </w:rPr>
+            </w:pPr>
+          </w:p>
+        </w:tc>
+        <w:tc>
+          <w:tcPr>
+            <w:tcW w:w="1287" w:type="dxa"/>
+          </w:tcPr>
+          <w:p>
+            <w:pPr>
+              <w:jc w:val="center"/>
+              <w:cnfStyle w:val="000000000000"/>
+              <w:rPr>
+                <w:b/>
+              </w:rPr>
+            </w:pPr>
+          </w:p>
+        </w:tc>
+      </w:tr>
+      <w:tr>
+        <w:trPr>
+          <w:cnfStyle w:val="000000100000"/>
+        </w:trPr>
+        <w:tc>
+          <w:tcPr>
+            <w:cnfStyle w:val="001000000000"/>
+            <w:tcW w:w="2127" w:type="dxa"/>
+          </w:tcPr>
+          <w:p>
+            <w:pPr>
+              <w:rPr>
+                <w:rFonts w:asciiTheme="minorHAnsi" w:hAnsiTheme="minorHAnsi"/>
+                <w:sz w:val="20"/>
+                <w:szCs w:val="20"/>
+              </w:rPr>
+            </w:pPr>
+            <w:r>
+              <w:rPr>
+                <w:rFonts w:asciiTheme="minorHAnsi" w:hAnsiTheme="minorHAnsi"/>
+                <w:sz w:val="20"/>
+                <w:szCs w:val="20"/>
+              </w:rPr>
+              <w:t>Ordre laves til faktura</w:t>
+            </w:r>
+          </w:p>
+        </w:tc>
+        <w:tc>
+          <w:tcPr>
+            <w:tcW w:w="992" w:type="dxa"/>
+          </w:tcPr>
+          <w:p>
+            <w:pPr>
+              <w:jc w:val="center"/>
+              <w:cnfStyle w:val="000000100000"/>
+              <w:rPr>
+                <w:b/>
+              </w:rPr>
+            </w:pPr>
+          </w:p>
+        </w:tc>
+        <w:tc>
+          <w:tcPr>
+            <w:tcW w:w="709" w:type="dxa"/>
+          </w:tcPr>
+          <w:p>
+            <w:pPr>
+              <w:jc w:val="center"/>
+              <w:cnfStyle w:val="000000100000"/>
+              <w:rPr>
+                <w:b/>
+              </w:rPr>
+            </w:pPr>
+            <w:r>
+              <w:rPr>
+                <w:b/>
+              </w:rPr>
+              <w:t>+</w:t>
+            </w:r>
+          </w:p>
+        </w:tc>
+        <w:tc>
+          <w:tcPr>
+            <w:tcW w:w="709" w:type="dxa"/>
+          </w:tcPr>
+          <w:p>
+            <w:pPr>
+              <w:jc w:val="center"/>
+              <w:cnfStyle w:val="000000100000"/>
+              <w:rPr>
+                <w:b/>
+              </w:rPr>
+            </w:pPr>
+            <w:r>
+              <w:rPr>
+                <w:b/>
+              </w:rPr>
+              <w:t>+</w:t>
+            </w:r>
+          </w:p>
+        </w:tc>
+        <w:tc>
+          <w:tcPr>
+            <w:tcW w:w="992" w:type="dxa"/>
+          </w:tcPr>
+          <w:p>
+            <w:pPr>
+              <w:jc w:val="center"/>
+              <w:cnfStyle w:val="000000100000"/>
+              <w:rPr>
+                <w:b/>
+              </w:rPr>
+            </w:pPr>
+          </w:p>
+        </w:tc>
+        <w:tc>
+          <w:tcPr>
+            <w:tcW w:w="992" w:type="dxa"/>
+          </w:tcPr>
+          <w:p>
+            <w:pPr>
+              <w:jc w:val="center"/>
+              <w:cnfStyle w:val="000000100000"/>
+              <w:rPr>
+                <w:b/>
+              </w:rPr>
+            </w:pPr>
+          </w:p>
+        </w:tc>
+        <w:tc>
+          <w:tcPr>
+            <w:tcW w:w="993" w:type="dxa"/>
+          </w:tcPr>
+          <w:p>
+            <w:pPr>
+              <w:jc w:val="center"/>
+              <w:cnfStyle w:val="000000100000"/>
+              <w:rPr>
+                <w:b/>
+              </w:rPr>
+            </w:pPr>
+          </w:p>
+        </w:tc>
+        <w:tc>
+          <w:tcPr>
+            <w:tcW w:w="1275" w:type="dxa"/>
+          </w:tcPr>
+          <w:p>
+            <w:pPr>
+              <w:jc w:val="center"/>
+              <w:cnfStyle w:val="000000100000"/>
+              <w:rPr>
+                <w:b/>
+              </w:rPr>
+            </w:pPr>
+          </w:p>
+        </w:tc>
+        <w:tc>
+          <w:tcPr>
+            <w:tcW w:w="993" w:type="dxa"/>
+          </w:tcPr>
+          <w:p>
+            <w:pPr>
+              <w:jc w:val="center"/>
+              <w:cnfStyle w:val="000000100000"/>
+              <w:rPr>
+                <w:b/>
+              </w:rPr>
+            </w:pPr>
+          </w:p>
+        </w:tc>
+        <w:tc>
+          <w:tcPr>
+            <w:tcW w:w="1134" w:type="dxa"/>
+          </w:tcPr>
+          <w:p>
+            <w:pPr>
+              <w:jc w:val="center"/>
+              <w:cnfStyle w:val="000000100000"/>
+              <w:rPr>
+                <w:b/>
+              </w:rPr>
+            </w:pPr>
+          </w:p>
+        </w:tc>
+        <w:tc>
+          <w:tcPr>
+            <w:tcW w:w="850" w:type="dxa"/>
+          </w:tcPr>
+          <w:p>
+            <w:pPr>
+              <w:jc w:val="center"/>
+              <w:cnfStyle w:val="000000100000"/>
+              <w:rPr>
+                <w:b/>
+              </w:rPr>
+            </w:pPr>
+            <w:r>
+              <w:rPr>
+                <w:b/>
+              </w:rPr>
+              <w:t>+</w:t>
+            </w:r>
+          </w:p>
+        </w:tc>
+        <w:tc>
+          <w:tcPr>
+            <w:tcW w:w="1701" w:type="dxa"/>
+          </w:tcPr>
+          <w:p>
+            <w:pPr>
+              <w:jc w:val="center"/>
+              <w:cnfStyle w:val="000000100000"/>
+              <w:rPr>
+                <w:b/>
+              </w:rPr>
+            </w:pPr>
+          </w:p>
+        </w:tc>
+        <w:tc>
+          <w:tcPr>
+            <w:tcW w:w="1265" w:type="dxa"/>
+          </w:tcPr>
+          <w:p>
+            <w:pPr>
+              <w:jc w:val="center"/>
+              <w:cnfStyle w:val="000000100000"/>
+              <w:rPr>
+                <w:b/>
+              </w:rPr>
+            </w:pPr>
+          </w:p>
+        </w:tc>
+        <w:tc>
+          <w:tcPr>
+            <w:tcW w:w="1287" w:type="dxa"/>
+          </w:tcPr>
+          <w:p>
+            <w:pPr>
+              <w:jc w:val="center"/>
+              <w:cnfStyle w:val="000000100000"/>
+              <w:rPr>
+                <w:b/>
+              </w:rPr>
+            </w:pPr>
+          </w:p>
+        </w:tc>
+      </w:tr>
+      <w:tr>
+        <w:tc>
+          <w:tcPr>
+            <w:cnfStyle w:val="001000000000"/>
+            <w:tcW w:w="2127" w:type="dxa"/>
+          </w:tcPr>
+          <w:p>
+            <w:pPr>
+              <w:rPr>
+                <w:rFonts w:asciiTheme="minorHAnsi" w:hAnsiTheme="minorHAnsi"/>
+                <w:sz w:val="20"/>
+                <w:szCs w:val="20"/>
+              </w:rPr>
+            </w:pPr>
+            <w:r>
+              <w:rPr>
+                <w:rFonts w:asciiTheme="minorHAnsi" w:hAnsiTheme="minorHAnsi"/>
+                <w:sz w:val="20"/>
+                <w:szCs w:val="20"/>
+              </w:rPr>
+              <w:t>Der redigeres i faktura</w:t>
+            </w:r>
+          </w:p>
+        </w:tc>
+        <w:tc>
+          <w:tcPr>
+            <w:tcW w:w="992" w:type="dxa"/>
+          </w:tcPr>
+          <w:p>
+            <w:pPr>
+              <w:jc w:val="center"/>
+              <w:cnfStyle w:val="000000000000"/>
+              <w:rPr>
+                <w:b/>
+              </w:rPr>
+            </w:pPr>
+          </w:p>
+        </w:tc>
+        <w:tc>
+          <w:tcPr>
+            <w:tcW w:w="709" w:type="dxa"/>
+          </w:tcPr>
+          <w:p>
+            <w:pPr>
+              <w:jc w:val="center"/>
+              <w:cnfStyle w:val="000000000000"/>
+              <w:rPr>
+                <w:b/>
+              </w:rPr>
+            </w:pPr>
+          </w:p>
+        </w:tc>
+        <w:tc>
+          <w:tcPr>
+            <w:tcW w:w="709" w:type="dxa"/>
+          </w:tcPr>
+          <w:p>
+            <w:pPr>
+              <w:jc w:val="center"/>
+              <w:cnfStyle w:val="000000000000"/>
+              <w:rPr>
+                <w:b/>
+              </w:rPr>
+            </w:pPr>
+          </w:p>
+        </w:tc>
+        <w:tc>
+          <w:tcPr>
+            <w:tcW w:w="992" w:type="dxa"/>
+          </w:tcPr>
+          <w:p>
+            <w:pPr>
+              <w:jc w:val="center"/>
+              <w:cnfStyle w:val="000000000000"/>
+              <w:rPr>
+                <w:b/>
+              </w:rPr>
+            </w:pPr>
+          </w:p>
+        </w:tc>
+        <w:tc>
+          <w:tcPr>
+            <w:tcW w:w="992" w:type="dxa"/>
+          </w:tcPr>
+          <w:p>
+            <w:pPr>
+              <w:jc w:val="center"/>
+              <w:cnfStyle w:val="000000000000"/>
+              <w:rPr>
+                <w:b/>
+              </w:rPr>
+            </w:pPr>
+          </w:p>
+        </w:tc>
+        <w:tc>
+          <w:tcPr>
+            <w:tcW w:w="993" w:type="dxa"/>
+          </w:tcPr>
+          <w:p>
+            <w:pPr>
+              <w:jc w:val="center"/>
+              <w:cnfStyle w:val="000000000000"/>
+              <w:rPr>
+                <w:b/>
+              </w:rPr>
+            </w:pPr>
+          </w:p>
+        </w:tc>
+        <w:tc>
+          <w:tcPr>
+            <w:tcW w:w="1275" w:type="dxa"/>
+          </w:tcPr>
+          <w:p>
+            <w:pPr>
+              <w:jc w:val="center"/>
+              <w:cnfStyle w:val="000000000000"/>
+              <w:rPr>
+                <w:b/>
+              </w:rPr>
+            </w:pPr>
+          </w:p>
+        </w:tc>
+        <w:tc>
+          <w:tcPr>
+            <w:tcW w:w="993" w:type="dxa"/>
+          </w:tcPr>
+          <w:p>
+            <w:pPr>
+              <w:jc w:val="center"/>
+              <w:cnfStyle w:val="000000000000"/>
+              <w:rPr>
+                <w:b/>
+              </w:rPr>
+            </w:pPr>
+          </w:p>
+        </w:tc>
+        <w:tc>
+          <w:tcPr>
+            <w:tcW w:w="1134" w:type="dxa"/>
+          </w:tcPr>
+          <w:p>
+            <w:pPr>
+              <w:jc w:val="center"/>
+              <w:cnfStyle w:val="000000000000"/>
+              <w:rPr>
+                <w:b/>
+              </w:rPr>
+            </w:pPr>
+          </w:p>
+        </w:tc>
+        <w:tc>
+          <w:tcPr>
+            <w:tcW w:w="850" w:type="dxa"/>
+          </w:tcPr>
+          <w:p>
+            <w:pPr>
+              <w:jc w:val="center"/>
+              <w:cnfStyle w:val="000000000000"/>
+              <w:rPr>
+                <w:b/>
+              </w:rPr>
+            </w:pPr>
+            <w:r>
+              <w:rPr>
+                <w:b/>
+              </w:rPr>
+              <w:t>*</w:t>
+            </w:r>
+          </w:p>
+        </w:tc>
+        <w:tc>
+          <w:tcPr>
+            <w:tcW w:w="1701" w:type="dxa"/>
+          </w:tcPr>
+          <w:p>
+            <w:pPr>
+              <w:jc w:val="center"/>
+              <w:cnfStyle w:val="000000000000"/>
+              <w:rPr>
+                <w:b/>
+              </w:rPr>
+            </w:pPr>
+          </w:p>
+        </w:tc>
+        <w:tc>
+          <w:tcPr>
+            <w:tcW w:w="1265" w:type="dxa"/>
+          </w:tcPr>
+          <w:p>
+            <w:pPr>
+              <w:jc w:val="center"/>
+              <w:cnfStyle w:val="000000000000"/>
+              <w:rPr>
+                <w:b/>
+              </w:rPr>
+            </w:pPr>
+          </w:p>
+        </w:tc>
+        <w:tc>
+          <w:tcPr>
+            <w:tcW w:w="1287" w:type="dxa"/>
+          </w:tcPr>
+          <w:p>
+            <w:pPr>
+              <w:jc w:val="center"/>
+              <w:cnfStyle w:val="000000000000"/>
+              <w:rPr>
+                <w:b/>
+              </w:rPr>
+            </w:pPr>
+          </w:p>
+        </w:tc>
+      </w:tr>
+      <w:tr>
+        <w:trPr>
+          <w:cnfStyle w:val="000000100000"/>
+        </w:trPr>
+        <w:tc>
+          <w:tcPr>
+            <w:cnfStyle w:val="001000000000"/>
+            <w:tcW w:w="2127" w:type="dxa"/>
+          </w:tcPr>
+          <w:p>
+            <w:pPr>
+              <w:rPr>
+                <w:rFonts w:asciiTheme="minorHAnsi" w:hAnsiTheme="minorHAnsi"/>
+                <w:sz w:val="20"/>
+                <w:szCs w:val="20"/>
+              </w:rPr>
+            </w:pPr>
+            <w:r>
+              <w:rPr>
+                <w:rFonts w:asciiTheme="minorHAnsi" w:hAnsiTheme="minorHAnsi"/>
+                <w:sz w:val="20"/>
+                <w:szCs w:val="20"/>
+              </w:rPr>
+              <w:t>Faktura annulleres</w:t>
+            </w:r>
+          </w:p>
+        </w:tc>
+        <w:tc>
+          <w:tcPr>
+            <w:tcW w:w="992" w:type="dxa"/>
+          </w:tcPr>
+          <w:p>
+            <w:pPr>
+              <w:jc w:val="center"/>
+              <w:cnfStyle w:val="000000100000"/>
+              <w:rPr>
+                <w:b/>
+              </w:rPr>
+            </w:pPr>
+          </w:p>
+        </w:tc>
+        <w:tc>
+          <w:tcPr>
+            <w:tcW w:w="709" w:type="dxa"/>
+          </w:tcPr>
+          <w:p>
+            <w:pPr>
+              <w:jc w:val="center"/>
+              <w:cnfStyle w:val="000000100000"/>
+              <w:rPr>
+                <w:b/>
+              </w:rPr>
+            </w:pPr>
+          </w:p>
+        </w:tc>
+        <w:tc>
+          <w:tcPr>
+            <w:tcW w:w="709" w:type="dxa"/>
+          </w:tcPr>
+          <w:p>
+            <w:pPr>
+              <w:jc w:val="center"/>
+              <w:cnfStyle w:val="000000100000"/>
+              <w:rPr>
+                <w:b/>
+              </w:rPr>
+            </w:pPr>
+          </w:p>
+        </w:tc>
+        <w:tc>
+          <w:tcPr>
+            <w:tcW w:w="992" w:type="dxa"/>
+          </w:tcPr>
+          <w:p>
+            <w:pPr>
+              <w:jc w:val="center"/>
+              <w:cnfStyle w:val="000000100000"/>
+              <w:rPr>
+                <w:b/>
+              </w:rPr>
+            </w:pPr>
+          </w:p>
+        </w:tc>
+        <w:tc>
+          <w:tcPr>
+            <w:tcW w:w="992" w:type="dxa"/>
+          </w:tcPr>
+          <w:p>
+            <w:pPr>
+              <w:jc w:val="center"/>
+              <w:cnfStyle w:val="000000100000"/>
+              <w:rPr>
+                <w:b/>
+              </w:rPr>
+            </w:pPr>
+          </w:p>
+        </w:tc>
+        <w:tc>
+          <w:tcPr>
+            <w:tcW w:w="993" w:type="dxa"/>
+          </w:tcPr>
+          <w:p>
+            <w:pPr>
+              <w:jc w:val="center"/>
+              <w:cnfStyle w:val="000000100000"/>
+              <w:rPr>
+                <w:b/>
+              </w:rPr>
+            </w:pPr>
+          </w:p>
+        </w:tc>
+        <w:tc>
+          <w:tcPr>
+            <w:tcW w:w="1275" w:type="dxa"/>
+          </w:tcPr>
+          <w:p>
+            <w:pPr>
+              <w:jc w:val="center"/>
+              <w:cnfStyle w:val="000000100000"/>
+              <w:rPr>
+                <w:b/>
+              </w:rPr>
+            </w:pPr>
+          </w:p>
+        </w:tc>
+        <w:tc>
+          <w:tcPr>
+            <w:tcW w:w="993" w:type="dxa"/>
+          </w:tcPr>
+          <w:p>
+            <w:pPr>
+              <w:jc w:val="center"/>
+              <w:cnfStyle w:val="000000100000"/>
+              <w:rPr>
+                <w:b/>
+              </w:rPr>
+            </w:pPr>
+          </w:p>
+        </w:tc>
+        <w:tc>
+          <w:tcPr>
+            <w:tcW w:w="1134" w:type="dxa"/>
+          </w:tcPr>
+          <w:p>
+            <w:pPr>
+              <w:jc w:val="center"/>
+              <w:cnfStyle w:val="000000100000"/>
+              <w:rPr>
+                <w:b/>
+              </w:rPr>
+            </w:pPr>
+          </w:p>
+        </w:tc>
+        <w:tc>
+          <w:tcPr>
+            <w:tcW w:w="850" w:type="dxa"/>
+          </w:tcPr>
+          <w:p>
+            <w:pPr>
+              <w:jc w:val="center"/>
+              <w:cnfStyle w:val="000000100000"/>
+              <w:rPr>
+                <w:b/>
+              </w:rPr>
+            </w:pPr>
+            <w:r>
+              <w:rPr>
+                <w:b/>
+              </w:rPr>
+              <w:t>+</w:t>
+            </w:r>
+          </w:p>
+        </w:tc>
+        <w:tc>
+          <w:tcPr>
+            <w:tcW w:w="1701" w:type="dxa"/>
+          </w:tcPr>
+          <w:p>
+            <w:pPr>
+              <w:jc w:val="center"/>
+              <w:cnfStyle w:val="000000100000"/>
+              <w:rPr>
+                <w:b/>
+              </w:rPr>
+            </w:pPr>
+          </w:p>
+        </w:tc>
+        <w:tc>
+          <w:tcPr>
+            <w:tcW w:w="1265" w:type="dxa"/>
+          </w:tcPr>
+          <w:p>
+            <w:pPr>
+              <w:jc w:val="center"/>
+              <w:cnfStyle w:val="000000100000"/>
+              <w:rPr>
+                <w:b/>
+              </w:rPr>
+            </w:pPr>
+          </w:p>
+        </w:tc>
+        <w:tc>
+          <w:tcPr>
+            <w:tcW w:w="1287" w:type="dxa"/>
+          </w:tcPr>
+          <w:p>
+            <w:pPr>
+              <w:jc w:val="center"/>
+              <w:cnfStyle w:val="000000100000"/>
+              <w:rPr>
+                <w:b/>
+              </w:rPr>
+            </w:pPr>
+          </w:p>
+        </w:tc>
+      </w:tr>
+      <w:tr>
+        <w:tc>
+          <w:tcPr>
+            <w:cnfStyle w:val="001000000000"/>
+            <w:tcW w:w="2127" w:type="dxa"/>
+          </w:tcPr>
+          <w:p>
+            <w:pPr>
+              <w:rPr>
+                <w:rFonts w:asciiTheme="minorHAnsi" w:hAnsiTheme="minorHAnsi"/>
+                <w:sz w:val="20"/>
+                <w:szCs w:val="20"/>
+              </w:rPr>
+            </w:pPr>
+            <w:r>
+              <w:rPr>
+                <w:rFonts w:asciiTheme="minorHAnsi" w:hAnsiTheme="minorHAnsi"/>
+                <w:sz w:val="20"/>
+                <w:szCs w:val="20"/>
+              </w:rPr>
+              <w:t>Rykker sendes</w:t>
+            </w:r>
+          </w:p>
+        </w:tc>
+        <w:tc>
+          <w:tcPr>
+            <w:tcW w:w="992" w:type="dxa"/>
+          </w:tcPr>
+          <w:p>
+            <w:pPr>
+              <w:jc w:val="center"/>
+              <w:cnfStyle w:val="000000000000"/>
+              <w:rPr>
+                <w:b/>
+              </w:rPr>
+            </w:pPr>
+          </w:p>
+        </w:tc>
+        <w:tc>
+          <w:tcPr>
+            <w:tcW w:w="709" w:type="dxa"/>
+          </w:tcPr>
+          <w:p>
+            <w:pPr>
+              <w:jc w:val="center"/>
+              <w:cnfStyle w:val="000000000000"/>
+              <w:rPr>
+                <w:b/>
+              </w:rPr>
+            </w:pPr>
+          </w:p>
+        </w:tc>
+        <w:tc>
+          <w:tcPr>
+            <w:tcW w:w="709" w:type="dxa"/>
+          </w:tcPr>
+          <w:p>
+            <w:pPr>
+              <w:jc w:val="center"/>
+              <w:cnfStyle w:val="000000000000"/>
+              <w:rPr>
+                <w:b/>
+              </w:rPr>
+            </w:pPr>
+          </w:p>
+        </w:tc>
+        <w:tc>
+          <w:tcPr>
+            <w:tcW w:w="992" w:type="dxa"/>
+          </w:tcPr>
+          <w:p>
+            <w:pPr>
+              <w:jc w:val="center"/>
+              <w:cnfStyle w:val="000000000000"/>
+              <w:rPr>
+                <w:b/>
+              </w:rPr>
+            </w:pPr>
+          </w:p>
+        </w:tc>
+        <w:tc>
+          <w:tcPr>
+            <w:tcW w:w="992" w:type="dxa"/>
+          </w:tcPr>
+          <w:p>
+            <w:pPr>
+              <w:jc w:val="center"/>
+              <w:cnfStyle w:val="000000000000"/>
+              <w:rPr>
+                <w:b/>
+              </w:rPr>
+            </w:pPr>
+          </w:p>
+        </w:tc>
+        <w:tc>
+          <w:tcPr>
+            <w:tcW w:w="993" w:type="dxa"/>
+          </w:tcPr>
+          <w:p>
+            <w:pPr>
+              <w:jc w:val="center"/>
+              <w:cnfStyle w:val="000000000000"/>
+              <w:rPr>
+                <w:b/>
+              </w:rPr>
+            </w:pPr>
+          </w:p>
+        </w:tc>
+        <w:tc>
+          <w:tcPr>
+            <w:tcW w:w="1275" w:type="dxa"/>
+          </w:tcPr>
+          <w:p>
+            <w:pPr>
+              <w:jc w:val="center"/>
+              <w:cnfStyle w:val="000000000000"/>
+              <w:rPr>
+                <w:b/>
+              </w:rPr>
+            </w:pPr>
+          </w:p>
+        </w:tc>
+        <w:tc>
+          <w:tcPr>
+            <w:tcW w:w="993" w:type="dxa"/>
+          </w:tcPr>
+          <w:p>
+            <w:pPr>
+              <w:jc w:val="center"/>
+              <w:cnfStyle w:val="000000000000"/>
+              <w:rPr>
+                <w:b/>
+              </w:rPr>
+            </w:pPr>
+          </w:p>
+        </w:tc>
+        <w:tc>
+          <w:tcPr>
+            <w:tcW w:w="1134" w:type="dxa"/>
+          </w:tcPr>
+          <w:p>
+            <w:pPr>
+              <w:jc w:val="center"/>
+              <w:cnfStyle w:val="000000000000"/>
+              <w:rPr>
+                <w:b/>
+              </w:rPr>
+            </w:pPr>
+          </w:p>
+        </w:tc>
+        <w:tc>
+          <w:tcPr>
+            <w:tcW w:w="850" w:type="dxa"/>
+          </w:tcPr>
+          <w:p>
+            <w:pPr>
+              <w:jc w:val="center"/>
+              <w:cnfStyle w:val="000000000000"/>
+              <w:rPr>
+                <w:b/>
+              </w:rPr>
+            </w:pPr>
+            <w:r>
+              <w:rPr>
+                <w:b/>
+              </w:rPr>
+              <w:t>*</w:t>
+            </w:r>
+          </w:p>
+        </w:tc>
+        <w:tc>
+          <w:tcPr>
+            <w:tcW w:w="1701" w:type="dxa"/>
+          </w:tcPr>
+          <w:p>
+            <w:pPr>
+              <w:jc w:val="center"/>
+              <w:cnfStyle w:val="000000000000"/>
+              <w:rPr>
+                <w:b/>
+              </w:rPr>
+            </w:pPr>
+          </w:p>
+        </w:tc>
+        <w:tc>
+          <w:tcPr>
+            <w:tcW w:w="1265" w:type="dxa"/>
+          </w:tcPr>
+          <w:p>
+            <w:pPr>
+              <w:jc w:val="center"/>
+              <w:cnfStyle w:val="000000000000"/>
+              <w:rPr>
+                <w:b/>
+              </w:rPr>
+            </w:pPr>
+          </w:p>
+        </w:tc>
+        <w:tc>
+          <w:tcPr>
+            <w:tcW w:w="1287" w:type="dxa"/>
+          </w:tcPr>
+          <w:p>
+            <w:pPr>
+              <w:jc w:val="center"/>
+              <w:cnfStyle w:val="000000000000"/>
+              <w:rPr>
+                <w:b/>
+              </w:rPr>
+            </w:pPr>
+          </w:p>
+        </w:tc>
+      </w:tr>
+      <w:tr>
+        <w:trPr>
+          <w:cnfStyle w:val="000000100000"/>
+        </w:trPr>
+        <w:tc>
+          <w:tcPr>
+            <w:cnfStyle w:val="001000000000"/>
+            <w:tcW w:w="2127" w:type="dxa"/>
+          </w:tcPr>
+          <w:p>
+            <w:pPr>
+              <w:rPr>
+                <w:rFonts w:asciiTheme="minorHAnsi" w:hAnsiTheme="minorHAnsi"/>
+                <w:sz w:val="20"/>
+                <w:szCs w:val="20"/>
+              </w:rPr>
+            </w:pPr>
+            <w:r>
+              <w:rPr>
+                <w:rFonts w:asciiTheme="minorHAnsi" w:hAnsiTheme="minorHAnsi"/>
+                <w:sz w:val="20"/>
+                <w:szCs w:val="20"/>
+              </w:rPr>
+              <w:t>Ny vare til</w:t>
+            </w:r>
+            <w:r>
+              <w:rPr>
+                <w:rFonts w:asciiTheme="minorHAnsi" w:hAnsiTheme="minorHAnsi"/>
+                <w:sz w:val="20"/>
+                <w:szCs w:val="20"/>
+              </w:rPr>
+              <w:t>føres lager</w:t>
+            </w:r>
+          </w:p>
+        </w:tc>
+        <w:tc>
+          <w:tcPr>
+            <w:tcW w:w="992" w:type="dxa"/>
+          </w:tcPr>
+          <w:p>
+            <w:pPr>
+              <w:jc w:val="center"/>
+              <w:cnfStyle w:val="000000100000"/>
+              <w:rPr>
+                <w:b/>
+              </w:rPr>
+            </w:pPr>
+          </w:p>
+        </w:tc>
+        <w:tc>
+          <w:tcPr>
+            <w:tcW w:w="709" w:type="dxa"/>
+          </w:tcPr>
+          <w:p>
+            <w:pPr>
+              <w:jc w:val="center"/>
+              <w:cnfStyle w:val="000000100000"/>
+              <w:rPr>
+                <w:b/>
+              </w:rPr>
+            </w:pPr>
+          </w:p>
+        </w:tc>
+        <w:tc>
+          <w:tcPr>
+            <w:tcW w:w="709" w:type="dxa"/>
+          </w:tcPr>
+          <w:p>
+            <w:pPr>
+              <w:jc w:val="center"/>
+              <w:cnfStyle w:val="000000100000"/>
+              <w:rPr>
+                <w:b/>
+              </w:rPr>
+            </w:pPr>
+            <w:r>
+              <w:rPr>
+                <w:b/>
+              </w:rPr>
+              <w:t>+</w:t>
+            </w:r>
+          </w:p>
+        </w:tc>
+        <w:tc>
+          <w:tcPr>
+            <w:tcW w:w="992" w:type="dxa"/>
+          </w:tcPr>
+          <w:p>
+            <w:pPr>
+              <w:jc w:val="center"/>
+              <w:cnfStyle w:val="000000100000"/>
+              <w:rPr>
+                <w:b/>
+              </w:rPr>
+            </w:pPr>
+          </w:p>
+        </w:tc>
+        <w:tc>
+          <w:tcPr>
+            <w:tcW w:w="992" w:type="dxa"/>
+          </w:tcPr>
+          <w:p>
+            <w:pPr>
+              <w:jc w:val="center"/>
+              <w:cnfStyle w:val="000000100000"/>
+              <w:rPr>
+                <w:b/>
+              </w:rPr>
+            </w:pPr>
+          </w:p>
+        </w:tc>
+        <w:tc>
+          <w:tcPr>
+            <w:tcW w:w="993" w:type="dxa"/>
+          </w:tcPr>
+          <w:p>
+            <w:pPr>
+              <w:jc w:val="center"/>
+              <w:cnfStyle w:val="000000100000"/>
+              <w:rPr>
+                <w:b/>
+              </w:rPr>
+            </w:pPr>
+          </w:p>
+        </w:tc>
+        <w:tc>
+          <w:tcPr>
+            <w:tcW w:w="1275" w:type="dxa"/>
+          </w:tcPr>
+          <w:p>
+            <w:pPr>
+              <w:jc w:val="center"/>
+              <w:cnfStyle w:val="000000100000"/>
+              <w:rPr>
+                <w:b/>
+              </w:rPr>
+            </w:pPr>
+          </w:p>
+        </w:tc>
+        <w:tc>
+          <w:tcPr>
+            <w:tcW w:w="993" w:type="dxa"/>
+          </w:tcPr>
+          <w:p>
+            <w:pPr>
+              <w:jc w:val="center"/>
+              <w:cnfStyle w:val="000000100000"/>
+              <w:rPr>
+                <w:b/>
+              </w:rPr>
+            </w:pPr>
+          </w:p>
+        </w:tc>
+        <w:tc>
+          <w:tcPr>
+            <w:tcW w:w="1134" w:type="dxa"/>
+          </w:tcPr>
+          <w:p>
+            <w:pPr>
+              <w:jc w:val="center"/>
+              <w:cnfStyle w:val="000000100000"/>
+              <w:rPr>
+                <w:b/>
+              </w:rPr>
+            </w:pPr>
+          </w:p>
+        </w:tc>
+        <w:tc>
+          <w:tcPr>
+            <w:tcW w:w="850" w:type="dxa"/>
+          </w:tcPr>
+          <w:p>
+            <w:pPr>
+              <w:jc w:val="center"/>
+              <w:cnfStyle w:val="000000100000"/>
+              <w:rPr>
+                <w:b/>
+              </w:rPr>
+            </w:pPr>
+          </w:p>
+        </w:tc>
+        <w:tc>
+          <w:tcPr>
+            <w:tcW w:w="1701" w:type="dxa"/>
+          </w:tcPr>
+          <w:p>
+            <w:pPr>
+              <w:jc w:val="center"/>
+              <w:cnfStyle w:val="000000100000"/>
+              <w:rPr>
+                <w:b/>
+              </w:rPr>
+            </w:pPr>
+          </w:p>
+        </w:tc>
+        <w:tc>
+          <w:tcPr>
+            <w:tcW w:w="1265" w:type="dxa"/>
+          </w:tcPr>
+          <w:p>
+            <w:pPr>
+              <w:jc w:val="center"/>
+              <w:cnfStyle w:val="000000100000"/>
+              <w:rPr>
+                <w:b/>
+              </w:rPr>
+            </w:pPr>
+          </w:p>
+        </w:tc>
+        <w:tc>
+          <w:tcPr>
+            <w:tcW w:w="1287" w:type="dxa"/>
+          </w:tcPr>
+          <w:p>
+            <w:pPr>
+              <w:jc w:val="center"/>
+              <w:cnfStyle w:val="000000100000"/>
+              <w:rPr>
+                <w:b/>
+              </w:rPr>
+            </w:pPr>
+          </w:p>
+        </w:tc>
+      </w:tr>
+      <w:tr>
+        <w:tc>
+          <w:tcPr>
+            <w:cnfStyle w:val="001000000000"/>
+            <w:tcW w:w="2127" w:type="dxa"/>
+          </w:tcPr>
+          <w:p>
+            <w:pPr>
+              <w:rPr>
+                <w:rFonts w:asciiTheme="minorHAnsi" w:hAnsiTheme="minorHAnsi"/>
+                <w:sz w:val="20"/>
+                <w:szCs w:val="20"/>
+              </w:rPr>
+            </w:pPr>
+            <w:r>
+              <w:rPr>
+                <w:rFonts w:asciiTheme="minorHAnsi" w:hAnsiTheme="minorHAnsi"/>
+                <w:sz w:val="20"/>
+                <w:szCs w:val="20"/>
+              </w:rPr>
+              <w:t>Der redigeres i vareinfo</w:t>
+            </w:r>
+          </w:p>
+        </w:tc>
+        <w:tc>
+          <w:tcPr>
+            <w:tcW w:w="992" w:type="dxa"/>
+          </w:tcPr>
+          <w:p>
+            <w:pPr>
+              <w:jc w:val="center"/>
+              <w:cnfStyle w:val="000000000000"/>
+              <w:rPr>
+                <w:b/>
+              </w:rPr>
+            </w:pPr>
+          </w:p>
+        </w:tc>
+        <w:tc>
+          <w:tcPr>
+            <w:tcW w:w="709" w:type="dxa"/>
+          </w:tcPr>
+          <w:p>
+            <w:pPr>
+              <w:jc w:val="center"/>
+              <w:cnfStyle w:val="000000000000"/>
+              <w:rPr>
+                <w:b/>
+              </w:rPr>
+            </w:pPr>
+          </w:p>
+        </w:tc>
+        <w:tc>
+          <w:tcPr>
+            <w:tcW w:w="709" w:type="dxa"/>
+          </w:tcPr>
+          <w:p>
+            <w:pPr>
+              <w:jc w:val="center"/>
+              <w:cnfStyle w:val="000000000000"/>
+              <w:rPr>
+                <w:b/>
+              </w:rPr>
+            </w:pPr>
+            <w:r>
+              <w:rPr>
+                <w:b/>
+              </w:rPr>
+              <w:t>*</w:t>
+            </w:r>
+          </w:p>
+        </w:tc>
+        <w:tc>
+          <w:tcPr>
+            <w:tcW w:w="992" w:type="dxa"/>
+          </w:tcPr>
+          <w:p>
+            <w:pPr>
+              <w:jc w:val="center"/>
+              <w:cnfStyle w:val="000000000000"/>
+              <w:rPr>
+                <w:b/>
+              </w:rPr>
+            </w:pPr>
+          </w:p>
+        </w:tc>
+        <w:tc>
+          <w:tcPr>
+            <w:tcW w:w="992" w:type="dxa"/>
+          </w:tcPr>
+          <w:p>
+            <w:pPr>
+              <w:jc w:val="center"/>
+              <w:cnfStyle w:val="000000000000"/>
+              <w:rPr>
+                <w:b/>
+              </w:rPr>
+            </w:pPr>
+          </w:p>
+        </w:tc>
+        <w:tc>
+          <w:tcPr>
+            <w:tcW w:w="993" w:type="dxa"/>
+          </w:tcPr>
+          <w:p>
+            <w:pPr>
+              <w:jc w:val="center"/>
+              <w:cnfStyle w:val="000000000000"/>
+              <w:rPr>
+                <w:b/>
+              </w:rPr>
+            </w:pPr>
+          </w:p>
+        </w:tc>
+        <w:tc>
+          <w:tcPr>
+            <w:tcW w:w="1275" w:type="dxa"/>
+          </w:tcPr>
+          <w:p>
+            <w:pPr>
+              <w:jc w:val="center"/>
+              <w:cnfStyle w:val="000000000000"/>
+              <w:rPr>
+                <w:b/>
+              </w:rPr>
+            </w:pPr>
+          </w:p>
+        </w:tc>
+        <w:tc>
+          <w:tcPr>
+            <w:tcW w:w="993" w:type="dxa"/>
+          </w:tcPr>
+          <w:p>
+            <w:pPr>
+              <w:jc w:val="center"/>
+              <w:cnfStyle w:val="000000000000"/>
+              <w:rPr>
+                <w:b/>
+              </w:rPr>
+            </w:pPr>
+          </w:p>
+        </w:tc>
+        <w:tc>
+          <w:tcPr>
+            <w:tcW w:w="1134" w:type="dxa"/>
+          </w:tcPr>
+          <w:p>
+            <w:pPr>
+              <w:jc w:val="center"/>
+              <w:cnfStyle w:val="000000000000"/>
+              <w:rPr>
+                <w:b/>
+              </w:rPr>
+            </w:pPr>
+          </w:p>
+        </w:tc>
+        <w:tc>
+          <w:tcPr>
+            <w:tcW w:w="850" w:type="dxa"/>
+          </w:tcPr>
+          <w:p>
+            <w:pPr>
+              <w:jc w:val="center"/>
+              <w:cnfStyle w:val="000000000000"/>
+              <w:rPr>
+                <w:b/>
+              </w:rPr>
+            </w:pPr>
+          </w:p>
+        </w:tc>
+        <w:tc>
+          <w:tcPr>
+            <w:tcW w:w="1701" w:type="dxa"/>
+          </w:tcPr>
+          <w:p>
+            <w:pPr>
+              <w:jc w:val="center"/>
+              <w:cnfStyle w:val="000000000000"/>
+              <w:rPr>
+                <w:b/>
+              </w:rPr>
+            </w:pPr>
+          </w:p>
+        </w:tc>
+        <w:tc>
+          <w:tcPr>
+            <w:tcW w:w="1265" w:type="dxa"/>
+          </w:tcPr>
+          <w:p>
+            <w:pPr>
+              <w:jc w:val="center"/>
+              <w:cnfStyle w:val="000000000000"/>
+              <w:rPr>
+                <w:b/>
+              </w:rPr>
+            </w:pPr>
+          </w:p>
+        </w:tc>
+        <w:tc>
+          <w:tcPr>
+            <w:tcW w:w="1287" w:type="dxa"/>
+          </w:tcPr>
+          <w:p>
+            <w:pPr>
+              <w:jc w:val="center"/>
+              <w:cnfStyle w:val="000000000000"/>
+              <w:rPr>
+                <w:b/>
+              </w:rPr>
+            </w:pPr>
+          </w:p>
+        </w:tc>
+      </w:tr>
+      <w:tr>
+        <w:trPr>
+          <w:cnfStyle w:val="000000100000"/>
+        </w:trPr>
+        <w:tc>
+          <w:tcPr>
+            <w:cnfStyle w:val="001000000000"/>
+            <w:tcW w:w="2127" w:type="dxa"/>
+          </w:tcPr>
+          <w:p>
+            <w:pPr>
+              <w:rPr>
+                <w:rFonts w:asciiTheme="minorHAnsi" w:hAnsiTheme="minorHAnsi"/>
+                <w:sz w:val="20"/>
+                <w:szCs w:val="20"/>
+              </w:rPr>
+            </w:pPr>
+            <w:r>
+              <w:rPr>
+                <w:rFonts w:asciiTheme="minorHAnsi" w:hAnsiTheme="minorHAnsi"/>
+                <w:sz w:val="20"/>
+                <w:szCs w:val="20"/>
+              </w:rPr>
+              <w:t>Vare fjernes manuelt fra lager</w:t>
+            </w:r>
+          </w:p>
+        </w:tc>
+        <w:tc>
+          <w:tcPr>
+            <w:tcW w:w="992" w:type="dxa"/>
+          </w:tcPr>
+          <w:p>
+            <w:pPr>
+              <w:jc w:val="center"/>
+              <w:cnfStyle w:val="000000100000"/>
+              <w:rPr>
+                <w:b/>
+              </w:rPr>
+            </w:pPr>
+          </w:p>
+        </w:tc>
+        <w:tc>
+          <w:tcPr>
+            <w:tcW w:w="709" w:type="dxa"/>
+          </w:tcPr>
+          <w:p>
+            <w:pPr>
+              <w:jc w:val="center"/>
+              <w:cnfStyle w:val="000000100000"/>
+              <w:rPr>
+                <w:b/>
+              </w:rPr>
+            </w:pPr>
+          </w:p>
+        </w:tc>
+        <w:tc>
+          <w:tcPr>
+            <w:tcW w:w="709" w:type="dxa"/>
+          </w:tcPr>
+          <w:p>
+            <w:pPr>
+              <w:jc w:val="center"/>
+              <w:cnfStyle w:val="000000100000"/>
+              <w:rPr>
+                <w:b/>
+              </w:rPr>
+            </w:pPr>
+            <w:r>
+              <w:rPr>
+                <w:b/>
+              </w:rPr>
+              <w:t>+</w:t>
+            </w:r>
+          </w:p>
+        </w:tc>
+        <w:tc>
+          <w:tcPr>
+            <w:tcW w:w="992" w:type="dxa"/>
+          </w:tcPr>
+          <w:p>
+            <w:pPr>
+              <w:jc w:val="center"/>
+              <w:cnfStyle w:val="000000100000"/>
+              <w:rPr>
+                <w:b/>
+              </w:rPr>
+            </w:pPr>
+          </w:p>
+        </w:tc>
+        <w:tc>
+          <w:tcPr>
+            <w:tcW w:w="992" w:type="dxa"/>
+          </w:tcPr>
+          <w:p>
+            <w:pPr>
+              <w:jc w:val="center"/>
+              <w:cnfStyle w:val="000000100000"/>
+              <w:rPr>
+                <w:b/>
+              </w:rPr>
+            </w:pPr>
+          </w:p>
+        </w:tc>
+        <w:tc>
+          <w:tcPr>
+            <w:tcW w:w="993" w:type="dxa"/>
+          </w:tcPr>
+          <w:p>
+            <w:pPr>
+              <w:jc w:val="center"/>
+              <w:cnfStyle w:val="000000100000"/>
+              <w:rPr>
+                <w:b/>
+              </w:rPr>
+            </w:pPr>
+          </w:p>
+        </w:tc>
+        <w:tc>
+          <w:tcPr>
+            <w:tcW w:w="1275" w:type="dxa"/>
+          </w:tcPr>
+          <w:p>
+            <w:pPr>
+              <w:jc w:val="center"/>
+              <w:cnfStyle w:val="000000100000"/>
+              <w:rPr>
+                <w:b/>
+              </w:rPr>
+            </w:pPr>
+          </w:p>
+        </w:tc>
+        <w:tc>
+          <w:tcPr>
+            <w:tcW w:w="993" w:type="dxa"/>
+          </w:tcPr>
+          <w:p>
+            <w:pPr>
+              <w:jc w:val="center"/>
+              <w:cnfStyle w:val="000000100000"/>
+              <w:rPr>
+                <w:b/>
+              </w:rPr>
+            </w:pPr>
+          </w:p>
+        </w:tc>
+        <w:tc>
+          <w:tcPr>
+            <w:tcW w:w="1134" w:type="dxa"/>
+          </w:tcPr>
+          <w:p>
+            <w:pPr>
+              <w:jc w:val="center"/>
+              <w:cnfStyle w:val="000000100000"/>
+              <w:rPr>
+                <w:b/>
+              </w:rPr>
+            </w:pPr>
+          </w:p>
+        </w:tc>
+        <w:tc>
+          <w:tcPr>
+            <w:tcW w:w="850" w:type="dxa"/>
+          </w:tcPr>
+          <w:p>
+            <w:pPr>
+              <w:jc w:val="center"/>
+              <w:cnfStyle w:val="000000100000"/>
+              <w:rPr>
+                <w:b/>
+              </w:rPr>
+            </w:pPr>
+          </w:p>
+        </w:tc>
+        <w:tc>
+          <w:tcPr>
+            <w:tcW w:w="1701" w:type="dxa"/>
+          </w:tcPr>
+          <w:p>
+            <w:pPr>
+              <w:jc w:val="center"/>
+              <w:cnfStyle w:val="000000100000"/>
+              <w:rPr>
+                <w:b/>
+              </w:rPr>
+            </w:pPr>
+          </w:p>
+        </w:tc>
+        <w:tc>
+          <w:tcPr>
+            <w:tcW w:w="1265" w:type="dxa"/>
+          </w:tcPr>
+          <w:p>
+            <w:pPr>
+              <w:jc w:val="center"/>
+              <w:cnfStyle w:val="000000100000"/>
+              <w:rPr>
+                <w:b/>
+              </w:rPr>
+            </w:pPr>
+          </w:p>
+        </w:tc>
+        <w:tc>
+          <w:tcPr>
+            <w:tcW w:w="1287" w:type="dxa"/>
+          </w:tcPr>
+          <w:p>
+            <w:pPr>
+              <w:jc w:val="center"/>
+              <w:cnfStyle w:val="000000100000"/>
+              <w:rPr>
+                <w:b/>
+              </w:rPr>
+            </w:pPr>
+          </w:p>
+        </w:tc>
+      </w:tr>
+      <w:tr>
+        <w:tc>
+          <w:tcPr>
+            <w:cnfStyle w:val="001000000000"/>
+            <w:tcW w:w="2127" w:type="dxa"/>
+          </w:tcPr>
+          <w:p>
+            <w:pPr>
+              <w:rPr>
+                <w:rFonts w:asciiTheme="minorHAnsi" w:hAnsiTheme="minorHAnsi"/>
+                <w:sz w:val="20"/>
+                <w:szCs w:val="20"/>
+              </w:rPr>
+            </w:pPr>
+            <w:r>
+              <w:rPr>
+                <w:rFonts w:asciiTheme="minorHAnsi" w:hAnsiTheme="minorHAnsi"/>
+                <w:sz w:val="20"/>
+                <w:szCs w:val="20"/>
+              </w:rPr>
+              <w:t>Vare</w:t>
+            </w:r>
+            <w:r>
+              <w:rPr>
+                <w:rFonts w:asciiTheme="minorHAnsi" w:hAnsiTheme="minorHAnsi"/>
+                <w:sz w:val="20"/>
+                <w:szCs w:val="20"/>
+              </w:rPr>
+              <w:t xml:space="preserve"> tilføjes ordre</w:t>
+            </w:r>
+          </w:p>
+        </w:tc>
+        <w:tc>
+          <w:tcPr>
+            <w:tcW w:w="992" w:type="dxa"/>
+          </w:tcPr>
+          <w:p>
+            <w:pPr>
+              <w:jc w:val="center"/>
+              <w:cnfStyle w:val="000000000000"/>
+              <w:rPr>
+                <w:b/>
+              </w:rPr>
+            </w:pPr>
+          </w:p>
+        </w:tc>
+        <w:tc>
+          <w:tcPr>
+            <w:tcW w:w="709" w:type="dxa"/>
+          </w:tcPr>
+          <w:p>
+            <w:pPr>
+              <w:jc w:val="center"/>
+              <w:cnfStyle w:val="000000000000"/>
+              <w:rPr>
+                <w:b/>
+              </w:rPr>
+            </w:pPr>
+          </w:p>
+        </w:tc>
+        <w:tc>
+          <w:tcPr>
+            <w:tcW w:w="709" w:type="dxa"/>
+          </w:tcPr>
+          <w:p>
+            <w:pPr>
+              <w:jc w:val="center"/>
+              <w:cnfStyle w:val="000000000000"/>
+              <w:rPr>
+                <w:b/>
+              </w:rPr>
+            </w:pPr>
+            <w:r>
+              <w:rPr>
+                <w:b/>
+              </w:rPr>
+              <w:t>*</w:t>
+            </w:r>
+          </w:p>
+        </w:tc>
+        <w:tc>
+          <w:tcPr>
+            <w:tcW w:w="992" w:type="dxa"/>
+          </w:tcPr>
+          <w:p>
+            <w:pPr>
+              <w:jc w:val="center"/>
+              <w:cnfStyle w:val="000000000000"/>
+              <w:rPr>
+                <w:b/>
+              </w:rPr>
+            </w:pPr>
+          </w:p>
+        </w:tc>
+        <w:tc>
+          <w:tcPr>
+            <w:tcW w:w="992" w:type="dxa"/>
+          </w:tcPr>
+          <w:p>
+            <w:pPr>
+              <w:jc w:val="center"/>
+              <w:cnfStyle w:val="000000000000"/>
+              <w:rPr>
+                <w:b/>
+              </w:rPr>
+            </w:pPr>
+          </w:p>
+        </w:tc>
+        <w:tc>
+          <w:tcPr>
+            <w:tcW w:w="993" w:type="dxa"/>
+          </w:tcPr>
+          <w:p>
+            <w:pPr>
+              <w:jc w:val="center"/>
+              <w:cnfStyle w:val="000000000000"/>
+              <w:rPr>
+                <w:b/>
+              </w:rPr>
+            </w:pPr>
+          </w:p>
+        </w:tc>
+        <w:tc>
+          <w:tcPr>
+            <w:tcW w:w="1275" w:type="dxa"/>
+          </w:tcPr>
+          <w:p>
+            <w:pPr>
+              <w:jc w:val="center"/>
+              <w:cnfStyle w:val="000000000000"/>
+              <w:rPr>
+                <w:b/>
+              </w:rPr>
+            </w:pPr>
+          </w:p>
+        </w:tc>
+        <w:tc>
+          <w:tcPr>
+            <w:tcW w:w="993" w:type="dxa"/>
+          </w:tcPr>
+          <w:p>
+            <w:pPr>
+              <w:jc w:val="center"/>
+              <w:cnfStyle w:val="000000000000"/>
+              <w:rPr>
+                <w:b/>
+              </w:rPr>
+            </w:pPr>
+          </w:p>
+        </w:tc>
+        <w:tc>
+          <w:tcPr>
+            <w:tcW w:w="1134" w:type="dxa"/>
+          </w:tcPr>
+          <w:p>
+            <w:pPr>
+              <w:jc w:val="center"/>
+              <w:cnfStyle w:val="000000000000"/>
+              <w:rPr>
+                <w:b/>
+              </w:rPr>
+            </w:pPr>
+          </w:p>
+        </w:tc>
+        <w:tc>
+          <w:tcPr>
+            <w:tcW w:w="850" w:type="dxa"/>
+          </w:tcPr>
+          <w:p>
+            <w:pPr>
+              <w:jc w:val="center"/>
+              <w:cnfStyle w:val="000000000000"/>
+              <w:rPr>
+                <w:b/>
+              </w:rPr>
+            </w:pPr>
+          </w:p>
+        </w:tc>
+        <w:tc>
+          <w:tcPr>
+            <w:tcW w:w="1701" w:type="dxa"/>
+          </w:tcPr>
+          <w:p>
+            <w:pPr>
+              <w:jc w:val="center"/>
+              <w:cnfStyle w:val="000000000000"/>
+              <w:rPr>
+                <w:b/>
+              </w:rPr>
+            </w:pPr>
+          </w:p>
+        </w:tc>
+        <w:tc>
+          <w:tcPr>
+            <w:tcW w:w="1265" w:type="dxa"/>
+          </w:tcPr>
+          <w:p>
+            <w:pPr>
+              <w:jc w:val="center"/>
+              <w:cnfStyle w:val="000000000000"/>
+              <w:rPr>
+                <w:b/>
+              </w:rPr>
+            </w:pPr>
+          </w:p>
+        </w:tc>
+        <w:tc>
+          <w:tcPr>
+            <w:tcW w:w="1287" w:type="dxa"/>
+          </w:tcPr>
+          <w:p>
+            <w:pPr>
+              <w:jc w:val="center"/>
+              <w:cnfStyle w:val="000000000000"/>
+              <w:rPr>
+                <w:b/>
+              </w:rPr>
+            </w:pPr>
+          </w:p>
+        </w:tc>
+      </w:tr>
+      <w:tr>
+        <w:trPr>
+          <w:cnfStyle w:val="000000100000"/>
+        </w:trPr>
+        <w:tc>
+          <w:tcPr>
+            <w:cnfStyle w:val="001000000000"/>
+            <w:tcW w:w="2127" w:type="dxa"/>
+          </w:tcPr>
+          <w:p>
+            <w:pPr>
+              <w:rPr>
+                <w:rFonts w:asciiTheme="minorHAnsi" w:hAnsiTheme="minorHAnsi"/>
+                <w:sz w:val="20"/>
+                <w:szCs w:val="20"/>
+              </w:rPr>
+            </w:pPr>
+            <w:r>
+              <w:rPr>
+                <w:rFonts w:asciiTheme="minorHAnsi" w:hAnsiTheme="minorHAnsi"/>
+                <w:sz w:val="20"/>
+                <w:szCs w:val="20"/>
+              </w:rPr>
+              <w:t>Provisionsseddel oprettes</w:t>
+            </w:r>
+          </w:p>
+        </w:tc>
+        <w:tc>
+          <w:tcPr>
+            <w:tcW w:w="992" w:type="dxa"/>
+          </w:tcPr>
+          <w:p>
+            <w:pPr>
+              <w:jc w:val="center"/>
+              <w:cnfStyle w:val="000000100000"/>
+              <w:rPr>
+                <w:b/>
+              </w:rPr>
+            </w:pPr>
+          </w:p>
+        </w:tc>
+        <w:tc>
+          <w:tcPr>
+            <w:tcW w:w="709" w:type="dxa"/>
+          </w:tcPr>
+          <w:p>
+            <w:pPr>
+              <w:jc w:val="center"/>
+              <w:cnfStyle w:val="000000100000"/>
+              <w:rPr>
+                <w:b/>
+              </w:rPr>
+            </w:pPr>
+          </w:p>
+        </w:tc>
+        <w:tc>
+          <w:tcPr>
+            <w:tcW w:w="709" w:type="dxa"/>
+          </w:tcPr>
+          <w:p>
+            <w:pPr>
+              <w:jc w:val="center"/>
+              <w:cnfStyle w:val="000000100000"/>
+              <w:rPr>
+                <w:b/>
+              </w:rPr>
+            </w:pPr>
+          </w:p>
+        </w:tc>
+        <w:tc>
+          <w:tcPr>
+            <w:tcW w:w="992" w:type="dxa"/>
+          </w:tcPr>
+          <w:p>
+            <w:pPr>
+              <w:jc w:val="center"/>
+              <w:cnfStyle w:val="000000100000"/>
+              <w:rPr>
+                <w:b/>
+              </w:rPr>
+            </w:pPr>
+          </w:p>
+        </w:tc>
+        <w:tc>
+          <w:tcPr>
+            <w:tcW w:w="992" w:type="dxa"/>
+          </w:tcPr>
+          <w:p>
+            <w:pPr>
+              <w:jc w:val="center"/>
+              <w:cnfStyle w:val="000000100000"/>
+              <w:rPr>
+                <w:b/>
+              </w:rPr>
+            </w:pPr>
+          </w:p>
+        </w:tc>
+        <w:tc>
+          <w:tcPr>
+            <w:tcW w:w="993" w:type="dxa"/>
+          </w:tcPr>
+          <w:p>
+            <w:pPr>
+              <w:jc w:val="center"/>
+              <w:cnfStyle w:val="000000100000"/>
+              <w:rPr>
+                <w:b/>
+              </w:rPr>
+            </w:pPr>
+          </w:p>
+        </w:tc>
+        <w:tc>
+          <w:tcPr>
+            <w:tcW w:w="1275" w:type="dxa"/>
+          </w:tcPr>
+          <w:p>
+            <w:pPr>
+              <w:jc w:val="center"/>
+              <w:cnfStyle w:val="000000100000"/>
+              <w:rPr>
+                <w:b/>
+              </w:rPr>
+            </w:pPr>
+          </w:p>
+        </w:tc>
+        <w:tc>
+          <w:tcPr>
+            <w:tcW w:w="993" w:type="dxa"/>
+          </w:tcPr>
+          <w:p>
+            <w:pPr>
+              <w:jc w:val="center"/>
+              <w:cnfStyle w:val="000000100000"/>
+              <w:rPr>
+                <w:b/>
+              </w:rPr>
+            </w:pPr>
+          </w:p>
+        </w:tc>
+        <w:tc>
+          <w:tcPr>
+            <w:tcW w:w="1134" w:type="dxa"/>
+          </w:tcPr>
+          <w:p>
+            <w:pPr>
+              <w:jc w:val="center"/>
+              <w:cnfStyle w:val="000000100000"/>
+              <w:rPr>
+                <w:b/>
+              </w:rPr>
+            </w:pPr>
+          </w:p>
+        </w:tc>
+        <w:tc>
+          <w:tcPr>
+            <w:tcW w:w="850" w:type="dxa"/>
+          </w:tcPr>
+          <w:p>
+            <w:pPr>
+              <w:jc w:val="center"/>
+              <w:cnfStyle w:val="000000100000"/>
+              <w:rPr>
+                <w:b/>
+              </w:rPr>
+            </w:pPr>
+          </w:p>
+        </w:tc>
+        <w:tc>
+          <w:tcPr>
+            <w:tcW w:w="1701" w:type="dxa"/>
+          </w:tcPr>
+          <w:p>
+            <w:pPr>
+              <w:jc w:val="center"/>
+              <w:cnfStyle w:val="000000100000"/>
+              <w:rPr>
+                <w:b/>
+              </w:rPr>
+            </w:pPr>
+          </w:p>
+        </w:tc>
+        <w:tc>
+          <w:tcPr>
+            <w:tcW w:w="1265" w:type="dxa"/>
+          </w:tcPr>
+          <w:p>
+            <w:pPr>
+              <w:jc w:val="center"/>
+              <w:cnfStyle w:val="000000100000"/>
+              <w:rPr>
+                <w:b/>
+              </w:rPr>
+            </w:pPr>
+          </w:p>
+        </w:tc>
+        <w:tc>
+          <w:tcPr>
+            <w:tcW w:w="1287" w:type="dxa"/>
+          </w:tcPr>
+          <w:p>
+            <w:pPr>
+              <w:jc w:val="center"/>
+              <w:cnfStyle w:val="000000100000"/>
+              <w:rPr>
+                <w:b/>
+              </w:rPr>
+            </w:pPr>
+          </w:p>
+        </w:tc>
+      </w:tr>
+      <w:tr>
+        <w:tc>
+          <w:tcPr>
+            <w:cnfStyle w:val="001000000000"/>
+            <w:tcW w:w="2127" w:type="dxa"/>
+          </w:tcPr>
+          <w:p>
+            <w:pPr>
+              <w:rPr>
+                <w:rFonts w:asciiTheme="minorHAnsi" w:hAnsiTheme="minorHAnsi"/>
+                <w:sz w:val="20"/>
+                <w:szCs w:val="20"/>
+              </w:rPr>
+            </w:pPr>
+            <w:r>
+              <w:rPr>
+                <w:rFonts w:asciiTheme="minorHAnsi" w:hAnsiTheme="minorHAnsi"/>
+                <w:sz w:val="20"/>
+                <w:szCs w:val="20"/>
+              </w:rPr>
+              <w:t>Kontoudtog oprettes</w:t>
+            </w:r>
+          </w:p>
+        </w:tc>
+        <w:tc>
+          <w:tcPr>
+            <w:tcW w:w="992" w:type="dxa"/>
+          </w:tcPr>
+          <w:p>
+            <w:pPr>
+              <w:jc w:val="center"/>
+              <w:cnfStyle w:val="000000000000"/>
+              <w:rPr>
+                <w:b/>
+              </w:rPr>
+            </w:pPr>
+          </w:p>
+        </w:tc>
+        <w:tc>
+          <w:tcPr>
+            <w:tcW w:w="709" w:type="dxa"/>
+          </w:tcPr>
+          <w:p>
+            <w:pPr>
+              <w:jc w:val="center"/>
+              <w:cnfStyle w:val="000000000000"/>
+              <w:rPr>
+                <w:b/>
+              </w:rPr>
+            </w:pPr>
+          </w:p>
+        </w:tc>
+        <w:tc>
+          <w:tcPr>
+            <w:tcW w:w="709" w:type="dxa"/>
+          </w:tcPr>
+          <w:p>
+            <w:pPr>
+              <w:jc w:val="center"/>
+              <w:cnfStyle w:val="000000000000"/>
+              <w:rPr>
+                <w:b/>
+              </w:rPr>
+            </w:pPr>
+          </w:p>
+        </w:tc>
+        <w:tc>
+          <w:tcPr>
+            <w:tcW w:w="992" w:type="dxa"/>
+          </w:tcPr>
+          <w:p>
+            <w:pPr>
+              <w:jc w:val="center"/>
+              <w:cnfStyle w:val="000000000000"/>
+              <w:rPr>
+                <w:b/>
+              </w:rPr>
+            </w:pPr>
+          </w:p>
+        </w:tc>
+        <w:tc>
+          <w:tcPr>
+            <w:tcW w:w="992" w:type="dxa"/>
+          </w:tcPr>
+          <w:p>
+            <w:pPr>
+              <w:jc w:val="center"/>
+              <w:cnfStyle w:val="000000000000"/>
+              <w:rPr>
+                <w:b/>
+              </w:rPr>
+            </w:pPr>
+          </w:p>
+        </w:tc>
+        <w:tc>
+          <w:tcPr>
+            <w:tcW w:w="993" w:type="dxa"/>
+          </w:tcPr>
+          <w:p>
+            <w:pPr>
+              <w:jc w:val="center"/>
+              <w:cnfStyle w:val="000000000000"/>
+              <w:rPr>
+                <w:b/>
+              </w:rPr>
+            </w:pPr>
+          </w:p>
+        </w:tc>
+        <w:tc>
+          <w:tcPr>
+            <w:tcW w:w="1275" w:type="dxa"/>
+          </w:tcPr>
+          <w:p>
+            <w:pPr>
+              <w:jc w:val="center"/>
+              <w:cnfStyle w:val="000000000000"/>
+              <w:rPr>
+                <w:b/>
+              </w:rPr>
+            </w:pPr>
+          </w:p>
+        </w:tc>
+        <w:tc>
+          <w:tcPr>
+            <w:tcW w:w="993" w:type="dxa"/>
+          </w:tcPr>
+          <w:p>
+            <w:pPr>
+              <w:jc w:val="center"/>
+              <w:cnfStyle w:val="000000000000"/>
+              <w:rPr>
+                <w:b/>
+              </w:rPr>
+            </w:pPr>
+          </w:p>
+        </w:tc>
+        <w:tc>
+          <w:tcPr>
+            <w:tcW w:w="1134" w:type="dxa"/>
+          </w:tcPr>
+          <w:p>
+            <w:pPr>
+              <w:jc w:val="center"/>
+              <w:cnfStyle w:val="000000000000"/>
+              <w:rPr>
+                <w:b/>
+              </w:rPr>
+            </w:pPr>
+          </w:p>
+        </w:tc>
+        <w:tc>
+          <w:tcPr>
+            <w:tcW w:w="850" w:type="dxa"/>
+          </w:tcPr>
+          <w:p>
+            <w:pPr>
+              <w:jc w:val="center"/>
+              <w:cnfStyle w:val="000000000000"/>
+              <w:rPr>
+                <w:b/>
+              </w:rPr>
+            </w:pPr>
+          </w:p>
+        </w:tc>
+        <w:tc>
+          <w:tcPr>
+            <w:tcW w:w="1701" w:type="dxa"/>
+          </w:tcPr>
+          <w:p>
+            <w:pPr>
+              <w:jc w:val="center"/>
+              <w:cnfStyle w:val="000000000000"/>
+              <w:rPr>
+                <w:b/>
+              </w:rPr>
+            </w:pPr>
+          </w:p>
+        </w:tc>
+        <w:tc>
+          <w:tcPr>
+            <w:tcW w:w="1265" w:type="dxa"/>
+          </w:tcPr>
+          <w:p>
+            <w:pPr>
+              <w:jc w:val="center"/>
+              <w:cnfStyle w:val="000000000000"/>
+              <w:rPr>
+                <w:b/>
+              </w:rPr>
+            </w:pPr>
+          </w:p>
+        </w:tc>
+        <w:tc>
+          <w:tcPr>
+            <w:tcW w:w="1287" w:type="dxa"/>
+          </w:tcPr>
+          <w:p>
+            <w:pPr>
+              <w:jc w:val="center"/>
+              <w:cnfStyle w:val="000000000000"/>
+              <w:rPr>
+                <w:b/>
+              </w:rPr>
+            </w:pPr>
+          </w:p>
+        </w:tc>
+      </w:tr>
+      <w:tr>
+        <w:trPr>
+          <w:cnfStyle w:val="000000100000"/>
+        </w:trPr>
+        <w:tc>
+          <w:tcPr>
+            <w:cnfStyle w:val="001000000000"/>
+            <w:tcW w:w="2127" w:type="dxa"/>
+          </w:tcPr>
+          <w:p>
+            <w:pPr>
+              <w:rPr>
+                <w:rFonts w:asciiTheme="minorHAnsi" w:hAnsiTheme="minorHAnsi"/>
+                <w:sz w:val="20"/>
+                <w:szCs w:val="20"/>
+              </w:rPr>
+            </w:pPr>
+          </w:p>
+        </w:tc>
+        <w:tc>
+          <w:tcPr>
+            <w:tcW w:w="992" w:type="dxa"/>
+          </w:tcPr>
+          <w:p>
+            <w:pPr>
+              <w:jc w:val="center"/>
+              <w:cnfStyle w:val="000000100000"/>
+              <w:rPr>
+                <w:b/>
+              </w:rPr>
+            </w:pPr>
+          </w:p>
+        </w:tc>
+        <w:tc>
+          <w:tcPr>
+            <w:tcW w:w="709" w:type="dxa"/>
+          </w:tcPr>
+          <w:p>
+            <w:pPr>
+              <w:jc w:val="center"/>
+              <w:cnfStyle w:val="000000100000"/>
+              <w:rPr>
+                <w:b/>
+              </w:rPr>
+            </w:pPr>
+          </w:p>
+        </w:tc>
+        <w:tc>
+          <w:tcPr>
+            <w:tcW w:w="709" w:type="dxa"/>
+          </w:tcPr>
+          <w:p>
+            <w:pPr>
+              <w:jc w:val="center"/>
+              <w:cnfStyle w:val="000000100000"/>
+              <w:rPr>
+                <w:b/>
+              </w:rPr>
+            </w:pPr>
+          </w:p>
+        </w:tc>
+        <w:tc>
+          <w:tcPr>
+            <w:tcW w:w="992" w:type="dxa"/>
+          </w:tcPr>
+          <w:p>
+            <w:pPr>
+              <w:jc w:val="center"/>
+              <w:cnfStyle w:val="000000100000"/>
+              <w:rPr>
+                <w:b/>
+              </w:rPr>
+            </w:pPr>
+          </w:p>
+        </w:tc>
+        <w:tc>
+          <w:tcPr>
+            <w:tcW w:w="992" w:type="dxa"/>
+          </w:tcPr>
+          <w:p>
+            <w:pPr>
+              <w:jc w:val="center"/>
+              <w:cnfStyle w:val="000000100000"/>
+              <w:rPr>
+                <w:b/>
+              </w:rPr>
+            </w:pPr>
+          </w:p>
+        </w:tc>
+        <w:tc>
+          <w:tcPr>
+            <w:tcW w:w="993" w:type="dxa"/>
+          </w:tcPr>
+          <w:p>
+            <w:pPr>
+              <w:jc w:val="center"/>
+              <w:cnfStyle w:val="000000100000"/>
+              <w:rPr>
+                <w:b/>
+              </w:rPr>
+            </w:pPr>
+          </w:p>
+        </w:tc>
+        <w:tc>
+          <w:tcPr>
+            <w:tcW w:w="1275" w:type="dxa"/>
+          </w:tcPr>
+          <w:p>
+            <w:pPr>
+              <w:jc w:val="center"/>
+              <w:cnfStyle w:val="000000100000"/>
+              <w:rPr>
+                <w:b/>
+              </w:rPr>
+            </w:pPr>
+          </w:p>
+        </w:tc>
+        <w:tc>
+          <w:tcPr>
+            <w:tcW w:w="993" w:type="dxa"/>
+          </w:tcPr>
+          <w:p>
+            <w:pPr>
+              <w:jc w:val="center"/>
+              <w:cnfStyle w:val="000000100000"/>
+              <w:rPr>
+                <w:b/>
+              </w:rPr>
+            </w:pPr>
+          </w:p>
+        </w:tc>
+        <w:tc>
+          <w:tcPr>
+            <w:tcW w:w="1134" w:type="dxa"/>
+          </w:tcPr>
+          <w:p>
+            <w:pPr>
+              <w:jc w:val="center"/>
+              <w:cnfStyle w:val="000000100000"/>
+              <w:rPr>
+                <w:b/>
+              </w:rPr>
+            </w:pPr>
+          </w:p>
+        </w:tc>
+        <w:tc>
+          <w:tcPr>
+            <w:tcW w:w="850" w:type="dxa"/>
+          </w:tcPr>
+          <w:p>
+            <w:pPr>
+              <w:jc w:val="center"/>
+              <w:cnfStyle w:val="000000100000"/>
+              <w:rPr>
+                <w:b/>
+              </w:rPr>
+            </w:pPr>
+          </w:p>
+        </w:tc>
+        <w:tc>
+          <w:tcPr>
+            <w:tcW w:w="1701" w:type="dxa"/>
+          </w:tcPr>
+          <w:p>
+            <w:pPr>
+              <w:jc w:val="center"/>
+              <w:cnfStyle w:val="000000100000"/>
+              <w:rPr>
+                <w:b/>
+              </w:rPr>
+            </w:pPr>
+          </w:p>
+        </w:tc>
+        <w:tc>
+          <w:tcPr>
+            <w:tcW w:w="1265" w:type="dxa"/>
+          </w:tcPr>
+          <w:p>
+            <w:pPr>
+              <w:jc w:val="center"/>
+              <w:cnfStyle w:val="000000100000"/>
+              <w:rPr>
+                <w:b/>
+              </w:rPr>
+            </w:pPr>
+          </w:p>
+        </w:tc>
+        <w:tc>
+          <w:tcPr>
+            <w:tcW w:w="1287" w:type="dxa"/>
+          </w:tcPr>
+          <w:p>
+            <w:pPr>
+              <w:jc w:val="center"/>
+              <w:cnfStyle w:val="000000100000"/>
+              <w:rPr>
+                <w:b/>
+              </w:rPr>
+            </w:pPr>
+          </w:p>
+        </w:tc>
+      </w:tr>
+      <w:tr>
+        <w:tc>
+          <w:tcPr>
+            <w:cnfStyle w:val="001000000000"/>
+            <w:tcW w:w="2127" w:type="dxa"/>
+          </w:tcPr>
+          <w:p>
+            <w:pPr>
+              <w:rPr>
+                <w:rFonts w:asciiTheme="minorHAnsi" w:hAnsiTheme="minorHAnsi"/>
+                <w:sz w:val="20"/>
+                <w:szCs w:val="20"/>
+              </w:rPr>
+            </w:pPr>
+          </w:p>
+        </w:tc>
+        <w:tc>
+          <w:tcPr>
+            <w:tcW w:w="992" w:type="dxa"/>
+          </w:tcPr>
+          <w:p>
+            <w:pPr>
+              <w:jc w:val="center"/>
+              <w:cnfStyle w:val="000000000000"/>
+              <w:rPr>
+                <w:b/>
+              </w:rPr>
+            </w:pPr>
+          </w:p>
+        </w:tc>
+        <w:tc>
+          <w:tcPr>
+            <w:tcW w:w="709" w:type="dxa"/>
+          </w:tcPr>
+          <w:p>
+            <w:pPr>
+              <w:jc w:val="center"/>
+              <w:cnfStyle w:val="000000000000"/>
+              <w:rPr>
+                <w:b/>
+              </w:rPr>
+            </w:pPr>
+          </w:p>
+        </w:tc>
+        <w:tc>
+          <w:tcPr>
+            <w:tcW w:w="709" w:type="dxa"/>
+          </w:tcPr>
+          <w:p>
+            <w:pPr>
+              <w:jc w:val="center"/>
+              <w:cnfStyle w:val="000000000000"/>
+              <w:rPr>
+                <w:b/>
+              </w:rPr>
+            </w:pPr>
+          </w:p>
+        </w:tc>
+        <w:tc>
+          <w:tcPr>
+            <w:tcW w:w="992" w:type="dxa"/>
+          </w:tcPr>
+          <w:p>
+            <w:pPr>
+              <w:jc w:val="center"/>
+              <w:cnfStyle w:val="000000000000"/>
+              <w:rPr>
+                <w:b/>
+              </w:rPr>
+            </w:pPr>
+          </w:p>
+        </w:tc>
+        <w:tc>
+          <w:tcPr>
+            <w:tcW w:w="992" w:type="dxa"/>
+          </w:tcPr>
+          <w:p>
+            <w:pPr>
+              <w:jc w:val="center"/>
+              <w:cnfStyle w:val="000000000000"/>
+              <w:rPr>
+                <w:b/>
+              </w:rPr>
+            </w:pPr>
+          </w:p>
+        </w:tc>
+        <w:tc>
+          <w:tcPr>
+            <w:tcW w:w="993" w:type="dxa"/>
+          </w:tcPr>
+          <w:p>
+            <w:pPr>
+              <w:jc w:val="center"/>
+              <w:cnfStyle w:val="000000000000"/>
+              <w:rPr>
+                <w:b/>
+              </w:rPr>
+            </w:pPr>
+          </w:p>
+        </w:tc>
+        <w:tc>
+          <w:tcPr>
+            <w:tcW w:w="1275" w:type="dxa"/>
+          </w:tcPr>
+          <w:p>
+            <w:pPr>
+              <w:jc w:val="center"/>
+              <w:cnfStyle w:val="000000000000"/>
+              <w:rPr>
+                <w:b/>
+              </w:rPr>
+            </w:pPr>
+          </w:p>
+        </w:tc>
+        <w:tc>
+          <w:tcPr>
+            <w:tcW w:w="993" w:type="dxa"/>
+          </w:tcPr>
+          <w:p>
+            <w:pPr>
+              <w:jc w:val="center"/>
+              <w:cnfStyle w:val="000000000000"/>
+              <w:rPr>
+                <w:b/>
+              </w:rPr>
+            </w:pPr>
+          </w:p>
+        </w:tc>
+        <w:tc>
+          <w:tcPr>
+            <w:tcW w:w="1134" w:type="dxa"/>
+          </w:tcPr>
+          <w:p>
+            <w:pPr>
+              <w:jc w:val="center"/>
+              <w:cnfStyle w:val="000000000000"/>
+              <w:rPr>
+                <w:b/>
+              </w:rPr>
+            </w:pPr>
+          </w:p>
+        </w:tc>
+        <w:tc>
+          <w:tcPr>
+            <w:tcW w:w="850" w:type="dxa"/>
+          </w:tcPr>
+          <w:p>
+            <w:pPr>
+              <w:jc w:val="center"/>
+              <w:cnfStyle w:val="000000000000"/>
+              <w:rPr>
+                <w:b/>
+              </w:rPr>
+            </w:pPr>
+          </w:p>
+        </w:tc>
+        <w:tc>
+          <w:tcPr>
+            <w:tcW w:w="1701" w:type="dxa"/>
+          </w:tcPr>
+          <w:p>
+            <w:pPr>
+              <w:jc w:val="center"/>
+              <w:cnfStyle w:val="000000000000"/>
+              <w:rPr>
+                <w:b/>
+              </w:rPr>
+            </w:pPr>
+          </w:p>
+        </w:tc>
+        <w:tc>
+          <w:tcPr>
+            <w:tcW w:w="1265" w:type="dxa"/>
+          </w:tcPr>
+          <w:p>
+            <w:pPr>
+              <w:jc w:val="center"/>
+              <w:cnfStyle w:val="000000000000"/>
+              <w:rPr>
+                <w:b/>
+              </w:rPr>
+            </w:pPr>
+          </w:p>
+        </w:tc>
+        <w:tc>
+          <w:tcPr>
+            <w:tcW w:w="1287" w:type="dxa"/>
+          </w:tcPr>
+          <w:p>
+            <w:pPr>
+              <w:jc w:val="center"/>
+              <w:cnfStyle w:val="000000000000"/>
+              <w:rPr>
+                <w:b/>
+              </w:rPr>
+            </w:pPr>
+          </w:p>
+        </w:tc>
+      </w:tr>
+    </w:tbl>
+    <w:p/>
+    <w:p/>
+    <w:p/>
+    <w:p/>
+    <w:p/>
+    <w:p/>
+    <w:p/>
+    <w:p/>
+    <w:p/>
+    <w:p/>
+    <w:p/>
+    <w:p/>
+    <w:p/>
+    <w:p>
+      <w:pPr>
+        <w:sectPr>
+          <w:pgSz w:w="16838" w:h="11906" w:orient="landscape"/>
+          <w:pgMar w:top="1134" w:right="1701" w:bottom="1134" w:left="1701" w:header="708" w:footer="708" w:gutter="0"/>
+          <w:pgNumType w:start="0"/>
+          <w:cols w:space="708"/>
+          <w:titlePg/>
+          <w:docGrid w:linePitch="360"/>
+        </w:sectPr>
+      </w:pPr>
+    </w:p>
     <w:p/>
     <w:p>
       <w:pPr>
@@ -1510,7 +5326,6 @@
       </w:pPr>
       <w:bookmarkStart w:id="3" w:name="_Toc355093231"/>
       <w:r>
-        <w:lastRenderedPageBreak/>
         <w:t>Adfærdsmønstre beskrevet i tilstandsdiagram</w:t>
       </w:r>
       <w:bookmarkEnd w:id="3"/>
@@ -1523,7 +5338,7 @@
           <w:lang w:eastAsia="da-DK"/>
         </w:rPr>
         <w:drawing>
-          <wp:anchor distT="0" distB="0" distL="114300" distR="114300" simplePos="0" relativeHeight="251660288" behindDoc="1" locked="0" layoutInCell="1" allowOverlap="1" wp14:anchorId="0C4A4F44" wp14:editId="19CF9801">
+          <wp:anchor distT="0" distB="0" distL="114300" distR="114300" simplePos="0" relativeHeight="251660288" behindDoc="1" locked="0" layoutInCell="1" allowOverlap="1">
             <wp:simplePos x="0" y="0"/>
             <wp:positionH relativeFrom="column">
               <wp:posOffset>3175</wp:posOffset>
@@ -1556,10 +5371,10 @@
                     </pic:cNvPicPr>
                   </pic:nvPicPr>
                   <pic:blipFill>
-                    <a:blip r:embed="rId9">
+                    <a:blip r:embed="rId8" cstate="print">
                       <a:extLst>
                         <a:ext uri="{28A0092B-C50C-407E-A947-70E740481C1C}">
-                          <a14:useLocalDpi xmlns:a14="http://schemas.microsoft.com/office/drawing/2010/main" val="0"/>
+                          <a14:useLocalDpi xmlns:a14="http://schemas.microsoft.com/office/drawing/2010/main" xmlns:wps="http://schemas.microsoft.com/office/word/2010/wordprocessingShape" xmlns:wpi="http://schemas.microsoft.com/office/word/2010/wordprocessingInk" xmlns:wpg="http://schemas.microsoft.com/office/word/2010/wordprocessingGroup" xmlns:w14="http://schemas.microsoft.com/office/word/2010/wordml" xmlns:w="http://schemas.openxmlformats.org/wordprocessingml/2006/main" xmlns:w10="urn:schemas-microsoft-com:office:word" xmlns:wp14="http://schemas.microsoft.com/office/word/2010/wordprocessingDrawing" xmlns:v="urn:schemas-microsoft-com:vml" xmlns:o="urn:schemas-microsoft-com:office:office" xmlns:mc="http://schemas.openxmlformats.org/markup-compatibility/2006" xmlns:wpc="http://schemas.microsoft.com/office/word/2010/wordprocessingCanvas" xmlns="" val="0"/>
                         </a:ext>
                       </a:extLst>
                     </a:blip>
@@ -1584,12 +5399,6 @@
                 </pic:pic>
               </a:graphicData>
             </a:graphic>
-            <wp14:sizeRelH relativeFrom="page">
-              <wp14:pctWidth>0</wp14:pctWidth>
-            </wp14:sizeRelH>
-            <wp14:sizeRelV relativeFrom="page">
-              <wp14:pctHeight>0</wp14:pctHeight>
-            </wp14:sizeRelV>
           </wp:anchor>
         </w:drawing>
       </w:r>
@@ -1617,7 +5426,7 @@
           <w:lang w:eastAsia="da-DK"/>
         </w:rPr>
         <w:drawing>
-          <wp:anchor distT="0" distB="0" distL="114300" distR="114300" simplePos="0" relativeHeight="251662336" behindDoc="1" locked="0" layoutInCell="1" allowOverlap="1" wp14:anchorId="1088E679" wp14:editId="6EFE6202">
+          <wp:anchor distT="0" distB="0" distL="114300" distR="114300" simplePos="0" relativeHeight="251662336" behindDoc="1" locked="0" layoutInCell="1" allowOverlap="1">
             <wp:simplePos x="0" y="0"/>
             <wp:positionH relativeFrom="column">
               <wp:posOffset>3810</wp:posOffset>
@@ -1650,10 +5459,10 @@
                     </pic:cNvPicPr>
                   </pic:nvPicPr>
                   <pic:blipFill>
-                    <a:blip r:embed="rId10">
+                    <a:blip r:embed="rId9" cstate="print">
                       <a:extLst>
                         <a:ext uri="{28A0092B-C50C-407E-A947-70E740481C1C}">
-                          <a14:useLocalDpi xmlns:a14="http://schemas.microsoft.com/office/drawing/2010/main" val="0"/>
+                          <a14:useLocalDpi xmlns:a14="http://schemas.microsoft.com/office/drawing/2010/main" xmlns:wps="http://schemas.microsoft.com/office/word/2010/wordprocessingShape" xmlns:wpi="http://schemas.microsoft.com/office/word/2010/wordprocessingInk" xmlns:wpg="http://schemas.microsoft.com/office/word/2010/wordprocessingGroup" xmlns:w14="http://schemas.microsoft.com/office/word/2010/wordml" xmlns:w="http://schemas.openxmlformats.org/wordprocessingml/2006/main" xmlns:w10="urn:schemas-microsoft-com:office:word" xmlns:wp14="http://schemas.microsoft.com/office/word/2010/wordprocessingDrawing" xmlns:v="urn:schemas-microsoft-com:vml" xmlns:o="urn:schemas-microsoft-com:office:office" xmlns:mc="http://schemas.openxmlformats.org/markup-compatibility/2006" xmlns:wpc="http://schemas.microsoft.com/office/word/2010/wordprocessingCanvas" xmlns="" val="0"/>
                         </a:ext>
                       </a:extLst>
                     </a:blip>
@@ -1678,12 +5487,6 @@
                 </pic:pic>
               </a:graphicData>
             </a:graphic>
-            <wp14:sizeRelH relativeFrom="page">
-              <wp14:pctWidth>0</wp14:pctWidth>
-            </wp14:sizeRelH>
-            <wp14:sizeRelV relativeFrom="page">
-              <wp14:pctHeight>0</wp14:pctHeight>
-            </wp14:sizeRelV>
           </wp:anchor>
         </w:drawing>
       </w:r>
@@ -1693,10 +5496,7 @@
         <w:jc w:val="both"/>
       </w:pPr>
       <w:r>
-        <w:t xml:space="preserve">Når en vare indgår i en ordre, ændrer den tilstand til at være reserveret således at der ikke kan opstå dobbelt salg af varen. Annulleres ordren, </w:t>
-      </w:r>
-      <w:r>
-        <w:t>vil varen være tilbage på lageret</w:t>
+        <w:t>Når en vare indgår i en ordre, ændrer den tilstand til at være reserveret således at der ikke kan opstå dobbelt salg af varen. Annulleres ordren, vil varen være tilbage på lageret</w:t>
       </w:r>
       <w:r>
         <w:t>. Varens livscyklus, er først endelig idet varen fysisk bliver leveret til kunden og ordren dermed er ændret til en faktura.</w:t>
@@ -1712,11 +5512,11 @@
         <w:jc w:val="both"/>
       </w:pPr>
       <w:r>
-        <w:t xml:space="preserve">Da Bejerholm har stenplader på lageret, der færdigproduceres til en anden vare, er der i virksomheden brug for at kunne fjerne en vare manuelt fra lageret.  </w:t>
+        <w:t xml:space="preserve">Da Bejerholm har stenplader på lageret, der færdigproduceres til en anden vare, </w:t>
       </w:r>
       <w:r>
         <w:lastRenderedPageBreak/>
-        <w:t>Produceres der f.eks. en ny gravsten, fjernes den udvalgte plade fra lageret og gravstenen tilføjes som en ny vare med et nyt varenummer. Systemet kunne udvides til også at kunne varetage håndtering af vare i produktionsproces.</w:t>
+        <w:t>er der i virksomheden brug for at kunne fjerne en vare manuelt fra lageret.  Produceres der f.eks. en ny gravsten, fjernes den udvalgte plade fra lageret og gravstenen tilføjes som en ny vare med et nyt varenummer. Systemet kunne udvides til også at kunne varetage håndtering af vare i produktionsproces.</w:t>
       </w:r>
     </w:p>
     <w:p/>
@@ -1731,7 +5531,7 @@
           <w:lang w:eastAsia="da-DK"/>
         </w:rPr>
         <w:drawing>
-          <wp:anchor distT="0" distB="0" distL="114300" distR="114300" simplePos="0" relativeHeight="251661312" behindDoc="1" locked="0" layoutInCell="1" allowOverlap="1" wp14:anchorId="52E04DB2" wp14:editId="0211899F">
+          <wp:anchor distT="0" distB="0" distL="114300" distR="114300" simplePos="0" relativeHeight="251661312" behindDoc="1" locked="0" layoutInCell="1" allowOverlap="1">
             <wp:simplePos x="0" y="0"/>
             <wp:positionH relativeFrom="column">
               <wp:posOffset>260985</wp:posOffset>
@@ -1764,10 +5564,10 @@
                     </pic:cNvPicPr>
                   </pic:nvPicPr>
                   <pic:blipFill>
-                    <a:blip r:embed="rId11">
+                    <a:blip r:embed="rId10" cstate="print">
                       <a:extLst>
                         <a:ext uri="{28A0092B-C50C-407E-A947-70E740481C1C}">
-                          <a14:useLocalDpi xmlns:a14="http://schemas.microsoft.com/office/drawing/2010/main" val="0"/>
+                          <a14:useLocalDpi xmlns:a14="http://schemas.microsoft.com/office/drawing/2010/main" xmlns:wps="http://schemas.microsoft.com/office/word/2010/wordprocessingShape" xmlns:wpi="http://schemas.microsoft.com/office/word/2010/wordprocessingInk" xmlns:wpg="http://schemas.microsoft.com/office/word/2010/wordprocessingGroup" xmlns:w14="http://schemas.microsoft.com/office/word/2010/wordml" xmlns:w="http://schemas.openxmlformats.org/wordprocessingml/2006/main" xmlns:w10="urn:schemas-microsoft-com:office:word" xmlns:wp14="http://schemas.microsoft.com/office/word/2010/wordprocessingDrawing" xmlns:v="urn:schemas-microsoft-com:vml" xmlns:o="urn:schemas-microsoft-com:office:office" xmlns:mc="http://schemas.openxmlformats.org/markup-compatibility/2006" xmlns:wpc="http://schemas.microsoft.com/office/word/2010/wordprocessingCanvas" xmlns="" val="0"/>
                         </a:ext>
                       </a:extLst>
                     </a:blip>
@@ -1792,12 +5592,6 @@
                 </pic:pic>
               </a:graphicData>
             </a:graphic>
-            <wp14:sizeRelH relativeFrom="page">
-              <wp14:pctWidth>0</wp14:pctWidth>
-            </wp14:sizeRelH>
-            <wp14:sizeRelV relativeFrom="page">
-              <wp14:pctHeight>0</wp14:pctHeight>
-            </wp14:sizeRelV>
           </wp:anchor>
         </w:drawing>
       </w:r>
@@ -2034,7 +5828,7 @@
 </file>
 
 <file path=word/styles.xml><?xml version="1.0" encoding="utf-8"?>
-<w:styles xmlns:mc="http://schemas.openxmlformats.org/markup-compatibility/2006" xmlns:r="http://schemas.openxmlformats.org/officeDocument/2006/relationships" xmlns:w="http://schemas.openxmlformats.org/wordprocessingml/2006/main" xmlns:w14="http://schemas.microsoft.com/office/word/2010/wordml" mc:Ignorable="w14">
+<w:styles xmlns:r="http://schemas.openxmlformats.org/officeDocument/2006/relationships" xmlns:w="http://schemas.openxmlformats.org/wordprocessingml/2006/main">
   <w:docDefaults>
     <w:rPrDefault>
       <w:rPr>
@@ -2192,6 +5986,7 @@
   <w:style w:type="paragraph" w:default="1" w:styleId="Normal">
     <w:name w:val="Normal"/>
     <w:qFormat/>
+    <w:rsid w:val="00103E5C"/>
   </w:style>
   <w:style w:type="paragraph" w:styleId="Overskrift1">
     <w:name w:val="heading 1"/>
@@ -2274,6 +6069,7 @@
     <w:uiPriority w:val="99"/>
     <w:semiHidden/>
     <w:unhideWhenUsed/>
+    <w:qFormat/>
     <w:tblPr>
       <w:tblInd w:w="0" w:type="dxa"/>
       <w:tblCellMar>
@@ -2521,6 +6317,260 @@
       <w:spacing w:after="100"/>
       <w:ind w:left="220"/>
     </w:pPr>
+  </w:style>
+  <w:style w:type="table" w:styleId="Tabel-Gitter">
+    <w:name w:val="Table Grid"/>
+    <w:basedOn w:val="Tabel-Normal"/>
+    <w:uiPriority w:val="59"/>
+    <w:rsid w:val="00F60B4D"/>
+    <w:pPr>
+      <w:spacing w:after="0" w:line="240" w:lineRule="auto"/>
+    </w:pPr>
+    <w:tblPr>
+      <w:tblInd w:w="0" w:type="dxa"/>
+      <w:tblBorders>
+        <w:top w:val="single" w:sz="4" w:space="0" w:color="auto"/>
+        <w:left w:val="single" w:sz="4" w:space="0" w:color="auto"/>
+        <w:bottom w:val="single" w:sz="4" w:space="0" w:color="auto"/>
+        <w:right w:val="single" w:sz="4" w:space="0" w:color="auto"/>
+        <w:insideH w:val="single" w:sz="4" w:space="0" w:color="auto"/>
+        <w:insideV w:val="single" w:sz="4" w:space="0" w:color="auto"/>
+      </w:tblBorders>
+      <w:tblCellMar>
+        <w:top w:w="0" w:type="dxa"/>
+        <w:left w:w="108" w:type="dxa"/>
+        <w:bottom w:w="0" w:type="dxa"/>
+        <w:right w:w="108" w:type="dxa"/>
+      </w:tblCellMar>
+    </w:tblPr>
+  </w:style>
+  <w:style w:type="table" w:styleId="Lysskygge-fremhvningsfarve3">
+    <w:name w:val="Light Shading Accent 3"/>
+    <w:basedOn w:val="Tabel-Normal"/>
+    <w:uiPriority w:val="60"/>
+    <w:rsid w:val="00F60B4D"/>
+    <w:pPr>
+      <w:spacing w:after="0" w:line="240" w:lineRule="auto"/>
+    </w:pPr>
+    <w:rPr>
+      <w:color w:val="76923C" w:themeColor="accent3" w:themeShade="BF"/>
+    </w:rPr>
+    <w:tblPr>
+      <w:tblStyleRowBandSize w:val="1"/>
+      <w:tblStyleColBandSize w:val="1"/>
+      <w:tblInd w:w="0" w:type="dxa"/>
+      <w:tblBorders>
+        <w:top w:val="single" w:sz="8" w:space="0" w:color="9BBB59" w:themeColor="accent3"/>
+        <w:bottom w:val="single" w:sz="8" w:space="0" w:color="9BBB59" w:themeColor="accent3"/>
+      </w:tblBorders>
+      <w:tblCellMar>
+        <w:top w:w="0" w:type="dxa"/>
+        <w:left w:w="108" w:type="dxa"/>
+        <w:bottom w:w="0" w:type="dxa"/>
+        <w:right w:w="108" w:type="dxa"/>
+      </w:tblCellMar>
+    </w:tblPr>
+    <w:tblStylePr w:type="firstRow">
+      <w:pPr>
+        <w:spacing w:before="0" w:after="0" w:line="240" w:lineRule="auto"/>
+      </w:pPr>
+      <w:rPr>
+        <w:b/>
+        <w:bCs/>
+      </w:rPr>
+      <w:tblPr/>
+      <w:tcPr>
+        <w:tcBorders>
+          <w:top w:val="single" w:sz="8" w:space="0" w:color="9BBB59" w:themeColor="accent3"/>
+          <w:left w:val="nil"/>
+          <w:bottom w:val="single" w:sz="8" w:space="0" w:color="9BBB59" w:themeColor="accent3"/>
+          <w:right w:val="nil"/>
+          <w:insideH w:val="nil"/>
+          <w:insideV w:val="nil"/>
+        </w:tcBorders>
+      </w:tcPr>
+    </w:tblStylePr>
+    <w:tblStylePr w:type="lastRow">
+      <w:pPr>
+        <w:spacing w:before="0" w:after="0" w:line="240" w:lineRule="auto"/>
+      </w:pPr>
+      <w:rPr>
+        <w:b/>
+        <w:bCs/>
+      </w:rPr>
+      <w:tblPr/>
+      <w:tcPr>
+        <w:tcBorders>
+          <w:top w:val="single" w:sz="8" w:space="0" w:color="9BBB59" w:themeColor="accent3"/>
+          <w:left w:val="nil"/>
+          <w:bottom w:val="single" w:sz="8" w:space="0" w:color="9BBB59" w:themeColor="accent3"/>
+          <w:right w:val="nil"/>
+          <w:insideH w:val="nil"/>
+          <w:insideV w:val="nil"/>
+        </w:tcBorders>
+      </w:tcPr>
+    </w:tblStylePr>
+    <w:tblStylePr w:type="firstCol">
+      <w:rPr>
+        <w:b/>
+        <w:bCs/>
+      </w:rPr>
+    </w:tblStylePr>
+    <w:tblStylePr w:type="lastCol">
+      <w:rPr>
+        <w:b/>
+        <w:bCs/>
+      </w:rPr>
+    </w:tblStylePr>
+    <w:tblStylePr w:type="band1Vert">
+      <w:tblPr/>
+      <w:tcPr>
+        <w:tcBorders>
+          <w:left w:val="nil"/>
+          <w:right w:val="nil"/>
+          <w:insideH w:val="nil"/>
+          <w:insideV w:val="nil"/>
+        </w:tcBorders>
+        <w:shd w:val="clear" w:color="auto" w:fill="E6EED5" w:themeFill="accent3" w:themeFillTint="3F"/>
+      </w:tcPr>
+    </w:tblStylePr>
+    <w:tblStylePr w:type="band1Horz">
+      <w:tblPr/>
+      <w:tcPr>
+        <w:tcBorders>
+          <w:left w:val="nil"/>
+          <w:right w:val="nil"/>
+          <w:insideH w:val="nil"/>
+          <w:insideV w:val="nil"/>
+        </w:tcBorders>
+        <w:shd w:val="clear" w:color="auto" w:fill="E6EED5" w:themeFill="accent3" w:themeFillTint="3F"/>
+      </w:tcPr>
+    </w:tblStylePr>
+  </w:style>
+  <w:style w:type="table" w:customStyle="1" w:styleId="Mediumgitter2">
+    <w:name w:val="Medium Grid 2"/>
+    <w:basedOn w:val="Tabel-Normal"/>
+    <w:uiPriority w:val="68"/>
+    <w:rsid w:val="00F60B4D"/>
+    <w:pPr>
+      <w:spacing w:after="0" w:line="240" w:lineRule="auto"/>
+    </w:pPr>
+    <w:rPr>
+      <w:rFonts w:asciiTheme="majorHAnsi" w:eastAsiaTheme="majorEastAsia" w:hAnsiTheme="majorHAnsi" w:cstheme="majorBidi"/>
+      <w:color w:val="000000" w:themeColor="text1"/>
+    </w:rPr>
+    <w:tblPr>
+      <w:tblStyleRowBandSize w:val="1"/>
+      <w:tblStyleColBandSize w:val="1"/>
+      <w:tblInd w:w="0" w:type="dxa"/>
+      <w:tblBorders>
+        <w:top w:val="single" w:sz="8" w:space="0" w:color="000000" w:themeColor="text1"/>
+        <w:left w:val="single" w:sz="8" w:space="0" w:color="000000" w:themeColor="text1"/>
+        <w:bottom w:val="single" w:sz="8" w:space="0" w:color="000000" w:themeColor="text1"/>
+        <w:right w:val="single" w:sz="8" w:space="0" w:color="000000" w:themeColor="text1"/>
+        <w:insideH w:val="single" w:sz="8" w:space="0" w:color="000000" w:themeColor="text1"/>
+        <w:insideV w:val="single" w:sz="8" w:space="0" w:color="000000" w:themeColor="text1"/>
+      </w:tblBorders>
+      <w:tblCellMar>
+        <w:top w:w="0" w:type="dxa"/>
+        <w:left w:w="108" w:type="dxa"/>
+        <w:bottom w:w="0" w:type="dxa"/>
+        <w:right w:w="108" w:type="dxa"/>
+      </w:tblCellMar>
+    </w:tblPr>
+    <w:tcPr>
+      <w:shd w:val="clear" w:color="auto" w:fill="C0C0C0" w:themeFill="text1" w:themeFillTint="3F"/>
+    </w:tcPr>
+    <w:tblStylePr w:type="firstRow">
+      <w:rPr>
+        <w:b/>
+        <w:bCs/>
+        <w:color w:val="000000" w:themeColor="text1"/>
+      </w:rPr>
+      <w:tblPr/>
+      <w:tcPr>
+        <w:shd w:val="clear" w:color="auto" w:fill="E6E6E6" w:themeFill="text1" w:themeFillTint="19"/>
+      </w:tcPr>
+    </w:tblStylePr>
+    <w:tblStylePr w:type="lastRow">
+      <w:rPr>
+        <w:b/>
+        <w:bCs/>
+        <w:color w:val="000000" w:themeColor="text1"/>
+      </w:rPr>
+      <w:tblPr/>
+      <w:tcPr>
+        <w:tcBorders>
+          <w:top w:val="single" w:sz="12" w:space="0" w:color="000000" w:themeColor="text1"/>
+          <w:left w:val="nil"/>
+          <w:bottom w:val="nil"/>
+          <w:right w:val="nil"/>
+          <w:insideH w:val="nil"/>
+          <w:insideV w:val="nil"/>
+        </w:tcBorders>
+        <w:shd w:val="clear" w:color="auto" w:fill="FFFFFF" w:themeFill="background1"/>
+      </w:tcPr>
+    </w:tblStylePr>
+    <w:tblStylePr w:type="firstCol">
+      <w:rPr>
+        <w:b/>
+        <w:bCs/>
+        <w:color w:val="000000" w:themeColor="text1"/>
+      </w:rPr>
+      <w:tblPr/>
+      <w:tcPr>
+        <w:tcBorders>
+          <w:top w:val="nil"/>
+          <w:left w:val="nil"/>
+          <w:bottom w:val="nil"/>
+          <w:right w:val="nil"/>
+          <w:insideH w:val="nil"/>
+          <w:insideV w:val="nil"/>
+        </w:tcBorders>
+        <w:shd w:val="clear" w:color="auto" w:fill="FFFFFF" w:themeFill="background1"/>
+      </w:tcPr>
+    </w:tblStylePr>
+    <w:tblStylePr w:type="lastCol">
+      <w:rPr>
+        <w:b w:val="0"/>
+        <w:bCs w:val="0"/>
+        <w:color w:val="000000" w:themeColor="text1"/>
+      </w:rPr>
+      <w:tblPr/>
+      <w:tcPr>
+        <w:tcBorders>
+          <w:top w:val="nil"/>
+          <w:left w:val="nil"/>
+          <w:bottom w:val="nil"/>
+          <w:right w:val="nil"/>
+          <w:insideH w:val="nil"/>
+          <w:insideV w:val="nil"/>
+        </w:tcBorders>
+        <w:shd w:val="clear" w:color="auto" w:fill="CCCCCC" w:themeFill="text1" w:themeFillTint="33"/>
+      </w:tcPr>
+    </w:tblStylePr>
+    <w:tblStylePr w:type="band1Vert">
+      <w:tblPr/>
+      <w:tcPr>
+        <w:shd w:val="clear" w:color="auto" w:fill="808080" w:themeFill="text1" w:themeFillTint="7F"/>
+      </w:tcPr>
+    </w:tblStylePr>
+    <w:tblStylePr w:type="band1Horz">
+      <w:tblPr/>
+      <w:tcPr>
+        <w:tcBorders>
+          <w:insideH w:val="single" w:sz="6" w:space="0" w:color="000000" w:themeColor="text1"/>
+          <w:insideV w:val="single" w:sz="6" w:space="0" w:color="000000" w:themeColor="text1"/>
+        </w:tcBorders>
+        <w:shd w:val="clear" w:color="auto" w:fill="808080" w:themeFill="text1" w:themeFillTint="7F"/>
+      </w:tcPr>
+    </w:tblStylePr>
+    <w:tblStylePr w:type="nwCell">
+      <w:tblPr/>
+      <w:tcPr>
+        <w:shd w:val="clear" w:color="auto" w:fill="FFFFFF" w:themeFill="background1"/>
+      </w:tcPr>
+    </w:tblStylePr>
   </w:style>
 </w:styles>
 </file>
@@ -3018,7 +7068,7 @@
 </file>
 
 <file path=word/glossary/document.xml><?xml version="1.0" encoding="utf-8"?>
-<w:glossaryDocument xmlns:wpc="http://schemas.microsoft.com/office/word/2010/wordprocessingCanvas" xmlns:mc="http://schemas.openxmlformats.org/markup-compatibility/2006" xmlns:o="urn:schemas-microsoft-com:office:office" xmlns:r="http://schemas.openxmlformats.org/officeDocument/2006/relationships" xmlns:m="http://schemas.openxmlformats.org/officeDocument/2006/math" xmlns:v="urn:schemas-microsoft-com:vml" xmlns:wp14="http://schemas.microsoft.com/office/word/2010/wordprocessingDrawing" xmlns:wp="http://schemas.openxmlformats.org/drawingml/2006/wordprocessingDrawing" xmlns:w10="urn:schemas-microsoft-com:office:word" xmlns:w="http://schemas.openxmlformats.org/wordprocessingml/2006/main" xmlns:w14="http://schemas.microsoft.com/office/word/2010/wordml" xmlns:wpg="http://schemas.microsoft.com/office/word/2010/wordprocessingGroup" xmlns:wpi="http://schemas.microsoft.com/office/word/2010/wordprocessingInk" xmlns:wne="http://schemas.microsoft.com/office/word/2006/wordml" xmlns:wps="http://schemas.microsoft.com/office/word/2010/wordprocessingShape" mc:Ignorable="w14 wp14">
+<w:glossaryDocument xmlns:ve="http://schemas.openxmlformats.org/markup-compatibility/2006" xmlns:o="urn:schemas-microsoft-com:office:office" xmlns:r="http://schemas.openxmlformats.org/officeDocument/2006/relationships" xmlns:m="http://schemas.openxmlformats.org/officeDocument/2006/math" xmlns:v="urn:schemas-microsoft-com:vml" xmlns:wp="http://schemas.openxmlformats.org/drawingml/2006/wordprocessingDrawing" xmlns:w10="urn:schemas-microsoft-com:office:word" xmlns:w="http://schemas.openxmlformats.org/wordprocessingml/2006/main" xmlns:wne="http://schemas.microsoft.com/office/word/2006/wordml">
   <w:docParts>
     <w:docPart>
       <w:docPartPr>
@@ -3051,43 +7101,12 @@
         </w:p>
       </w:docPartBody>
     </w:docPart>
-    <w:docPart>
-      <w:docPartPr>
-        <w:name w:val="43F1EE6D70564051837425DE23043FEA"/>
-        <w:category>
-          <w:name w:val="Generelt"/>
-          <w:gallery w:val="placeholder"/>
-        </w:category>
-        <w:types>
-          <w:type w:val="bbPlcHdr"/>
-        </w:types>
-        <w:behaviors>
-          <w:behavior w:val="content"/>
-        </w:behaviors>
-        <w:guid w:val="{D11DA44D-34AE-4AD7-9EFD-9298162EDA75}"/>
-      </w:docPartPr>
-      <w:docPartBody>
-        <w:p>
-          <w:pPr>
-            <w:pStyle w:val="43F1EE6D70564051837425DE23043FEA"/>
-          </w:pPr>
-          <w:r>
-            <w:rPr>
-              <w:rFonts w:asciiTheme="majorHAnsi" w:eastAsiaTheme="majorEastAsia" w:hAnsiTheme="majorHAnsi" w:cstheme="majorBidi"/>
-              <w:sz w:val="44"/>
-              <w:szCs w:val="44"/>
-            </w:rPr>
-            <w:t>[Skriv undertitlen på dokumentet]</w:t>
-          </w:r>
-        </w:p>
-      </w:docPartBody>
-    </w:docPart>
   </w:docParts>
 </w:glossaryDocument>
 </file>
 
 <file path=word/glossary/fontTable.xml><?xml version="1.0" encoding="utf-8"?>
-<w:fonts xmlns:mc="http://schemas.openxmlformats.org/markup-compatibility/2006" xmlns:r="http://schemas.openxmlformats.org/officeDocument/2006/relationships" xmlns:w="http://schemas.openxmlformats.org/wordprocessingml/2006/main" xmlns:w14="http://schemas.microsoft.com/office/word/2010/wordml" mc:Ignorable="w14">
+<w:fonts xmlns:r="http://schemas.openxmlformats.org/officeDocument/2006/relationships" xmlns:w="http://schemas.openxmlformats.org/wordprocessingml/2006/main">
   <w:font w:name="Calibri">
     <w:panose1 w:val="020F0502020204030204"/>
     <w:charset w:val="00"/>
@@ -3120,28 +7139,24 @@
     <w:panose1 w:val="020B0604030504040204"/>
     <w:charset w:val="00"/>
     <w:family w:val="swiss"/>
-    <w:notTrueType/>
     <w:pitch w:val="variable"/>
-    <w:sig w:usb0="00000003" w:usb1="00000000" w:usb2="00000000" w:usb3="00000000" w:csb0="00000001" w:csb1="00000000"/>
+    <w:sig w:usb0="E1002EFF" w:usb1="C000605B" w:usb2="00000029" w:usb3="00000000" w:csb0="000101FF" w:csb1="00000000"/>
   </w:font>
 </w:fonts>
 </file>
 
 <file path=word/glossary/settings.xml><?xml version="1.0" encoding="utf-8"?>
-<w:settings xmlns:mc="http://schemas.openxmlformats.org/markup-compatibility/2006" xmlns:o="urn:schemas-microsoft-com:office:office" xmlns:r="http://schemas.openxmlformats.org/officeDocument/2006/relationships" xmlns:m="http://schemas.openxmlformats.org/officeDocument/2006/math" xmlns:v="urn:schemas-microsoft-com:vml" xmlns:w10="urn:schemas-microsoft-com:office:word" xmlns:w="http://schemas.openxmlformats.org/wordprocessingml/2006/main" xmlns:w14="http://schemas.microsoft.com/office/word/2010/wordml" xmlns:sl="http://schemas.openxmlformats.org/schemaLibrary/2006/main" mc:Ignorable="w14">
+<w:settings xmlns:o="urn:schemas-microsoft-com:office:office" xmlns:r="http://schemas.openxmlformats.org/officeDocument/2006/relationships" xmlns:m="http://schemas.openxmlformats.org/officeDocument/2006/math" xmlns:v="urn:schemas-microsoft-com:vml" xmlns:w10="urn:schemas-microsoft-com:office:word" xmlns:w="http://schemas.openxmlformats.org/wordprocessingml/2006/main" xmlns:sl="http://schemas.openxmlformats.org/schemaLibrary/2006/main">
   <w:view w:val="normal"/>
   <w:defaultTabStop w:val="1304"/>
   <w:hyphenationZone w:val="425"/>
   <w:characterSpacingControl w:val="doNotCompress"/>
   <w:compat>
     <w:useFELayout/>
-    <w:compatSetting w:name="compatibilityMode" w:uri="http://schemas.microsoft.com/office/word" w:val="14"/>
-    <w:compatSetting w:name="overrideTableStyleFontSizeAndJustification" w:uri="http://schemas.microsoft.com/office/word" w:val="1"/>
-    <w:compatSetting w:name="enableOpenTypeFeatures" w:uri="http://schemas.microsoft.com/office/word" w:val="1"/>
-    <w:compatSetting w:name="doNotFlipMirrorIndents" w:uri="http://schemas.microsoft.com/office/word" w:val="1"/>
   </w:compat>
   <w:rsids>
     <w:rsidRoot w:val="00825241"/>
+    <w:rsid w:val="00284639"/>
     <w:rsid w:val="00451C28"/>
     <w:rsid w:val="00825241"/>
     <w:rsid w:val="00A730DB"/>
@@ -3153,7 +7168,7 @@
     <m:mathFont m:val="Cambria Math"/>
     <m:brkBin m:val="before"/>
     <m:brkBinSub m:val="--"/>
-    <m:smallFrac m:val="0"/>
+    <m:smallFrac m:val="off"/>
     <m:dispDef/>
     <m:lMargin m:val="0"/>
     <m:rMargin m:val="0"/>
@@ -3170,7 +7185,7 @@
 </file>
 
 <file path=word/glossary/styles.xml><?xml version="1.0" encoding="utf-8"?>
-<w:styles xmlns:mc="http://schemas.openxmlformats.org/markup-compatibility/2006" xmlns:r="http://schemas.openxmlformats.org/officeDocument/2006/relationships" xmlns:w="http://schemas.openxmlformats.org/wordprocessingml/2006/main" xmlns:w14="http://schemas.microsoft.com/office/word/2010/wordml" mc:Ignorable="w14">
+<w:styles xmlns:r="http://schemas.openxmlformats.org/officeDocument/2006/relationships" xmlns:w="http://schemas.openxmlformats.org/wordprocessingml/2006/main">
   <w:docDefaults>
     <w:rPrDefault>
       <w:rPr>
@@ -3328,6 +7343,7 @@
   <w:style w:type="paragraph" w:default="1" w:styleId="Normal">
     <w:name w:val="Normal"/>
     <w:qFormat/>
+    <w:rsid w:val="00284639"/>
   </w:style>
   <w:style w:type="character" w:default="1" w:styleId="Standardskrifttypeiafsnit">
     <w:name w:val="Default Paragraph Font"/>
@@ -3340,232 +7356,7 @@
     <w:uiPriority w:val="99"/>
     <w:semiHidden/>
     <w:unhideWhenUsed/>
-    <w:tblPr>
-      <w:tblInd w:w="0" w:type="dxa"/>
-      <w:tblCellMar>
-        <w:top w:w="0" w:type="dxa"/>
-        <w:left w:w="108" w:type="dxa"/>
-        <w:bottom w:w="0" w:type="dxa"/>
-        <w:right w:w="108" w:type="dxa"/>
-      </w:tblCellMar>
-    </w:tblPr>
-  </w:style>
-  <w:style w:type="numbering" w:default="1" w:styleId="Ingenoversigt">
-    <w:name w:val="No List"/>
-    <w:uiPriority w:val="99"/>
-    <w:semiHidden/>
-    <w:unhideWhenUsed/>
-  </w:style>
-  <w:style w:type="paragraph" w:customStyle="1" w:styleId="C23AA65587504E26AC5B5EDB16A8D26F">
-    <w:name w:val="C23AA65587504E26AC5B5EDB16A8D26F"/>
-    <w:rsid w:val="00825241"/>
-  </w:style>
-  <w:style w:type="paragraph" w:customStyle="1" w:styleId="4DA4393D494C486896604BF65D277427">
-    <w:name w:val="4DA4393D494C486896604BF65D277427"/>
-    <w:rsid w:val="00825241"/>
-  </w:style>
-  <w:style w:type="paragraph" w:customStyle="1" w:styleId="CA6927A6CA9D492FAC4B6907B5BD66A4">
-    <w:name w:val="CA6927A6CA9D492FAC4B6907B5BD66A4"/>
-    <w:rsid w:val="00825241"/>
-  </w:style>
-  <w:style w:type="paragraph" w:customStyle="1" w:styleId="6B6C8B22477C4C32A6F985C8AA606ED1">
-    <w:name w:val="6B6C8B22477C4C32A6F985C8AA606ED1"/>
-    <w:rsid w:val="00825241"/>
-  </w:style>
-  <w:style w:type="paragraph" w:customStyle="1" w:styleId="969895A404CD4642A693C72154FD1A5B">
-    <w:name w:val="969895A404CD4642A693C72154FD1A5B"/>
-    <w:rsid w:val="00825241"/>
-  </w:style>
-  <w:style w:type="paragraph" w:customStyle="1" w:styleId="43F1EE6D70564051837425DE23043FEA">
-    <w:name w:val="43F1EE6D70564051837425DE23043FEA"/>
-    <w:rsid w:val="00825241"/>
-  </w:style>
-  <w:style w:type="paragraph" w:customStyle="1" w:styleId="9A1E701D726A4E7D9D731330C87CE46E">
-    <w:name w:val="9A1E701D726A4E7D9D731330C87CE46E"/>
-    <w:rsid w:val="00825241"/>
-  </w:style>
-  <w:style w:type="paragraph" w:customStyle="1" w:styleId="7BE5458904174ABAAC463F17C156D67C">
-    <w:name w:val="7BE5458904174ABAAC463F17C156D67C"/>
-    <w:rsid w:val="00825241"/>
-  </w:style>
-  <w:style w:type="paragraph" w:customStyle="1" w:styleId="F1D64E1925184F258181FCC7146BF41C">
-    <w:name w:val="F1D64E1925184F258181FCC7146BF41C"/>
-    <w:rsid w:val="00825241"/>
-  </w:style>
-</w:styles>
-</file>
-
-<file path=word/glossary/stylesWithEffects.xml><?xml version="1.0" encoding="utf-8"?>
-<w:styles xmlns:wpc="http://schemas.microsoft.com/office/word/2010/wordprocessingCanvas" xmlns:mc="http://schemas.openxmlformats.org/markup-compatibility/2006" xmlns:o="urn:schemas-microsoft-com:office:office" xmlns:r="http://schemas.openxmlformats.org/officeDocument/2006/relationships" xmlns:m="http://schemas.openxmlformats.org/officeDocument/2006/math" xmlns:v="urn:schemas-microsoft-com:vml" xmlns:wp14="http://schemas.microsoft.com/office/word/2010/wordprocessingDrawing" xmlns:wp="http://schemas.openxmlformats.org/drawingml/2006/wordprocessingDrawing" xmlns:w10="urn:schemas-microsoft-com:office:word" xmlns:w="http://schemas.openxmlformats.org/wordprocessingml/2006/main" xmlns:w14="http://schemas.microsoft.com/office/word/2010/wordml" xmlns:wpg="http://schemas.microsoft.com/office/word/2010/wordprocessingGroup" xmlns:wpi="http://schemas.microsoft.com/office/word/2010/wordprocessingInk" xmlns:wne="http://schemas.microsoft.com/office/word/2006/wordml" xmlns:wps="http://schemas.microsoft.com/office/word/2010/wordprocessingShape" mc:Ignorable="w14 wp14">
-  <w:docDefaults>
-    <w:rPrDefault>
-      <w:rPr>
-        <w:rFonts w:asciiTheme="minorHAnsi" w:eastAsiaTheme="minorEastAsia" w:hAnsiTheme="minorHAnsi" w:cstheme="minorBidi"/>
-        <w:sz w:val="22"/>
-        <w:szCs w:val="22"/>
-        <w:lang w:val="da-DK" w:eastAsia="da-DK" w:bidi="ar-SA"/>
-      </w:rPr>
-    </w:rPrDefault>
-    <w:pPrDefault>
-      <w:pPr>
-        <w:spacing w:after="200" w:line="276" w:lineRule="auto"/>
-      </w:pPr>
-    </w:pPrDefault>
-  </w:docDefaults>
-  <w:latentStyles w:defLockedState="0" w:defUIPriority="99" w:defSemiHidden="1" w:defUnhideWhenUsed="1" w:defQFormat="0" w:count="267">
-    <w:lsdException w:name="Normal" w:semiHidden="0" w:uiPriority="0" w:unhideWhenUsed="0" w:qFormat="1"/>
-    <w:lsdException w:name="heading 1" w:semiHidden="0" w:uiPriority="9" w:unhideWhenUsed="0" w:qFormat="1"/>
-    <w:lsdException w:name="heading 2" w:uiPriority="9" w:qFormat="1"/>
-    <w:lsdException w:name="heading 3" w:uiPriority="9" w:qFormat="1"/>
-    <w:lsdException w:name="heading 4" w:uiPriority="9" w:qFormat="1"/>
-    <w:lsdException w:name="heading 5" w:uiPriority="9" w:qFormat="1"/>
-    <w:lsdException w:name="heading 6" w:uiPriority="9" w:qFormat="1"/>
-    <w:lsdException w:name="heading 7" w:uiPriority="9" w:qFormat="1"/>
-    <w:lsdException w:name="heading 8" w:uiPriority="9" w:qFormat="1"/>
-    <w:lsdException w:name="heading 9" w:uiPriority="9" w:qFormat="1"/>
-    <w:lsdException w:name="toc 1" w:uiPriority="39"/>
-    <w:lsdException w:name="toc 2" w:uiPriority="39"/>
-    <w:lsdException w:name="toc 3" w:uiPriority="39"/>
-    <w:lsdException w:name="toc 4" w:uiPriority="39"/>
-    <w:lsdException w:name="toc 5" w:uiPriority="39"/>
-    <w:lsdException w:name="toc 6" w:uiPriority="39"/>
-    <w:lsdException w:name="toc 7" w:uiPriority="39"/>
-    <w:lsdException w:name="toc 8" w:uiPriority="39"/>
-    <w:lsdException w:name="toc 9" w:uiPriority="39"/>
-    <w:lsdException w:name="caption" w:uiPriority="35" w:qFormat="1"/>
-    <w:lsdException w:name="Title" w:semiHidden="0" w:uiPriority="10" w:unhideWhenUsed="0" w:qFormat="1"/>
-    <w:lsdException w:name="Default Paragraph Font" w:uiPriority="1"/>
-    <w:lsdException w:name="Subtitle" w:semiHidden="0" w:uiPriority="11" w:unhideWhenUsed="0" w:qFormat="1"/>
-    <w:lsdException w:name="Strong" w:semiHidden="0" w:uiPriority="22" w:unhideWhenUsed="0" w:qFormat="1"/>
-    <w:lsdException w:name="Emphasis" w:semiHidden="0" w:uiPriority="20" w:unhideWhenUsed="0" w:qFormat="1"/>
-    <w:lsdException w:name="Table Grid" w:semiHidden="0" w:uiPriority="59" w:unhideWhenUsed="0"/>
-    <w:lsdException w:name="Placeholder Text" w:unhideWhenUsed="0"/>
-    <w:lsdException w:name="No Spacing" w:semiHidden="0" w:uiPriority="1" w:unhideWhenUsed="0" w:qFormat="1"/>
-    <w:lsdException w:name="Light Shading" w:semiHidden="0" w:uiPriority="60" w:unhideWhenUsed="0"/>
-    <w:lsdException w:name="Light List" w:semiHidden="0" w:uiPriority="61" w:unhideWhenUsed="0"/>
-    <w:lsdException w:name="Light Grid" w:semiHidden="0" w:uiPriority="62" w:unhideWhenUsed="0"/>
-    <w:lsdException w:name="Medium Shading 1" w:semiHidden="0" w:uiPriority="63" w:unhideWhenUsed="0"/>
-    <w:lsdException w:name="Medium Shading 2" w:semiHidden="0" w:uiPriority="64" w:unhideWhenUsed="0"/>
-    <w:lsdException w:name="Medium List 1" w:semiHidden="0" w:uiPriority="65" w:unhideWhenUsed="0"/>
-    <w:lsdException w:name="Medium List 2" w:semiHidden="0" w:uiPriority="66" w:unhideWhenUsed="0"/>
-    <w:lsdException w:name="Medium Grid 1" w:semiHidden="0" w:uiPriority="67" w:unhideWhenUsed="0"/>
-    <w:lsdException w:name="Medium Grid 2" w:semiHidden="0" w:uiPriority="68" w:unhideWhenUsed="0"/>
-    <w:lsdException w:name="Medium Grid 3" w:semiHidden="0" w:uiPriority="69" w:unhideWhenUsed="0"/>
-    <w:lsdException w:name="Dark List" w:semiHidden="0" w:uiPriority="70" w:unhideWhenUsed="0"/>
-    <w:lsdException w:name="Colorful Shading" w:semiHidden="0" w:uiPriority="71" w:unhideWhenUsed="0"/>
-    <w:lsdException w:name="Colorful List" w:semiHidden="0" w:uiPriority="72" w:unhideWhenUsed="0"/>
-    <w:lsdException w:name="Colorful Grid" w:semiHidden="0" w:uiPriority="73" w:unhideWhenUsed="0"/>
-    <w:lsdException w:name="Light Shading Accent 1" w:semiHidden="0" w:uiPriority="60" w:unhideWhenUsed="0"/>
-    <w:lsdException w:name="Light List Accent 1" w:semiHidden="0" w:uiPriority="61" w:unhideWhenUsed="0"/>
-    <w:lsdException w:name="Light Grid Accent 1" w:semiHidden="0" w:uiPriority="62" w:unhideWhenUsed="0"/>
-    <w:lsdException w:name="Medium Shading 1 Accent 1" w:semiHidden="0" w:uiPriority="63" w:unhideWhenUsed="0"/>
-    <w:lsdException w:name="Medium Shading 2 Accent 1" w:semiHidden="0" w:uiPriority="64" w:unhideWhenUsed="0"/>
-    <w:lsdException w:name="Medium List 1 Accent 1" w:semiHidden="0" w:uiPriority="65" w:unhideWhenUsed="0"/>
-    <w:lsdException w:name="Revision" w:unhideWhenUsed="0"/>
-    <w:lsdException w:name="List Paragraph" w:semiHidden="0" w:uiPriority="34" w:unhideWhenUsed="0" w:qFormat="1"/>
-    <w:lsdException w:name="Quote" w:semiHidden="0" w:uiPriority="29" w:unhideWhenUsed="0" w:qFormat="1"/>
-    <w:lsdException w:name="Intense Quote" w:semiHidden="0" w:uiPriority="30" w:unhideWhenUsed="0" w:qFormat="1"/>
-    <w:lsdException w:name="Medium List 2 Accent 1" w:semiHidden="0" w:uiPriority="66" w:unhideWhenUsed="0"/>
-    <w:lsdException w:name="Medium Grid 1 Accent 1" w:semiHidden="0" w:uiPriority="67" w:unhideWhenUsed="0"/>
-    <w:lsdException w:name="Medium Grid 2 Accent 1" w:semiHidden="0" w:uiPriority="68" w:unhideWhenUsed="0"/>
-    <w:lsdException w:name="Medium Grid 3 Accent 1" w:semiHidden="0" w:uiPriority="69" w:unhideWhenUsed="0"/>
-    <w:lsdException w:name="Dark List Accent 1" w:semiHidden="0" w:uiPriority="70" w:unhideWhenUsed="0"/>
-    <w:lsdException w:name="Colorful Shading Accent 1" w:semiHidden="0" w:uiPriority="71" w:unhideWhenUsed="0"/>
-    <w:lsdException w:name="Colorful List Accent 1" w:semiHidden="0" w:uiPriority="72" w:unhideWhenUsed="0"/>
-    <w:lsdException w:name="Colorful Grid Accent 1" w:semiHidden="0" w:uiPriority="73" w:unhideWhenUsed="0"/>
-    <w:lsdException w:name="Light Shading Accent 2" w:semiHidden="0" w:uiPriority="60" w:unhideWhenUsed="0"/>
-    <w:lsdException w:name="Light List Accent 2" w:semiHidden="0" w:uiPriority="61" w:unhideWhenUsed="0"/>
-    <w:lsdException w:name="Light Grid Accent 2" w:semiHidden="0" w:uiPriority="62" w:unhideWhenUsed="0"/>
-    <w:lsdException w:name="Medium Shading 1 Accent 2" w:semiHidden="0" w:uiPriority="63" w:unhideWhenUsed="0"/>
-    <w:lsdException w:name="Medium Shading 2 Accent 2" w:semiHidden="0" w:uiPriority="64" w:unhideWhenUsed="0"/>
-    <w:lsdException w:name="Medium List 1 Accent 2" w:semiHidden="0" w:uiPriority="65" w:unhideWhenUsed="0"/>
-    <w:lsdException w:name="Medium List 2 Accent 2" w:semiHidden="0" w:uiPriority="66" w:unhideWhenUsed="0"/>
-    <w:lsdException w:name="Medium Grid 1 Accent 2" w:semiHidden="0" w:uiPriority="67" w:unhideWhenUsed="0"/>
-    <w:lsdException w:name="Medium Grid 2 Accent 2" w:semiHidden="0" w:uiPriority="68" w:unhideWhenUsed="0"/>
-    <w:lsdException w:name="Medium Grid 3 Accent 2" w:semiHidden="0" w:uiPriority="69" w:unhideWhenUsed="0"/>
-    <w:lsdException w:name="Dark List Accent 2" w:semiHidden="0" w:uiPriority="70" w:unhideWhenUsed="0"/>
-    <w:lsdException w:name="Colorful Shading Accent 2" w:semiHidden="0" w:uiPriority="71" w:unhideWhenUsed="0"/>
-    <w:lsdException w:name="Colorful List Accent 2" w:semiHidden="0" w:uiPriority="72" w:unhideWhenUsed="0"/>
-    <w:lsdException w:name="Colorful Grid Accent 2" w:semiHidden="0" w:uiPriority="73" w:unhideWhenUsed="0"/>
-    <w:lsdException w:name="Light Shading Accent 3" w:semiHidden="0" w:uiPriority="60" w:unhideWhenUsed="0"/>
-    <w:lsdException w:name="Light List Accent 3" w:semiHidden="0" w:uiPriority="61" w:unhideWhenUsed="0"/>
-    <w:lsdException w:name="Light Grid Accent 3" w:semiHidden="0" w:uiPriority="62" w:unhideWhenUsed="0"/>
-    <w:lsdException w:name="Medium Shading 1 Accent 3" w:semiHidden="0" w:uiPriority="63" w:unhideWhenUsed="0"/>
-    <w:lsdException w:name="Medium Shading 2 Accent 3" w:semiHidden="0" w:uiPriority="64" w:unhideWhenUsed="0"/>
-    <w:lsdException w:name="Medium List 1 Accent 3" w:semiHidden="0" w:uiPriority="65" w:unhideWhenUsed="0"/>
-    <w:lsdException w:name="Medium List 2 Accent 3" w:semiHidden="0" w:uiPriority="66" w:unhideWhenUsed="0"/>
-    <w:lsdException w:name="Medium Grid 1 Accent 3" w:semiHidden="0" w:uiPriority="67" w:unhideWhenUsed="0"/>
-    <w:lsdException w:name="Medium Grid 2 Accent 3" w:semiHidden="0" w:uiPriority="68" w:unhideWhenUsed="0"/>
-    <w:lsdException w:name="Medium Grid 3 Accent 3" w:semiHidden="0" w:uiPriority="69" w:unhideWhenUsed="0"/>
-    <w:lsdException w:name="Dark List Accent 3" w:semiHidden="0" w:uiPriority="70" w:unhideWhenUsed="0"/>
-    <w:lsdException w:name="Colorful Shading Accent 3" w:semiHidden="0" w:uiPriority="71" w:unhideWhenUsed="0"/>
-    <w:lsdException w:name="Colorful List Accent 3" w:semiHidden="0" w:uiPriority="72" w:unhideWhenUsed="0"/>
-    <w:lsdException w:name="Colorful Grid Accent 3" w:semiHidden="0" w:uiPriority="73" w:unhideWhenUsed="0"/>
-    <w:lsdException w:name="Light Shading Accent 4" w:semiHidden="0" w:uiPriority="60" w:unhideWhenUsed="0"/>
-    <w:lsdException w:name="Light List Accent 4" w:semiHidden="0" w:uiPriority="61" w:unhideWhenUsed="0"/>
-    <w:lsdException w:name="Light Grid Accent 4" w:semiHidden="0" w:uiPriority="62" w:unhideWhenUsed="0"/>
-    <w:lsdException w:name="Medium Shading 1 Accent 4" w:semiHidden="0" w:uiPriority="63" w:unhideWhenUsed="0"/>
-    <w:lsdException w:name="Medium Shading 2 Accent 4" w:semiHidden="0" w:uiPriority="64" w:unhideWhenUsed="0"/>
-    <w:lsdException w:name="Medium List 1 Accent 4" w:semiHidden="0" w:uiPriority="65" w:unhideWhenUsed="0"/>
-    <w:lsdException w:name="Medium List 2 Accent 4" w:semiHidden="0" w:uiPriority="66" w:unhideWhenUsed="0"/>
-    <w:lsdException w:name="Medium Grid 1 Accent 4" w:semiHidden="0" w:uiPriority="67" w:unhideWhenUsed="0"/>
-    <w:lsdException w:name="Medium Grid 2 Accent 4" w:semiHidden="0" w:uiPriority="68" w:unhideWhenUsed="0"/>
-    <w:lsdException w:name="Medium Grid 3 Accent 4" w:semiHidden="0" w:uiPriority="69" w:unhideWhenUsed="0"/>
-    <w:lsdException w:name="Dark List Accent 4" w:semiHidden="0" w:uiPriority="70" w:unhideWhenUsed="0"/>
-    <w:lsdException w:name="Colorful Shading Accent 4" w:semiHidden="0" w:uiPriority="71" w:unhideWhenUsed="0"/>
-    <w:lsdException w:name="Colorful List Accent 4" w:semiHidden="0" w:uiPriority="72" w:unhideWhenUsed="0"/>
-    <w:lsdException w:name="Colorful Grid Accent 4" w:semiHidden="0" w:uiPriority="73" w:unhideWhenUsed="0"/>
-    <w:lsdException w:name="Light Shading Accent 5" w:semiHidden="0" w:uiPriority="60" w:unhideWhenUsed="0"/>
-    <w:lsdException w:name="Light List Accent 5" w:semiHidden="0" w:uiPriority="61" w:unhideWhenUsed="0"/>
-    <w:lsdException w:name="Light Grid Accent 5" w:semiHidden="0" w:uiPriority="62" w:unhideWhenUsed="0"/>
-    <w:lsdException w:name="Medium Shading 1 Accent 5" w:semiHidden="0" w:uiPriority="63" w:unhideWhenUsed="0"/>
-    <w:lsdException w:name="Medium Shading 2 Accent 5" w:semiHidden="0" w:uiPriority="64" w:unhideWhenUsed="0"/>
-    <w:lsdException w:name="Medium List 1 Accent 5" w:semiHidden="0" w:uiPriority="65" w:unhideWhenUsed="0"/>
-    <w:lsdException w:name="Medium List 2 Accent 5" w:semiHidden="0" w:uiPriority="66" w:unhideWhenUsed="0"/>
-    <w:lsdException w:name="Medium Grid 1 Accent 5" w:semiHidden="0" w:uiPriority="67" w:unhideWhenUsed="0"/>
-    <w:lsdException w:name="Medium Grid 2 Accent 5" w:semiHidden="0" w:uiPriority="68" w:unhideWhenUsed="0"/>
-    <w:lsdException w:name="Medium Grid 3 Accent 5" w:semiHidden="0" w:uiPriority="69" w:unhideWhenUsed="0"/>
-    <w:lsdException w:name="Dark List Accent 5" w:semiHidden="0" w:uiPriority="70" w:unhideWhenUsed="0"/>
-    <w:lsdException w:name="Colorful Shading Accent 5" w:semiHidden="0" w:uiPriority="71" w:unhideWhenUsed="0"/>
-    <w:lsdException w:name="Colorful List Accent 5" w:semiHidden="0" w:uiPriority="72" w:unhideWhenUsed="0"/>
-    <w:lsdException w:name="Colorful Grid Accent 5" w:semiHidden="0" w:uiPriority="73" w:unhideWhenUsed="0"/>
-    <w:lsdException w:name="Light Shading Accent 6" w:semiHidden="0" w:uiPriority="60" w:unhideWhenUsed="0"/>
-    <w:lsdException w:name="Light List Accent 6" w:semiHidden="0" w:uiPriority="61" w:unhideWhenUsed="0"/>
-    <w:lsdException w:name="Light Grid Accent 6" w:semiHidden="0" w:uiPriority="62" w:unhideWhenUsed="0"/>
-    <w:lsdException w:name="Medium Shading 1 Accent 6" w:semiHidden="0" w:uiPriority="63" w:unhideWhenUsed="0"/>
-    <w:lsdException w:name="Medium Shading 2 Accent 6" w:semiHidden="0" w:uiPriority="64" w:unhideWhenUsed="0"/>
-    <w:lsdException w:name="Medium List 1 Accent 6" w:semiHidden="0" w:uiPriority="65" w:unhideWhenUsed="0"/>
-    <w:lsdException w:name="Medium List 2 Accent 6" w:semiHidden="0" w:uiPriority="66" w:unhideWhenUsed="0"/>
-    <w:lsdException w:name="Medium Grid 1 Accent 6" w:semiHidden="0" w:uiPriority="67" w:unhideWhenUsed="0"/>
-    <w:lsdException w:name="Medium Grid 2 Accent 6" w:semiHidden="0" w:uiPriority="68" w:unhideWhenUsed="0"/>
-    <w:lsdException w:name="Medium Grid 3 Accent 6" w:semiHidden="0" w:uiPriority="69" w:unhideWhenUsed="0"/>
-    <w:lsdException w:name="Dark List Accent 6" w:semiHidden="0" w:uiPriority="70" w:unhideWhenUsed="0"/>
-    <w:lsdException w:name="Colorful Shading Accent 6" w:semiHidden="0" w:uiPriority="71" w:unhideWhenUsed="0"/>
-    <w:lsdException w:name="Colorful List Accent 6" w:semiHidden="0" w:uiPriority="72" w:unhideWhenUsed="0"/>
-    <w:lsdException w:name="Colorful Grid Accent 6" w:semiHidden="0" w:uiPriority="73" w:unhideWhenUsed="0"/>
-    <w:lsdException w:name="Subtle Emphasis" w:semiHidden="0" w:uiPriority="19" w:unhideWhenUsed="0" w:qFormat="1"/>
-    <w:lsdException w:name="Intense Emphasis" w:semiHidden="0" w:uiPriority="21" w:unhideWhenUsed="0" w:qFormat="1"/>
-    <w:lsdException w:name="Subtle Reference" w:semiHidden="0" w:uiPriority="31" w:unhideWhenUsed="0" w:qFormat="1"/>
-    <w:lsdException w:name="Intense Reference" w:semiHidden="0" w:uiPriority="32" w:unhideWhenUsed="0" w:qFormat="1"/>
-    <w:lsdException w:name="Book Title" w:semiHidden="0" w:uiPriority="33" w:unhideWhenUsed="0" w:qFormat="1"/>
-    <w:lsdException w:name="Bibliography" w:uiPriority="37"/>
-    <w:lsdException w:name="TOC Heading" w:uiPriority="39" w:qFormat="1"/>
-  </w:latentStyles>
-  <w:style w:type="paragraph" w:default="1" w:styleId="Normal">
-    <w:name w:val="Normal"/>
     <w:qFormat/>
-  </w:style>
-  <w:style w:type="character" w:default="1" w:styleId="Standardskrifttypeiafsnit">
-    <w:name w:val="Default Paragraph Font"/>
-    <w:uiPriority w:val="1"/>
-    <w:semiHidden/>
-    <w:unhideWhenUsed/>
-  </w:style>
-  <w:style w:type="table" w:default="1" w:styleId="Tabel-Normal">
-    <w:name w:val="Normal Table"/>
-    <w:uiPriority w:val="99"/>
-    <w:semiHidden/>
-    <w:unhideWhenUsed/>
     <w:tblPr>
       <w:tblInd w:w="0" w:type="dxa"/>
       <w:tblCellMar>
@@ -3622,7 +7413,7 @@
 </file>
 
 <file path=word/glossary/webSettings.xml><?xml version="1.0" encoding="utf-8"?>
-<w:webSettings xmlns:mc="http://schemas.openxmlformats.org/markup-compatibility/2006" xmlns:r="http://schemas.openxmlformats.org/officeDocument/2006/relationships" xmlns:w="http://schemas.openxmlformats.org/wordprocessingml/2006/main" xmlns:w14="http://schemas.microsoft.com/office/word/2010/wordml" mc:Ignorable="w14">
+<w:webSettings xmlns:r="http://schemas.openxmlformats.org/officeDocument/2006/relationships" xmlns:w="http://schemas.openxmlformats.org/wordprocessingml/2006/main">
   <w:optimizeForBrowser/>
   <w:allowPNG/>
 </w:webSettings>
@@ -3937,7 +7728,7 @@
 </file>
 
 <file path=customXml/itemProps2.xml><?xml version="1.0" encoding="utf-8"?>
-<ds:datastoreItem xmlns:ds="http://schemas.openxmlformats.org/officeDocument/2006/customXml" ds:itemID="{AA4E5B8E-52E5-42FE-AEEC-5A1F5798F3F4}">
+<ds:datastoreItem xmlns:ds="http://schemas.openxmlformats.org/officeDocument/2006/customXml" ds:itemID="{10378625-B735-4ACF-9B79-4EFADBE17C89}">
   <ds:schemaRefs>
     <ds:schemaRef ds:uri="http://schemas.openxmlformats.org/officeDocument/2006/bibliography"/>
   </ds:schemaRefs>

</xml_diff>

<commit_message>
Overskriver skrevet ind i SAMLET RAPPORT
</commit_message>
<xml_diff>
--- a/Samlet Rapport.docx
+++ b/Samlet Rapport.docx
@@ -1,6 +1,6 @@
 
 <file path=word/document.xml><?xml version="1.0" encoding="utf-8"?>
-<w:document xmlns:wpc="http://schemas.microsoft.com/office/word/2010/wordprocessingCanvas" xmlns:mc="http://schemas.openxmlformats.org/markup-compatibility/2006" xmlns:o="urn:schemas-microsoft-com:office:office" xmlns:r="http://schemas.openxmlformats.org/officeDocument/2006/relationships" xmlns:m="http://schemas.openxmlformats.org/officeDocument/2006/math" xmlns:v="urn:schemas-microsoft-com:vml" xmlns:wp14="http://schemas.microsoft.com/office/word/2010/wordprocessingDrawing" xmlns:wp="http://schemas.openxmlformats.org/drawingml/2006/wordprocessingDrawing" xmlns:w10="urn:schemas-microsoft-com:office:word" xmlns:w="http://schemas.openxmlformats.org/wordprocessingml/2006/main" xmlns:w14="http://schemas.microsoft.com/office/word/2010/wordml" xmlns:wpg="http://schemas.microsoft.com/office/word/2010/wordprocessingGroup" xmlns:wpi="http://schemas.microsoft.com/office/word/2010/wordprocessingInk" xmlns:wne="http://schemas.microsoft.com/office/word/2006/wordml" xmlns:wps="http://schemas.microsoft.com/office/word/2010/wordprocessingShape" mc:Ignorable="w14 wp14">
+<w:document xmlns:ve="http://schemas.openxmlformats.org/markup-compatibility/2006" xmlns:o="urn:schemas-microsoft-com:office:office" xmlns:r="http://schemas.openxmlformats.org/officeDocument/2006/relationships" xmlns:m="http://schemas.openxmlformats.org/officeDocument/2006/math" xmlns:v="urn:schemas-microsoft-com:vml" xmlns:wp="http://schemas.openxmlformats.org/drawingml/2006/wordprocessingDrawing" xmlns:w10="urn:schemas-microsoft-com:office:word" xmlns:w="http://schemas.openxmlformats.org/wordprocessingml/2006/main" xmlns:wne="http://schemas.microsoft.com/office/word/2006/wordml">
   <w:body>
     <w:sdt>
       <w:sdtPr>
@@ -29,7 +29,7 @@
           <w:tblPr>
             <w:tblW w:w="5000" w:type="pct"/>
             <w:jc w:val="center"/>
-            <w:tblLook w:val="04A0" w:firstRow="1" w:lastRow="0" w:firstColumn="1" w:lastColumn="0" w:noHBand="0" w:noVBand="1"/>
+            <w:tblLook w:val="04A0"/>
           </w:tblPr>
           <w:tblGrid>
             <w:gridCol w:w="9854"/>
@@ -57,7 +57,7 @@
                     <w:noProof/>
                   </w:rPr>
                   <w:drawing>
-                    <wp:anchor distT="0" distB="0" distL="114300" distR="114300" simplePos="0" relativeHeight="251658240" behindDoc="0" locked="0" layoutInCell="1" allowOverlap="1" wp14:anchorId="038EA0E7" wp14:editId="11BF6F24">
+                    <wp:anchor distT="0" distB="0" distL="114300" distR="114300" simplePos="0" relativeHeight="251658240" behindDoc="0" locked="0" layoutInCell="1" allowOverlap="1">
                       <wp:simplePos x="0" y="0"/>
                       <wp:positionH relativeFrom="column">
                         <wp:posOffset>-11430</wp:posOffset>
@@ -85,7 +85,7 @@
                               <a:blip r:embed="rId9" cstate="print">
                                 <a:extLst>
                                   <a:ext uri="{28A0092B-C50C-407E-A947-70E740481C1C}">
-                                    <a14:useLocalDpi xmlns:a14="http://schemas.microsoft.com/office/drawing/2010/main" val="0"/>
+                                    <a14:useLocalDpi xmlns:a14="http://schemas.microsoft.com/office/drawing/2010/main" xmlns:wps="http://schemas.microsoft.com/office/word/2010/wordprocessingShape" xmlns:wpi="http://schemas.microsoft.com/office/word/2010/wordprocessingInk" xmlns:wpg="http://schemas.microsoft.com/office/word/2010/wordprocessingGroup" xmlns:w14="http://schemas.microsoft.com/office/word/2010/wordml" xmlns:w="http://schemas.openxmlformats.org/wordprocessingml/2006/main" xmlns:w10="urn:schemas-microsoft-com:office:word" xmlns:wp14="http://schemas.microsoft.com/office/word/2010/wordprocessingDrawing" xmlns:v="urn:schemas-microsoft-com:vml" xmlns:o="urn:schemas-microsoft-com:office:office" xmlns:mc="http://schemas.openxmlformats.org/markup-compatibility/2006" xmlns:wpc="http://schemas.microsoft.com/office/word/2010/wordprocessingCanvas" xmlns="" val="0"/>
                                   </a:ext>
                                 </a:extLst>
                               </a:blip>
@@ -134,7 +134,6 @@
                 <w:dataBinding w:prefixMappings="xmlns:ns0='http://schemas.openxmlformats.org/package/2006/metadata/core-properties' xmlns:ns1='http://purl.org/dc/elements/1.1/'" w:xpath="/ns0:coreProperties[1]/ns1:title[1]" w:storeItemID="{6C3C8BC8-F283-45AE-878A-BAB7291924A1}"/>
                 <w:text/>
               </w:sdtPr>
-              <w:sdtEndPr/>
               <w:sdtContent>
                 <w:tc>
                   <w:tcPr>
@@ -186,7 +185,6 @@
                 <w:dataBinding w:prefixMappings="xmlns:ns0='http://schemas.openxmlformats.org/package/2006/metadata/core-properties' xmlns:ns1='http://purl.org/dc/elements/1.1/'" w:xpath="/ns0:coreProperties[1]/ns1:subject[1]" w:storeItemID="{6C3C8BC8-F283-45AE-878A-BAB7291924A1}"/>
                 <w:text/>
               </w:sdtPr>
-              <w:sdtEndPr/>
               <w:sdtContent>
                 <w:tc>
                   <w:tcPr>
@@ -255,7 +253,6 @@
                 <w:dataBinding w:prefixMappings="xmlns:ns0='http://schemas.openxmlformats.org/package/2006/metadata/core-properties' xmlns:ns1='http://purl.org/dc/elements/1.1/'" w:xpath="/ns0:coreProperties[1]/ns1:creator[1]" w:storeItemID="{6C3C8BC8-F283-45AE-878A-BAB7291924A1}"/>
                 <w:text/>
               </w:sdtPr>
-              <w:sdtEndPr/>
               <w:sdtContent>
                 <w:tc>
                   <w:tcPr>
@@ -325,7 +322,6 @@
                   <w:calendar w:val="gregorian"/>
                 </w:date>
               </w:sdtPr>
-              <w:sdtEndPr/>
               <w:sdtContent>
                 <w:tc>
                   <w:tcPr>
@@ -362,7 +358,7 @@
           <w:tblPr>
             <w:tblpPr w:leftFromText="187" w:rightFromText="187" w:horzAnchor="margin" w:tblpXSpec="center" w:tblpYSpec="bottom"/>
             <w:tblW w:w="5000" w:type="pct"/>
-            <w:tblLook w:val="04A0" w:firstRow="1" w:lastRow="0" w:firstColumn="1" w:lastColumn="0" w:noHBand="0" w:noVBand="1"/>
+            <w:tblLook w:val="04A0"/>
           </w:tblPr>
           <w:tblGrid>
             <w:gridCol w:w="9854"/>
@@ -376,7 +372,6 @@
                 <w:dataBinding w:prefixMappings="xmlns:ns0='http://schemas.microsoft.com/office/2006/coverPageProps'" w:xpath="/ns0:CoverPageProperties[1]/ns0:Abstract[1]" w:storeItemID="{55AF091B-3C7A-41E3-B477-F2FDAA23CFDA}"/>
                 <w:text/>
               </w:sdtPr>
-              <w:sdtEndPr/>
               <w:sdtContent>
                 <w:tc>
                   <w:tcPr>
@@ -430,7 +425,6 @@
           <w:docPartUnique/>
         </w:docPartObj>
       </w:sdtPr>
-      <w:sdtEndPr/>
       <w:sdtContent>
         <w:p>
           <w:pPr>
@@ -461,7 +455,7 @@
           <w:r>
             <w:fldChar w:fldCharType="separate"/>
           </w:r>
-          <w:hyperlink w:anchor="_Toc355704580" w:history="1">
+          <w:hyperlink w:anchor="_Toc356598357" w:history="1">
             <w:r>
               <w:rPr>
                 <w:rStyle w:val="Hyperlink"/>
@@ -488,7 +482,7 @@
                 <w:noProof/>
                 <w:webHidden/>
               </w:rPr>
-              <w:instrText xml:space="preserve"> PAGEREF _Toc355704580 \h </w:instrText>
+              <w:instrText xml:space="preserve"> PAGEREF _Toc356598357 \h </w:instrText>
             </w:r>
             <w:r>
               <w:rPr>
@@ -531,7 +525,7 @@
               <w:lang w:eastAsia="da-DK"/>
             </w:rPr>
           </w:pPr>
-          <w:hyperlink w:anchor="_Toc355704581" w:history="1">
+          <w:hyperlink w:anchor="_Toc356598358" w:history="1">
             <w:r>
               <w:rPr>
                 <w:rStyle w:val="Hyperlink"/>
@@ -558,7 +552,7 @@
                 <w:noProof/>
                 <w:webHidden/>
               </w:rPr>
-              <w:instrText xml:space="preserve"> PAGEREF _Toc355704581 \h </w:instrText>
+              <w:instrText xml:space="preserve"> PAGEREF _Toc356598358 \h </w:instrText>
             </w:r>
             <w:r>
               <w:rPr>
@@ -601,7 +595,7 @@
               <w:lang w:eastAsia="da-DK"/>
             </w:rPr>
           </w:pPr>
-          <w:hyperlink w:anchor="_Toc355704582" w:history="1">
+          <w:hyperlink w:anchor="_Toc356598359" w:history="1">
             <w:r>
               <w:rPr>
                 <w:rStyle w:val="Hyperlink"/>
@@ -628,7 +622,7 @@
                 <w:noProof/>
                 <w:webHidden/>
               </w:rPr>
-              <w:instrText xml:space="preserve"> PAGEREF _Toc355704582 \h </w:instrText>
+              <w:instrText xml:space="preserve"> PAGEREF _Toc356598359 \h </w:instrText>
             </w:r>
             <w:r>
               <w:rPr>
@@ -671,7 +665,7 @@
               <w:lang w:eastAsia="da-DK"/>
             </w:rPr>
           </w:pPr>
-          <w:hyperlink w:anchor="_Toc355704583" w:history="1">
+          <w:hyperlink w:anchor="_Toc356598360" w:history="1">
             <w:r>
               <w:rPr>
                 <w:rStyle w:val="Hyperlink"/>
@@ -698,7 +692,7 @@
                 <w:noProof/>
                 <w:webHidden/>
               </w:rPr>
-              <w:instrText xml:space="preserve"> PAGEREF _Toc355704583 \h </w:instrText>
+              <w:instrText xml:space="preserve"> PAGEREF _Toc356598360 \h </w:instrText>
             </w:r>
             <w:r>
               <w:rPr>
@@ -741,7 +735,7 @@
               <w:lang w:eastAsia="da-DK"/>
             </w:rPr>
           </w:pPr>
-          <w:hyperlink w:anchor="_Toc355704584" w:history="1">
+          <w:hyperlink w:anchor="_Toc356598361" w:history="1">
             <w:r>
               <w:rPr>
                 <w:rStyle w:val="Hyperlink"/>
@@ -768,7 +762,7 @@
                 <w:noProof/>
                 <w:webHidden/>
               </w:rPr>
-              <w:instrText xml:space="preserve"> PAGEREF _Toc355704584 \h </w:instrText>
+              <w:instrText xml:space="preserve"> PAGEREF _Toc356598361 \h </w:instrText>
             </w:r>
             <w:r>
               <w:rPr>
@@ -811,7 +805,7 @@
               <w:lang w:eastAsia="da-DK"/>
             </w:rPr>
           </w:pPr>
-          <w:hyperlink w:anchor="_Toc355704585" w:history="1">
+          <w:hyperlink w:anchor="_Toc356598362" w:history="1">
             <w:r>
               <w:rPr>
                 <w:rStyle w:val="Hyperlink"/>
@@ -838,7 +832,7 @@
                 <w:noProof/>
                 <w:webHidden/>
               </w:rPr>
-              <w:instrText xml:space="preserve"> PAGEREF _Toc355704585 \h </w:instrText>
+              <w:instrText xml:space="preserve"> PAGEREF _Toc356598362 \h </w:instrText>
             </w:r>
             <w:r>
               <w:rPr>
@@ -881,7 +875,7 @@
               <w:lang w:eastAsia="da-DK"/>
             </w:rPr>
           </w:pPr>
-          <w:hyperlink w:anchor="_Toc355704586" w:history="1">
+          <w:hyperlink w:anchor="_Toc356598363" w:history="1">
             <w:r>
               <w:rPr>
                 <w:rStyle w:val="Hyperlink"/>
@@ -908,7 +902,7 @@
                 <w:noProof/>
                 <w:webHidden/>
               </w:rPr>
-              <w:instrText xml:space="preserve"> PAGEREF _Toc355704586 \h </w:instrText>
+              <w:instrText xml:space="preserve"> PAGEREF _Toc356598363 \h </w:instrText>
             </w:r>
             <w:r>
               <w:rPr>
@@ -951,7 +945,7 @@
               <w:lang w:eastAsia="da-DK"/>
             </w:rPr>
           </w:pPr>
-          <w:hyperlink w:anchor="_Toc355704587" w:history="1">
+          <w:hyperlink w:anchor="_Toc356598364" w:history="1">
             <w:r>
               <w:rPr>
                 <w:rStyle w:val="Hyperlink"/>
@@ -978,7 +972,7 @@
                 <w:noProof/>
                 <w:webHidden/>
               </w:rPr>
-              <w:instrText xml:space="preserve"> PAGEREF _Toc355704587 \h </w:instrText>
+              <w:instrText xml:space="preserve"> PAGEREF _Toc356598364 \h </w:instrText>
             </w:r>
             <w:r>
               <w:rPr>
@@ -1021,7 +1015,7 @@
               <w:lang w:eastAsia="da-DK"/>
             </w:rPr>
           </w:pPr>
-          <w:hyperlink w:anchor="_Toc355704588" w:history="1">
+          <w:hyperlink w:anchor="_Toc356598365" w:history="1">
             <w:r>
               <w:rPr>
                 <w:rStyle w:val="Hyperlink"/>
@@ -1048,7 +1042,7 @@
                 <w:noProof/>
                 <w:webHidden/>
               </w:rPr>
-              <w:instrText xml:space="preserve"> PAGEREF _Toc355704588 \h </w:instrText>
+              <w:instrText xml:space="preserve"> PAGEREF _Toc356598365 \h </w:instrText>
             </w:r>
             <w:r>
               <w:rPr>
@@ -1091,7 +1085,7 @@
               <w:lang w:eastAsia="da-DK"/>
             </w:rPr>
           </w:pPr>
-          <w:hyperlink w:anchor="_Toc355704589" w:history="1">
+          <w:hyperlink w:anchor="_Toc356598366" w:history="1">
             <w:r>
               <w:rPr>
                 <w:rStyle w:val="Hyperlink"/>
@@ -1118,7 +1112,7 @@
                 <w:noProof/>
                 <w:webHidden/>
               </w:rPr>
-              <w:instrText xml:space="preserve"> PAGEREF _Toc355704589 \h </w:instrText>
+              <w:instrText xml:space="preserve"> PAGEREF _Toc356598366 \h </w:instrText>
             </w:r>
             <w:r>
               <w:rPr>
@@ -1161,7 +1155,7 @@
               <w:lang w:eastAsia="da-DK"/>
             </w:rPr>
           </w:pPr>
-          <w:hyperlink w:anchor="_Toc355704590" w:history="1">
+          <w:hyperlink w:anchor="_Toc356598367" w:history="1">
             <w:r>
               <w:rPr>
                 <w:rStyle w:val="Hyperlink"/>
@@ -1188,7 +1182,7 @@
                 <w:noProof/>
                 <w:webHidden/>
               </w:rPr>
-              <w:instrText xml:space="preserve"> PAGEREF _Toc355704590 \h </w:instrText>
+              <w:instrText xml:space="preserve"> PAGEREF _Toc356598367 \h </w:instrText>
             </w:r>
             <w:r>
               <w:rPr>
@@ -1231,7 +1225,7 @@
               <w:lang w:eastAsia="da-DK"/>
             </w:rPr>
           </w:pPr>
-          <w:hyperlink w:anchor="_Toc355704591" w:history="1">
+          <w:hyperlink w:anchor="_Toc356598368" w:history="1">
             <w:r>
               <w:rPr>
                 <w:rStyle w:val="Hyperlink"/>
@@ -1258,7 +1252,7 @@
                 <w:noProof/>
                 <w:webHidden/>
               </w:rPr>
-              <w:instrText xml:space="preserve"> PAGEREF _Toc355704591 \h </w:instrText>
+              <w:instrText xml:space="preserve"> PAGEREF _Toc356598368 \h </w:instrText>
             </w:r>
             <w:r>
               <w:rPr>
@@ -1301,7 +1295,7 @@
               <w:lang w:eastAsia="da-DK"/>
             </w:rPr>
           </w:pPr>
-          <w:hyperlink w:anchor="_Toc355704592" w:history="1">
+          <w:hyperlink w:anchor="_Toc356598369" w:history="1">
             <w:r>
               <w:rPr>
                 <w:rStyle w:val="Hyperlink"/>
@@ -1328,7 +1322,7 @@
                 <w:noProof/>
                 <w:webHidden/>
               </w:rPr>
-              <w:instrText xml:space="preserve"> PAGEREF _Toc355704592 \h </w:instrText>
+              <w:instrText xml:space="preserve"> PAGEREF _Toc356598369 \h </w:instrText>
             </w:r>
             <w:r>
               <w:rPr>
@@ -1371,13 +1365,13 @@
               <w:lang w:eastAsia="da-DK"/>
             </w:rPr>
           </w:pPr>
-          <w:hyperlink w:anchor="_Toc355704593" w:history="1">
+          <w:hyperlink w:anchor="_Toc356598370" w:history="1">
             <w:r>
               <w:rPr>
                 <w:rStyle w:val="Hyperlink"/>
                 <w:noProof/>
               </w:rPr>
-              <w:t>Er-diagram</w:t>
+              <w:t>Fase 1</w:t>
             </w:r>
             <w:r>
               <w:rPr>
@@ -1398,7 +1392,7 @@
                 <w:noProof/>
                 <w:webHidden/>
               </w:rPr>
-              <w:instrText xml:space="preserve"> PAGEREF _Toc355704593 \h </w:instrText>
+              <w:instrText xml:space="preserve"> PAGEREF _Toc356598370 \h </w:instrText>
             </w:r>
             <w:r>
               <w:rPr>
@@ -1418,7 +1412,1045 @@
                 <w:noProof/>
                 <w:webHidden/>
               </w:rPr>
+              <w:t>6</w:t>
+            </w:r>
+            <w:r>
+              <w:rPr>
+                <w:noProof/>
+                <w:webHidden/>
+              </w:rPr>
+              <w:fldChar w:fldCharType="end"/>
+            </w:r>
+          </w:hyperlink>
+        </w:p>
+        <w:p>
+          <w:pPr>
+            <w:pStyle w:val="Indholdsfortegnelse3"/>
+            <w:tabs>
+              <w:tab w:val="right" w:leader="dot" w:pos="9628"/>
+            </w:tabs>
+            <w:rPr>
+              <w:noProof/>
+            </w:rPr>
+          </w:pPr>
+          <w:hyperlink w:anchor="_Toc356598371" w:history="1">
+            <w:r>
+              <w:rPr>
+                <w:rStyle w:val="Hyperlink"/>
+                <w:noProof/>
+              </w:rPr>
+              <w:t>Entitetsdiagram</w:t>
+            </w:r>
+            <w:r>
+              <w:rPr>
+                <w:noProof/>
+                <w:webHidden/>
+              </w:rPr>
+              <w:tab/>
+            </w:r>
+            <w:r>
+              <w:rPr>
+                <w:noProof/>
+                <w:webHidden/>
+              </w:rPr>
+              <w:fldChar w:fldCharType="begin"/>
+            </w:r>
+            <w:r>
+              <w:rPr>
+                <w:noProof/>
+                <w:webHidden/>
+              </w:rPr>
+              <w:instrText xml:space="preserve"> PAGEREF _Toc356598371 \h </w:instrText>
+            </w:r>
+            <w:r>
+              <w:rPr>
+                <w:noProof/>
+                <w:webHidden/>
+              </w:rPr>
+            </w:r>
+            <w:r>
+              <w:rPr>
+                <w:noProof/>
+                <w:webHidden/>
+              </w:rPr>
+              <w:fldChar w:fldCharType="separate"/>
+            </w:r>
+            <w:r>
+              <w:rPr>
+                <w:noProof/>
+                <w:webHidden/>
+              </w:rPr>
+              <w:t>6</w:t>
+            </w:r>
+            <w:r>
+              <w:rPr>
+                <w:noProof/>
+                <w:webHidden/>
+              </w:rPr>
+              <w:fldChar w:fldCharType="end"/>
+            </w:r>
+          </w:hyperlink>
+        </w:p>
+        <w:p>
+          <w:pPr>
+            <w:pStyle w:val="Indholdsfortegnelse2"/>
+            <w:tabs>
+              <w:tab w:val="right" w:leader="dot" w:pos="9628"/>
+            </w:tabs>
+            <w:rPr>
+              <w:rFonts w:eastAsiaTheme="minorEastAsia"/>
+              <w:noProof/>
+              <w:lang w:eastAsia="da-DK"/>
+            </w:rPr>
+          </w:pPr>
+          <w:hyperlink w:anchor="_Toc356598372" w:history="1">
+            <w:r>
+              <w:rPr>
+                <w:rStyle w:val="Hyperlink"/>
+                <w:noProof/>
+              </w:rPr>
+              <w:t>Fase 2</w:t>
+            </w:r>
+            <w:r>
+              <w:rPr>
+                <w:noProof/>
+                <w:webHidden/>
+              </w:rPr>
+              <w:tab/>
+            </w:r>
+            <w:r>
+              <w:rPr>
+                <w:noProof/>
+                <w:webHidden/>
+              </w:rPr>
+              <w:fldChar w:fldCharType="begin"/>
+            </w:r>
+            <w:r>
+              <w:rPr>
+                <w:noProof/>
+                <w:webHidden/>
+              </w:rPr>
+              <w:instrText xml:space="preserve"> PAGEREF _Toc356598372 \h </w:instrText>
+            </w:r>
+            <w:r>
+              <w:rPr>
+                <w:noProof/>
+                <w:webHidden/>
+              </w:rPr>
+            </w:r>
+            <w:r>
+              <w:rPr>
+                <w:noProof/>
+                <w:webHidden/>
+              </w:rPr>
+              <w:fldChar w:fldCharType="separate"/>
+            </w:r>
+            <w:r>
+              <w:rPr>
+                <w:noProof/>
+                <w:webHidden/>
+              </w:rPr>
               <w:t>7</w:t>
+            </w:r>
+            <w:r>
+              <w:rPr>
+                <w:noProof/>
+                <w:webHidden/>
+              </w:rPr>
+              <w:fldChar w:fldCharType="end"/>
+            </w:r>
+          </w:hyperlink>
+        </w:p>
+        <w:p>
+          <w:pPr>
+            <w:pStyle w:val="Indholdsfortegnelse3"/>
+            <w:tabs>
+              <w:tab w:val="right" w:leader="dot" w:pos="9628"/>
+            </w:tabs>
+            <w:rPr>
+              <w:noProof/>
+            </w:rPr>
+          </w:pPr>
+          <w:hyperlink w:anchor="_Toc356598373" w:history="1">
+            <w:r>
+              <w:rPr>
+                <w:rStyle w:val="Hyperlink"/>
+                <w:noProof/>
+              </w:rPr>
+              <w:t>ER diagram</w:t>
+            </w:r>
+            <w:r>
+              <w:rPr>
+                <w:noProof/>
+                <w:webHidden/>
+              </w:rPr>
+              <w:tab/>
+            </w:r>
+            <w:r>
+              <w:rPr>
+                <w:noProof/>
+                <w:webHidden/>
+              </w:rPr>
+              <w:fldChar w:fldCharType="begin"/>
+            </w:r>
+            <w:r>
+              <w:rPr>
+                <w:noProof/>
+                <w:webHidden/>
+              </w:rPr>
+              <w:instrText xml:space="preserve"> PAGEREF _Toc356598373 \h </w:instrText>
+            </w:r>
+            <w:r>
+              <w:rPr>
+                <w:noProof/>
+                <w:webHidden/>
+              </w:rPr>
+            </w:r>
+            <w:r>
+              <w:rPr>
+                <w:noProof/>
+                <w:webHidden/>
+              </w:rPr>
+              <w:fldChar w:fldCharType="separate"/>
+            </w:r>
+            <w:r>
+              <w:rPr>
+                <w:noProof/>
+                <w:webHidden/>
+              </w:rPr>
+              <w:t>7</w:t>
+            </w:r>
+            <w:r>
+              <w:rPr>
+                <w:noProof/>
+                <w:webHidden/>
+              </w:rPr>
+              <w:fldChar w:fldCharType="end"/>
+            </w:r>
+          </w:hyperlink>
+        </w:p>
+        <w:p>
+          <w:pPr>
+            <w:pStyle w:val="Indholdsfortegnelse2"/>
+            <w:tabs>
+              <w:tab w:val="right" w:leader="dot" w:pos="9628"/>
+            </w:tabs>
+            <w:rPr>
+              <w:rFonts w:eastAsiaTheme="minorEastAsia"/>
+              <w:noProof/>
+              <w:lang w:eastAsia="da-DK"/>
+            </w:rPr>
+          </w:pPr>
+          <w:hyperlink w:anchor="_Toc356598374" w:history="1">
+            <w:r>
+              <w:rPr>
+                <w:rStyle w:val="Hyperlink"/>
+                <w:noProof/>
+              </w:rPr>
+              <w:t>Fase 3</w:t>
+            </w:r>
+            <w:r>
+              <w:rPr>
+                <w:noProof/>
+                <w:webHidden/>
+              </w:rPr>
+              <w:tab/>
+            </w:r>
+            <w:r>
+              <w:rPr>
+                <w:noProof/>
+                <w:webHidden/>
+              </w:rPr>
+              <w:fldChar w:fldCharType="begin"/>
+            </w:r>
+            <w:r>
+              <w:rPr>
+                <w:noProof/>
+                <w:webHidden/>
+              </w:rPr>
+              <w:instrText xml:space="preserve"> PAGEREF _Toc356598374 \h </w:instrText>
+            </w:r>
+            <w:r>
+              <w:rPr>
+                <w:noProof/>
+                <w:webHidden/>
+              </w:rPr>
+            </w:r>
+            <w:r>
+              <w:rPr>
+                <w:noProof/>
+                <w:webHidden/>
+              </w:rPr>
+              <w:fldChar w:fldCharType="separate"/>
+            </w:r>
+            <w:r>
+              <w:rPr>
+                <w:noProof/>
+                <w:webHidden/>
+              </w:rPr>
+              <w:t>8</w:t>
+            </w:r>
+            <w:r>
+              <w:rPr>
+                <w:noProof/>
+                <w:webHidden/>
+              </w:rPr>
+              <w:fldChar w:fldCharType="end"/>
+            </w:r>
+          </w:hyperlink>
+        </w:p>
+        <w:p>
+          <w:pPr>
+            <w:pStyle w:val="Indholdsfortegnelse3"/>
+            <w:tabs>
+              <w:tab w:val="right" w:leader="dot" w:pos="9628"/>
+            </w:tabs>
+            <w:rPr>
+              <w:noProof/>
+            </w:rPr>
+          </w:pPr>
+          <w:hyperlink w:anchor="_Toc356598375" w:history="1">
+            <w:r>
+              <w:rPr>
+                <w:rStyle w:val="Hyperlink"/>
+                <w:noProof/>
+              </w:rPr>
+              <w:t>Beskrivelse af alle 7 punkter i konverteringen</w:t>
+            </w:r>
+            <w:r>
+              <w:rPr>
+                <w:noProof/>
+                <w:webHidden/>
+              </w:rPr>
+              <w:tab/>
+            </w:r>
+            <w:r>
+              <w:rPr>
+                <w:noProof/>
+                <w:webHidden/>
+              </w:rPr>
+              <w:fldChar w:fldCharType="begin"/>
+            </w:r>
+            <w:r>
+              <w:rPr>
+                <w:noProof/>
+                <w:webHidden/>
+              </w:rPr>
+              <w:instrText xml:space="preserve"> PAGEREF _Toc356598375 \h </w:instrText>
+            </w:r>
+            <w:r>
+              <w:rPr>
+                <w:noProof/>
+                <w:webHidden/>
+              </w:rPr>
+            </w:r>
+            <w:r>
+              <w:rPr>
+                <w:noProof/>
+                <w:webHidden/>
+              </w:rPr>
+              <w:fldChar w:fldCharType="separate"/>
+            </w:r>
+            <w:r>
+              <w:rPr>
+                <w:noProof/>
+                <w:webHidden/>
+              </w:rPr>
+              <w:t>8</w:t>
+            </w:r>
+            <w:r>
+              <w:rPr>
+                <w:noProof/>
+                <w:webHidden/>
+              </w:rPr>
+              <w:fldChar w:fldCharType="end"/>
+            </w:r>
+          </w:hyperlink>
+        </w:p>
+        <w:p>
+          <w:pPr>
+            <w:pStyle w:val="Indholdsfortegnelse3"/>
+            <w:tabs>
+              <w:tab w:val="right" w:leader="dot" w:pos="9628"/>
+            </w:tabs>
+            <w:rPr>
+              <w:noProof/>
+            </w:rPr>
+          </w:pPr>
+          <w:hyperlink w:anchor="_Toc356598376" w:history="1">
+            <w:r>
+              <w:rPr>
+                <w:rStyle w:val="Hyperlink"/>
+                <w:noProof/>
+              </w:rPr>
+              <w:t>EER diagram</w:t>
+            </w:r>
+            <w:r>
+              <w:rPr>
+                <w:noProof/>
+                <w:webHidden/>
+              </w:rPr>
+              <w:tab/>
+            </w:r>
+            <w:r>
+              <w:rPr>
+                <w:noProof/>
+                <w:webHidden/>
+              </w:rPr>
+              <w:fldChar w:fldCharType="begin"/>
+            </w:r>
+            <w:r>
+              <w:rPr>
+                <w:noProof/>
+                <w:webHidden/>
+              </w:rPr>
+              <w:instrText xml:space="preserve"> PAGEREF _Toc356598376 \h </w:instrText>
+            </w:r>
+            <w:r>
+              <w:rPr>
+                <w:noProof/>
+                <w:webHidden/>
+              </w:rPr>
+            </w:r>
+            <w:r>
+              <w:rPr>
+                <w:noProof/>
+                <w:webHidden/>
+              </w:rPr>
+              <w:fldChar w:fldCharType="separate"/>
+            </w:r>
+            <w:r>
+              <w:rPr>
+                <w:noProof/>
+                <w:webHidden/>
+              </w:rPr>
+              <w:t>8</w:t>
+            </w:r>
+            <w:r>
+              <w:rPr>
+                <w:noProof/>
+                <w:webHidden/>
+              </w:rPr>
+              <w:fldChar w:fldCharType="end"/>
+            </w:r>
+          </w:hyperlink>
+        </w:p>
+        <w:p>
+          <w:pPr>
+            <w:pStyle w:val="Indholdsfortegnelse2"/>
+            <w:tabs>
+              <w:tab w:val="right" w:leader="dot" w:pos="9628"/>
+            </w:tabs>
+            <w:rPr>
+              <w:rFonts w:eastAsiaTheme="minorEastAsia"/>
+              <w:noProof/>
+              <w:lang w:eastAsia="da-DK"/>
+            </w:rPr>
+          </w:pPr>
+          <w:hyperlink w:anchor="_Toc356598377" w:history="1">
+            <w:r>
+              <w:rPr>
+                <w:rStyle w:val="Hyperlink"/>
+                <w:noProof/>
+              </w:rPr>
+              <w:t>Fase 4</w:t>
+            </w:r>
+            <w:r>
+              <w:rPr>
+                <w:noProof/>
+                <w:webHidden/>
+              </w:rPr>
+              <w:tab/>
+            </w:r>
+            <w:r>
+              <w:rPr>
+                <w:noProof/>
+                <w:webHidden/>
+              </w:rPr>
+              <w:fldChar w:fldCharType="begin"/>
+            </w:r>
+            <w:r>
+              <w:rPr>
+                <w:noProof/>
+                <w:webHidden/>
+              </w:rPr>
+              <w:instrText xml:space="preserve"> PAGEREF _Toc356598377 \h </w:instrText>
+            </w:r>
+            <w:r>
+              <w:rPr>
+                <w:noProof/>
+                <w:webHidden/>
+              </w:rPr>
+            </w:r>
+            <w:r>
+              <w:rPr>
+                <w:noProof/>
+                <w:webHidden/>
+              </w:rPr>
+              <w:fldChar w:fldCharType="separate"/>
+            </w:r>
+            <w:r>
+              <w:rPr>
+                <w:noProof/>
+                <w:webHidden/>
+              </w:rPr>
+              <w:t>8</w:t>
+            </w:r>
+            <w:r>
+              <w:rPr>
+                <w:noProof/>
+                <w:webHidden/>
+              </w:rPr>
+              <w:fldChar w:fldCharType="end"/>
+            </w:r>
+          </w:hyperlink>
+        </w:p>
+        <w:p>
+          <w:pPr>
+            <w:pStyle w:val="Indholdsfortegnelse3"/>
+            <w:tabs>
+              <w:tab w:val="right" w:leader="dot" w:pos="9628"/>
+            </w:tabs>
+            <w:rPr>
+              <w:noProof/>
+            </w:rPr>
+          </w:pPr>
+          <w:hyperlink w:anchor="_Toc356598378" w:history="1">
+            <w:r>
+              <w:rPr>
+                <w:rStyle w:val="Hyperlink"/>
+                <w:noProof/>
+              </w:rPr>
+              <w:t>Indsæt data</w:t>
+            </w:r>
+            <w:r>
+              <w:rPr>
+                <w:noProof/>
+                <w:webHidden/>
+              </w:rPr>
+              <w:tab/>
+            </w:r>
+            <w:r>
+              <w:rPr>
+                <w:noProof/>
+                <w:webHidden/>
+              </w:rPr>
+              <w:fldChar w:fldCharType="begin"/>
+            </w:r>
+            <w:r>
+              <w:rPr>
+                <w:noProof/>
+                <w:webHidden/>
+              </w:rPr>
+              <w:instrText xml:space="preserve"> PAGEREF _Toc356598378 \h </w:instrText>
+            </w:r>
+            <w:r>
+              <w:rPr>
+                <w:noProof/>
+                <w:webHidden/>
+              </w:rPr>
+            </w:r>
+            <w:r>
+              <w:rPr>
+                <w:noProof/>
+                <w:webHidden/>
+              </w:rPr>
+              <w:fldChar w:fldCharType="separate"/>
+            </w:r>
+            <w:r>
+              <w:rPr>
+                <w:noProof/>
+                <w:webHidden/>
+              </w:rPr>
+              <w:t>8</w:t>
+            </w:r>
+            <w:r>
+              <w:rPr>
+                <w:noProof/>
+                <w:webHidden/>
+              </w:rPr>
+              <w:fldChar w:fldCharType="end"/>
+            </w:r>
+          </w:hyperlink>
+        </w:p>
+        <w:p>
+          <w:pPr>
+            <w:pStyle w:val="Indholdsfortegnelse2"/>
+            <w:tabs>
+              <w:tab w:val="right" w:leader="dot" w:pos="9628"/>
+            </w:tabs>
+            <w:rPr>
+              <w:rFonts w:eastAsiaTheme="minorEastAsia"/>
+              <w:noProof/>
+              <w:lang w:eastAsia="da-DK"/>
+            </w:rPr>
+          </w:pPr>
+          <w:hyperlink w:anchor="_Toc356598379" w:history="1">
+            <w:r>
+              <w:rPr>
+                <w:rStyle w:val="Hyperlink"/>
+                <w:noProof/>
+              </w:rPr>
+              <w:t>Fase 5</w:t>
+            </w:r>
+            <w:r>
+              <w:rPr>
+                <w:noProof/>
+                <w:webHidden/>
+              </w:rPr>
+              <w:tab/>
+            </w:r>
+            <w:r>
+              <w:rPr>
+                <w:noProof/>
+                <w:webHidden/>
+              </w:rPr>
+              <w:fldChar w:fldCharType="begin"/>
+            </w:r>
+            <w:r>
+              <w:rPr>
+                <w:noProof/>
+                <w:webHidden/>
+              </w:rPr>
+              <w:instrText xml:space="preserve"> PAGEREF _Toc356598379 \h </w:instrText>
+            </w:r>
+            <w:r>
+              <w:rPr>
+                <w:noProof/>
+                <w:webHidden/>
+              </w:rPr>
+            </w:r>
+            <w:r>
+              <w:rPr>
+                <w:noProof/>
+                <w:webHidden/>
+              </w:rPr>
+              <w:fldChar w:fldCharType="separate"/>
+            </w:r>
+            <w:r>
+              <w:rPr>
+                <w:noProof/>
+                <w:webHidden/>
+              </w:rPr>
+              <w:t>8</w:t>
+            </w:r>
+            <w:r>
+              <w:rPr>
+                <w:noProof/>
+                <w:webHidden/>
+              </w:rPr>
+              <w:fldChar w:fldCharType="end"/>
+            </w:r>
+          </w:hyperlink>
+        </w:p>
+        <w:p>
+          <w:pPr>
+            <w:pStyle w:val="Indholdsfortegnelse3"/>
+            <w:tabs>
+              <w:tab w:val="right" w:leader="dot" w:pos="9628"/>
+            </w:tabs>
+            <w:rPr>
+              <w:noProof/>
+            </w:rPr>
+          </w:pPr>
+          <w:hyperlink w:anchor="_Toc356598380" w:history="1">
+            <w:r>
+              <w:rPr>
+                <w:rStyle w:val="Hyperlink"/>
+                <w:noProof/>
+              </w:rPr>
+              <w:t>Test</w:t>
+            </w:r>
+            <w:r>
+              <w:rPr>
+                <w:noProof/>
+                <w:webHidden/>
+              </w:rPr>
+              <w:tab/>
+            </w:r>
+            <w:r>
+              <w:rPr>
+                <w:noProof/>
+                <w:webHidden/>
+              </w:rPr>
+              <w:fldChar w:fldCharType="begin"/>
+            </w:r>
+            <w:r>
+              <w:rPr>
+                <w:noProof/>
+                <w:webHidden/>
+              </w:rPr>
+              <w:instrText xml:space="preserve"> PAGEREF _Toc356598380 \h </w:instrText>
+            </w:r>
+            <w:r>
+              <w:rPr>
+                <w:noProof/>
+                <w:webHidden/>
+              </w:rPr>
+            </w:r>
+            <w:r>
+              <w:rPr>
+                <w:noProof/>
+                <w:webHidden/>
+              </w:rPr>
+              <w:fldChar w:fldCharType="separate"/>
+            </w:r>
+            <w:r>
+              <w:rPr>
+                <w:noProof/>
+                <w:webHidden/>
+              </w:rPr>
+              <w:t>8</w:t>
+            </w:r>
+            <w:r>
+              <w:rPr>
+                <w:noProof/>
+                <w:webHidden/>
+              </w:rPr>
+              <w:fldChar w:fldCharType="end"/>
+            </w:r>
+          </w:hyperlink>
+        </w:p>
+        <w:p>
+          <w:pPr>
+            <w:pStyle w:val="Indholdsfortegnelse1"/>
+            <w:tabs>
+              <w:tab w:val="right" w:leader="dot" w:pos="9628"/>
+            </w:tabs>
+            <w:rPr>
+              <w:rFonts w:eastAsiaTheme="minorEastAsia"/>
+              <w:noProof/>
+              <w:lang w:eastAsia="da-DK"/>
+            </w:rPr>
+          </w:pPr>
+          <w:hyperlink w:anchor="_Toc356598381" w:history="1">
+            <w:r>
+              <w:rPr>
+                <w:rStyle w:val="Hyperlink"/>
+                <w:noProof/>
+              </w:rPr>
+              <w:t>Programmering</w:t>
+            </w:r>
+            <w:r>
+              <w:rPr>
+                <w:noProof/>
+                <w:webHidden/>
+              </w:rPr>
+              <w:tab/>
+            </w:r>
+            <w:r>
+              <w:rPr>
+                <w:noProof/>
+                <w:webHidden/>
+              </w:rPr>
+              <w:fldChar w:fldCharType="begin"/>
+            </w:r>
+            <w:r>
+              <w:rPr>
+                <w:noProof/>
+                <w:webHidden/>
+              </w:rPr>
+              <w:instrText xml:space="preserve"> PAGEREF _Toc356598381 \h </w:instrText>
+            </w:r>
+            <w:r>
+              <w:rPr>
+                <w:noProof/>
+                <w:webHidden/>
+              </w:rPr>
+            </w:r>
+            <w:r>
+              <w:rPr>
+                <w:noProof/>
+                <w:webHidden/>
+              </w:rPr>
+              <w:fldChar w:fldCharType="separate"/>
+            </w:r>
+            <w:r>
+              <w:rPr>
+                <w:noProof/>
+                <w:webHidden/>
+              </w:rPr>
+              <w:t>0</w:t>
+            </w:r>
+            <w:r>
+              <w:rPr>
+                <w:noProof/>
+                <w:webHidden/>
+              </w:rPr>
+              <w:fldChar w:fldCharType="end"/>
+            </w:r>
+          </w:hyperlink>
+        </w:p>
+        <w:p>
+          <w:pPr>
+            <w:pStyle w:val="Indholdsfortegnelse2"/>
+            <w:tabs>
+              <w:tab w:val="right" w:leader="dot" w:pos="9628"/>
+            </w:tabs>
+            <w:rPr>
+              <w:rFonts w:eastAsiaTheme="minorEastAsia"/>
+              <w:noProof/>
+              <w:lang w:eastAsia="da-DK"/>
+            </w:rPr>
+          </w:pPr>
+          <w:hyperlink w:anchor="_Toc356598382" w:history="1">
+            <w:r>
+              <w:rPr>
+                <w:rStyle w:val="Hyperlink"/>
+                <w:noProof/>
+              </w:rPr>
+              <w:t>Beskrivelse af program</w:t>
+            </w:r>
+            <w:r>
+              <w:rPr>
+                <w:noProof/>
+                <w:webHidden/>
+              </w:rPr>
+              <w:tab/>
+            </w:r>
+            <w:r>
+              <w:rPr>
+                <w:noProof/>
+                <w:webHidden/>
+              </w:rPr>
+              <w:fldChar w:fldCharType="begin"/>
+            </w:r>
+            <w:r>
+              <w:rPr>
+                <w:noProof/>
+                <w:webHidden/>
+              </w:rPr>
+              <w:instrText xml:space="preserve"> PAGEREF _Toc356598382 \h </w:instrText>
+            </w:r>
+            <w:r>
+              <w:rPr>
+                <w:noProof/>
+                <w:webHidden/>
+              </w:rPr>
+            </w:r>
+            <w:r>
+              <w:rPr>
+                <w:noProof/>
+                <w:webHidden/>
+              </w:rPr>
+              <w:fldChar w:fldCharType="separate"/>
+            </w:r>
+            <w:r>
+              <w:rPr>
+                <w:noProof/>
+                <w:webHidden/>
+              </w:rPr>
+              <w:t>0</w:t>
+            </w:r>
+            <w:r>
+              <w:rPr>
+                <w:noProof/>
+                <w:webHidden/>
+              </w:rPr>
+              <w:fldChar w:fldCharType="end"/>
+            </w:r>
+          </w:hyperlink>
+        </w:p>
+        <w:p>
+          <w:pPr>
+            <w:pStyle w:val="Indholdsfortegnelse2"/>
+            <w:tabs>
+              <w:tab w:val="right" w:leader="dot" w:pos="9628"/>
+            </w:tabs>
+            <w:rPr>
+              <w:rFonts w:eastAsiaTheme="minorEastAsia"/>
+              <w:noProof/>
+              <w:lang w:eastAsia="da-DK"/>
+            </w:rPr>
+          </w:pPr>
+          <w:hyperlink w:anchor="_Toc356598383" w:history="1">
+            <w:r>
+              <w:rPr>
+                <w:rStyle w:val="Hyperlink"/>
+                <w:noProof/>
+              </w:rPr>
+              <w:t>Fejlhåndtering</w:t>
+            </w:r>
+            <w:r>
+              <w:rPr>
+                <w:noProof/>
+                <w:webHidden/>
+              </w:rPr>
+              <w:tab/>
+            </w:r>
+            <w:r>
+              <w:rPr>
+                <w:noProof/>
+                <w:webHidden/>
+              </w:rPr>
+              <w:fldChar w:fldCharType="begin"/>
+            </w:r>
+            <w:r>
+              <w:rPr>
+                <w:noProof/>
+                <w:webHidden/>
+              </w:rPr>
+              <w:instrText xml:space="preserve"> PAGEREF _Toc356598383 \h </w:instrText>
+            </w:r>
+            <w:r>
+              <w:rPr>
+                <w:noProof/>
+                <w:webHidden/>
+              </w:rPr>
+            </w:r>
+            <w:r>
+              <w:rPr>
+                <w:noProof/>
+                <w:webHidden/>
+              </w:rPr>
+              <w:fldChar w:fldCharType="separate"/>
+            </w:r>
+            <w:r>
+              <w:rPr>
+                <w:noProof/>
+                <w:webHidden/>
+              </w:rPr>
+              <w:t>0</w:t>
+            </w:r>
+            <w:r>
+              <w:rPr>
+                <w:noProof/>
+                <w:webHidden/>
+              </w:rPr>
+              <w:fldChar w:fldCharType="end"/>
+            </w:r>
+          </w:hyperlink>
+        </w:p>
+        <w:p>
+          <w:pPr>
+            <w:pStyle w:val="Indholdsfortegnelse2"/>
+            <w:tabs>
+              <w:tab w:val="right" w:leader="dot" w:pos="9628"/>
+            </w:tabs>
+            <w:rPr>
+              <w:rFonts w:eastAsiaTheme="minorEastAsia"/>
+              <w:noProof/>
+              <w:lang w:eastAsia="da-DK"/>
+            </w:rPr>
+          </w:pPr>
+          <w:hyperlink w:anchor="_Toc356598384" w:history="1">
+            <w:r>
+              <w:rPr>
+                <w:rStyle w:val="Hyperlink"/>
+                <w:noProof/>
+              </w:rPr>
+              <w:t>Test</w:t>
+            </w:r>
+            <w:r>
+              <w:rPr>
+                <w:noProof/>
+                <w:webHidden/>
+              </w:rPr>
+              <w:tab/>
+            </w:r>
+            <w:r>
+              <w:rPr>
+                <w:noProof/>
+                <w:webHidden/>
+              </w:rPr>
+              <w:fldChar w:fldCharType="begin"/>
+            </w:r>
+            <w:r>
+              <w:rPr>
+                <w:noProof/>
+                <w:webHidden/>
+              </w:rPr>
+              <w:instrText xml:space="preserve"> PAGEREF _Toc356598384 \h </w:instrText>
+            </w:r>
+            <w:r>
+              <w:rPr>
+                <w:noProof/>
+                <w:webHidden/>
+              </w:rPr>
+            </w:r>
+            <w:r>
+              <w:rPr>
+                <w:noProof/>
+                <w:webHidden/>
+              </w:rPr>
+              <w:fldChar w:fldCharType="separate"/>
+            </w:r>
+            <w:r>
+              <w:rPr>
+                <w:noProof/>
+                <w:webHidden/>
+              </w:rPr>
+              <w:t>0</w:t>
+            </w:r>
+            <w:r>
+              <w:rPr>
+                <w:noProof/>
+                <w:webHidden/>
+              </w:rPr>
+              <w:fldChar w:fldCharType="end"/>
+            </w:r>
+          </w:hyperlink>
+        </w:p>
+        <w:p>
+          <w:pPr>
+            <w:pStyle w:val="Indholdsfortegnelse1"/>
+            <w:tabs>
+              <w:tab w:val="right" w:leader="dot" w:pos="9628"/>
+            </w:tabs>
+            <w:rPr>
+              <w:rFonts w:eastAsiaTheme="minorEastAsia"/>
+              <w:noProof/>
+              <w:lang w:eastAsia="da-DK"/>
+            </w:rPr>
+          </w:pPr>
+          <w:hyperlink w:anchor="_Toc356598385" w:history="1">
+            <w:r>
+              <w:rPr>
+                <w:rStyle w:val="Hyperlink"/>
+                <w:noProof/>
+              </w:rPr>
+              <w:t>IT i organisationen</w:t>
+            </w:r>
+            <w:r>
+              <w:rPr>
+                <w:noProof/>
+                <w:webHidden/>
+              </w:rPr>
+              <w:tab/>
+            </w:r>
+            <w:r>
+              <w:rPr>
+                <w:noProof/>
+                <w:webHidden/>
+              </w:rPr>
+              <w:fldChar w:fldCharType="begin"/>
+            </w:r>
+            <w:r>
+              <w:rPr>
+                <w:noProof/>
+                <w:webHidden/>
+              </w:rPr>
+              <w:instrText xml:space="preserve"> PAGEREF _Toc356598385 \h </w:instrText>
+            </w:r>
+            <w:r>
+              <w:rPr>
+                <w:noProof/>
+                <w:webHidden/>
+              </w:rPr>
+            </w:r>
+            <w:r>
+              <w:rPr>
+                <w:noProof/>
+                <w:webHidden/>
+              </w:rPr>
+              <w:fldChar w:fldCharType="separate"/>
+            </w:r>
+            <w:r>
+              <w:rPr>
+                <w:noProof/>
+                <w:webHidden/>
+              </w:rPr>
+              <w:t>0</w:t>
             </w:r>
             <w:r>
               <w:rPr>
@@ -1459,7 +2491,7 @@
       <w:pPr>
         <w:pStyle w:val="Overskrift1"/>
       </w:pPr>
-      <w:bookmarkStart w:id="0" w:name="_Toc355704580"/>
+      <w:bookmarkStart w:id="0" w:name="_Toc356598357"/>
       <w:r>
         <w:t>Afgrænsning</w:t>
       </w:r>
@@ -1521,7 +2553,6 @@
       <w:pPr>
         <w:pStyle w:val="Overskrift1"/>
       </w:pPr>
-      <w:bookmarkStart w:id="1" w:name="_Toc355704581"/>
       <w:r>
         <w:rPr>
           <w:noProof/>
@@ -1529,7 +2560,7 @@
         </w:rPr>
         <w:lastRenderedPageBreak/>
         <w:drawing>
-          <wp:anchor distT="0" distB="0" distL="114300" distR="114300" simplePos="0" relativeHeight="251659264" behindDoc="1" locked="0" layoutInCell="1" allowOverlap="1" wp14:anchorId="7A3FDA96" wp14:editId="7EB1AD24">
+          <wp:anchor distT="0" distB="0" distL="114300" distR="114300" simplePos="0" relativeHeight="251659264" behindDoc="1" locked="0" layoutInCell="1" allowOverlap="1">
             <wp:simplePos x="0" y="0"/>
             <wp:positionH relativeFrom="column">
               <wp:posOffset>-22860</wp:posOffset>
@@ -1563,7 +2594,7 @@
                     <a:blip r:embed="rId11" cstate="print">
                       <a:extLst>
                         <a:ext uri="{28A0092B-C50C-407E-A947-70E740481C1C}">
-                          <a14:useLocalDpi xmlns:a14="http://schemas.microsoft.com/office/drawing/2010/main" val="0"/>
+                          <a14:useLocalDpi xmlns:a14="http://schemas.microsoft.com/office/drawing/2010/main" xmlns:wps="http://schemas.microsoft.com/office/word/2010/wordprocessingShape" xmlns:wpi="http://schemas.microsoft.com/office/word/2010/wordprocessingInk" xmlns:wpg="http://schemas.microsoft.com/office/word/2010/wordprocessingGroup" xmlns:w14="http://schemas.microsoft.com/office/word/2010/wordml" xmlns:w="http://schemas.openxmlformats.org/wordprocessingml/2006/main" xmlns:w10="urn:schemas-microsoft-com:office:word" xmlns:wp14="http://schemas.microsoft.com/office/word/2010/wordprocessingDrawing" xmlns:v="urn:schemas-microsoft-com:vml" xmlns:o="urn:schemas-microsoft-com:office:office" xmlns:mc="http://schemas.openxmlformats.org/markup-compatibility/2006" xmlns:wpc="http://schemas.microsoft.com/office/word/2010/wordprocessingCanvas" xmlns="" val="0"/>
                         </a:ext>
                       </a:extLst>
                     </a:blip>
@@ -1583,22 +2614,17 @@
                     </a:ln>
                     <a:extLst>
                       <a:ext uri="{53640926-AAD7-44D8-BBD7-CCE9431645EC}">
-                        <a14:shadowObscured xmlns:a14="http://schemas.microsoft.com/office/drawing/2010/main"/>
+                        <a14:shadowObscured xmlns:a14="http://schemas.microsoft.com/office/drawing/2010/main" xmlns:wps="http://schemas.microsoft.com/office/word/2010/wordprocessingShape" xmlns:wpi="http://schemas.microsoft.com/office/word/2010/wordprocessingInk" xmlns:wpg="http://schemas.microsoft.com/office/word/2010/wordprocessingGroup" xmlns:w14="http://schemas.microsoft.com/office/word/2010/wordml" xmlns:w="http://schemas.openxmlformats.org/wordprocessingml/2006/main" xmlns:w10="urn:schemas-microsoft-com:office:word" xmlns:wp14="http://schemas.microsoft.com/office/word/2010/wordprocessingDrawing" xmlns:v="urn:schemas-microsoft-com:vml" xmlns:o="urn:schemas-microsoft-com:office:office" xmlns:mc="http://schemas.openxmlformats.org/markup-compatibility/2006" xmlns:wpc="http://schemas.microsoft.com/office/word/2010/wordprocessingCanvas" xmlns=""/>
                       </a:ext>
                     </a:extLst>
                   </pic:spPr>
                 </pic:pic>
               </a:graphicData>
             </a:graphic>
-            <wp14:sizeRelH relativeFrom="margin">
-              <wp14:pctWidth>0</wp14:pctWidth>
-            </wp14:sizeRelH>
-            <wp14:sizeRelV relativeFrom="margin">
-              <wp14:pctHeight>0</wp14:pctHeight>
-            </wp14:sizeRelV>
           </wp:anchor>
         </w:drawing>
       </w:r>
+      <w:bookmarkStart w:id="1" w:name="_Toc356598358"/>
       <w:r>
         <w:t>Systemudvikling</w:t>
       </w:r>
@@ -1617,7 +2643,7 @@
           <w:docGrid w:linePitch="360"/>
         </w:sectPr>
       </w:pPr>
-      <w:bookmarkStart w:id="2" w:name="_Toc355704582"/>
+      <w:bookmarkStart w:id="2" w:name="_Toc356598359"/>
       <w:r>
         <w:t>Klassediagram</w:t>
       </w:r>
@@ -1627,7 +2653,7 @@
       <w:pPr>
         <w:pStyle w:val="Overskrift2"/>
       </w:pPr>
-      <w:bookmarkStart w:id="3" w:name="_Toc355704583"/>
+      <w:bookmarkStart w:id="3" w:name="_Toc356598360"/>
       <w:r>
         <w:lastRenderedPageBreak/>
         <w:t>Hændelsestabel</w:t>
@@ -1643,7 +2669,7 @@
         <w:tblW w:w="16019" w:type="dxa"/>
         <w:tblInd w:w="-1310" w:type="dxa"/>
         <w:tblLayout w:type="fixed"/>
-        <w:tblLook w:val="04A0" w:firstRow="1" w:lastRow="0" w:firstColumn="1" w:lastColumn="0" w:noHBand="0" w:noVBand="1"/>
+        <w:tblLook w:val="04A0"/>
       </w:tblPr>
       <w:tblGrid>
         <w:gridCol w:w="2127"/>
@@ -1663,11 +2689,11 @@
       </w:tblGrid>
       <w:tr>
         <w:trPr>
-          <w:cnfStyle w:val="100000000000" w:firstRow="1" w:lastRow="0" w:firstColumn="0" w:lastColumn="0" w:oddVBand="0" w:evenVBand="0" w:oddHBand="0" w:evenHBand="0" w:firstRowFirstColumn="0" w:firstRowLastColumn="0" w:lastRowFirstColumn="0" w:lastRowLastColumn="0"/>
+          <w:cnfStyle w:val="100000000000"/>
         </w:trPr>
         <w:tc>
           <w:tcPr>
-            <w:cnfStyle w:val="001000000100" w:firstRow="0" w:lastRow="0" w:firstColumn="1" w:lastColumn="0" w:oddVBand="0" w:evenVBand="0" w:oddHBand="0" w:evenHBand="0" w:firstRowFirstColumn="1" w:firstRowLastColumn="0" w:lastRowFirstColumn="0" w:lastRowLastColumn="0"/>
+            <w:cnfStyle w:val="001000000100"/>
             <w:tcW w:w="2127" w:type="dxa"/>
           </w:tcPr>
           <w:p>
@@ -1694,7 +2720,7 @@
           </w:tcPr>
           <w:p>
             <w:pPr>
-              <w:cnfStyle w:val="100000000000" w:firstRow="1" w:lastRow="0" w:firstColumn="0" w:lastColumn="0" w:oddVBand="0" w:evenVBand="0" w:oddHBand="0" w:evenHBand="0" w:firstRowFirstColumn="0" w:firstRowLastColumn="0" w:lastRowFirstColumn="0" w:lastRowLastColumn="0"/>
+              <w:cnfStyle w:val="100000000000"/>
               <w:rPr>
                 <w:rFonts w:asciiTheme="minorHAnsi" w:hAnsiTheme="minorHAnsi"/>
                 <w:sz w:val="20"/>
@@ -1717,7 +2743,7 @@
           </w:tcPr>
           <w:p>
             <w:pPr>
-              <w:cnfStyle w:val="100000000000" w:firstRow="1" w:lastRow="0" w:firstColumn="0" w:lastColumn="0" w:oddVBand="0" w:evenVBand="0" w:oddHBand="0" w:evenHBand="0" w:firstRowFirstColumn="0" w:firstRowLastColumn="0" w:lastRowFirstColumn="0" w:lastRowLastColumn="0"/>
+              <w:cnfStyle w:val="100000000000"/>
               <w:rPr>
                 <w:rFonts w:asciiTheme="minorHAnsi" w:hAnsiTheme="minorHAnsi"/>
                 <w:sz w:val="20"/>
@@ -1740,7 +2766,7 @@
           </w:tcPr>
           <w:p>
             <w:pPr>
-              <w:cnfStyle w:val="100000000000" w:firstRow="1" w:lastRow="0" w:firstColumn="0" w:lastColumn="0" w:oddVBand="0" w:evenVBand="0" w:oddHBand="0" w:evenHBand="0" w:firstRowFirstColumn="0" w:firstRowLastColumn="0" w:lastRowFirstColumn="0" w:lastRowLastColumn="0"/>
+              <w:cnfStyle w:val="100000000000"/>
               <w:rPr>
                 <w:rFonts w:asciiTheme="minorHAnsi" w:hAnsiTheme="minorHAnsi"/>
                 <w:sz w:val="20"/>
@@ -1763,7 +2789,7 @@
           </w:tcPr>
           <w:p>
             <w:pPr>
-              <w:cnfStyle w:val="100000000000" w:firstRow="1" w:lastRow="0" w:firstColumn="0" w:lastColumn="0" w:oddVBand="0" w:evenVBand="0" w:oddHBand="0" w:evenHBand="0" w:firstRowFirstColumn="0" w:firstRowLastColumn="0" w:lastRowFirstColumn="0" w:lastRowLastColumn="0"/>
+              <w:cnfStyle w:val="100000000000"/>
               <w:rPr>
                 <w:rFonts w:asciiTheme="minorHAnsi" w:hAnsiTheme="minorHAnsi"/>
                 <w:sz w:val="20"/>
@@ -1788,7 +2814,7 @@
           </w:tcPr>
           <w:p>
             <w:pPr>
-              <w:cnfStyle w:val="100000000000" w:firstRow="1" w:lastRow="0" w:firstColumn="0" w:lastColumn="0" w:oddVBand="0" w:evenVBand="0" w:oddHBand="0" w:evenHBand="0" w:firstRowFirstColumn="0" w:firstRowLastColumn="0" w:lastRowFirstColumn="0" w:lastRowLastColumn="0"/>
+              <w:cnfStyle w:val="100000000000"/>
               <w:rPr>
                 <w:rFonts w:asciiTheme="minorHAnsi" w:hAnsiTheme="minorHAnsi"/>
                 <w:sz w:val="20"/>
@@ -1811,7 +2837,7 @@
           </w:tcPr>
           <w:p>
             <w:pPr>
-              <w:cnfStyle w:val="100000000000" w:firstRow="1" w:lastRow="0" w:firstColumn="0" w:lastColumn="0" w:oddVBand="0" w:evenVBand="0" w:oddHBand="0" w:evenHBand="0" w:firstRowFirstColumn="0" w:firstRowLastColumn="0" w:lastRowFirstColumn="0" w:lastRowLastColumn="0"/>
+              <w:cnfStyle w:val="100000000000"/>
               <w:rPr>
                 <w:rFonts w:asciiTheme="minorHAnsi" w:hAnsiTheme="minorHAnsi"/>
                 <w:sz w:val="20"/>
@@ -1836,7 +2862,7 @@
           </w:tcPr>
           <w:p>
             <w:pPr>
-              <w:cnfStyle w:val="100000000000" w:firstRow="1" w:lastRow="0" w:firstColumn="0" w:lastColumn="0" w:oddVBand="0" w:evenVBand="0" w:oddHBand="0" w:evenHBand="0" w:firstRowFirstColumn="0" w:firstRowLastColumn="0" w:lastRowFirstColumn="0" w:lastRowLastColumn="0"/>
+              <w:cnfStyle w:val="100000000000"/>
               <w:rPr>
                 <w:rFonts w:asciiTheme="minorHAnsi" w:hAnsiTheme="minorHAnsi"/>
                 <w:sz w:val="20"/>
@@ -1859,7 +2885,7 @@
           </w:tcPr>
           <w:p>
             <w:pPr>
-              <w:cnfStyle w:val="100000000000" w:firstRow="1" w:lastRow="0" w:firstColumn="0" w:lastColumn="0" w:oddVBand="0" w:evenVBand="0" w:oddHBand="0" w:evenHBand="0" w:firstRowFirstColumn="0" w:firstRowLastColumn="0" w:lastRowFirstColumn="0" w:lastRowLastColumn="0"/>
+              <w:cnfStyle w:val="100000000000"/>
               <w:rPr>
                 <w:rFonts w:asciiTheme="minorHAnsi" w:hAnsiTheme="minorHAnsi"/>
                 <w:sz w:val="20"/>
@@ -1882,7 +2908,7 @@
           </w:tcPr>
           <w:p>
             <w:pPr>
-              <w:cnfStyle w:val="100000000000" w:firstRow="1" w:lastRow="0" w:firstColumn="0" w:lastColumn="0" w:oddVBand="0" w:evenVBand="0" w:oddHBand="0" w:evenHBand="0" w:firstRowFirstColumn="0" w:firstRowLastColumn="0" w:lastRowFirstColumn="0" w:lastRowLastColumn="0"/>
+              <w:cnfStyle w:val="100000000000"/>
               <w:rPr>
                 <w:rFonts w:asciiTheme="minorHAnsi" w:hAnsiTheme="minorHAnsi"/>
                 <w:sz w:val="20"/>
@@ -1905,7 +2931,7 @@
           </w:tcPr>
           <w:p>
             <w:pPr>
-              <w:cnfStyle w:val="100000000000" w:firstRow="1" w:lastRow="0" w:firstColumn="0" w:lastColumn="0" w:oddVBand="0" w:evenVBand="0" w:oddHBand="0" w:evenHBand="0" w:firstRowFirstColumn="0" w:firstRowLastColumn="0" w:lastRowFirstColumn="0" w:lastRowLastColumn="0"/>
+              <w:cnfStyle w:val="100000000000"/>
               <w:rPr>
                 <w:rFonts w:asciiTheme="minorHAnsi" w:hAnsiTheme="minorHAnsi"/>
                 <w:sz w:val="20"/>
@@ -1928,7 +2954,7 @@
           </w:tcPr>
           <w:p>
             <w:pPr>
-              <w:cnfStyle w:val="100000000000" w:firstRow="1" w:lastRow="0" w:firstColumn="0" w:lastColumn="0" w:oddVBand="0" w:evenVBand="0" w:oddHBand="0" w:evenHBand="0" w:firstRowFirstColumn="0" w:firstRowLastColumn="0" w:lastRowFirstColumn="0" w:lastRowLastColumn="0"/>
+              <w:cnfStyle w:val="100000000000"/>
               <w:rPr>
                 <w:rFonts w:asciiTheme="minorHAnsi" w:hAnsiTheme="minorHAnsi"/>
                 <w:sz w:val="20"/>
@@ -1953,7 +2979,7 @@
           </w:tcPr>
           <w:p>
             <w:pPr>
-              <w:cnfStyle w:val="100000000000" w:firstRow="1" w:lastRow="0" w:firstColumn="0" w:lastColumn="0" w:oddVBand="0" w:evenVBand="0" w:oddHBand="0" w:evenHBand="0" w:firstRowFirstColumn="0" w:firstRowLastColumn="0" w:lastRowFirstColumn="0" w:lastRowLastColumn="0"/>
+              <w:cnfStyle w:val="100000000000"/>
               <w:rPr>
                 <w:rFonts w:asciiTheme="minorHAnsi" w:hAnsiTheme="minorHAnsi"/>
                 <w:sz w:val="20"/>
@@ -1978,7 +3004,7 @@
           </w:tcPr>
           <w:p>
             <w:pPr>
-              <w:cnfStyle w:val="100000000000" w:firstRow="1" w:lastRow="0" w:firstColumn="0" w:lastColumn="0" w:oddVBand="0" w:evenVBand="0" w:oddHBand="0" w:evenHBand="0" w:firstRowFirstColumn="0" w:firstRowLastColumn="0" w:lastRowFirstColumn="0" w:lastRowLastColumn="0"/>
+              <w:cnfStyle w:val="100000000000"/>
               <w:rPr>
                 <w:rFonts w:asciiTheme="minorHAnsi" w:hAnsiTheme="minorHAnsi"/>
                 <w:sz w:val="20"/>
@@ -2014,11 +3040,11 @@
       </w:tr>
       <w:tr>
         <w:trPr>
-          <w:cnfStyle w:val="000000100000" w:firstRow="0" w:lastRow="0" w:firstColumn="0" w:lastColumn="0" w:oddVBand="0" w:evenVBand="0" w:oddHBand="1" w:evenHBand="0" w:firstRowFirstColumn="0" w:firstRowLastColumn="0" w:lastRowFirstColumn="0" w:lastRowLastColumn="0"/>
+          <w:cnfStyle w:val="000000100000"/>
         </w:trPr>
         <w:tc>
           <w:tcPr>
-            <w:cnfStyle w:val="001000000000" w:firstRow="0" w:lastRow="0" w:firstColumn="1" w:lastColumn="0" w:oddVBand="0" w:evenVBand="0" w:oddHBand="0" w:evenHBand="0" w:firstRowFirstColumn="0" w:firstRowLastColumn="0" w:lastRowFirstColumn="0" w:lastRowLastColumn="0"/>
+            <w:cnfStyle w:val="001000000000"/>
             <w:tcW w:w="2127" w:type="dxa"/>
           </w:tcPr>
           <w:p>
@@ -2046,7 +3072,7 @@
           <w:p>
             <w:pPr>
               <w:jc w:val="center"/>
-              <w:cnfStyle w:val="000000100000" w:firstRow="0" w:lastRow="0" w:firstColumn="0" w:lastColumn="0" w:oddVBand="0" w:evenVBand="0" w:oddHBand="1" w:evenHBand="0" w:firstRowFirstColumn="0" w:firstRowLastColumn="0" w:lastRowFirstColumn="0" w:lastRowLastColumn="0"/>
+              <w:cnfStyle w:val="000000100000"/>
               <w:rPr>
                 <w:b/>
               </w:rPr>
@@ -2066,7 +3092,7 @@
           <w:p>
             <w:pPr>
               <w:jc w:val="center"/>
-              <w:cnfStyle w:val="000000100000" w:firstRow="0" w:lastRow="0" w:firstColumn="0" w:lastColumn="0" w:oddVBand="0" w:evenVBand="0" w:oddHBand="1" w:evenHBand="0" w:firstRowFirstColumn="0" w:firstRowLastColumn="0" w:lastRowFirstColumn="0" w:lastRowLastColumn="0"/>
+              <w:cnfStyle w:val="000000100000"/>
               <w:rPr>
                 <w:b/>
               </w:rPr>
@@ -2086,7 +3112,7 @@
           <w:p>
             <w:pPr>
               <w:jc w:val="center"/>
-              <w:cnfStyle w:val="000000100000" w:firstRow="0" w:lastRow="0" w:firstColumn="0" w:lastColumn="0" w:oddVBand="0" w:evenVBand="0" w:oddHBand="1" w:evenHBand="0" w:firstRowFirstColumn="0" w:firstRowLastColumn="0" w:lastRowFirstColumn="0" w:lastRowLastColumn="0"/>
+              <w:cnfStyle w:val="000000100000"/>
               <w:rPr>
                 <w:b/>
               </w:rPr>
@@ -2100,7 +3126,7 @@
           <w:p>
             <w:pPr>
               <w:jc w:val="center"/>
-              <w:cnfStyle w:val="000000100000" w:firstRow="0" w:lastRow="0" w:firstColumn="0" w:lastColumn="0" w:oddVBand="0" w:evenVBand="0" w:oddHBand="1" w:evenHBand="0" w:firstRowFirstColumn="0" w:firstRowLastColumn="0" w:lastRowFirstColumn="0" w:lastRowLastColumn="0"/>
+              <w:cnfStyle w:val="000000100000"/>
               <w:rPr>
                 <w:b/>
               </w:rPr>
@@ -2114,7 +3140,7 @@
           <w:p>
             <w:pPr>
               <w:jc w:val="center"/>
-              <w:cnfStyle w:val="000000100000" w:firstRow="0" w:lastRow="0" w:firstColumn="0" w:lastColumn="0" w:oddVBand="0" w:evenVBand="0" w:oddHBand="1" w:evenHBand="0" w:firstRowFirstColumn="0" w:firstRowLastColumn="0" w:lastRowFirstColumn="0" w:lastRowLastColumn="0"/>
+              <w:cnfStyle w:val="000000100000"/>
               <w:rPr>
                 <w:b/>
               </w:rPr>
@@ -2128,7 +3154,7 @@
           <w:p>
             <w:pPr>
               <w:jc w:val="center"/>
-              <w:cnfStyle w:val="000000100000" w:firstRow="0" w:lastRow="0" w:firstColumn="0" w:lastColumn="0" w:oddVBand="0" w:evenVBand="0" w:oddHBand="1" w:evenHBand="0" w:firstRowFirstColumn="0" w:firstRowLastColumn="0" w:lastRowFirstColumn="0" w:lastRowLastColumn="0"/>
+              <w:cnfStyle w:val="000000100000"/>
               <w:rPr>
                 <w:b/>
               </w:rPr>
@@ -2142,7 +3168,7 @@
           <w:p>
             <w:pPr>
               <w:jc w:val="center"/>
-              <w:cnfStyle w:val="000000100000" w:firstRow="0" w:lastRow="0" w:firstColumn="0" w:lastColumn="0" w:oddVBand="0" w:evenVBand="0" w:oddHBand="1" w:evenHBand="0" w:firstRowFirstColumn="0" w:firstRowLastColumn="0" w:lastRowFirstColumn="0" w:lastRowLastColumn="0"/>
+              <w:cnfStyle w:val="000000100000"/>
               <w:rPr>
                 <w:b/>
               </w:rPr>
@@ -2156,7 +3182,7 @@
           <w:p>
             <w:pPr>
               <w:jc w:val="center"/>
-              <w:cnfStyle w:val="000000100000" w:firstRow="0" w:lastRow="0" w:firstColumn="0" w:lastColumn="0" w:oddVBand="0" w:evenVBand="0" w:oddHBand="1" w:evenHBand="0" w:firstRowFirstColumn="0" w:firstRowLastColumn="0" w:lastRowFirstColumn="0" w:lastRowLastColumn="0"/>
+              <w:cnfStyle w:val="000000100000"/>
               <w:rPr>
                 <w:b/>
               </w:rPr>
@@ -2170,7 +3196,7 @@
           <w:p>
             <w:pPr>
               <w:jc w:val="center"/>
-              <w:cnfStyle w:val="000000100000" w:firstRow="0" w:lastRow="0" w:firstColumn="0" w:lastColumn="0" w:oddVBand="0" w:evenVBand="0" w:oddHBand="1" w:evenHBand="0" w:firstRowFirstColumn="0" w:firstRowLastColumn="0" w:lastRowFirstColumn="0" w:lastRowLastColumn="0"/>
+              <w:cnfStyle w:val="000000100000"/>
               <w:rPr>
                 <w:b/>
               </w:rPr>
@@ -2184,7 +3210,7 @@
           <w:p>
             <w:pPr>
               <w:jc w:val="center"/>
-              <w:cnfStyle w:val="000000100000" w:firstRow="0" w:lastRow="0" w:firstColumn="0" w:lastColumn="0" w:oddVBand="0" w:evenVBand="0" w:oddHBand="1" w:evenHBand="0" w:firstRowFirstColumn="0" w:firstRowLastColumn="0" w:lastRowFirstColumn="0" w:lastRowLastColumn="0"/>
+              <w:cnfStyle w:val="000000100000"/>
               <w:rPr>
                 <w:b/>
               </w:rPr>
@@ -2198,7 +3224,7 @@
           <w:p>
             <w:pPr>
               <w:jc w:val="center"/>
-              <w:cnfStyle w:val="000000100000" w:firstRow="0" w:lastRow="0" w:firstColumn="0" w:lastColumn="0" w:oddVBand="0" w:evenVBand="0" w:oddHBand="1" w:evenHBand="0" w:firstRowFirstColumn="0" w:firstRowLastColumn="0" w:lastRowFirstColumn="0" w:lastRowLastColumn="0"/>
+              <w:cnfStyle w:val="000000100000"/>
               <w:rPr>
                 <w:b/>
               </w:rPr>
@@ -2212,7 +3238,7 @@
           <w:p>
             <w:pPr>
               <w:jc w:val="center"/>
-              <w:cnfStyle w:val="000000100000" w:firstRow="0" w:lastRow="0" w:firstColumn="0" w:lastColumn="0" w:oddVBand="0" w:evenVBand="0" w:oddHBand="1" w:evenHBand="0" w:firstRowFirstColumn="0" w:firstRowLastColumn="0" w:lastRowFirstColumn="0" w:lastRowLastColumn="0"/>
+              <w:cnfStyle w:val="000000100000"/>
               <w:rPr>
                 <w:rFonts w:asciiTheme="minorHAnsi" w:hAnsiTheme="minorHAnsi"/>
                 <w:b/>
@@ -2227,7 +3253,7 @@
           <w:p>
             <w:pPr>
               <w:jc w:val="center"/>
-              <w:cnfStyle w:val="000000100000" w:firstRow="0" w:lastRow="0" w:firstColumn="0" w:lastColumn="0" w:oddVBand="0" w:evenVBand="0" w:oddHBand="1" w:evenHBand="0" w:firstRowFirstColumn="0" w:firstRowLastColumn="0" w:lastRowFirstColumn="0" w:lastRowLastColumn="0"/>
+              <w:cnfStyle w:val="000000100000"/>
               <w:rPr>
                 <w:rFonts w:asciiTheme="minorHAnsi" w:hAnsiTheme="minorHAnsi"/>
                 <w:b/>
@@ -2239,7 +3265,7 @@
       <w:tr>
         <w:tc>
           <w:tcPr>
-            <w:cnfStyle w:val="001000000000" w:firstRow="0" w:lastRow="0" w:firstColumn="1" w:lastColumn="0" w:oddVBand="0" w:evenVBand="0" w:oddHBand="0" w:evenHBand="0" w:firstRowFirstColumn="0" w:firstRowLastColumn="0" w:lastRowFirstColumn="0" w:lastRowLastColumn="0"/>
+            <w:cnfStyle w:val="001000000000"/>
             <w:tcW w:w="2127" w:type="dxa"/>
           </w:tcPr>
           <w:p>
@@ -2267,7 +3293,7 @@
           <w:p>
             <w:pPr>
               <w:jc w:val="center"/>
-              <w:cnfStyle w:val="000000000000" w:firstRow="0" w:lastRow="0" w:firstColumn="0" w:lastColumn="0" w:oddVBand="0" w:evenVBand="0" w:oddHBand="0" w:evenHBand="0" w:firstRowFirstColumn="0" w:firstRowLastColumn="0" w:lastRowFirstColumn="0" w:lastRowLastColumn="0"/>
+              <w:cnfStyle w:val="000000000000"/>
               <w:rPr>
                 <w:b/>
               </w:rPr>
@@ -2281,7 +3307,7 @@
           <w:p>
             <w:pPr>
               <w:jc w:val="center"/>
-              <w:cnfStyle w:val="000000000000" w:firstRow="0" w:lastRow="0" w:firstColumn="0" w:lastColumn="0" w:oddVBand="0" w:evenVBand="0" w:oddHBand="0" w:evenHBand="0" w:firstRowFirstColumn="0" w:firstRowLastColumn="0" w:lastRowFirstColumn="0" w:lastRowLastColumn="0"/>
+              <w:cnfStyle w:val="000000000000"/>
               <w:rPr>
                 <w:b/>
               </w:rPr>
@@ -2301,7 +3327,7 @@
           <w:p>
             <w:pPr>
               <w:jc w:val="center"/>
-              <w:cnfStyle w:val="000000000000" w:firstRow="0" w:lastRow="0" w:firstColumn="0" w:lastColumn="0" w:oddVBand="0" w:evenVBand="0" w:oddHBand="0" w:evenHBand="0" w:firstRowFirstColumn="0" w:firstRowLastColumn="0" w:lastRowFirstColumn="0" w:lastRowLastColumn="0"/>
+              <w:cnfStyle w:val="000000000000"/>
               <w:rPr>
                 <w:b/>
               </w:rPr>
@@ -2321,7 +3347,7 @@
           <w:p>
             <w:pPr>
               <w:jc w:val="center"/>
-              <w:cnfStyle w:val="000000000000" w:firstRow="0" w:lastRow="0" w:firstColumn="0" w:lastColumn="0" w:oddVBand="0" w:evenVBand="0" w:oddHBand="0" w:evenHBand="0" w:firstRowFirstColumn="0" w:firstRowLastColumn="0" w:lastRowFirstColumn="0" w:lastRowLastColumn="0"/>
+              <w:cnfStyle w:val="000000000000"/>
               <w:rPr>
                 <w:b/>
               </w:rPr>
@@ -2335,7 +3361,7 @@
           <w:p>
             <w:pPr>
               <w:jc w:val="center"/>
-              <w:cnfStyle w:val="000000000000" w:firstRow="0" w:lastRow="0" w:firstColumn="0" w:lastColumn="0" w:oddVBand="0" w:evenVBand="0" w:oddHBand="0" w:evenHBand="0" w:firstRowFirstColumn="0" w:firstRowLastColumn="0" w:lastRowFirstColumn="0" w:lastRowLastColumn="0"/>
+              <w:cnfStyle w:val="000000000000"/>
               <w:rPr>
                 <w:b/>
               </w:rPr>
@@ -2349,7 +3375,7 @@
           <w:p>
             <w:pPr>
               <w:jc w:val="center"/>
-              <w:cnfStyle w:val="000000000000" w:firstRow="0" w:lastRow="0" w:firstColumn="0" w:lastColumn="0" w:oddVBand="0" w:evenVBand="0" w:oddHBand="0" w:evenHBand="0" w:firstRowFirstColumn="0" w:firstRowLastColumn="0" w:lastRowFirstColumn="0" w:lastRowLastColumn="0"/>
+              <w:cnfStyle w:val="000000000000"/>
               <w:rPr>
                 <w:b/>
               </w:rPr>
@@ -2363,7 +3389,7 @@
           <w:p>
             <w:pPr>
               <w:jc w:val="center"/>
-              <w:cnfStyle w:val="000000000000" w:firstRow="0" w:lastRow="0" w:firstColumn="0" w:lastColumn="0" w:oddVBand="0" w:evenVBand="0" w:oddHBand="0" w:evenHBand="0" w:firstRowFirstColumn="0" w:firstRowLastColumn="0" w:lastRowFirstColumn="0" w:lastRowLastColumn="0"/>
+              <w:cnfStyle w:val="000000000000"/>
               <w:rPr>
                 <w:b/>
               </w:rPr>
@@ -2377,7 +3403,7 @@
           <w:p>
             <w:pPr>
               <w:jc w:val="center"/>
-              <w:cnfStyle w:val="000000000000" w:firstRow="0" w:lastRow="0" w:firstColumn="0" w:lastColumn="0" w:oddVBand="0" w:evenVBand="0" w:oddHBand="0" w:evenHBand="0" w:firstRowFirstColumn="0" w:firstRowLastColumn="0" w:lastRowFirstColumn="0" w:lastRowLastColumn="0"/>
+              <w:cnfStyle w:val="000000000000"/>
               <w:rPr>
                 <w:b/>
               </w:rPr>
@@ -2391,7 +3417,7 @@
           <w:p>
             <w:pPr>
               <w:jc w:val="center"/>
-              <w:cnfStyle w:val="000000000000" w:firstRow="0" w:lastRow="0" w:firstColumn="0" w:lastColumn="0" w:oddVBand="0" w:evenVBand="0" w:oddHBand="0" w:evenHBand="0" w:firstRowFirstColumn="0" w:firstRowLastColumn="0" w:lastRowFirstColumn="0" w:lastRowLastColumn="0"/>
+              <w:cnfStyle w:val="000000000000"/>
               <w:rPr>
                 <w:b/>
               </w:rPr>
@@ -2405,7 +3431,7 @@
           <w:p>
             <w:pPr>
               <w:jc w:val="center"/>
-              <w:cnfStyle w:val="000000000000" w:firstRow="0" w:lastRow="0" w:firstColumn="0" w:lastColumn="0" w:oddVBand="0" w:evenVBand="0" w:oddHBand="0" w:evenHBand="0" w:firstRowFirstColumn="0" w:firstRowLastColumn="0" w:lastRowFirstColumn="0" w:lastRowLastColumn="0"/>
+              <w:cnfStyle w:val="000000000000"/>
               <w:rPr>
                 <w:b/>
               </w:rPr>
@@ -2419,7 +3445,7 @@
           <w:p>
             <w:pPr>
               <w:jc w:val="center"/>
-              <w:cnfStyle w:val="000000000000" w:firstRow="0" w:lastRow="0" w:firstColumn="0" w:lastColumn="0" w:oddVBand="0" w:evenVBand="0" w:oddHBand="0" w:evenHBand="0" w:firstRowFirstColumn="0" w:firstRowLastColumn="0" w:lastRowFirstColumn="0" w:lastRowLastColumn="0"/>
+              <w:cnfStyle w:val="000000000000"/>
               <w:rPr>
                 <w:b/>
               </w:rPr>
@@ -2433,7 +3459,7 @@
           <w:p>
             <w:pPr>
               <w:jc w:val="center"/>
-              <w:cnfStyle w:val="000000000000" w:firstRow="0" w:lastRow="0" w:firstColumn="0" w:lastColumn="0" w:oddVBand="0" w:evenVBand="0" w:oddHBand="0" w:evenHBand="0" w:firstRowFirstColumn="0" w:firstRowLastColumn="0" w:lastRowFirstColumn="0" w:lastRowLastColumn="0"/>
+              <w:cnfStyle w:val="000000000000"/>
               <w:rPr>
                 <w:b/>
               </w:rPr>
@@ -2447,7 +3473,7 @@
           <w:p>
             <w:pPr>
               <w:jc w:val="center"/>
-              <w:cnfStyle w:val="000000000000" w:firstRow="0" w:lastRow="0" w:firstColumn="0" w:lastColumn="0" w:oddVBand="0" w:evenVBand="0" w:oddHBand="0" w:evenHBand="0" w:firstRowFirstColumn="0" w:firstRowLastColumn="0" w:lastRowFirstColumn="0" w:lastRowLastColumn="0"/>
+              <w:cnfStyle w:val="000000000000"/>
               <w:rPr>
                 <w:b/>
               </w:rPr>
@@ -2457,11 +3483,11 @@
       </w:tr>
       <w:tr>
         <w:trPr>
-          <w:cnfStyle w:val="000000100000" w:firstRow="0" w:lastRow="0" w:firstColumn="0" w:lastColumn="0" w:oddVBand="0" w:evenVBand="0" w:oddHBand="1" w:evenHBand="0" w:firstRowFirstColumn="0" w:firstRowLastColumn="0" w:lastRowFirstColumn="0" w:lastRowLastColumn="0"/>
+          <w:cnfStyle w:val="000000100000"/>
         </w:trPr>
         <w:tc>
           <w:tcPr>
-            <w:cnfStyle w:val="001000000000" w:firstRow="0" w:lastRow="0" w:firstColumn="1" w:lastColumn="0" w:oddVBand="0" w:evenVBand="0" w:oddHBand="0" w:evenHBand="0" w:firstRowFirstColumn="0" w:firstRowLastColumn="0" w:lastRowFirstColumn="0" w:lastRowLastColumn="0"/>
+            <w:cnfStyle w:val="001000000000"/>
             <w:tcW w:w="2127" w:type="dxa"/>
           </w:tcPr>
           <w:p>
@@ -2489,7 +3515,7 @@
           <w:p>
             <w:pPr>
               <w:jc w:val="center"/>
-              <w:cnfStyle w:val="000000100000" w:firstRow="0" w:lastRow="0" w:firstColumn="0" w:lastColumn="0" w:oddVBand="0" w:evenVBand="0" w:oddHBand="1" w:evenHBand="0" w:firstRowFirstColumn="0" w:firstRowLastColumn="0" w:lastRowFirstColumn="0" w:lastRowLastColumn="0"/>
+              <w:cnfStyle w:val="000000100000"/>
               <w:rPr>
                 <w:b/>
               </w:rPr>
@@ -2503,7 +3529,7 @@
           <w:p>
             <w:pPr>
               <w:jc w:val="center"/>
-              <w:cnfStyle w:val="000000100000" w:firstRow="0" w:lastRow="0" w:firstColumn="0" w:lastColumn="0" w:oddVBand="0" w:evenVBand="0" w:oddHBand="1" w:evenHBand="0" w:firstRowFirstColumn="0" w:firstRowLastColumn="0" w:lastRowFirstColumn="0" w:lastRowLastColumn="0"/>
+              <w:cnfStyle w:val="000000100000"/>
               <w:rPr>
                 <w:b/>
               </w:rPr>
@@ -2523,7 +3549,7 @@
           <w:p>
             <w:pPr>
               <w:jc w:val="center"/>
-              <w:cnfStyle w:val="000000100000" w:firstRow="0" w:lastRow="0" w:firstColumn="0" w:lastColumn="0" w:oddVBand="0" w:evenVBand="0" w:oddHBand="1" w:evenHBand="0" w:firstRowFirstColumn="0" w:firstRowLastColumn="0" w:lastRowFirstColumn="0" w:lastRowLastColumn="0"/>
+              <w:cnfStyle w:val="000000100000"/>
               <w:rPr>
                 <w:b/>
               </w:rPr>
@@ -2543,7 +3569,7 @@
           <w:p>
             <w:pPr>
               <w:jc w:val="center"/>
-              <w:cnfStyle w:val="000000100000" w:firstRow="0" w:lastRow="0" w:firstColumn="0" w:lastColumn="0" w:oddVBand="0" w:evenVBand="0" w:oddHBand="1" w:evenHBand="0" w:firstRowFirstColumn="0" w:firstRowLastColumn="0" w:lastRowFirstColumn="0" w:lastRowLastColumn="0"/>
+              <w:cnfStyle w:val="000000100000"/>
               <w:rPr>
                 <w:b/>
               </w:rPr>
@@ -2557,7 +3583,7 @@
           <w:p>
             <w:pPr>
               <w:jc w:val="center"/>
-              <w:cnfStyle w:val="000000100000" w:firstRow="0" w:lastRow="0" w:firstColumn="0" w:lastColumn="0" w:oddVBand="0" w:evenVBand="0" w:oddHBand="1" w:evenHBand="0" w:firstRowFirstColumn="0" w:firstRowLastColumn="0" w:lastRowFirstColumn="0" w:lastRowLastColumn="0"/>
+              <w:cnfStyle w:val="000000100000"/>
               <w:rPr>
                 <w:b/>
               </w:rPr>
@@ -2571,7 +3597,7 @@
           <w:p>
             <w:pPr>
               <w:jc w:val="center"/>
-              <w:cnfStyle w:val="000000100000" w:firstRow="0" w:lastRow="0" w:firstColumn="0" w:lastColumn="0" w:oddVBand="0" w:evenVBand="0" w:oddHBand="1" w:evenHBand="0" w:firstRowFirstColumn="0" w:firstRowLastColumn="0" w:lastRowFirstColumn="0" w:lastRowLastColumn="0"/>
+              <w:cnfStyle w:val="000000100000"/>
               <w:rPr>
                 <w:b/>
               </w:rPr>
@@ -2585,7 +3611,7 @@
           <w:p>
             <w:pPr>
               <w:jc w:val="center"/>
-              <w:cnfStyle w:val="000000100000" w:firstRow="0" w:lastRow="0" w:firstColumn="0" w:lastColumn="0" w:oddVBand="0" w:evenVBand="0" w:oddHBand="1" w:evenHBand="0" w:firstRowFirstColumn="0" w:firstRowLastColumn="0" w:lastRowFirstColumn="0" w:lastRowLastColumn="0"/>
+              <w:cnfStyle w:val="000000100000"/>
               <w:rPr>
                 <w:b/>
               </w:rPr>
@@ -2599,7 +3625,7 @@
           <w:p>
             <w:pPr>
               <w:jc w:val="center"/>
-              <w:cnfStyle w:val="000000100000" w:firstRow="0" w:lastRow="0" w:firstColumn="0" w:lastColumn="0" w:oddVBand="0" w:evenVBand="0" w:oddHBand="1" w:evenHBand="0" w:firstRowFirstColumn="0" w:firstRowLastColumn="0" w:lastRowFirstColumn="0" w:lastRowLastColumn="0"/>
+              <w:cnfStyle w:val="000000100000"/>
               <w:rPr>
                 <w:b/>
               </w:rPr>
@@ -2613,7 +3639,7 @@
           <w:p>
             <w:pPr>
               <w:jc w:val="center"/>
-              <w:cnfStyle w:val="000000100000" w:firstRow="0" w:lastRow="0" w:firstColumn="0" w:lastColumn="0" w:oddVBand="0" w:evenVBand="0" w:oddHBand="1" w:evenHBand="0" w:firstRowFirstColumn="0" w:firstRowLastColumn="0" w:lastRowFirstColumn="0" w:lastRowLastColumn="0"/>
+              <w:cnfStyle w:val="000000100000"/>
               <w:rPr>
                 <w:b/>
               </w:rPr>
@@ -2627,7 +3653,7 @@
           <w:p>
             <w:pPr>
               <w:jc w:val="center"/>
-              <w:cnfStyle w:val="000000100000" w:firstRow="0" w:lastRow="0" w:firstColumn="0" w:lastColumn="0" w:oddVBand="0" w:evenVBand="0" w:oddHBand="1" w:evenHBand="0" w:firstRowFirstColumn="0" w:firstRowLastColumn="0" w:lastRowFirstColumn="0" w:lastRowLastColumn="0"/>
+              <w:cnfStyle w:val="000000100000"/>
               <w:rPr>
                 <w:b/>
               </w:rPr>
@@ -2641,7 +3667,7 @@
           <w:p>
             <w:pPr>
               <w:jc w:val="center"/>
-              <w:cnfStyle w:val="000000100000" w:firstRow="0" w:lastRow="0" w:firstColumn="0" w:lastColumn="0" w:oddVBand="0" w:evenVBand="0" w:oddHBand="1" w:evenHBand="0" w:firstRowFirstColumn="0" w:firstRowLastColumn="0" w:lastRowFirstColumn="0" w:lastRowLastColumn="0"/>
+              <w:cnfStyle w:val="000000100000"/>
               <w:rPr>
                 <w:b/>
               </w:rPr>
@@ -2655,7 +3681,7 @@
           <w:p>
             <w:pPr>
               <w:jc w:val="center"/>
-              <w:cnfStyle w:val="000000100000" w:firstRow="0" w:lastRow="0" w:firstColumn="0" w:lastColumn="0" w:oddVBand="0" w:evenVBand="0" w:oddHBand="1" w:evenHBand="0" w:firstRowFirstColumn="0" w:firstRowLastColumn="0" w:lastRowFirstColumn="0" w:lastRowLastColumn="0"/>
+              <w:cnfStyle w:val="000000100000"/>
               <w:rPr>
                 <w:b/>
               </w:rPr>
@@ -2669,7 +3695,7 @@
           <w:p>
             <w:pPr>
               <w:jc w:val="center"/>
-              <w:cnfStyle w:val="000000100000" w:firstRow="0" w:lastRow="0" w:firstColumn="0" w:lastColumn="0" w:oddVBand="0" w:evenVBand="0" w:oddHBand="1" w:evenHBand="0" w:firstRowFirstColumn="0" w:firstRowLastColumn="0" w:lastRowFirstColumn="0" w:lastRowLastColumn="0"/>
+              <w:cnfStyle w:val="000000100000"/>
               <w:rPr>
                 <w:b/>
               </w:rPr>
@@ -2680,7 +3706,7 @@
       <w:tr>
         <w:tc>
           <w:tcPr>
-            <w:cnfStyle w:val="001000000000" w:firstRow="0" w:lastRow="0" w:firstColumn="1" w:lastColumn="0" w:oddVBand="0" w:evenVBand="0" w:oddHBand="0" w:evenHBand="0" w:firstRowFirstColumn="0" w:firstRowLastColumn="0" w:lastRowFirstColumn="0" w:lastRowLastColumn="0"/>
+            <w:cnfStyle w:val="001000000000"/>
             <w:tcW w:w="2127" w:type="dxa"/>
           </w:tcPr>
           <w:p>
@@ -2708,7 +3734,7 @@
           <w:p>
             <w:pPr>
               <w:jc w:val="center"/>
-              <w:cnfStyle w:val="000000000000" w:firstRow="0" w:lastRow="0" w:firstColumn="0" w:lastColumn="0" w:oddVBand="0" w:evenVBand="0" w:oddHBand="0" w:evenHBand="0" w:firstRowFirstColumn="0" w:firstRowLastColumn="0" w:lastRowFirstColumn="0" w:lastRowLastColumn="0"/>
+              <w:cnfStyle w:val="000000000000"/>
               <w:rPr>
                 <w:b/>
               </w:rPr>
@@ -2722,7 +3748,7 @@
           <w:p>
             <w:pPr>
               <w:jc w:val="center"/>
-              <w:cnfStyle w:val="000000000000" w:firstRow="0" w:lastRow="0" w:firstColumn="0" w:lastColumn="0" w:oddVBand="0" w:evenVBand="0" w:oddHBand="0" w:evenHBand="0" w:firstRowFirstColumn="0" w:firstRowLastColumn="0" w:lastRowFirstColumn="0" w:lastRowLastColumn="0"/>
+              <w:cnfStyle w:val="000000000000"/>
               <w:rPr>
                 <w:b/>
               </w:rPr>
@@ -2742,7 +3768,7 @@
           <w:p>
             <w:pPr>
               <w:jc w:val="center"/>
-              <w:cnfStyle w:val="000000000000" w:firstRow="0" w:lastRow="0" w:firstColumn="0" w:lastColumn="0" w:oddVBand="0" w:evenVBand="0" w:oddHBand="0" w:evenHBand="0" w:firstRowFirstColumn="0" w:firstRowLastColumn="0" w:lastRowFirstColumn="0" w:lastRowLastColumn="0"/>
+              <w:cnfStyle w:val="000000000000"/>
               <w:rPr>
                 <w:b/>
               </w:rPr>
@@ -2762,7 +3788,7 @@
           <w:p>
             <w:pPr>
               <w:jc w:val="center"/>
-              <w:cnfStyle w:val="000000000000" w:firstRow="0" w:lastRow="0" w:firstColumn="0" w:lastColumn="0" w:oddVBand="0" w:evenVBand="0" w:oddHBand="0" w:evenHBand="0" w:firstRowFirstColumn="0" w:firstRowLastColumn="0" w:lastRowFirstColumn="0" w:lastRowLastColumn="0"/>
+              <w:cnfStyle w:val="000000000000"/>
               <w:rPr>
                 <w:b/>
               </w:rPr>
@@ -2776,7 +3802,7 @@
           <w:p>
             <w:pPr>
               <w:jc w:val="center"/>
-              <w:cnfStyle w:val="000000000000" w:firstRow="0" w:lastRow="0" w:firstColumn="0" w:lastColumn="0" w:oddVBand="0" w:evenVBand="0" w:oddHBand="0" w:evenHBand="0" w:firstRowFirstColumn="0" w:firstRowLastColumn="0" w:lastRowFirstColumn="0" w:lastRowLastColumn="0"/>
+              <w:cnfStyle w:val="000000000000"/>
               <w:rPr>
                 <w:b/>
               </w:rPr>
@@ -2790,7 +3816,7 @@
           <w:p>
             <w:pPr>
               <w:jc w:val="center"/>
-              <w:cnfStyle w:val="000000000000" w:firstRow="0" w:lastRow="0" w:firstColumn="0" w:lastColumn="0" w:oddVBand="0" w:evenVBand="0" w:oddHBand="0" w:evenHBand="0" w:firstRowFirstColumn="0" w:firstRowLastColumn="0" w:lastRowFirstColumn="0" w:lastRowLastColumn="0"/>
+              <w:cnfStyle w:val="000000000000"/>
               <w:rPr>
                 <w:b/>
               </w:rPr>
@@ -2804,7 +3830,7 @@
           <w:p>
             <w:pPr>
               <w:jc w:val="center"/>
-              <w:cnfStyle w:val="000000000000" w:firstRow="0" w:lastRow="0" w:firstColumn="0" w:lastColumn="0" w:oddVBand="0" w:evenVBand="0" w:oddHBand="0" w:evenHBand="0" w:firstRowFirstColumn="0" w:firstRowLastColumn="0" w:lastRowFirstColumn="0" w:lastRowLastColumn="0"/>
+              <w:cnfStyle w:val="000000000000"/>
               <w:rPr>
                 <w:b/>
               </w:rPr>
@@ -2818,7 +3844,7 @@
           <w:p>
             <w:pPr>
               <w:jc w:val="center"/>
-              <w:cnfStyle w:val="000000000000" w:firstRow="0" w:lastRow="0" w:firstColumn="0" w:lastColumn="0" w:oddVBand="0" w:evenVBand="0" w:oddHBand="0" w:evenHBand="0" w:firstRowFirstColumn="0" w:firstRowLastColumn="0" w:lastRowFirstColumn="0" w:lastRowLastColumn="0"/>
+              <w:cnfStyle w:val="000000000000"/>
               <w:rPr>
                 <w:b/>
               </w:rPr>
@@ -2832,7 +3858,7 @@
           <w:p>
             <w:pPr>
               <w:jc w:val="center"/>
-              <w:cnfStyle w:val="000000000000" w:firstRow="0" w:lastRow="0" w:firstColumn="0" w:lastColumn="0" w:oddVBand="0" w:evenVBand="0" w:oddHBand="0" w:evenHBand="0" w:firstRowFirstColumn="0" w:firstRowLastColumn="0" w:lastRowFirstColumn="0" w:lastRowLastColumn="0"/>
+              <w:cnfStyle w:val="000000000000"/>
               <w:rPr>
                 <w:b/>
               </w:rPr>
@@ -2846,7 +3872,7 @@
           <w:p>
             <w:pPr>
               <w:jc w:val="center"/>
-              <w:cnfStyle w:val="000000000000" w:firstRow="0" w:lastRow="0" w:firstColumn="0" w:lastColumn="0" w:oddVBand="0" w:evenVBand="0" w:oddHBand="0" w:evenHBand="0" w:firstRowFirstColumn="0" w:firstRowLastColumn="0" w:lastRowFirstColumn="0" w:lastRowLastColumn="0"/>
+              <w:cnfStyle w:val="000000000000"/>
               <w:rPr>
                 <w:b/>
               </w:rPr>
@@ -2860,7 +3886,7 @@
           <w:p>
             <w:pPr>
               <w:jc w:val="center"/>
-              <w:cnfStyle w:val="000000000000" w:firstRow="0" w:lastRow="0" w:firstColumn="0" w:lastColumn="0" w:oddVBand="0" w:evenVBand="0" w:oddHBand="0" w:evenHBand="0" w:firstRowFirstColumn="0" w:firstRowLastColumn="0" w:lastRowFirstColumn="0" w:lastRowLastColumn="0"/>
+              <w:cnfStyle w:val="000000000000"/>
               <w:rPr>
                 <w:b/>
               </w:rPr>
@@ -2874,7 +3900,7 @@
           <w:p>
             <w:pPr>
               <w:jc w:val="center"/>
-              <w:cnfStyle w:val="000000000000" w:firstRow="0" w:lastRow="0" w:firstColumn="0" w:lastColumn="0" w:oddVBand="0" w:evenVBand="0" w:oddHBand="0" w:evenHBand="0" w:firstRowFirstColumn="0" w:firstRowLastColumn="0" w:lastRowFirstColumn="0" w:lastRowLastColumn="0"/>
+              <w:cnfStyle w:val="000000000000"/>
               <w:rPr>
                 <w:b/>
               </w:rPr>
@@ -2888,7 +3914,7 @@
           <w:p>
             <w:pPr>
               <w:jc w:val="center"/>
-              <w:cnfStyle w:val="000000000000" w:firstRow="0" w:lastRow="0" w:firstColumn="0" w:lastColumn="0" w:oddVBand="0" w:evenVBand="0" w:oddHBand="0" w:evenHBand="0" w:firstRowFirstColumn="0" w:firstRowLastColumn="0" w:lastRowFirstColumn="0" w:lastRowLastColumn="0"/>
+              <w:cnfStyle w:val="000000000000"/>
               <w:rPr>
                 <w:b/>
               </w:rPr>
@@ -2898,11 +3924,11 @@
       </w:tr>
       <w:tr>
         <w:trPr>
-          <w:cnfStyle w:val="000000100000" w:firstRow="0" w:lastRow="0" w:firstColumn="0" w:lastColumn="0" w:oddVBand="0" w:evenVBand="0" w:oddHBand="1" w:evenHBand="0" w:firstRowFirstColumn="0" w:firstRowLastColumn="0" w:lastRowFirstColumn="0" w:lastRowLastColumn="0"/>
+          <w:cnfStyle w:val="000000100000"/>
         </w:trPr>
         <w:tc>
           <w:tcPr>
-            <w:cnfStyle w:val="001000000000" w:firstRow="0" w:lastRow="0" w:firstColumn="1" w:lastColumn="0" w:oddVBand="0" w:evenVBand="0" w:oddHBand="0" w:evenHBand="0" w:firstRowFirstColumn="0" w:firstRowLastColumn="0" w:lastRowFirstColumn="0" w:lastRowLastColumn="0"/>
+            <w:cnfStyle w:val="001000000000"/>
             <w:tcW w:w="2127" w:type="dxa"/>
           </w:tcPr>
           <w:p>
@@ -2946,7 +3972,7 @@
           <w:p>
             <w:pPr>
               <w:jc w:val="center"/>
-              <w:cnfStyle w:val="000000100000" w:firstRow="0" w:lastRow="0" w:firstColumn="0" w:lastColumn="0" w:oddVBand="0" w:evenVBand="0" w:oddHBand="1" w:evenHBand="0" w:firstRowFirstColumn="0" w:firstRowLastColumn="0" w:lastRowFirstColumn="0" w:lastRowLastColumn="0"/>
+              <w:cnfStyle w:val="000000100000"/>
               <w:rPr>
                 <w:b/>
               </w:rPr>
@@ -2960,7 +3986,7 @@
           <w:p>
             <w:pPr>
               <w:jc w:val="center"/>
-              <w:cnfStyle w:val="000000100000" w:firstRow="0" w:lastRow="0" w:firstColumn="0" w:lastColumn="0" w:oddVBand="0" w:evenVBand="0" w:oddHBand="1" w:evenHBand="0" w:firstRowFirstColumn="0" w:firstRowLastColumn="0" w:lastRowFirstColumn="0" w:lastRowLastColumn="0"/>
+              <w:cnfStyle w:val="000000100000"/>
               <w:rPr>
                 <w:b/>
               </w:rPr>
@@ -2980,7 +4006,7 @@
           <w:p>
             <w:pPr>
               <w:jc w:val="center"/>
-              <w:cnfStyle w:val="000000100000" w:firstRow="0" w:lastRow="0" w:firstColumn="0" w:lastColumn="0" w:oddVBand="0" w:evenVBand="0" w:oddHBand="1" w:evenHBand="0" w:firstRowFirstColumn="0" w:firstRowLastColumn="0" w:lastRowFirstColumn="0" w:lastRowLastColumn="0"/>
+              <w:cnfStyle w:val="000000100000"/>
               <w:rPr>
                 <w:b/>
               </w:rPr>
@@ -3000,7 +4026,7 @@
           <w:p>
             <w:pPr>
               <w:jc w:val="center"/>
-              <w:cnfStyle w:val="000000100000" w:firstRow="0" w:lastRow="0" w:firstColumn="0" w:lastColumn="0" w:oddVBand="0" w:evenVBand="0" w:oddHBand="1" w:evenHBand="0" w:firstRowFirstColumn="0" w:firstRowLastColumn="0" w:lastRowFirstColumn="0" w:lastRowLastColumn="0"/>
+              <w:cnfStyle w:val="000000100000"/>
               <w:rPr>
                 <w:b/>
               </w:rPr>
@@ -3014,7 +4040,7 @@
           <w:p>
             <w:pPr>
               <w:jc w:val="center"/>
-              <w:cnfStyle w:val="000000100000" w:firstRow="0" w:lastRow="0" w:firstColumn="0" w:lastColumn="0" w:oddVBand="0" w:evenVBand="0" w:oddHBand="1" w:evenHBand="0" w:firstRowFirstColumn="0" w:firstRowLastColumn="0" w:lastRowFirstColumn="0" w:lastRowLastColumn="0"/>
+              <w:cnfStyle w:val="000000100000"/>
               <w:rPr>
                 <w:b/>
               </w:rPr>
@@ -3028,7 +4054,7 @@
           <w:p>
             <w:pPr>
               <w:jc w:val="center"/>
-              <w:cnfStyle w:val="000000100000" w:firstRow="0" w:lastRow="0" w:firstColumn="0" w:lastColumn="0" w:oddVBand="0" w:evenVBand="0" w:oddHBand="1" w:evenHBand="0" w:firstRowFirstColumn="0" w:firstRowLastColumn="0" w:lastRowFirstColumn="0" w:lastRowLastColumn="0"/>
+              <w:cnfStyle w:val="000000100000"/>
               <w:rPr>
                 <w:b/>
               </w:rPr>
@@ -3042,7 +4068,7 @@
           <w:p>
             <w:pPr>
               <w:jc w:val="center"/>
-              <w:cnfStyle w:val="000000100000" w:firstRow="0" w:lastRow="0" w:firstColumn="0" w:lastColumn="0" w:oddVBand="0" w:evenVBand="0" w:oddHBand="1" w:evenHBand="0" w:firstRowFirstColumn="0" w:firstRowLastColumn="0" w:lastRowFirstColumn="0" w:lastRowLastColumn="0"/>
+              <w:cnfStyle w:val="000000100000"/>
               <w:rPr>
                 <w:b/>
               </w:rPr>
@@ -3056,7 +4082,7 @@
           <w:p>
             <w:pPr>
               <w:jc w:val="center"/>
-              <w:cnfStyle w:val="000000100000" w:firstRow="0" w:lastRow="0" w:firstColumn="0" w:lastColumn="0" w:oddVBand="0" w:evenVBand="0" w:oddHBand="1" w:evenHBand="0" w:firstRowFirstColumn="0" w:firstRowLastColumn="0" w:lastRowFirstColumn="0" w:lastRowLastColumn="0"/>
+              <w:cnfStyle w:val="000000100000"/>
               <w:rPr>
                 <w:b/>
               </w:rPr>
@@ -3070,7 +4096,7 @@
           <w:p>
             <w:pPr>
               <w:jc w:val="center"/>
-              <w:cnfStyle w:val="000000100000" w:firstRow="0" w:lastRow="0" w:firstColumn="0" w:lastColumn="0" w:oddVBand="0" w:evenVBand="0" w:oddHBand="1" w:evenHBand="0" w:firstRowFirstColumn="0" w:firstRowLastColumn="0" w:lastRowFirstColumn="0" w:lastRowLastColumn="0"/>
+              <w:cnfStyle w:val="000000100000"/>
               <w:rPr>
                 <w:b/>
               </w:rPr>
@@ -3084,7 +4110,7 @@
           <w:p>
             <w:pPr>
               <w:jc w:val="center"/>
-              <w:cnfStyle w:val="000000100000" w:firstRow="0" w:lastRow="0" w:firstColumn="0" w:lastColumn="0" w:oddVBand="0" w:evenVBand="0" w:oddHBand="1" w:evenHBand="0" w:firstRowFirstColumn="0" w:firstRowLastColumn="0" w:lastRowFirstColumn="0" w:lastRowLastColumn="0"/>
+              <w:cnfStyle w:val="000000100000"/>
               <w:rPr>
                 <w:b/>
               </w:rPr>
@@ -3104,7 +4130,7 @@
           <w:p>
             <w:pPr>
               <w:jc w:val="center"/>
-              <w:cnfStyle w:val="000000100000" w:firstRow="0" w:lastRow="0" w:firstColumn="0" w:lastColumn="0" w:oddVBand="0" w:evenVBand="0" w:oddHBand="1" w:evenHBand="0" w:firstRowFirstColumn="0" w:firstRowLastColumn="0" w:lastRowFirstColumn="0" w:lastRowLastColumn="0"/>
+              <w:cnfStyle w:val="000000100000"/>
               <w:rPr>
                 <w:b/>
               </w:rPr>
@@ -3118,7 +4144,7 @@
           <w:p>
             <w:pPr>
               <w:jc w:val="center"/>
-              <w:cnfStyle w:val="000000100000" w:firstRow="0" w:lastRow="0" w:firstColumn="0" w:lastColumn="0" w:oddVBand="0" w:evenVBand="0" w:oddHBand="1" w:evenHBand="0" w:firstRowFirstColumn="0" w:firstRowLastColumn="0" w:lastRowFirstColumn="0" w:lastRowLastColumn="0"/>
+              <w:cnfStyle w:val="000000100000"/>
               <w:rPr>
                 <w:b/>
               </w:rPr>
@@ -3132,7 +4158,7 @@
           <w:p>
             <w:pPr>
               <w:jc w:val="center"/>
-              <w:cnfStyle w:val="000000100000" w:firstRow="0" w:lastRow="0" w:firstColumn="0" w:lastColumn="0" w:oddVBand="0" w:evenVBand="0" w:oddHBand="1" w:evenHBand="0" w:firstRowFirstColumn="0" w:firstRowLastColumn="0" w:lastRowFirstColumn="0" w:lastRowLastColumn="0"/>
+              <w:cnfStyle w:val="000000100000"/>
               <w:rPr>
                 <w:b/>
               </w:rPr>
@@ -3143,7 +4169,7 @@
       <w:tr>
         <w:tc>
           <w:tcPr>
-            <w:cnfStyle w:val="001000000000" w:firstRow="0" w:lastRow="0" w:firstColumn="1" w:lastColumn="0" w:oddVBand="0" w:evenVBand="0" w:oddHBand="0" w:evenHBand="0" w:firstRowFirstColumn="0" w:firstRowLastColumn="0" w:lastRowFirstColumn="0" w:lastRowLastColumn="0"/>
+            <w:cnfStyle w:val="001000000000"/>
             <w:tcW w:w="2127" w:type="dxa"/>
           </w:tcPr>
           <w:p>
@@ -3171,7 +4197,7 @@
           <w:p>
             <w:pPr>
               <w:jc w:val="center"/>
-              <w:cnfStyle w:val="000000000000" w:firstRow="0" w:lastRow="0" w:firstColumn="0" w:lastColumn="0" w:oddVBand="0" w:evenVBand="0" w:oddHBand="0" w:evenHBand="0" w:firstRowFirstColumn="0" w:firstRowLastColumn="0" w:lastRowFirstColumn="0" w:lastRowLastColumn="0"/>
+              <w:cnfStyle w:val="000000000000"/>
               <w:rPr>
                 <w:b/>
               </w:rPr>
@@ -3185,7 +4211,7 @@
           <w:p>
             <w:pPr>
               <w:jc w:val="center"/>
-              <w:cnfStyle w:val="000000000000" w:firstRow="0" w:lastRow="0" w:firstColumn="0" w:lastColumn="0" w:oddVBand="0" w:evenVBand="0" w:oddHBand="0" w:evenHBand="0" w:firstRowFirstColumn="0" w:firstRowLastColumn="0" w:lastRowFirstColumn="0" w:lastRowLastColumn="0"/>
+              <w:cnfStyle w:val="000000000000"/>
               <w:rPr>
                 <w:b/>
               </w:rPr>
@@ -3199,7 +4225,7 @@
           <w:p>
             <w:pPr>
               <w:jc w:val="center"/>
-              <w:cnfStyle w:val="000000000000" w:firstRow="0" w:lastRow="0" w:firstColumn="0" w:lastColumn="0" w:oddVBand="0" w:evenVBand="0" w:oddHBand="0" w:evenHBand="0" w:firstRowFirstColumn="0" w:firstRowLastColumn="0" w:lastRowFirstColumn="0" w:lastRowLastColumn="0"/>
+              <w:cnfStyle w:val="000000000000"/>
               <w:rPr>
                 <w:b/>
               </w:rPr>
@@ -3213,7 +4239,7 @@
           <w:p>
             <w:pPr>
               <w:jc w:val="center"/>
-              <w:cnfStyle w:val="000000000000" w:firstRow="0" w:lastRow="0" w:firstColumn="0" w:lastColumn="0" w:oddVBand="0" w:evenVBand="0" w:oddHBand="0" w:evenHBand="0" w:firstRowFirstColumn="0" w:firstRowLastColumn="0" w:lastRowFirstColumn="0" w:lastRowLastColumn="0"/>
+              <w:cnfStyle w:val="000000000000"/>
               <w:rPr>
                 <w:b/>
               </w:rPr>
@@ -3227,7 +4253,7 @@
           <w:p>
             <w:pPr>
               <w:jc w:val="center"/>
-              <w:cnfStyle w:val="000000000000" w:firstRow="0" w:lastRow="0" w:firstColumn="0" w:lastColumn="0" w:oddVBand="0" w:evenVBand="0" w:oddHBand="0" w:evenHBand="0" w:firstRowFirstColumn="0" w:firstRowLastColumn="0" w:lastRowFirstColumn="0" w:lastRowLastColumn="0"/>
+              <w:cnfStyle w:val="000000000000"/>
               <w:rPr>
                 <w:b/>
               </w:rPr>
@@ -3241,7 +4267,7 @@
           <w:p>
             <w:pPr>
               <w:jc w:val="center"/>
-              <w:cnfStyle w:val="000000000000" w:firstRow="0" w:lastRow="0" w:firstColumn="0" w:lastColumn="0" w:oddVBand="0" w:evenVBand="0" w:oddHBand="0" w:evenHBand="0" w:firstRowFirstColumn="0" w:firstRowLastColumn="0" w:lastRowFirstColumn="0" w:lastRowLastColumn="0"/>
+              <w:cnfStyle w:val="000000000000"/>
               <w:rPr>
                 <w:b/>
               </w:rPr>
@@ -3255,7 +4281,7 @@
           <w:p>
             <w:pPr>
               <w:jc w:val="center"/>
-              <w:cnfStyle w:val="000000000000" w:firstRow="0" w:lastRow="0" w:firstColumn="0" w:lastColumn="0" w:oddVBand="0" w:evenVBand="0" w:oddHBand="0" w:evenHBand="0" w:firstRowFirstColumn="0" w:firstRowLastColumn="0" w:lastRowFirstColumn="0" w:lastRowLastColumn="0"/>
+              <w:cnfStyle w:val="000000000000"/>
               <w:rPr>
                 <w:b/>
               </w:rPr>
@@ -3269,7 +4295,7 @@
           <w:p>
             <w:pPr>
               <w:jc w:val="center"/>
-              <w:cnfStyle w:val="000000000000" w:firstRow="0" w:lastRow="0" w:firstColumn="0" w:lastColumn="0" w:oddVBand="0" w:evenVBand="0" w:oddHBand="0" w:evenHBand="0" w:firstRowFirstColumn="0" w:firstRowLastColumn="0" w:lastRowFirstColumn="0" w:lastRowLastColumn="0"/>
+              <w:cnfStyle w:val="000000000000"/>
               <w:rPr>
                 <w:b/>
               </w:rPr>
@@ -3283,7 +4309,7 @@
           <w:p>
             <w:pPr>
               <w:jc w:val="center"/>
-              <w:cnfStyle w:val="000000000000" w:firstRow="0" w:lastRow="0" w:firstColumn="0" w:lastColumn="0" w:oddVBand="0" w:evenVBand="0" w:oddHBand="0" w:evenHBand="0" w:firstRowFirstColumn="0" w:firstRowLastColumn="0" w:lastRowFirstColumn="0" w:lastRowLastColumn="0"/>
+              <w:cnfStyle w:val="000000000000"/>
               <w:rPr>
                 <w:b/>
               </w:rPr>
@@ -3297,7 +4323,7 @@
           <w:p>
             <w:pPr>
               <w:jc w:val="center"/>
-              <w:cnfStyle w:val="000000000000" w:firstRow="0" w:lastRow="0" w:firstColumn="0" w:lastColumn="0" w:oddVBand="0" w:evenVBand="0" w:oddHBand="0" w:evenHBand="0" w:firstRowFirstColumn="0" w:firstRowLastColumn="0" w:lastRowFirstColumn="0" w:lastRowLastColumn="0"/>
+              <w:cnfStyle w:val="000000000000"/>
               <w:rPr>
                 <w:b/>
               </w:rPr>
@@ -3317,7 +4343,7 @@
           <w:p>
             <w:pPr>
               <w:jc w:val="center"/>
-              <w:cnfStyle w:val="000000000000" w:firstRow="0" w:lastRow="0" w:firstColumn="0" w:lastColumn="0" w:oddVBand="0" w:evenVBand="0" w:oddHBand="0" w:evenHBand="0" w:firstRowFirstColumn="0" w:firstRowLastColumn="0" w:lastRowFirstColumn="0" w:lastRowLastColumn="0"/>
+              <w:cnfStyle w:val="000000000000"/>
               <w:rPr>
                 <w:b/>
               </w:rPr>
@@ -3331,7 +4357,7 @@
           <w:p>
             <w:pPr>
               <w:jc w:val="center"/>
-              <w:cnfStyle w:val="000000000000" w:firstRow="0" w:lastRow="0" w:firstColumn="0" w:lastColumn="0" w:oddVBand="0" w:evenVBand="0" w:oddHBand="0" w:evenHBand="0" w:firstRowFirstColumn="0" w:firstRowLastColumn="0" w:lastRowFirstColumn="0" w:lastRowLastColumn="0"/>
+              <w:cnfStyle w:val="000000000000"/>
               <w:rPr>
                 <w:b/>
               </w:rPr>
@@ -3345,7 +4371,7 @@
           <w:p>
             <w:pPr>
               <w:jc w:val="center"/>
-              <w:cnfStyle w:val="000000000000" w:firstRow="0" w:lastRow="0" w:firstColumn="0" w:lastColumn="0" w:oddVBand="0" w:evenVBand="0" w:oddHBand="0" w:evenHBand="0" w:firstRowFirstColumn="0" w:firstRowLastColumn="0" w:lastRowFirstColumn="0" w:lastRowLastColumn="0"/>
+              <w:cnfStyle w:val="000000000000"/>
               <w:rPr>
                 <w:b/>
               </w:rPr>
@@ -3355,11 +4381,11 @@
       </w:tr>
       <w:tr>
         <w:trPr>
-          <w:cnfStyle w:val="000000100000" w:firstRow="0" w:lastRow="0" w:firstColumn="0" w:lastColumn="0" w:oddVBand="0" w:evenVBand="0" w:oddHBand="1" w:evenHBand="0" w:firstRowFirstColumn="0" w:firstRowLastColumn="0" w:lastRowFirstColumn="0" w:lastRowLastColumn="0"/>
+          <w:cnfStyle w:val="000000100000"/>
         </w:trPr>
         <w:tc>
           <w:tcPr>
-            <w:cnfStyle w:val="001000000000" w:firstRow="0" w:lastRow="0" w:firstColumn="1" w:lastColumn="0" w:oddVBand="0" w:evenVBand="0" w:oddHBand="0" w:evenHBand="0" w:firstRowFirstColumn="0" w:firstRowLastColumn="0" w:lastRowFirstColumn="0" w:lastRowLastColumn="0"/>
+            <w:cnfStyle w:val="001000000000"/>
             <w:tcW w:w="2127" w:type="dxa"/>
           </w:tcPr>
           <w:p>
@@ -3387,7 +4413,7 @@
           <w:p>
             <w:pPr>
               <w:jc w:val="center"/>
-              <w:cnfStyle w:val="000000100000" w:firstRow="0" w:lastRow="0" w:firstColumn="0" w:lastColumn="0" w:oddVBand="0" w:evenVBand="0" w:oddHBand="1" w:evenHBand="0" w:firstRowFirstColumn="0" w:firstRowLastColumn="0" w:lastRowFirstColumn="0" w:lastRowLastColumn="0"/>
+              <w:cnfStyle w:val="000000100000"/>
               <w:rPr>
                 <w:b/>
               </w:rPr>
@@ -3401,7 +4427,7 @@
           <w:p>
             <w:pPr>
               <w:jc w:val="center"/>
-              <w:cnfStyle w:val="000000100000" w:firstRow="0" w:lastRow="0" w:firstColumn="0" w:lastColumn="0" w:oddVBand="0" w:evenVBand="0" w:oddHBand="1" w:evenHBand="0" w:firstRowFirstColumn="0" w:firstRowLastColumn="0" w:lastRowFirstColumn="0" w:lastRowLastColumn="0"/>
+              <w:cnfStyle w:val="000000100000"/>
               <w:rPr>
                 <w:b/>
               </w:rPr>
@@ -3415,7 +4441,7 @@
           <w:p>
             <w:pPr>
               <w:jc w:val="center"/>
-              <w:cnfStyle w:val="000000100000" w:firstRow="0" w:lastRow="0" w:firstColumn="0" w:lastColumn="0" w:oddVBand="0" w:evenVBand="0" w:oddHBand="1" w:evenHBand="0" w:firstRowFirstColumn="0" w:firstRowLastColumn="0" w:lastRowFirstColumn="0" w:lastRowLastColumn="0"/>
+              <w:cnfStyle w:val="000000100000"/>
               <w:rPr>
                 <w:b/>
               </w:rPr>
@@ -3429,7 +4455,7 @@
           <w:p>
             <w:pPr>
               <w:jc w:val="center"/>
-              <w:cnfStyle w:val="000000100000" w:firstRow="0" w:lastRow="0" w:firstColumn="0" w:lastColumn="0" w:oddVBand="0" w:evenVBand="0" w:oddHBand="1" w:evenHBand="0" w:firstRowFirstColumn="0" w:firstRowLastColumn="0" w:lastRowFirstColumn="0" w:lastRowLastColumn="0"/>
+              <w:cnfStyle w:val="000000100000"/>
               <w:rPr>
                 <w:b/>
               </w:rPr>
@@ -3443,7 +4469,7 @@
           <w:p>
             <w:pPr>
               <w:jc w:val="center"/>
-              <w:cnfStyle w:val="000000100000" w:firstRow="0" w:lastRow="0" w:firstColumn="0" w:lastColumn="0" w:oddVBand="0" w:evenVBand="0" w:oddHBand="1" w:evenHBand="0" w:firstRowFirstColumn="0" w:firstRowLastColumn="0" w:lastRowFirstColumn="0" w:lastRowLastColumn="0"/>
+              <w:cnfStyle w:val="000000100000"/>
               <w:rPr>
                 <w:b/>
               </w:rPr>
@@ -3457,7 +4483,7 @@
           <w:p>
             <w:pPr>
               <w:jc w:val="center"/>
-              <w:cnfStyle w:val="000000100000" w:firstRow="0" w:lastRow="0" w:firstColumn="0" w:lastColumn="0" w:oddVBand="0" w:evenVBand="0" w:oddHBand="1" w:evenHBand="0" w:firstRowFirstColumn="0" w:firstRowLastColumn="0" w:lastRowFirstColumn="0" w:lastRowLastColumn="0"/>
+              <w:cnfStyle w:val="000000100000"/>
               <w:rPr>
                 <w:b/>
               </w:rPr>
@@ -3471,7 +4497,7 @@
           <w:p>
             <w:pPr>
               <w:jc w:val="center"/>
-              <w:cnfStyle w:val="000000100000" w:firstRow="0" w:lastRow="0" w:firstColumn="0" w:lastColumn="0" w:oddVBand="0" w:evenVBand="0" w:oddHBand="1" w:evenHBand="0" w:firstRowFirstColumn="0" w:firstRowLastColumn="0" w:lastRowFirstColumn="0" w:lastRowLastColumn="0"/>
+              <w:cnfStyle w:val="000000100000"/>
               <w:rPr>
                 <w:b/>
               </w:rPr>
@@ -3485,7 +4511,7 @@
           <w:p>
             <w:pPr>
               <w:jc w:val="center"/>
-              <w:cnfStyle w:val="000000100000" w:firstRow="0" w:lastRow="0" w:firstColumn="0" w:lastColumn="0" w:oddVBand="0" w:evenVBand="0" w:oddHBand="1" w:evenHBand="0" w:firstRowFirstColumn="0" w:firstRowLastColumn="0" w:lastRowFirstColumn="0" w:lastRowLastColumn="0"/>
+              <w:cnfStyle w:val="000000100000"/>
               <w:rPr>
                 <w:b/>
               </w:rPr>
@@ -3499,7 +4525,7 @@
           <w:p>
             <w:pPr>
               <w:jc w:val="center"/>
-              <w:cnfStyle w:val="000000100000" w:firstRow="0" w:lastRow="0" w:firstColumn="0" w:lastColumn="0" w:oddVBand="0" w:evenVBand="0" w:oddHBand="1" w:evenHBand="0" w:firstRowFirstColumn="0" w:firstRowLastColumn="0" w:lastRowFirstColumn="0" w:lastRowLastColumn="0"/>
+              <w:cnfStyle w:val="000000100000"/>
               <w:rPr>
                 <w:b/>
               </w:rPr>
@@ -3513,7 +4539,7 @@
           <w:p>
             <w:pPr>
               <w:jc w:val="center"/>
-              <w:cnfStyle w:val="000000100000" w:firstRow="0" w:lastRow="0" w:firstColumn="0" w:lastColumn="0" w:oddVBand="0" w:evenVBand="0" w:oddHBand="1" w:evenHBand="0" w:firstRowFirstColumn="0" w:firstRowLastColumn="0" w:lastRowFirstColumn="0" w:lastRowLastColumn="0"/>
+              <w:cnfStyle w:val="000000100000"/>
               <w:rPr>
                 <w:b/>
               </w:rPr>
@@ -3533,7 +4559,7 @@
           <w:p>
             <w:pPr>
               <w:jc w:val="center"/>
-              <w:cnfStyle w:val="000000100000" w:firstRow="0" w:lastRow="0" w:firstColumn="0" w:lastColumn="0" w:oddVBand="0" w:evenVBand="0" w:oddHBand="1" w:evenHBand="0" w:firstRowFirstColumn="0" w:firstRowLastColumn="0" w:lastRowFirstColumn="0" w:lastRowLastColumn="0"/>
+              <w:cnfStyle w:val="000000100000"/>
               <w:rPr>
                 <w:b/>
               </w:rPr>
@@ -3547,7 +4573,7 @@
           <w:p>
             <w:pPr>
               <w:jc w:val="center"/>
-              <w:cnfStyle w:val="000000100000" w:firstRow="0" w:lastRow="0" w:firstColumn="0" w:lastColumn="0" w:oddVBand="0" w:evenVBand="0" w:oddHBand="1" w:evenHBand="0" w:firstRowFirstColumn="0" w:firstRowLastColumn="0" w:lastRowFirstColumn="0" w:lastRowLastColumn="0"/>
+              <w:cnfStyle w:val="000000100000"/>
               <w:rPr>
                 <w:b/>
               </w:rPr>
@@ -3561,7 +4587,7 @@
           <w:p>
             <w:pPr>
               <w:jc w:val="center"/>
-              <w:cnfStyle w:val="000000100000" w:firstRow="0" w:lastRow="0" w:firstColumn="0" w:lastColumn="0" w:oddVBand="0" w:evenVBand="0" w:oddHBand="1" w:evenHBand="0" w:firstRowFirstColumn="0" w:firstRowLastColumn="0" w:lastRowFirstColumn="0" w:lastRowLastColumn="0"/>
+              <w:cnfStyle w:val="000000100000"/>
               <w:rPr>
                 <w:b/>
               </w:rPr>
@@ -3572,7 +4598,7 @@
       <w:tr>
         <w:tc>
           <w:tcPr>
-            <w:cnfStyle w:val="001000000000" w:firstRow="0" w:lastRow="0" w:firstColumn="1" w:lastColumn="0" w:oddVBand="0" w:evenVBand="0" w:oddHBand="0" w:evenHBand="0" w:firstRowFirstColumn="0" w:firstRowLastColumn="0" w:lastRowFirstColumn="0" w:lastRowLastColumn="0"/>
+            <w:cnfStyle w:val="001000000000"/>
             <w:tcW w:w="2127" w:type="dxa"/>
           </w:tcPr>
           <w:p>
@@ -3600,7 +4626,7 @@
           <w:p>
             <w:pPr>
               <w:jc w:val="center"/>
-              <w:cnfStyle w:val="000000000000" w:firstRow="0" w:lastRow="0" w:firstColumn="0" w:lastColumn="0" w:oddVBand="0" w:evenVBand="0" w:oddHBand="0" w:evenHBand="0" w:firstRowFirstColumn="0" w:firstRowLastColumn="0" w:lastRowFirstColumn="0" w:lastRowLastColumn="0"/>
+              <w:cnfStyle w:val="000000000000"/>
               <w:rPr>
                 <w:b/>
               </w:rPr>
@@ -3614,7 +4640,7 @@
           <w:p>
             <w:pPr>
               <w:jc w:val="center"/>
-              <w:cnfStyle w:val="000000000000" w:firstRow="0" w:lastRow="0" w:firstColumn="0" w:lastColumn="0" w:oddVBand="0" w:evenVBand="0" w:oddHBand="0" w:evenHBand="0" w:firstRowFirstColumn="0" w:firstRowLastColumn="0" w:lastRowFirstColumn="0" w:lastRowLastColumn="0"/>
+              <w:cnfStyle w:val="000000000000"/>
               <w:rPr>
                 <w:b/>
               </w:rPr>
@@ -3628,7 +4654,7 @@
           <w:p>
             <w:pPr>
               <w:jc w:val="center"/>
-              <w:cnfStyle w:val="000000000000" w:firstRow="0" w:lastRow="0" w:firstColumn="0" w:lastColumn="0" w:oddVBand="0" w:evenVBand="0" w:oddHBand="0" w:evenHBand="0" w:firstRowFirstColumn="0" w:firstRowLastColumn="0" w:lastRowFirstColumn="0" w:lastRowLastColumn="0"/>
+              <w:cnfStyle w:val="000000000000"/>
               <w:rPr>
                 <w:b/>
               </w:rPr>
@@ -3642,7 +4668,7 @@
           <w:p>
             <w:pPr>
               <w:jc w:val="center"/>
-              <w:cnfStyle w:val="000000000000" w:firstRow="0" w:lastRow="0" w:firstColumn="0" w:lastColumn="0" w:oddVBand="0" w:evenVBand="0" w:oddHBand="0" w:evenHBand="0" w:firstRowFirstColumn="0" w:firstRowLastColumn="0" w:lastRowFirstColumn="0" w:lastRowLastColumn="0"/>
+              <w:cnfStyle w:val="000000000000"/>
               <w:rPr>
                 <w:b/>
               </w:rPr>
@@ -3656,7 +4682,7 @@
           <w:p>
             <w:pPr>
               <w:jc w:val="center"/>
-              <w:cnfStyle w:val="000000000000" w:firstRow="0" w:lastRow="0" w:firstColumn="0" w:lastColumn="0" w:oddVBand="0" w:evenVBand="0" w:oddHBand="0" w:evenHBand="0" w:firstRowFirstColumn="0" w:firstRowLastColumn="0" w:lastRowFirstColumn="0" w:lastRowLastColumn="0"/>
+              <w:cnfStyle w:val="000000000000"/>
               <w:rPr>
                 <w:b/>
               </w:rPr>
@@ -3670,7 +4696,7 @@
           <w:p>
             <w:pPr>
               <w:jc w:val="center"/>
-              <w:cnfStyle w:val="000000000000" w:firstRow="0" w:lastRow="0" w:firstColumn="0" w:lastColumn="0" w:oddVBand="0" w:evenVBand="0" w:oddHBand="0" w:evenHBand="0" w:firstRowFirstColumn="0" w:firstRowLastColumn="0" w:lastRowFirstColumn="0" w:lastRowLastColumn="0"/>
+              <w:cnfStyle w:val="000000000000"/>
               <w:rPr>
                 <w:b/>
               </w:rPr>
@@ -3684,7 +4710,7 @@
           <w:p>
             <w:pPr>
               <w:jc w:val="center"/>
-              <w:cnfStyle w:val="000000000000" w:firstRow="0" w:lastRow="0" w:firstColumn="0" w:lastColumn="0" w:oddVBand="0" w:evenVBand="0" w:oddHBand="0" w:evenHBand="0" w:firstRowFirstColumn="0" w:firstRowLastColumn="0" w:lastRowFirstColumn="0" w:lastRowLastColumn="0"/>
+              <w:cnfStyle w:val="000000000000"/>
               <w:rPr>
                 <w:b/>
               </w:rPr>
@@ -3698,7 +4724,7 @@
           <w:p>
             <w:pPr>
               <w:jc w:val="center"/>
-              <w:cnfStyle w:val="000000000000" w:firstRow="0" w:lastRow="0" w:firstColumn="0" w:lastColumn="0" w:oddVBand="0" w:evenVBand="0" w:oddHBand="0" w:evenHBand="0" w:firstRowFirstColumn="0" w:firstRowLastColumn="0" w:lastRowFirstColumn="0" w:lastRowLastColumn="0"/>
+              <w:cnfStyle w:val="000000000000"/>
               <w:rPr>
                 <w:b/>
               </w:rPr>
@@ -3712,7 +4738,7 @@
           <w:p>
             <w:pPr>
               <w:jc w:val="center"/>
-              <w:cnfStyle w:val="000000000000" w:firstRow="0" w:lastRow="0" w:firstColumn="0" w:lastColumn="0" w:oddVBand="0" w:evenVBand="0" w:oddHBand="0" w:evenHBand="0" w:firstRowFirstColumn="0" w:firstRowLastColumn="0" w:lastRowFirstColumn="0" w:lastRowLastColumn="0"/>
+              <w:cnfStyle w:val="000000000000"/>
               <w:rPr>
                 <w:b/>
               </w:rPr>
@@ -3726,7 +4752,7 @@
           <w:p>
             <w:pPr>
               <w:jc w:val="center"/>
-              <w:cnfStyle w:val="000000000000" w:firstRow="0" w:lastRow="0" w:firstColumn="0" w:lastColumn="0" w:oddVBand="0" w:evenVBand="0" w:oddHBand="0" w:evenHBand="0" w:firstRowFirstColumn="0" w:firstRowLastColumn="0" w:lastRowFirstColumn="0" w:lastRowLastColumn="0"/>
+              <w:cnfStyle w:val="000000000000"/>
               <w:rPr>
                 <w:b/>
               </w:rPr>
@@ -3746,7 +4772,7 @@
           <w:p>
             <w:pPr>
               <w:jc w:val="center"/>
-              <w:cnfStyle w:val="000000000000" w:firstRow="0" w:lastRow="0" w:firstColumn="0" w:lastColumn="0" w:oddVBand="0" w:evenVBand="0" w:oddHBand="0" w:evenHBand="0" w:firstRowFirstColumn="0" w:firstRowLastColumn="0" w:lastRowFirstColumn="0" w:lastRowLastColumn="0"/>
+              <w:cnfStyle w:val="000000000000"/>
               <w:rPr>
                 <w:b/>
               </w:rPr>
@@ -3760,7 +4786,7 @@
           <w:p>
             <w:pPr>
               <w:jc w:val="center"/>
-              <w:cnfStyle w:val="000000000000" w:firstRow="0" w:lastRow="0" w:firstColumn="0" w:lastColumn="0" w:oddVBand="0" w:evenVBand="0" w:oddHBand="0" w:evenHBand="0" w:firstRowFirstColumn="0" w:firstRowLastColumn="0" w:lastRowFirstColumn="0" w:lastRowLastColumn="0"/>
+              <w:cnfStyle w:val="000000000000"/>
               <w:rPr>
                 <w:b/>
               </w:rPr>
@@ -3774,7 +4800,7 @@
           <w:p>
             <w:pPr>
               <w:jc w:val="center"/>
-              <w:cnfStyle w:val="000000000000" w:firstRow="0" w:lastRow="0" w:firstColumn="0" w:lastColumn="0" w:oddVBand="0" w:evenVBand="0" w:oddHBand="0" w:evenHBand="0" w:firstRowFirstColumn="0" w:firstRowLastColumn="0" w:lastRowFirstColumn="0" w:lastRowLastColumn="0"/>
+              <w:cnfStyle w:val="000000000000"/>
               <w:rPr>
                 <w:b/>
               </w:rPr>
@@ -3784,11 +4810,11 @@
       </w:tr>
       <w:tr>
         <w:trPr>
-          <w:cnfStyle w:val="000000100000" w:firstRow="0" w:lastRow="0" w:firstColumn="0" w:lastColumn="0" w:oddVBand="0" w:evenVBand="0" w:oddHBand="1" w:evenHBand="0" w:firstRowFirstColumn="0" w:firstRowLastColumn="0" w:lastRowFirstColumn="0" w:lastRowLastColumn="0"/>
+          <w:cnfStyle w:val="000000100000"/>
         </w:trPr>
         <w:tc>
           <w:tcPr>
-            <w:cnfStyle w:val="001000000000" w:firstRow="0" w:lastRow="0" w:firstColumn="1" w:lastColumn="0" w:oddVBand="0" w:evenVBand="0" w:oddHBand="0" w:evenHBand="0" w:firstRowFirstColumn="0" w:firstRowLastColumn="0" w:lastRowFirstColumn="0" w:lastRowLastColumn="0"/>
+            <w:cnfStyle w:val="001000000000"/>
             <w:tcW w:w="2127" w:type="dxa"/>
           </w:tcPr>
           <w:p>
@@ -3824,7 +4850,7 @@
           <w:p>
             <w:pPr>
               <w:jc w:val="center"/>
-              <w:cnfStyle w:val="000000100000" w:firstRow="0" w:lastRow="0" w:firstColumn="0" w:lastColumn="0" w:oddVBand="0" w:evenVBand="0" w:oddHBand="1" w:evenHBand="0" w:firstRowFirstColumn="0" w:firstRowLastColumn="0" w:lastRowFirstColumn="0" w:lastRowLastColumn="0"/>
+              <w:cnfStyle w:val="000000100000"/>
               <w:rPr>
                 <w:b/>
               </w:rPr>
@@ -3838,7 +4864,7 @@
           <w:p>
             <w:pPr>
               <w:jc w:val="center"/>
-              <w:cnfStyle w:val="000000100000" w:firstRow="0" w:lastRow="0" w:firstColumn="0" w:lastColumn="0" w:oddVBand="0" w:evenVBand="0" w:oddHBand="1" w:evenHBand="0" w:firstRowFirstColumn="0" w:firstRowLastColumn="0" w:lastRowFirstColumn="0" w:lastRowLastColumn="0"/>
+              <w:cnfStyle w:val="000000100000"/>
               <w:rPr>
                 <w:b/>
               </w:rPr>
@@ -3852,7 +4878,7 @@
           <w:p>
             <w:pPr>
               <w:jc w:val="center"/>
-              <w:cnfStyle w:val="000000100000" w:firstRow="0" w:lastRow="0" w:firstColumn="0" w:lastColumn="0" w:oddVBand="0" w:evenVBand="0" w:oddHBand="1" w:evenHBand="0" w:firstRowFirstColumn="0" w:firstRowLastColumn="0" w:lastRowFirstColumn="0" w:lastRowLastColumn="0"/>
+              <w:cnfStyle w:val="000000100000"/>
               <w:rPr>
                 <w:b/>
               </w:rPr>
@@ -3872,7 +4898,7 @@
           <w:p>
             <w:pPr>
               <w:jc w:val="center"/>
-              <w:cnfStyle w:val="000000100000" w:firstRow="0" w:lastRow="0" w:firstColumn="0" w:lastColumn="0" w:oddVBand="0" w:evenVBand="0" w:oddHBand="1" w:evenHBand="0" w:firstRowFirstColumn="0" w:firstRowLastColumn="0" w:lastRowFirstColumn="0" w:lastRowLastColumn="0"/>
+              <w:cnfStyle w:val="000000100000"/>
               <w:rPr>
                 <w:b/>
               </w:rPr>
@@ -3886,7 +4912,7 @@
           <w:p>
             <w:pPr>
               <w:jc w:val="center"/>
-              <w:cnfStyle w:val="000000100000" w:firstRow="0" w:lastRow="0" w:firstColumn="0" w:lastColumn="0" w:oddVBand="0" w:evenVBand="0" w:oddHBand="1" w:evenHBand="0" w:firstRowFirstColumn="0" w:firstRowLastColumn="0" w:lastRowFirstColumn="0" w:lastRowLastColumn="0"/>
+              <w:cnfStyle w:val="000000100000"/>
               <w:rPr>
                 <w:b/>
               </w:rPr>
@@ -3900,7 +4926,7 @@
           <w:p>
             <w:pPr>
               <w:jc w:val="center"/>
-              <w:cnfStyle w:val="000000100000" w:firstRow="0" w:lastRow="0" w:firstColumn="0" w:lastColumn="0" w:oddVBand="0" w:evenVBand="0" w:oddHBand="1" w:evenHBand="0" w:firstRowFirstColumn="0" w:firstRowLastColumn="0" w:lastRowFirstColumn="0" w:lastRowLastColumn="0"/>
+              <w:cnfStyle w:val="000000100000"/>
               <w:rPr>
                 <w:b/>
               </w:rPr>
@@ -3914,7 +4940,7 @@
           <w:p>
             <w:pPr>
               <w:jc w:val="center"/>
-              <w:cnfStyle w:val="000000100000" w:firstRow="0" w:lastRow="0" w:firstColumn="0" w:lastColumn="0" w:oddVBand="0" w:evenVBand="0" w:oddHBand="1" w:evenHBand="0" w:firstRowFirstColumn="0" w:firstRowLastColumn="0" w:lastRowFirstColumn="0" w:lastRowLastColumn="0"/>
+              <w:cnfStyle w:val="000000100000"/>
               <w:rPr>
                 <w:b/>
               </w:rPr>
@@ -3928,7 +4954,7 @@
           <w:p>
             <w:pPr>
               <w:jc w:val="center"/>
-              <w:cnfStyle w:val="000000100000" w:firstRow="0" w:lastRow="0" w:firstColumn="0" w:lastColumn="0" w:oddVBand="0" w:evenVBand="0" w:oddHBand="1" w:evenHBand="0" w:firstRowFirstColumn="0" w:firstRowLastColumn="0" w:lastRowFirstColumn="0" w:lastRowLastColumn="0"/>
+              <w:cnfStyle w:val="000000100000"/>
               <w:rPr>
                 <w:b/>
               </w:rPr>
@@ -3942,7 +4968,7 @@
           <w:p>
             <w:pPr>
               <w:jc w:val="center"/>
-              <w:cnfStyle w:val="000000100000" w:firstRow="0" w:lastRow="0" w:firstColumn="0" w:lastColumn="0" w:oddVBand="0" w:evenVBand="0" w:oddHBand="1" w:evenHBand="0" w:firstRowFirstColumn="0" w:firstRowLastColumn="0" w:lastRowFirstColumn="0" w:lastRowLastColumn="0"/>
+              <w:cnfStyle w:val="000000100000"/>
               <w:rPr>
                 <w:b/>
               </w:rPr>
@@ -3956,7 +4982,7 @@
           <w:p>
             <w:pPr>
               <w:jc w:val="center"/>
-              <w:cnfStyle w:val="000000100000" w:firstRow="0" w:lastRow="0" w:firstColumn="0" w:lastColumn="0" w:oddVBand="0" w:evenVBand="0" w:oddHBand="1" w:evenHBand="0" w:firstRowFirstColumn="0" w:firstRowLastColumn="0" w:lastRowFirstColumn="0" w:lastRowLastColumn="0"/>
+              <w:cnfStyle w:val="000000100000"/>
               <w:rPr>
                 <w:b/>
               </w:rPr>
@@ -3970,7 +4996,7 @@
           <w:p>
             <w:pPr>
               <w:jc w:val="center"/>
-              <w:cnfStyle w:val="000000100000" w:firstRow="0" w:lastRow="0" w:firstColumn="0" w:lastColumn="0" w:oddVBand="0" w:evenVBand="0" w:oddHBand="1" w:evenHBand="0" w:firstRowFirstColumn="0" w:firstRowLastColumn="0" w:lastRowFirstColumn="0" w:lastRowLastColumn="0"/>
+              <w:cnfStyle w:val="000000100000"/>
               <w:rPr>
                 <w:b/>
               </w:rPr>
@@ -3984,7 +5010,7 @@
           <w:p>
             <w:pPr>
               <w:jc w:val="center"/>
-              <w:cnfStyle w:val="000000100000" w:firstRow="0" w:lastRow="0" w:firstColumn="0" w:lastColumn="0" w:oddVBand="0" w:evenVBand="0" w:oddHBand="1" w:evenHBand="0" w:firstRowFirstColumn="0" w:firstRowLastColumn="0" w:lastRowFirstColumn="0" w:lastRowLastColumn="0"/>
+              <w:cnfStyle w:val="000000100000"/>
               <w:rPr>
                 <w:b/>
               </w:rPr>
@@ -3998,7 +5024,7 @@
           <w:p>
             <w:pPr>
               <w:jc w:val="center"/>
-              <w:cnfStyle w:val="000000100000" w:firstRow="0" w:lastRow="0" w:firstColumn="0" w:lastColumn="0" w:oddVBand="0" w:evenVBand="0" w:oddHBand="1" w:evenHBand="0" w:firstRowFirstColumn="0" w:firstRowLastColumn="0" w:lastRowFirstColumn="0" w:lastRowLastColumn="0"/>
+              <w:cnfStyle w:val="000000100000"/>
               <w:rPr>
                 <w:b/>
               </w:rPr>
@@ -4009,7 +5035,7 @@
       <w:tr>
         <w:tc>
           <w:tcPr>
-            <w:cnfStyle w:val="001000000000" w:firstRow="0" w:lastRow="0" w:firstColumn="1" w:lastColumn="0" w:oddVBand="0" w:evenVBand="0" w:oddHBand="0" w:evenHBand="0" w:firstRowFirstColumn="0" w:firstRowLastColumn="0" w:lastRowFirstColumn="0" w:lastRowLastColumn="0"/>
+            <w:cnfStyle w:val="001000000000"/>
             <w:tcW w:w="2127" w:type="dxa"/>
           </w:tcPr>
           <w:p>
@@ -4037,7 +5063,7 @@
           <w:p>
             <w:pPr>
               <w:jc w:val="center"/>
-              <w:cnfStyle w:val="000000000000" w:firstRow="0" w:lastRow="0" w:firstColumn="0" w:lastColumn="0" w:oddVBand="0" w:evenVBand="0" w:oddHBand="0" w:evenHBand="0" w:firstRowFirstColumn="0" w:firstRowLastColumn="0" w:lastRowFirstColumn="0" w:lastRowLastColumn="0"/>
+              <w:cnfStyle w:val="000000000000"/>
               <w:rPr>
                 <w:b/>
               </w:rPr>
@@ -4051,7 +5077,7 @@
           <w:p>
             <w:pPr>
               <w:jc w:val="center"/>
-              <w:cnfStyle w:val="000000000000" w:firstRow="0" w:lastRow="0" w:firstColumn="0" w:lastColumn="0" w:oddVBand="0" w:evenVBand="0" w:oddHBand="0" w:evenHBand="0" w:firstRowFirstColumn="0" w:firstRowLastColumn="0" w:lastRowFirstColumn="0" w:lastRowLastColumn="0"/>
+              <w:cnfStyle w:val="000000000000"/>
               <w:rPr>
                 <w:b/>
               </w:rPr>
@@ -4065,7 +5091,7 @@
           <w:p>
             <w:pPr>
               <w:jc w:val="center"/>
-              <w:cnfStyle w:val="000000000000" w:firstRow="0" w:lastRow="0" w:firstColumn="0" w:lastColumn="0" w:oddVBand="0" w:evenVBand="0" w:oddHBand="0" w:evenHBand="0" w:firstRowFirstColumn="0" w:firstRowLastColumn="0" w:lastRowFirstColumn="0" w:lastRowLastColumn="0"/>
+              <w:cnfStyle w:val="000000000000"/>
               <w:rPr>
                 <w:b/>
               </w:rPr>
@@ -4085,7 +5111,7 @@
           <w:p>
             <w:pPr>
               <w:jc w:val="center"/>
-              <w:cnfStyle w:val="000000000000" w:firstRow="0" w:lastRow="0" w:firstColumn="0" w:lastColumn="0" w:oddVBand="0" w:evenVBand="0" w:oddHBand="0" w:evenHBand="0" w:firstRowFirstColumn="0" w:firstRowLastColumn="0" w:lastRowFirstColumn="0" w:lastRowLastColumn="0"/>
+              <w:cnfStyle w:val="000000000000"/>
               <w:rPr>
                 <w:b/>
               </w:rPr>
@@ -4099,7 +5125,7 @@
           <w:p>
             <w:pPr>
               <w:jc w:val="center"/>
-              <w:cnfStyle w:val="000000000000" w:firstRow="0" w:lastRow="0" w:firstColumn="0" w:lastColumn="0" w:oddVBand="0" w:evenVBand="0" w:oddHBand="0" w:evenHBand="0" w:firstRowFirstColumn="0" w:firstRowLastColumn="0" w:lastRowFirstColumn="0" w:lastRowLastColumn="0"/>
+              <w:cnfStyle w:val="000000000000"/>
               <w:rPr>
                 <w:b/>
               </w:rPr>
@@ -4113,7 +5139,7 @@
           <w:p>
             <w:pPr>
               <w:jc w:val="center"/>
-              <w:cnfStyle w:val="000000000000" w:firstRow="0" w:lastRow="0" w:firstColumn="0" w:lastColumn="0" w:oddVBand="0" w:evenVBand="0" w:oddHBand="0" w:evenHBand="0" w:firstRowFirstColumn="0" w:firstRowLastColumn="0" w:lastRowFirstColumn="0" w:lastRowLastColumn="0"/>
+              <w:cnfStyle w:val="000000000000"/>
               <w:rPr>
                 <w:b/>
               </w:rPr>
@@ -4127,7 +5153,7 @@
           <w:p>
             <w:pPr>
               <w:jc w:val="center"/>
-              <w:cnfStyle w:val="000000000000" w:firstRow="0" w:lastRow="0" w:firstColumn="0" w:lastColumn="0" w:oddVBand="0" w:evenVBand="0" w:oddHBand="0" w:evenHBand="0" w:firstRowFirstColumn="0" w:firstRowLastColumn="0" w:lastRowFirstColumn="0" w:lastRowLastColumn="0"/>
+              <w:cnfStyle w:val="000000000000"/>
               <w:rPr>
                 <w:b/>
               </w:rPr>
@@ -4141,7 +5167,7 @@
           <w:p>
             <w:pPr>
               <w:jc w:val="center"/>
-              <w:cnfStyle w:val="000000000000" w:firstRow="0" w:lastRow="0" w:firstColumn="0" w:lastColumn="0" w:oddVBand="0" w:evenVBand="0" w:oddHBand="0" w:evenHBand="0" w:firstRowFirstColumn="0" w:firstRowLastColumn="0" w:lastRowFirstColumn="0" w:lastRowLastColumn="0"/>
+              <w:cnfStyle w:val="000000000000"/>
               <w:rPr>
                 <w:b/>
               </w:rPr>
@@ -4155,7 +5181,7 @@
           <w:p>
             <w:pPr>
               <w:jc w:val="center"/>
-              <w:cnfStyle w:val="000000000000" w:firstRow="0" w:lastRow="0" w:firstColumn="0" w:lastColumn="0" w:oddVBand="0" w:evenVBand="0" w:oddHBand="0" w:evenHBand="0" w:firstRowFirstColumn="0" w:firstRowLastColumn="0" w:lastRowFirstColumn="0" w:lastRowLastColumn="0"/>
+              <w:cnfStyle w:val="000000000000"/>
               <w:rPr>
                 <w:b/>
               </w:rPr>
@@ -4169,7 +5195,7 @@
           <w:p>
             <w:pPr>
               <w:jc w:val="center"/>
-              <w:cnfStyle w:val="000000000000" w:firstRow="0" w:lastRow="0" w:firstColumn="0" w:lastColumn="0" w:oddVBand="0" w:evenVBand="0" w:oddHBand="0" w:evenHBand="0" w:firstRowFirstColumn="0" w:firstRowLastColumn="0" w:lastRowFirstColumn="0" w:lastRowLastColumn="0"/>
+              <w:cnfStyle w:val="000000000000"/>
               <w:rPr>
                 <w:b/>
               </w:rPr>
@@ -4183,7 +5209,7 @@
           <w:p>
             <w:pPr>
               <w:jc w:val="center"/>
-              <w:cnfStyle w:val="000000000000" w:firstRow="0" w:lastRow="0" w:firstColumn="0" w:lastColumn="0" w:oddVBand="0" w:evenVBand="0" w:oddHBand="0" w:evenHBand="0" w:firstRowFirstColumn="0" w:firstRowLastColumn="0" w:lastRowFirstColumn="0" w:lastRowLastColumn="0"/>
+              <w:cnfStyle w:val="000000000000"/>
               <w:rPr>
                 <w:b/>
               </w:rPr>
@@ -4197,7 +5223,7 @@
           <w:p>
             <w:pPr>
               <w:jc w:val="center"/>
-              <w:cnfStyle w:val="000000000000" w:firstRow="0" w:lastRow="0" w:firstColumn="0" w:lastColumn="0" w:oddVBand="0" w:evenVBand="0" w:oddHBand="0" w:evenHBand="0" w:firstRowFirstColumn="0" w:firstRowLastColumn="0" w:lastRowFirstColumn="0" w:lastRowLastColumn="0"/>
+              <w:cnfStyle w:val="000000000000"/>
               <w:rPr>
                 <w:b/>
               </w:rPr>
@@ -4211,7 +5237,7 @@
           <w:p>
             <w:pPr>
               <w:jc w:val="center"/>
-              <w:cnfStyle w:val="000000000000" w:firstRow="0" w:lastRow="0" w:firstColumn="0" w:lastColumn="0" w:oddVBand="0" w:evenVBand="0" w:oddHBand="0" w:evenHBand="0" w:firstRowFirstColumn="0" w:firstRowLastColumn="0" w:lastRowFirstColumn="0" w:lastRowLastColumn="0"/>
+              <w:cnfStyle w:val="000000000000"/>
               <w:rPr>
                 <w:b/>
               </w:rPr>
@@ -4221,11 +5247,11 @@
       </w:tr>
       <w:tr>
         <w:trPr>
-          <w:cnfStyle w:val="000000100000" w:firstRow="0" w:lastRow="0" w:firstColumn="0" w:lastColumn="0" w:oddVBand="0" w:evenVBand="0" w:oddHBand="1" w:evenHBand="0" w:firstRowFirstColumn="0" w:firstRowLastColumn="0" w:lastRowFirstColumn="0" w:lastRowLastColumn="0"/>
+          <w:cnfStyle w:val="000000100000"/>
         </w:trPr>
         <w:tc>
           <w:tcPr>
-            <w:cnfStyle w:val="001000000000" w:firstRow="0" w:lastRow="0" w:firstColumn="1" w:lastColumn="0" w:oddVBand="0" w:evenVBand="0" w:oddHBand="0" w:evenHBand="0" w:firstRowFirstColumn="0" w:firstRowLastColumn="0" w:lastRowFirstColumn="0" w:lastRowLastColumn="0"/>
+            <w:cnfStyle w:val="001000000000"/>
             <w:tcW w:w="2127" w:type="dxa"/>
           </w:tcPr>
           <w:p>
@@ -4253,7 +5279,7 @@
           <w:p>
             <w:pPr>
               <w:jc w:val="center"/>
-              <w:cnfStyle w:val="000000100000" w:firstRow="0" w:lastRow="0" w:firstColumn="0" w:lastColumn="0" w:oddVBand="0" w:evenVBand="0" w:oddHBand="1" w:evenHBand="0" w:firstRowFirstColumn="0" w:firstRowLastColumn="0" w:lastRowFirstColumn="0" w:lastRowLastColumn="0"/>
+              <w:cnfStyle w:val="000000100000"/>
               <w:rPr>
                 <w:b/>
               </w:rPr>
@@ -4267,7 +5293,7 @@
           <w:p>
             <w:pPr>
               <w:jc w:val="center"/>
-              <w:cnfStyle w:val="000000100000" w:firstRow="0" w:lastRow="0" w:firstColumn="0" w:lastColumn="0" w:oddVBand="0" w:evenVBand="0" w:oddHBand="1" w:evenHBand="0" w:firstRowFirstColumn="0" w:firstRowLastColumn="0" w:lastRowFirstColumn="0" w:lastRowLastColumn="0"/>
+              <w:cnfStyle w:val="000000100000"/>
               <w:rPr>
                 <w:b/>
               </w:rPr>
@@ -4281,7 +5307,7 @@
           <w:p>
             <w:pPr>
               <w:jc w:val="center"/>
-              <w:cnfStyle w:val="000000100000" w:firstRow="0" w:lastRow="0" w:firstColumn="0" w:lastColumn="0" w:oddVBand="0" w:evenVBand="0" w:oddHBand="1" w:evenHBand="0" w:firstRowFirstColumn="0" w:firstRowLastColumn="0" w:lastRowFirstColumn="0" w:lastRowLastColumn="0"/>
+              <w:cnfStyle w:val="000000100000"/>
               <w:rPr>
                 <w:b/>
               </w:rPr>
@@ -4301,7 +5327,7 @@
           <w:p>
             <w:pPr>
               <w:jc w:val="center"/>
-              <w:cnfStyle w:val="000000100000" w:firstRow="0" w:lastRow="0" w:firstColumn="0" w:lastColumn="0" w:oddVBand="0" w:evenVBand="0" w:oddHBand="1" w:evenHBand="0" w:firstRowFirstColumn="0" w:firstRowLastColumn="0" w:lastRowFirstColumn="0" w:lastRowLastColumn="0"/>
+              <w:cnfStyle w:val="000000100000"/>
               <w:rPr>
                 <w:b/>
               </w:rPr>
@@ -4315,7 +5341,7 @@
           <w:p>
             <w:pPr>
               <w:jc w:val="center"/>
-              <w:cnfStyle w:val="000000100000" w:firstRow="0" w:lastRow="0" w:firstColumn="0" w:lastColumn="0" w:oddVBand="0" w:evenVBand="0" w:oddHBand="1" w:evenHBand="0" w:firstRowFirstColumn="0" w:firstRowLastColumn="0" w:lastRowFirstColumn="0" w:lastRowLastColumn="0"/>
+              <w:cnfStyle w:val="000000100000"/>
               <w:rPr>
                 <w:b/>
               </w:rPr>
@@ -4329,7 +5355,7 @@
           <w:p>
             <w:pPr>
               <w:jc w:val="center"/>
-              <w:cnfStyle w:val="000000100000" w:firstRow="0" w:lastRow="0" w:firstColumn="0" w:lastColumn="0" w:oddVBand="0" w:evenVBand="0" w:oddHBand="1" w:evenHBand="0" w:firstRowFirstColumn="0" w:firstRowLastColumn="0" w:lastRowFirstColumn="0" w:lastRowLastColumn="0"/>
+              <w:cnfStyle w:val="000000100000"/>
               <w:rPr>
                 <w:b/>
               </w:rPr>
@@ -4343,7 +5369,7 @@
           <w:p>
             <w:pPr>
               <w:jc w:val="center"/>
-              <w:cnfStyle w:val="000000100000" w:firstRow="0" w:lastRow="0" w:firstColumn="0" w:lastColumn="0" w:oddVBand="0" w:evenVBand="0" w:oddHBand="1" w:evenHBand="0" w:firstRowFirstColumn="0" w:firstRowLastColumn="0" w:lastRowFirstColumn="0" w:lastRowLastColumn="0"/>
+              <w:cnfStyle w:val="000000100000"/>
               <w:rPr>
                 <w:b/>
               </w:rPr>
@@ -4357,7 +5383,7 @@
           <w:p>
             <w:pPr>
               <w:jc w:val="center"/>
-              <w:cnfStyle w:val="000000100000" w:firstRow="0" w:lastRow="0" w:firstColumn="0" w:lastColumn="0" w:oddVBand="0" w:evenVBand="0" w:oddHBand="1" w:evenHBand="0" w:firstRowFirstColumn="0" w:firstRowLastColumn="0" w:lastRowFirstColumn="0" w:lastRowLastColumn="0"/>
+              <w:cnfStyle w:val="000000100000"/>
               <w:rPr>
                 <w:b/>
               </w:rPr>
@@ -4371,7 +5397,7 @@
           <w:p>
             <w:pPr>
               <w:jc w:val="center"/>
-              <w:cnfStyle w:val="000000100000" w:firstRow="0" w:lastRow="0" w:firstColumn="0" w:lastColumn="0" w:oddVBand="0" w:evenVBand="0" w:oddHBand="1" w:evenHBand="0" w:firstRowFirstColumn="0" w:firstRowLastColumn="0" w:lastRowFirstColumn="0" w:lastRowLastColumn="0"/>
+              <w:cnfStyle w:val="000000100000"/>
               <w:rPr>
                 <w:b/>
               </w:rPr>
@@ -4385,7 +5411,7 @@
           <w:p>
             <w:pPr>
               <w:jc w:val="center"/>
-              <w:cnfStyle w:val="000000100000" w:firstRow="0" w:lastRow="0" w:firstColumn="0" w:lastColumn="0" w:oddVBand="0" w:evenVBand="0" w:oddHBand="1" w:evenHBand="0" w:firstRowFirstColumn="0" w:firstRowLastColumn="0" w:lastRowFirstColumn="0" w:lastRowLastColumn="0"/>
+              <w:cnfStyle w:val="000000100000"/>
               <w:rPr>
                 <w:b/>
               </w:rPr>
@@ -4399,7 +5425,7 @@
           <w:p>
             <w:pPr>
               <w:jc w:val="center"/>
-              <w:cnfStyle w:val="000000100000" w:firstRow="0" w:lastRow="0" w:firstColumn="0" w:lastColumn="0" w:oddVBand="0" w:evenVBand="0" w:oddHBand="1" w:evenHBand="0" w:firstRowFirstColumn="0" w:firstRowLastColumn="0" w:lastRowFirstColumn="0" w:lastRowLastColumn="0"/>
+              <w:cnfStyle w:val="000000100000"/>
               <w:rPr>
                 <w:b/>
               </w:rPr>
@@ -4413,7 +5439,7 @@
           <w:p>
             <w:pPr>
               <w:jc w:val="center"/>
-              <w:cnfStyle w:val="000000100000" w:firstRow="0" w:lastRow="0" w:firstColumn="0" w:lastColumn="0" w:oddVBand="0" w:evenVBand="0" w:oddHBand="1" w:evenHBand="0" w:firstRowFirstColumn="0" w:firstRowLastColumn="0" w:lastRowFirstColumn="0" w:lastRowLastColumn="0"/>
+              <w:cnfStyle w:val="000000100000"/>
               <w:rPr>
                 <w:b/>
               </w:rPr>
@@ -4427,7 +5453,7 @@
           <w:p>
             <w:pPr>
               <w:jc w:val="center"/>
-              <w:cnfStyle w:val="000000100000" w:firstRow="0" w:lastRow="0" w:firstColumn="0" w:lastColumn="0" w:oddVBand="0" w:evenVBand="0" w:oddHBand="1" w:evenHBand="0" w:firstRowFirstColumn="0" w:firstRowLastColumn="0" w:lastRowFirstColumn="0" w:lastRowLastColumn="0"/>
+              <w:cnfStyle w:val="000000100000"/>
               <w:rPr>
                 <w:b/>
               </w:rPr>
@@ -4438,7 +5464,7 @@
       <w:tr>
         <w:tc>
           <w:tcPr>
-            <w:cnfStyle w:val="001000000000" w:firstRow="0" w:lastRow="0" w:firstColumn="1" w:lastColumn="0" w:oddVBand="0" w:evenVBand="0" w:oddHBand="0" w:evenHBand="0" w:firstRowFirstColumn="0" w:firstRowLastColumn="0" w:lastRowFirstColumn="0" w:lastRowLastColumn="0"/>
+            <w:cnfStyle w:val="001000000000"/>
             <w:tcW w:w="2127" w:type="dxa"/>
           </w:tcPr>
           <w:p>
@@ -4482,7 +5508,7 @@
           <w:p>
             <w:pPr>
               <w:jc w:val="center"/>
-              <w:cnfStyle w:val="000000000000" w:firstRow="0" w:lastRow="0" w:firstColumn="0" w:lastColumn="0" w:oddVBand="0" w:evenVBand="0" w:oddHBand="0" w:evenHBand="0" w:firstRowFirstColumn="0" w:firstRowLastColumn="0" w:lastRowFirstColumn="0" w:lastRowLastColumn="0"/>
+              <w:cnfStyle w:val="000000000000"/>
               <w:rPr>
                 <w:b/>
               </w:rPr>
@@ -4496,7 +5522,7 @@
           <w:p>
             <w:pPr>
               <w:jc w:val="center"/>
-              <w:cnfStyle w:val="000000000000" w:firstRow="0" w:lastRow="0" w:firstColumn="0" w:lastColumn="0" w:oddVBand="0" w:evenVBand="0" w:oddHBand="0" w:evenHBand="0" w:firstRowFirstColumn="0" w:firstRowLastColumn="0" w:lastRowFirstColumn="0" w:lastRowLastColumn="0"/>
+              <w:cnfStyle w:val="000000000000"/>
               <w:rPr>
                 <w:b/>
               </w:rPr>
@@ -4510,7 +5536,7 @@
           <w:p>
             <w:pPr>
               <w:jc w:val="center"/>
-              <w:cnfStyle w:val="000000000000" w:firstRow="0" w:lastRow="0" w:firstColumn="0" w:lastColumn="0" w:oddVBand="0" w:evenVBand="0" w:oddHBand="0" w:evenHBand="0" w:firstRowFirstColumn="0" w:firstRowLastColumn="0" w:lastRowFirstColumn="0" w:lastRowLastColumn="0"/>
+              <w:cnfStyle w:val="000000000000"/>
               <w:rPr>
                 <w:b/>
               </w:rPr>
@@ -4530,7 +5556,7 @@
           <w:p>
             <w:pPr>
               <w:jc w:val="center"/>
-              <w:cnfStyle w:val="000000000000" w:firstRow="0" w:lastRow="0" w:firstColumn="0" w:lastColumn="0" w:oddVBand="0" w:evenVBand="0" w:oddHBand="0" w:evenHBand="0" w:firstRowFirstColumn="0" w:firstRowLastColumn="0" w:lastRowFirstColumn="0" w:lastRowLastColumn="0"/>
+              <w:cnfStyle w:val="000000000000"/>
               <w:rPr>
                 <w:b/>
               </w:rPr>
@@ -4544,7 +5570,7 @@
           <w:p>
             <w:pPr>
               <w:jc w:val="center"/>
-              <w:cnfStyle w:val="000000000000" w:firstRow="0" w:lastRow="0" w:firstColumn="0" w:lastColumn="0" w:oddVBand="0" w:evenVBand="0" w:oddHBand="0" w:evenHBand="0" w:firstRowFirstColumn="0" w:firstRowLastColumn="0" w:lastRowFirstColumn="0" w:lastRowLastColumn="0"/>
+              <w:cnfStyle w:val="000000000000"/>
               <w:rPr>
                 <w:b/>
               </w:rPr>
@@ -4558,7 +5584,7 @@
           <w:p>
             <w:pPr>
               <w:jc w:val="center"/>
-              <w:cnfStyle w:val="000000000000" w:firstRow="0" w:lastRow="0" w:firstColumn="0" w:lastColumn="0" w:oddVBand="0" w:evenVBand="0" w:oddHBand="0" w:evenHBand="0" w:firstRowFirstColumn="0" w:firstRowLastColumn="0" w:lastRowFirstColumn="0" w:lastRowLastColumn="0"/>
+              <w:cnfStyle w:val="000000000000"/>
               <w:rPr>
                 <w:b/>
               </w:rPr>
@@ -4572,7 +5598,7 @@
           <w:p>
             <w:pPr>
               <w:jc w:val="center"/>
-              <w:cnfStyle w:val="000000000000" w:firstRow="0" w:lastRow="0" w:firstColumn="0" w:lastColumn="0" w:oddVBand="0" w:evenVBand="0" w:oddHBand="0" w:evenHBand="0" w:firstRowFirstColumn="0" w:firstRowLastColumn="0" w:lastRowFirstColumn="0" w:lastRowLastColumn="0"/>
+              <w:cnfStyle w:val="000000000000"/>
               <w:rPr>
                 <w:b/>
               </w:rPr>
@@ -4586,7 +5612,7 @@
           <w:p>
             <w:pPr>
               <w:jc w:val="center"/>
-              <w:cnfStyle w:val="000000000000" w:firstRow="0" w:lastRow="0" w:firstColumn="0" w:lastColumn="0" w:oddVBand="0" w:evenVBand="0" w:oddHBand="0" w:evenHBand="0" w:firstRowFirstColumn="0" w:firstRowLastColumn="0" w:lastRowFirstColumn="0" w:lastRowLastColumn="0"/>
+              <w:cnfStyle w:val="000000000000"/>
               <w:rPr>
                 <w:b/>
               </w:rPr>
@@ -4600,7 +5626,7 @@
           <w:p>
             <w:pPr>
               <w:jc w:val="center"/>
-              <w:cnfStyle w:val="000000000000" w:firstRow="0" w:lastRow="0" w:firstColumn="0" w:lastColumn="0" w:oddVBand="0" w:evenVBand="0" w:oddHBand="0" w:evenHBand="0" w:firstRowFirstColumn="0" w:firstRowLastColumn="0" w:lastRowFirstColumn="0" w:lastRowLastColumn="0"/>
+              <w:cnfStyle w:val="000000000000"/>
               <w:rPr>
                 <w:b/>
               </w:rPr>
@@ -4614,7 +5640,7 @@
           <w:p>
             <w:pPr>
               <w:jc w:val="center"/>
-              <w:cnfStyle w:val="000000000000" w:firstRow="0" w:lastRow="0" w:firstColumn="0" w:lastColumn="0" w:oddVBand="0" w:evenVBand="0" w:oddHBand="0" w:evenHBand="0" w:firstRowFirstColumn="0" w:firstRowLastColumn="0" w:lastRowFirstColumn="0" w:lastRowLastColumn="0"/>
+              <w:cnfStyle w:val="000000000000"/>
               <w:rPr>
                 <w:b/>
               </w:rPr>
@@ -4628,7 +5654,7 @@
           <w:p>
             <w:pPr>
               <w:jc w:val="center"/>
-              <w:cnfStyle w:val="000000000000" w:firstRow="0" w:lastRow="0" w:firstColumn="0" w:lastColumn="0" w:oddVBand="0" w:evenVBand="0" w:oddHBand="0" w:evenHBand="0" w:firstRowFirstColumn="0" w:firstRowLastColumn="0" w:lastRowFirstColumn="0" w:lastRowLastColumn="0"/>
+              <w:cnfStyle w:val="000000000000"/>
               <w:rPr>
                 <w:b/>
               </w:rPr>
@@ -4642,7 +5668,7 @@
           <w:p>
             <w:pPr>
               <w:jc w:val="center"/>
-              <w:cnfStyle w:val="000000000000" w:firstRow="0" w:lastRow="0" w:firstColumn="0" w:lastColumn="0" w:oddVBand="0" w:evenVBand="0" w:oddHBand="0" w:evenHBand="0" w:firstRowFirstColumn="0" w:firstRowLastColumn="0" w:lastRowFirstColumn="0" w:lastRowLastColumn="0"/>
+              <w:cnfStyle w:val="000000000000"/>
               <w:rPr>
                 <w:b/>
               </w:rPr>
@@ -4656,7 +5682,7 @@
           <w:p>
             <w:pPr>
               <w:jc w:val="center"/>
-              <w:cnfStyle w:val="000000000000" w:firstRow="0" w:lastRow="0" w:firstColumn="0" w:lastColumn="0" w:oddVBand="0" w:evenVBand="0" w:oddHBand="0" w:evenHBand="0" w:firstRowFirstColumn="0" w:firstRowLastColumn="0" w:lastRowFirstColumn="0" w:lastRowLastColumn="0"/>
+              <w:cnfStyle w:val="000000000000"/>
               <w:rPr>
                 <w:b/>
               </w:rPr>
@@ -4666,11 +5692,11 @@
       </w:tr>
       <w:tr>
         <w:trPr>
-          <w:cnfStyle w:val="000000100000" w:firstRow="0" w:lastRow="0" w:firstColumn="0" w:lastColumn="0" w:oddVBand="0" w:evenVBand="0" w:oddHBand="1" w:evenHBand="0" w:firstRowFirstColumn="0" w:firstRowLastColumn="0" w:lastRowFirstColumn="0" w:lastRowLastColumn="0"/>
+          <w:cnfStyle w:val="000000100000"/>
         </w:trPr>
         <w:tc>
           <w:tcPr>
-            <w:cnfStyle w:val="001000000000" w:firstRow="0" w:lastRow="0" w:firstColumn="1" w:lastColumn="0" w:oddVBand="0" w:evenVBand="0" w:oddHBand="0" w:evenHBand="0" w:firstRowFirstColumn="0" w:firstRowLastColumn="0" w:lastRowFirstColumn="0" w:lastRowLastColumn="0"/>
+            <w:cnfStyle w:val="001000000000"/>
             <w:tcW w:w="2127" w:type="dxa"/>
           </w:tcPr>
           <w:p>
@@ -4698,7 +5724,7 @@
           <w:p>
             <w:pPr>
               <w:jc w:val="center"/>
-              <w:cnfStyle w:val="000000100000" w:firstRow="0" w:lastRow="0" w:firstColumn="0" w:lastColumn="0" w:oddVBand="0" w:evenVBand="0" w:oddHBand="1" w:evenHBand="0" w:firstRowFirstColumn="0" w:firstRowLastColumn="0" w:lastRowFirstColumn="0" w:lastRowLastColumn="0"/>
+              <w:cnfStyle w:val="000000100000"/>
               <w:rPr>
                 <w:b/>
               </w:rPr>
@@ -4712,7 +5738,7 @@
           <w:p>
             <w:pPr>
               <w:jc w:val="center"/>
-              <w:cnfStyle w:val="000000100000" w:firstRow="0" w:lastRow="0" w:firstColumn="0" w:lastColumn="0" w:oddVBand="0" w:evenVBand="0" w:oddHBand="1" w:evenHBand="0" w:firstRowFirstColumn="0" w:firstRowLastColumn="0" w:lastRowFirstColumn="0" w:lastRowLastColumn="0"/>
+              <w:cnfStyle w:val="000000100000"/>
               <w:rPr>
                 <w:b/>
               </w:rPr>
@@ -4726,7 +5752,7 @@
           <w:p>
             <w:pPr>
               <w:jc w:val="center"/>
-              <w:cnfStyle w:val="000000100000" w:firstRow="0" w:lastRow="0" w:firstColumn="0" w:lastColumn="0" w:oddVBand="0" w:evenVBand="0" w:oddHBand="1" w:evenHBand="0" w:firstRowFirstColumn="0" w:firstRowLastColumn="0" w:lastRowFirstColumn="0" w:lastRowLastColumn="0"/>
+              <w:cnfStyle w:val="000000100000"/>
               <w:rPr>
                 <w:b/>
               </w:rPr>
@@ -4740,7 +5766,7 @@
           <w:p>
             <w:pPr>
               <w:jc w:val="center"/>
-              <w:cnfStyle w:val="000000100000" w:firstRow="0" w:lastRow="0" w:firstColumn="0" w:lastColumn="0" w:oddVBand="0" w:evenVBand="0" w:oddHBand="1" w:evenHBand="0" w:firstRowFirstColumn="0" w:firstRowLastColumn="0" w:lastRowFirstColumn="0" w:lastRowLastColumn="0"/>
+              <w:cnfStyle w:val="000000100000"/>
               <w:rPr>
                 <w:b/>
               </w:rPr>
@@ -4754,7 +5780,7 @@
           <w:p>
             <w:pPr>
               <w:jc w:val="center"/>
-              <w:cnfStyle w:val="000000100000" w:firstRow="0" w:lastRow="0" w:firstColumn="0" w:lastColumn="0" w:oddVBand="0" w:evenVBand="0" w:oddHBand="1" w:evenHBand="0" w:firstRowFirstColumn="0" w:firstRowLastColumn="0" w:lastRowFirstColumn="0" w:lastRowLastColumn="0"/>
+              <w:cnfStyle w:val="000000100000"/>
               <w:rPr>
                 <w:b/>
               </w:rPr>
@@ -4768,7 +5794,7 @@
           <w:p>
             <w:pPr>
               <w:jc w:val="center"/>
-              <w:cnfStyle w:val="000000100000" w:firstRow="0" w:lastRow="0" w:firstColumn="0" w:lastColumn="0" w:oddVBand="0" w:evenVBand="0" w:oddHBand="1" w:evenHBand="0" w:firstRowFirstColumn="0" w:firstRowLastColumn="0" w:lastRowFirstColumn="0" w:lastRowLastColumn="0"/>
+              <w:cnfStyle w:val="000000100000"/>
               <w:rPr>
                 <w:b/>
               </w:rPr>
@@ -4782,7 +5808,7 @@
           <w:p>
             <w:pPr>
               <w:jc w:val="center"/>
-              <w:cnfStyle w:val="000000100000" w:firstRow="0" w:lastRow="0" w:firstColumn="0" w:lastColumn="0" w:oddVBand="0" w:evenVBand="0" w:oddHBand="1" w:evenHBand="0" w:firstRowFirstColumn="0" w:firstRowLastColumn="0" w:lastRowFirstColumn="0" w:lastRowLastColumn="0"/>
+              <w:cnfStyle w:val="000000100000"/>
               <w:rPr>
                 <w:b/>
               </w:rPr>
@@ -4796,7 +5822,7 @@
           <w:p>
             <w:pPr>
               <w:jc w:val="center"/>
-              <w:cnfStyle w:val="000000100000" w:firstRow="0" w:lastRow="0" w:firstColumn="0" w:lastColumn="0" w:oddVBand="0" w:evenVBand="0" w:oddHBand="1" w:evenHBand="0" w:firstRowFirstColumn="0" w:firstRowLastColumn="0" w:lastRowFirstColumn="0" w:lastRowLastColumn="0"/>
+              <w:cnfStyle w:val="000000100000"/>
               <w:rPr>
                 <w:b/>
               </w:rPr>
@@ -4810,7 +5836,7 @@
           <w:p>
             <w:pPr>
               <w:jc w:val="center"/>
-              <w:cnfStyle w:val="000000100000" w:firstRow="0" w:lastRow="0" w:firstColumn="0" w:lastColumn="0" w:oddVBand="0" w:evenVBand="0" w:oddHBand="1" w:evenHBand="0" w:firstRowFirstColumn="0" w:firstRowLastColumn="0" w:lastRowFirstColumn="0" w:lastRowLastColumn="0"/>
+              <w:cnfStyle w:val="000000100000"/>
               <w:rPr>
                 <w:b/>
               </w:rPr>
@@ -4824,7 +5850,7 @@
           <w:p>
             <w:pPr>
               <w:jc w:val="center"/>
-              <w:cnfStyle w:val="000000100000" w:firstRow="0" w:lastRow="0" w:firstColumn="0" w:lastColumn="0" w:oddVBand="0" w:evenVBand="0" w:oddHBand="1" w:evenHBand="0" w:firstRowFirstColumn="0" w:firstRowLastColumn="0" w:lastRowFirstColumn="0" w:lastRowLastColumn="0"/>
+              <w:cnfStyle w:val="000000100000"/>
               <w:rPr>
                 <w:b/>
               </w:rPr>
@@ -4838,7 +5864,7 @@
           <w:p>
             <w:pPr>
               <w:jc w:val="center"/>
-              <w:cnfStyle w:val="000000100000" w:firstRow="0" w:lastRow="0" w:firstColumn="0" w:lastColumn="0" w:oddVBand="0" w:evenVBand="0" w:oddHBand="1" w:evenHBand="0" w:firstRowFirstColumn="0" w:firstRowLastColumn="0" w:lastRowFirstColumn="0" w:lastRowLastColumn="0"/>
+              <w:cnfStyle w:val="000000100000"/>
               <w:rPr>
                 <w:b/>
               </w:rPr>
@@ -4852,7 +5878,7 @@
           <w:p>
             <w:pPr>
               <w:jc w:val="center"/>
-              <w:cnfStyle w:val="000000100000" w:firstRow="0" w:lastRow="0" w:firstColumn="0" w:lastColumn="0" w:oddVBand="0" w:evenVBand="0" w:oddHBand="1" w:evenHBand="0" w:firstRowFirstColumn="0" w:firstRowLastColumn="0" w:lastRowFirstColumn="0" w:lastRowLastColumn="0"/>
+              <w:cnfStyle w:val="000000100000"/>
               <w:rPr>
                 <w:b/>
               </w:rPr>
@@ -4866,7 +5892,7 @@
           <w:p>
             <w:pPr>
               <w:jc w:val="center"/>
-              <w:cnfStyle w:val="000000100000" w:firstRow="0" w:lastRow="0" w:firstColumn="0" w:lastColumn="0" w:oddVBand="0" w:evenVBand="0" w:oddHBand="1" w:evenHBand="0" w:firstRowFirstColumn="0" w:firstRowLastColumn="0" w:lastRowFirstColumn="0" w:lastRowLastColumn="0"/>
+              <w:cnfStyle w:val="000000100000"/>
               <w:rPr>
                 <w:b/>
               </w:rPr>
@@ -4877,7 +5903,7 @@
       <w:tr>
         <w:tc>
           <w:tcPr>
-            <w:cnfStyle w:val="001000000000" w:firstRow="0" w:lastRow="0" w:firstColumn="1" w:lastColumn="0" w:oddVBand="0" w:evenVBand="0" w:oddHBand="0" w:evenHBand="0" w:firstRowFirstColumn="0" w:firstRowLastColumn="0" w:lastRowFirstColumn="0" w:lastRowLastColumn="0"/>
+            <w:cnfStyle w:val="001000000000"/>
             <w:tcW w:w="2127" w:type="dxa"/>
           </w:tcPr>
           <w:p>
@@ -4905,7 +5931,7 @@
           <w:p>
             <w:pPr>
               <w:jc w:val="center"/>
-              <w:cnfStyle w:val="000000000000" w:firstRow="0" w:lastRow="0" w:firstColumn="0" w:lastColumn="0" w:oddVBand="0" w:evenVBand="0" w:oddHBand="0" w:evenHBand="0" w:firstRowFirstColumn="0" w:firstRowLastColumn="0" w:lastRowFirstColumn="0" w:lastRowLastColumn="0"/>
+              <w:cnfStyle w:val="000000000000"/>
               <w:rPr>
                 <w:b/>
               </w:rPr>
@@ -4919,7 +5945,7 @@
           <w:p>
             <w:pPr>
               <w:jc w:val="center"/>
-              <w:cnfStyle w:val="000000000000" w:firstRow="0" w:lastRow="0" w:firstColumn="0" w:lastColumn="0" w:oddVBand="0" w:evenVBand="0" w:oddHBand="0" w:evenHBand="0" w:firstRowFirstColumn="0" w:firstRowLastColumn="0" w:lastRowFirstColumn="0" w:lastRowLastColumn="0"/>
+              <w:cnfStyle w:val="000000000000"/>
               <w:rPr>
                 <w:b/>
               </w:rPr>
@@ -4933,7 +5959,7 @@
           <w:p>
             <w:pPr>
               <w:jc w:val="center"/>
-              <w:cnfStyle w:val="000000000000" w:firstRow="0" w:lastRow="0" w:firstColumn="0" w:lastColumn="0" w:oddVBand="0" w:evenVBand="0" w:oddHBand="0" w:evenHBand="0" w:firstRowFirstColumn="0" w:firstRowLastColumn="0" w:lastRowFirstColumn="0" w:lastRowLastColumn="0"/>
+              <w:cnfStyle w:val="000000000000"/>
               <w:rPr>
                 <w:b/>
               </w:rPr>
@@ -4947,7 +5973,7 @@
           <w:p>
             <w:pPr>
               <w:jc w:val="center"/>
-              <w:cnfStyle w:val="000000000000" w:firstRow="0" w:lastRow="0" w:firstColumn="0" w:lastColumn="0" w:oddVBand="0" w:evenVBand="0" w:oddHBand="0" w:evenHBand="0" w:firstRowFirstColumn="0" w:firstRowLastColumn="0" w:lastRowFirstColumn="0" w:lastRowLastColumn="0"/>
+              <w:cnfStyle w:val="000000000000"/>
               <w:rPr>
                 <w:b/>
               </w:rPr>
@@ -4961,7 +5987,7 @@
           <w:p>
             <w:pPr>
               <w:jc w:val="center"/>
-              <w:cnfStyle w:val="000000000000" w:firstRow="0" w:lastRow="0" w:firstColumn="0" w:lastColumn="0" w:oddVBand="0" w:evenVBand="0" w:oddHBand="0" w:evenHBand="0" w:firstRowFirstColumn="0" w:firstRowLastColumn="0" w:lastRowFirstColumn="0" w:lastRowLastColumn="0"/>
+              <w:cnfStyle w:val="000000000000"/>
               <w:rPr>
                 <w:b/>
               </w:rPr>
@@ -4975,7 +6001,7 @@
           <w:p>
             <w:pPr>
               <w:jc w:val="center"/>
-              <w:cnfStyle w:val="000000000000" w:firstRow="0" w:lastRow="0" w:firstColumn="0" w:lastColumn="0" w:oddVBand="0" w:evenVBand="0" w:oddHBand="0" w:evenHBand="0" w:firstRowFirstColumn="0" w:firstRowLastColumn="0" w:lastRowFirstColumn="0" w:lastRowLastColumn="0"/>
+              <w:cnfStyle w:val="000000000000"/>
               <w:rPr>
                 <w:b/>
               </w:rPr>
@@ -4989,7 +6015,7 @@
           <w:p>
             <w:pPr>
               <w:jc w:val="center"/>
-              <w:cnfStyle w:val="000000000000" w:firstRow="0" w:lastRow="0" w:firstColumn="0" w:lastColumn="0" w:oddVBand="0" w:evenVBand="0" w:oddHBand="0" w:evenHBand="0" w:firstRowFirstColumn="0" w:firstRowLastColumn="0" w:lastRowFirstColumn="0" w:lastRowLastColumn="0"/>
+              <w:cnfStyle w:val="000000000000"/>
               <w:rPr>
                 <w:b/>
               </w:rPr>
@@ -5003,7 +6029,7 @@
           <w:p>
             <w:pPr>
               <w:jc w:val="center"/>
-              <w:cnfStyle w:val="000000000000" w:firstRow="0" w:lastRow="0" w:firstColumn="0" w:lastColumn="0" w:oddVBand="0" w:evenVBand="0" w:oddHBand="0" w:evenHBand="0" w:firstRowFirstColumn="0" w:firstRowLastColumn="0" w:lastRowFirstColumn="0" w:lastRowLastColumn="0"/>
+              <w:cnfStyle w:val="000000000000"/>
               <w:rPr>
                 <w:b/>
               </w:rPr>
@@ -5017,7 +6043,7 @@
           <w:p>
             <w:pPr>
               <w:jc w:val="center"/>
-              <w:cnfStyle w:val="000000000000" w:firstRow="0" w:lastRow="0" w:firstColumn="0" w:lastColumn="0" w:oddVBand="0" w:evenVBand="0" w:oddHBand="0" w:evenHBand="0" w:firstRowFirstColumn="0" w:firstRowLastColumn="0" w:lastRowFirstColumn="0" w:lastRowLastColumn="0"/>
+              <w:cnfStyle w:val="000000000000"/>
               <w:rPr>
                 <w:b/>
               </w:rPr>
@@ -5031,7 +6057,7 @@
           <w:p>
             <w:pPr>
               <w:jc w:val="center"/>
-              <w:cnfStyle w:val="000000000000" w:firstRow="0" w:lastRow="0" w:firstColumn="0" w:lastColumn="0" w:oddVBand="0" w:evenVBand="0" w:oddHBand="0" w:evenHBand="0" w:firstRowFirstColumn="0" w:firstRowLastColumn="0" w:lastRowFirstColumn="0" w:lastRowLastColumn="0"/>
+              <w:cnfStyle w:val="000000000000"/>
               <w:rPr>
                 <w:b/>
               </w:rPr>
@@ -5045,7 +6071,7 @@
           <w:p>
             <w:pPr>
               <w:jc w:val="center"/>
-              <w:cnfStyle w:val="000000000000" w:firstRow="0" w:lastRow="0" w:firstColumn="0" w:lastColumn="0" w:oddVBand="0" w:evenVBand="0" w:oddHBand="0" w:evenHBand="0" w:firstRowFirstColumn="0" w:firstRowLastColumn="0" w:lastRowFirstColumn="0" w:lastRowLastColumn="0"/>
+              <w:cnfStyle w:val="000000000000"/>
               <w:rPr>
                 <w:b/>
               </w:rPr>
@@ -5059,7 +6085,7 @@
           <w:p>
             <w:pPr>
               <w:jc w:val="center"/>
-              <w:cnfStyle w:val="000000000000" w:firstRow="0" w:lastRow="0" w:firstColumn="0" w:lastColumn="0" w:oddVBand="0" w:evenVBand="0" w:oddHBand="0" w:evenHBand="0" w:firstRowFirstColumn="0" w:firstRowLastColumn="0" w:lastRowFirstColumn="0" w:lastRowLastColumn="0"/>
+              <w:cnfStyle w:val="000000000000"/>
               <w:rPr>
                 <w:b/>
               </w:rPr>
@@ -5073,7 +6099,7 @@
           <w:p>
             <w:pPr>
               <w:jc w:val="center"/>
-              <w:cnfStyle w:val="000000000000" w:firstRow="0" w:lastRow="0" w:firstColumn="0" w:lastColumn="0" w:oddVBand="0" w:evenVBand="0" w:oddHBand="0" w:evenHBand="0" w:firstRowFirstColumn="0" w:firstRowLastColumn="0" w:lastRowFirstColumn="0" w:lastRowLastColumn="0"/>
+              <w:cnfStyle w:val="000000000000"/>
               <w:rPr>
                 <w:b/>
               </w:rPr>
@@ -5083,11 +6109,11 @@
       </w:tr>
       <w:tr>
         <w:trPr>
-          <w:cnfStyle w:val="000000100000" w:firstRow="0" w:lastRow="0" w:firstColumn="0" w:lastColumn="0" w:oddVBand="0" w:evenVBand="0" w:oddHBand="1" w:evenHBand="0" w:firstRowFirstColumn="0" w:firstRowLastColumn="0" w:lastRowFirstColumn="0" w:lastRowLastColumn="0"/>
+          <w:cnfStyle w:val="000000100000"/>
         </w:trPr>
         <w:tc>
           <w:tcPr>
-            <w:cnfStyle w:val="001000000000" w:firstRow="0" w:lastRow="0" w:firstColumn="1" w:lastColumn="0" w:oddVBand="0" w:evenVBand="0" w:oddHBand="0" w:evenHBand="0" w:firstRowFirstColumn="0" w:firstRowLastColumn="0" w:lastRowFirstColumn="0" w:lastRowLastColumn="0"/>
+            <w:cnfStyle w:val="001000000000"/>
             <w:tcW w:w="2127" w:type="dxa"/>
           </w:tcPr>
           <w:p>
@@ -5107,7 +6133,7 @@
           <w:p>
             <w:pPr>
               <w:jc w:val="center"/>
-              <w:cnfStyle w:val="000000100000" w:firstRow="0" w:lastRow="0" w:firstColumn="0" w:lastColumn="0" w:oddVBand="0" w:evenVBand="0" w:oddHBand="1" w:evenHBand="0" w:firstRowFirstColumn="0" w:firstRowLastColumn="0" w:lastRowFirstColumn="0" w:lastRowLastColumn="0"/>
+              <w:cnfStyle w:val="000000100000"/>
               <w:rPr>
                 <w:b/>
               </w:rPr>
@@ -5121,7 +6147,7 @@
           <w:p>
             <w:pPr>
               <w:jc w:val="center"/>
-              <w:cnfStyle w:val="000000100000" w:firstRow="0" w:lastRow="0" w:firstColumn="0" w:lastColumn="0" w:oddVBand="0" w:evenVBand="0" w:oddHBand="1" w:evenHBand="0" w:firstRowFirstColumn="0" w:firstRowLastColumn="0" w:lastRowFirstColumn="0" w:lastRowLastColumn="0"/>
+              <w:cnfStyle w:val="000000100000"/>
               <w:rPr>
                 <w:b/>
               </w:rPr>
@@ -5135,7 +6161,7 @@
           <w:p>
             <w:pPr>
               <w:jc w:val="center"/>
-              <w:cnfStyle w:val="000000100000" w:firstRow="0" w:lastRow="0" w:firstColumn="0" w:lastColumn="0" w:oddVBand="0" w:evenVBand="0" w:oddHBand="1" w:evenHBand="0" w:firstRowFirstColumn="0" w:firstRowLastColumn="0" w:lastRowFirstColumn="0" w:lastRowLastColumn="0"/>
+              <w:cnfStyle w:val="000000100000"/>
               <w:rPr>
                 <w:b/>
               </w:rPr>
@@ -5149,7 +6175,7 @@
           <w:p>
             <w:pPr>
               <w:jc w:val="center"/>
-              <w:cnfStyle w:val="000000100000" w:firstRow="0" w:lastRow="0" w:firstColumn="0" w:lastColumn="0" w:oddVBand="0" w:evenVBand="0" w:oddHBand="1" w:evenHBand="0" w:firstRowFirstColumn="0" w:firstRowLastColumn="0" w:lastRowFirstColumn="0" w:lastRowLastColumn="0"/>
+              <w:cnfStyle w:val="000000100000"/>
               <w:rPr>
                 <w:b/>
               </w:rPr>
@@ -5163,7 +6189,7 @@
           <w:p>
             <w:pPr>
               <w:jc w:val="center"/>
-              <w:cnfStyle w:val="000000100000" w:firstRow="0" w:lastRow="0" w:firstColumn="0" w:lastColumn="0" w:oddVBand="0" w:evenVBand="0" w:oddHBand="1" w:evenHBand="0" w:firstRowFirstColumn="0" w:firstRowLastColumn="0" w:lastRowFirstColumn="0" w:lastRowLastColumn="0"/>
+              <w:cnfStyle w:val="000000100000"/>
               <w:rPr>
                 <w:b/>
               </w:rPr>
@@ -5177,7 +6203,7 @@
           <w:p>
             <w:pPr>
               <w:jc w:val="center"/>
-              <w:cnfStyle w:val="000000100000" w:firstRow="0" w:lastRow="0" w:firstColumn="0" w:lastColumn="0" w:oddVBand="0" w:evenVBand="0" w:oddHBand="1" w:evenHBand="0" w:firstRowFirstColumn="0" w:firstRowLastColumn="0" w:lastRowFirstColumn="0" w:lastRowLastColumn="0"/>
+              <w:cnfStyle w:val="000000100000"/>
               <w:rPr>
                 <w:b/>
               </w:rPr>
@@ -5191,7 +6217,7 @@
           <w:p>
             <w:pPr>
               <w:jc w:val="center"/>
-              <w:cnfStyle w:val="000000100000" w:firstRow="0" w:lastRow="0" w:firstColumn="0" w:lastColumn="0" w:oddVBand="0" w:evenVBand="0" w:oddHBand="1" w:evenHBand="0" w:firstRowFirstColumn="0" w:firstRowLastColumn="0" w:lastRowFirstColumn="0" w:lastRowLastColumn="0"/>
+              <w:cnfStyle w:val="000000100000"/>
               <w:rPr>
                 <w:b/>
               </w:rPr>
@@ -5205,7 +6231,7 @@
           <w:p>
             <w:pPr>
               <w:jc w:val="center"/>
-              <w:cnfStyle w:val="000000100000" w:firstRow="0" w:lastRow="0" w:firstColumn="0" w:lastColumn="0" w:oddVBand="0" w:evenVBand="0" w:oddHBand="1" w:evenHBand="0" w:firstRowFirstColumn="0" w:firstRowLastColumn="0" w:lastRowFirstColumn="0" w:lastRowLastColumn="0"/>
+              <w:cnfStyle w:val="000000100000"/>
               <w:rPr>
                 <w:b/>
               </w:rPr>
@@ -5219,7 +6245,7 @@
           <w:p>
             <w:pPr>
               <w:jc w:val="center"/>
-              <w:cnfStyle w:val="000000100000" w:firstRow="0" w:lastRow="0" w:firstColumn="0" w:lastColumn="0" w:oddVBand="0" w:evenVBand="0" w:oddHBand="1" w:evenHBand="0" w:firstRowFirstColumn="0" w:firstRowLastColumn="0" w:lastRowFirstColumn="0" w:lastRowLastColumn="0"/>
+              <w:cnfStyle w:val="000000100000"/>
               <w:rPr>
                 <w:b/>
               </w:rPr>
@@ -5233,7 +6259,7 @@
           <w:p>
             <w:pPr>
               <w:jc w:val="center"/>
-              <w:cnfStyle w:val="000000100000" w:firstRow="0" w:lastRow="0" w:firstColumn="0" w:lastColumn="0" w:oddVBand="0" w:evenVBand="0" w:oddHBand="1" w:evenHBand="0" w:firstRowFirstColumn="0" w:firstRowLastColumn="0" w:lastRowFirstColumn="0" w:lastRowLastColumn="0"/>
+              <w:cnfStyle w:val="000000100000"/>
               <w:rPr>
                 <w:b/>
               </w:rPr>
@@ -5247,7 +6273,7 @@
           <w:p>
             <w:pPr>
               <w:jc w:val="center"/>
-              <w:cnfStyle w:val="000000100000" w:firstRow="0" w:lastRow="0" w:firstColumn="0" w:lastColumn="0" w:oddVBand="0" w:evenVBand="0" w:oddHBand="1" w:evenHBand="0" w:firstRowFirstColumn="0" w:firstRowLastColumn="0" w:lastRowFirstColumn="0" w:lastRowLastColumn="0"/>
+              <w:cnfStyle w:val="000000100000"/>
               <w:rPr>
                 <w:b/>
               </w:rPr>
@@ -5261,7 +6287,7 @@
           <w:p>
             <w:pPr>
               <w:jc w:val="center"/>
-              <w:cnfStyle w:val="000000100000" w:firstRow="0" w:lastRow="0" w:firstColumn="0" w:lastColumn="0" w:oddVBand="0" w:evenVBand="0" w:oddHBand="1" w:evenHBand="0" w:firstRowFirstColumn="0" w:firstRowLastColumn="0" w:lastRowFirstColumn="0" w:lastRowLastColumn="0"/>
+              <w:cnfStyle w:val="000000100000"/>
               <w:rPr>
                 <w:b/>
               </w:rPr>
@@ -5275,7 +6301,7 @@
           <w:p>
             <w:pPr>
               <w:jc w:val="center"/>
-              <w:cnfStyle w:val="000000100000" w:firstRow="0" w:lastRow="0" w:firstColumn="0" w:lastColumn="0" w:oddVBand="0" w:evenVBand="0" w:oddHBand="1" w:evenHBand="0" w:firstRowFirstColumn="0" w:firstRowLastColumn="0" w:lastRowFirstColumn="0" w:lastRowLastColumn="0"/>
+              <w:cnfStyle w:val="000000100000"/>
               <w:rPr>
                 <w:b/>
               </w:rPr>
@@ -5286,7 +6312,7 @@
       <w:tr>
         <w:tc>
           <w:tcPr>
-            <w:cnfStyle w:val="001000000000" w:firstRow="0" w:lastRow="0" w:firstColumn="1" w:lastColumn="0" w:oddVBand="0" w:evenVBand="0" w:oddHBand="0" w:evenHBand="0" w:firstRowFirstColumn="0" w:firstRowLastColumn="0" w:lastRowFirstColumn="0" w:lastRowLastColumn="0"/>
+            <w:cnfStyle w:val="001000000000"/>
             <w:tcW w:w="2127" w:type="dxa"/>
           </w:tcPr>
           <w:p>
@@ -5306,7 +6332,7 @@
           <w:p>
             <w:pPr>
               <w:jc w:val="center"/>
-              <w:cnfStyle w:val="000000000000" w:firstRow="0" w:lastRow="0" w:firstColumn="0" w:lastColumn="0" w:oddVBand="0" w:evenVBand="0" w:oddHBand="0" w:evenHBand="0" w:firstRowFirstColumn="0" w:firstRowLastColumn="0" w:lastRowFirstColumn="0" w:lastRowLastColumn="0"/>
+              <w:cnfStyle w:val="000000000000"/>
               <w:rPr>
                 <w:b/>
               </w:rPr>
@@ -5320,7 +6346,7 @@
           <w:p>
             <w:pPr>
               <w:jc w:val="center"/>
-              <w:cnfStyle w:val="000000000000" w:firstRow="0" w:lastRow="0" w:firstColumn="0" w:lastColumn="0" w:oddVBand="0" w:evenVBand="0" w:oddHBand="0" w:evenHBand="0" w:firstRowFirstColumn="0" w:firstRowLastColumn="0" w:lastRowFirstColumn="0" w:lastRowLastColumn="0"/>
+              <w:cnfStyle w:val="000000000000"/>
               <w:rPr>
                 <w:b/>
               </w:rPr>
@@ -5334,7 +6360,7 @@
           <w:p>
             <w:pPr>
               <w:jc w:val="center"/>
-              <w:cnfStyle w:val="000000000000" w:firstRow="0" w:lastRow="0" w:firstColumn="0" w:lastColumn="0" w:oddVBand="0" w:evenVBand="0" w:oddHBand="0" w:evenHBand="0" w:firstRowFirstColumn="0" w:firstRowLastColumn="0" w:lastRowFirstColumn="0" w:lastRowLastColumn="0"/>
+              <w:cnfStyle w:val="000000000000"/>
               <w:rPr>
                 <w:b/>
               </w:rPr>
@@ -5348,7 +6374,7 @@
           <w:p>
             <w:pPr>
               <w:jc w:val="center"/>
-              <w:cnfStyle w:val="000000000000" w:firstRow="0" w:lastRow="0" w:firstColumn="0" w:lastColumn="0" w:oddVBand="0" w:evenVBand="0" w:oddHBand="0" w:evenHBand="0" w:firstRowFirstColumn="0" w:firstRowLastColumn="0" w:lastRowFirstColumn="0" w:lastRowLastColumn="0"/>
+              <w:cnfStyle w:val="000000000000"/>
               <w:rPr>
                 <w:b/>
               </w:rPr>
@@ -5362,7 +6388,7 @@
           <w:p>
             <w:pPr>
               <w:jc w:val="center"/>
-              <w:cnfStyle w:val="000000000000" w:firstRow="0" w:lastRow="0" w:firstColumn="0" w:lastColumn="0" w:oddVBand="0" w:evenVBand="0" w:oddHBand="0" w:evenHBand="0" w:firstRowFirstColumn="0" w:firstRowLastColumn="0" w:lastRowFirstColumn="0" w:lastRowLastColumn="0"/>
+              <w:cnfStyle w:val="000000000000"/>
               <w:rPr>
                 <w:b/>
               </w:rPr>
@@ -5376,7 +6402,7 @@
           <w:p>
             <w:pPr>
               <w:jc w:val="center"/>
-              <w:cnfStyle w:val="000000000000" w:firstRow="0" w:lastRow="0" w:firstColumn="0" w:lastColumn="0" w:oddVBand="0" w:evenVBand="0" w:oddHBand="0" w:evenHBand="0" w:firstRowFirstColumn="0" w:firstRowLastColumn="0" w:lastRowFirstColumn="0" w:lastRowLastColumn="0"/>
+              <w:cnfStyle w:val="000000000000"/>
               <w:rPr>
                 <w:b/>
               </w:rPr>
@@ -5390,7 +6416,7 @@
           <w:p>
             <w:pPr>
               <w:jc w:val="center"/>
-              <w:cnfStyle w:val="000000000000" w:firstRow="0" w:lastRow="0" w:firstColumn="0" w:lastColumn="0" w:oddVBand="0" w:evenVBand="0" w:oddHBand="0" w:evenHBand="0" w:firstRowFirstColumn="0" w:firstRowLastColumn="0" w:lastRowFirstColumn="0" w:lastRowLastColumn="0"/>
+              <w:cnfStyle w:val="000000000000"/>
               <w:rPr>
                 <w:b/>
               </w:rPr>
@@ -5404,7 +6430,7 @@
           <w:p>
             <w:pPr>
               <w:jc w:val="center"/>
-              <w:cnfStyle w:val="000000000000" w:firstRow="0" w:lastRow="0" w:firstColumn="0" w:lastColumn="0" w:oddVBand="0" w:evenVBand="0" w:oddHBand="0" w:evenHBand="0" w:firstRowFirstColumn="0" w:firstRowLastColumn="0" w:lastRowFirstColumn="0" w:lastRowLastColumn="0"/>
+              <w:cnfStyle w:val="000000000000"/>
               <w:rPr>
                 <w:b/>
               </w:rPr>
@@ -5418,7 +6444,7 @@
           <w:p>
             <w:pPr>
               <w:jc w:val="center"/>
-              <w:cnfStyle w:val="000000000000" w:firstRow="0" w:lastRow="0" w:firstColumn="0" w:lastColumn="0" w:oddVBand="0" w:evenVBand="0" w:oddHBand="0" w:evenHBand="0" w:firstRowFirstColumn="0" w:firstRowLastColumn="0" w:lastRowFirstColumn="0" w:lastRowLastColumn="0"/>
+              <w:cnfStyle w:val="000000000000"/>
               <w:rPr>
                 <w:b/>
               </w:rPr>
@@ -5432,7 +6458,7 @@
           <w:p>
             <w:pPr>
               <w:jc w:val="center"/>
-              <w:cnfStyle w:val="000000000000" w:firstRow="0" w:lastRow="0" w:firstColumn="0" w:lastColumn="0" w:oddVBand="0" w:evenVBand="0" w:oddHBand="0" w:evenHBand="0" w:firstRowFirstColumn="0" w:firstRowLastColumn="0" w:lastRowFirstColumn="0" w:lastRowLastColumn="0"/>
+              <w:cnfStyle w:val="000000000000"/>
               <w:rPr>
                 <w:b/>
               </w:rPr>
@@ -5446,7 +6472,7 @@
           <w:p>
             <w:pPr>
               <w:jc w:val="center"/>
-              <w:cnfStyle w:val="000000000000" w:firstRow="0" w:lastRow="0" w:firstColumn="0" w:lastColumn="0" w:oddVBand="0" w:evenVBand="0" w:oddHBand="0" w:evenHBand="0" w:firstRowFirstColumn="0" w:firstRowLastColumn="0" w:lastRowFirstColumn="0" w:lastRowLastColumn="0"/>
+              <w:cnfStyle w:val="000000000000"/>
               <w:rPr>
                 <w:b/>
               </w:rPr>
@@ -5460,7 +6486,7 @@
           <w:p>
             <w:pPr>
               <w:jc w:val="center"/>
-              <w:cnfStyle w:val="000000000000" w:firstRow="0" w:lastRow="0" w:firstColumn="0" w:lastColumn="0" w:oddVBand="0" w:evenVBand="0" w:oddHBand="0" w:evenHBand="0" w:firstRowFirstColumn="0" w:firstRowLastColumn="0" w:lastRowFirstColumn="0" w:lastRowLastColumn="0"/>
+              <w:cnfStyle w:val="000000000000"/>
               <w:rPr>
                 <w:b/>
               </w:rPr>
@@ -5474,7 +6500,7 @@
           <w:p>
             <w:pPr>
               <w:jc w:val="center"/>
-              <w:cnfStyle w:val="000000000000" w:firstRow="0" w:lastRow="0" w:firstColumn="0" w:lastColumn="0" w:oddVBand="0" w:evenVBand="0" w:oddHBand="0" w:evenHBand="0" w:firstRowFirstColumn="0" w:firstRowLastColumn="0" w:lastRowFirstColumn="0" w:lastRowLastColumn="0"/>
+              <w:cnfStyle w:val="000000000000"/>
               <w:rPr>
                 <w:b/>
               </w:rPr>
@@ -5504,7 +6530,7 @@
       <w:pPr>
         <w:pStyle w:val="Overskrift2"/>
       </w:pPr>
-      <w:bookmarkStart w:id="4" w:name="_Toc355704584"/>
+      <w:bookmarkStart w:id="4" w:name="_Toc356598361"/>
       <w:r>
         <w:t>Adfærdsmønstre beskrevet i tilstandsdiagram</w:t>
       </w:r>
@@ -5517,7 +6543,7 @@
           <w:lang w:eastAsia="da-DK"/>
         </w:rPr>
         <w:drawing>
-          <wp:anchor distT="0" distB="0" distL="114300" distR="114300" simplePos="0" relativeHeight="251663360" behindDoc="1" locked="0" layoutInCell="1" allowOverlap="1" wp14:anchorId="7BE154A3" wp14:editId="0E78E55B">
+          <wp:anchor distT="0" distB="0" distL="114300" distR="114300" simplePos="0" relativeHeight="251663360" behindDoc="1" locked="0" layoutInCell="1" allowOverlap="1">
             <wp:simplePos x="0" y="0"/>
             <wp:positionH relativeFrom="column">
               <wp:posOffset>-110490</wp:posOffset>
@@ -5573,7 +6599,7 @@
                     </pic:cNvPicPr>
                   </pic:nvPicPr>
                   <pic:blipFill>
-                    <a:blip r:embed="rId12">
+                    <a:blip r:embed="rId12" cstate="print">
                       <a:clrChange>
                         <a:clrFrom>
                           <a:srgbClr val="FFFFFF"/>
@@ -5586,7 +6612,7 @@
                       </a:clrChange>
                       <a:extLst>
                         <a:ext uri="{BEBA8EAE-BF5A-486C-A8C5-ECC9F3942E4B}">
-                          <a14:imgProps xmlns:a14="http://schemas.microsoft.com/office/drawing/2010/main">
+                          <a14:imgProps xmlns:a14="http://schemas.microsoft.com/office/drawing/2010/main" xmlns:wps="http://schemas.microsoft.com/office/word/2010/wordprocessingShape" xmlns:wpi="http://schemas.microsoft.com/office/word/2010/wordprocessingInk" xmlns:wpg="http://schemas.microsoft.com/office/word/2010/wordprocessingGroup" xmlns:w14="http://schemas.microsoft.com/office/word/2010/wordml" xmlns:w="http://schemas.openxmlformats.org/wordprocessingml/2006/main" xmlns:w10="urn:schemas-microsoft-com:office:word" xmlns:wp14="http://schemas.microsoft.com/office/word/2010/wordprocessingDrawing" xmlns:v="urn:schemas-microsoft-com:vml" xmlns:o="urn:schemas-microsoft-com:office:office" xmlns:mc="http://schemas.openxmlformats.org/markup-compatibility/2006" xmlns:wpc="http://schemas.microsoft.com/office/word/2010/wordprocessingCanvas" xmlns="">
                             <a14:imgLayer r:embed="rId13">
                               <a14:imgEffect>
                                 <a14:sharpenSoften amount="50000"/>
@@ -5595,7 +6621,7 @@
                           </a14:imgProps>
                         </a:ext>
                         <a:ext uri="{28A0092B-C50C-407E-A947-70E740481C1C}">
-                          <a14:useLocalDpi xmlns:a14="http://schemas.microsoft.com/office/drawing/2010/main" val="0"/>
+                          <a14:useLocalDpi xmlns:a14="http://schemas.microsoft.com/office/drawing/2010/main" xmlns:wps="http://schemas.microsoft.com/office/word/2010/wordprocessingShape" xmlns:wpi="http://schemas.microsoft.com/office/word/2010/wordprocessingInk" xmlns:wpg="http://schemas.microsoft.com/office/word/2010/wordprocessingGroup" xmlns:w14="http://schemas.microsoft.com/office/word/2010/wordml" xmlns:w="http://schemas.openxmlformats.org/wordprocessingml/2006/main" xmlns:w10="urn:schemas-microsoft-com:office:word" xmlns:wp14="http://schemas.microsoft.com/office/word/2010/wordprocessingDrawing" xmlns:v="urn:schemas-microsoft-com:vml" xmlns:o="urn:schemas-microsoft-com:office:office" xmlns:mc="http://schemas.openxmlformats.org/markup-compatibility/2006" xmlns:wpc="http://schemas.microsoft.com/office/word/2010/wordprocessingCanvas" xmlns="" val="0"/>
                         </a:ext>
                       </a:extLst>
                     </a:blip>
@@ -5620,12 +6646,6 @@
                 </pic:pic>
               </a:graphicData>
             </a:graphic>
-            <wp14:sizeRelH relativeFrom="page">
-              <wp14:pctWidth>0</wp14:pctWidth>
-            </wp14:sizeRelH>
-            <wp14:sizeRelV relativeFrom="page">
-              <wp14:pctHeight>0</wp14:pctHeight>
-            </wp14:sizeRelV>
           </wp:anchor>
         </w:drawing>
       </w:r>
@@ -5648,7 +6668,7 @@
           <w:lang w:eastAsia="da-DK"/>
         </w:rPr>
         <w:drawing>
-          <wp:anchor distT="0" distB="0" distL="114300" distR="114300" simplePos="0" relativeHeight="251664384" behindDoc="1" locked="0" layoutInCell="1" allowOverlap="1" wp14:anchorId="051919A7" wp14:editId="2EF9CA20">
+          <wp:anchor distT="0" distB="0" distL="114300" distR="114300" simplePos="0" relativeHeight="251664384" behindDoc="1" locked="0" layoutInCell="1" allowOverlap="1">
             <wp:simplePos x="0" y="0"/>
             <wp:positionH relativeFrom="column">
               <wp:posOffset>-34290</wp:posOffset>
@@ -5681,10 +6701,10 @@
                     </pic:cNvPicPr>
                   </pic:nvPicPr>
                   <pic:blipFill>
-                    <a:blip r:embed="rId14">
+                    <a:blip r:embed="rId14" cstate="print">
                       <a:extLst>
                         <a:ext uri="{28A0092B-C50C-407E-A947-70E740481C1C}">
-                          <a14:useLocalDpi xmlns:a14="http://schemas.microsoft.com/office/drawing/2010/main" val="0"/>
+                          <a14:useLocalDpi xmlns:a14="http://schemas.microsoft.com/office/drawing/2010/main" xmlns:wps="http://schemas.microsoft.com/office/word/2010/wordprocessingShape" xmlns:wpi="http://schemas.microsoft.com/office/word/2010/wordprocessingInk" xmlns:wpg="http://schemas.microsoft.com/office/word/2010/wordprocessingGroup" xmlns:w14="http://schemas.microsoft.com/office/word/2010/wordml" xmlns:w="http://schemas.openxmlformats.org/wordprocessingml/2006/main" xmlns:w10="urn:schemas-microsoft-com:office:word" xmlns:wp14="http://schemas.microsoft.com/office/word/2010/wordprocessingDrawing" xmlns:v="urn:schemas-microsoft-com:vml" xmlns:o="urn:schemas-microsoft-com:office:office" xmlns:mc="http://schemas.openxmlformats.org/markup-compatibility/2006" xmlns:wpc="http://schemas.microsoft.com/office/word/2010/wordprocessingCanvas" xmlns="" val="0"/>
                         </a:ext>
                       </a:extLst>
                     </a:blip>
@@ -5709,12 +6729,6 @@
                 </pic:pic>
               </a:graphicData>
             </a:graphic>
-            <wp14:sizeRelH relativeFrom="page">
-              <wp14:pctWidth>0</wp14:pctWidth>
-            </wp14:sizeRelH>
-            <wp14:sizeRelV relativeFrom="page">
-              <wp14:pctHeight>0</wp14:pctHeight>
-            </wp14:sizeRelV>
           </wp:anchor>
         </w:drawing>
       </w:r>
@@ -5772,7 +6786,7 @@
           <w:lang w:eastAsia="da-DK"/>
         </w:rPr>
         <w:drawing>
-          <wp:anchor distT="0" distB="0" distL="114300" distR="114300" simplePos="0" relativeHeight="251665408" behindDoc="1" locked="0" layoutInCell="1" allowOverlap="1" wp14:anchorId="446D20CF" wp14:editId="29907FB7">
+          <wp:anchor distT="0" distB="0" distL="114300" distR="114300" simplePos="0" relativeHeight="251665408" behindDoc="1" locked="0" layoutInCell="1" allowOverlap="1">
             <wp:simplePos x="0" y="0"/>
             <wp:positionH relativeFrom="column">
               <wp:posOffset>3810</wp:posOffset>
@@ -5805,10 +6819,10 @@
                     </pic:cNvPicPr>
                   </pic:nvPicPr>
                   <pic:blipFill>
-                    <a:blip r:embed="rId15">
+                    <a:blip r:embed="rId15" cstate="print">
                       <a:extLst>
                         <a:ext uri="{BEBA8EAE-BF5A-486C-A8C5-ECC9F3942E4B}">
-                          <a14:imgProps xmlns:a14="http://schemas.microsoft.com/office/drawing/2010/main">
+                          <a14:imgProps xmlns:a14="http://schemas.microsoft.com/office/drawing/2010/main" xmlns:wps="http://schemas.microsoft.com/office/word/2010/wordprocessingShape" xmlns:wpi="http://schemas.microsoft.com/office/word/2010/wordprocessingInk" xmlns:wpg="http://schemas.microsoft.com/office/word/2010/wordprocessingGroup" xmlns:w14="http://schemas.microsoft.com/office/word/2010/wordml" xmlns:w="http://schemas.openxmlformats.org/wordprocessingml/2006/main" xmlns:w10="urn:schemas-microsoft-com:office:word" xmlns:wp14="http://schemas.microsoft.com/office/word/2010/wordprocessingDrawing" xmlns:v="urn:schemas-microsoft-com:vml" xmlns:o="urn:schemas-microsoft-com:office:office" xmlns:mc="http://schemas.openxmlformats.org/markup-compatibility/2006" xmlns:wpc="http://schemas.microsoft.com/office/word/2010/wordprocessingCanvas" xmlns="">
                             <a14:imgLayer r:embed="rId16">
                               <a14:imgEffect>
                                 <a14:sharpenSoften amount="50000"/>
@@ -5817,7 +6831,7 @@
                           </a14:imgProps>
                         </a:ext>
                         <a:ext uri="{28A0092B-C50C-407E-A947-70E740481C1C}">
-                          <a14:useLocalDpi xmlns:a14="http://schemas.microsoft.com/office/drawing/2010/main" val="0"/>
+                          <a14:useLocalDpi xmlns:a14="http://schemas.microsoft.com/office/drawing/2010/main" xmlns:wps="http://schemas.microsoft.com/office/word/2010/wordprocessingShape" xmlns:wpi="http://schemas.microsoft.com/office/word/2010/wordprocessingInk" xmlns:wpg="http://schemas.microsoft.com/office/word/2010/wordprocessingGroup" xmlns:w14="http://schemas.microsoft.com/office/word/2010/wordml" xmlns:w="http://schemas.openxmlformats.org/wordprocessingml/2006/main" xmlns:w10="urn:schemas-microsoft-com:office:word" xmlns:wp14="http://schemas.microsoft.com/office/word/2010/wordprocessingDrawing" xmlns:v="urn:schemas-microsoft-com:vml" xmlns:o="urn:schemas-microsoft-com:office:office" xmlns:mc="http://schemas.openxmlformats.org/markup-compatibility/2006" xmlns:wpc="http://schemas.microsoft.com/office/word/2010/wordprocessingCanvas" xmlns="" val="0"/>
                         </a:ext>
                       </a:extLst>
                     </a:blip>
@@ -5842,12 +6856,6 @@
                 </pic:pic>
               </a:graphicData>
             </a:graphic>
-            <wp14:sizeRelH relativeFrom="page">
-              <wp14:pctWidth>0</wp14:pctWidth>
-            </wp14:sizeRelH>
-            <wp14:sizeRelV relativeFrom="page">
-              <wp14:pctHeight>0</wp14:pctHeight>
-            </wp14:sizeRelV>
           </wp:anchor>
         </w:drawing>
       </w:r>
@@ -5879,7 +6887,7 @@
       <w:pPr>
         <w:pStyle w:val="Overskrift2"/>
       </w:pPr>
-      <w:bookmarkStart w:id="5" w:name="_Toc355704585"/>
+      <w:bookmarkStart w:id="5" w:name="_Toc356598362"/>
       <w:r>
         <w:lastRenderedPageBreak/>
         <w:t>Brugsmønstre beskrevet i en aktørtabel</w:t>
@@ -5904,7 +6912,7 @@
       <w:pPr>
         <w:pStyle w:val="Overskrift2"/>
       </w:pPr>
-      <w:bookmarkStart w:id="6" w:name="_Toc355704586"/>
+      <w:bookmarkStart w:id="6" w:name="_Toc356598363"/>
       <w:r>
         <w:t>Brugsmønstre</w:t>
       </w:r>
@@ -5928,7 +6936,7 @@
       <w:pPr>
         <w:pStyle w:val="Overskrift2"/>
       </w:pPr>
-      <w:bookmarkStart w:id="7" w:name="_Toc355704587"/>
+      <w:bookmarkStart w:id="7" w:name="_Toc356598364"/>
       <w:r>
         <w:lastRenderedPageBreak/>
         <w:t>Funktionsliste</w:t>
@@ -5951,7 +6959,7 @@
       <w:pPr>
         <w:pStyle w:val="Overskrift2"/>
       </w:pPr>
-      <w:bookmarkStart w:id="8" w:name="_Toc355704588"/>
+      <w:bookmarkStart w:id="8" w:name="_Toc356598365"/>
       <w:r>
         <w:t>Brugergrænseflade</w:t>
       </w:r>
@@ -5974,7 +6982,7 @@
       <w:pPr>
         <w:pStyle w:val="Overskrift2"/>
       </w:pPr>
-      <w:bookmarkStart w:id="9" w:name="_Toc355704589"/>
+      <w:bookmarkStart w:id="9" w:name="_Toc356598366"/>
       <w:r>
         <w:lastRenderedPageBreak/>
         <w:t>Design</w:t>
@@ -5998,7 +7006,7 @@
       <w:pPr>
         <w:pStyle w:val="Overskrift2"/>
       </w:pPr>
-      <w:bookmarkStart w:id="11" w:name="_Toc355704590"/>
+      <w:bookmarkStart w:id="11" w:name="_Toc356598367"/>
       <w:r>
         <w:t>Operationsspecifikation</w:t>
       </w:r>
@@ -6022,7 +7030,7 @@
       <w:pPr>
         <w:pStyle w:val="Overskrift2"/>
       </w:pPr>
-      <w:bookmarkStart w:id="12" w:name="_Toc355704591"/>
+      <w:bookmarkStart w:id="12" w:name="_Toc356598368"/>
       <w:r>
         <w:lastRenderedPageBreak/>
         <w:t>Design af database</w:t>
@@ -6059,7 +7067,7 @@
       <w:pPr>
         <w:pStyle w:val="Overskrift1"/>
       </w:pPr>
-      <w:bookmarkStart w:id="13" w:name="_Toc355704592"/>
+      <w:bookmarkStart w:id="13" w:name="_Toc356598369"/>
       <w:r>
         <w:lastRenderedPageBreak/>
         <w:t>Database</w:t>
@@ -6067,18 +7075,74 @@
       <w:bookmarkEnd w:id="13"/>
     </w:p>
     <w:p/>
-    <w:p/>
-    <w:p/>
-    <w:p/>
-    <w:p/>
-    <w:p/>
-    <w:p/>
-    <w:p/>
     <w:p>
       <w:pPr>
         <w:pStyle w:val="Overskrift2"/>
       </w:pPr>
-      <w:bookmarkStart w:id="14" w:name="_Toc355704593"/>
+      <w:bookmarkStart w:id="14" w:name="_Toc356598370"/>
+      <w:r>
+        <w:t>Fase 1</w:t>
+      </w:r>
+      <w:bookmarkEnd w:id="14"/>
+    </w:p>
+    <w:p>
+      <w:pPr>
+        <w:pStyle w:val="Overskrift4"/>
+      </w:pPr>
+      <w:r>
+        <w:t>Udskrift af SQL-scriptet 1_entiteter</w:t>
+      </w:r>
+    </w:p>
+    <w:p/>
+    <w:p>
+      <w:pPr>
+        <w:pStyle w:val="Overskrift3"/>
+      </w:pPr>
+      <w:bookmarkStart w:id="15" w:name="_Toc356598371"/>
+      <w:r>
+        <w:t>Entitetsdiagram</w:t>
+      </w:r>
+      <w:bookmarkEnd w:id="15"/>
+    </w:p>
+    <w:p/>
+    <w:p/>
+    <w:p/>
+    <w:p/>
+    <w:p/>
+    <w:p>
+      <w:pPr>
+        <w:pStyle w:val="Overskrift3"/>
+      </w:pPr>
+    </w:p>
+    <w:p>
+      <w:pPr>
+        <w:pStyle w:val="Overskrift3"/>
+      </w:pPr>
+    </w:p>
+    <w:p>
+      <w:pPr>
+        <w:pStyle w:val="Overskrift3"/>
+      </w:pPr>
+    </w:p>
+    <w:p>
+      <w:pPr>
+        <w:pStyle w:val="Overskrift3"/>
+      </w:pPr>
+    </w:p>
+    <w:p>
+      <w:pPr>
+        <w:pStyle w:val="Overskrift3"/>
+      </w:pPr>
+    </w:p>
+    <w:p>
+      <w:pPr>
+        <w:pStyle w:val="Overskrift3"/>
+      </w:pPr>
+    </w:p>
+    <w:p>
+      <w:pPr>
+        <w:pStyle w:val="Overskrift2"/>
+      </w:pPr>
       <w:r>
         <w:rPr>
           <w:noProof/>
@@ -6086,23 +7150,23 @@
         </w:rPr>
         <w:lastRenderedPageBreak/>
         <w:drawing>
-          <wp:anchor distT="0" distB="0" distL="114300" distR="114300" simplePos="0" relativeHeight="251666432" behindDoc="1" locked="0" layoutInCell="1" allowOverlap="1" wp14:anchorId="4F4300C3" wp14:editId="58812842">
+          <wp:anchor distT="0" distB="0" distL="114300" distR="114300" simplePos="0" relativeHeight="251666432" behindDoc="1" locked="0" layoutInCell="1" allowOverlap="1">
             <wp:simplePos x="0" y="0"/>
             <wp:positionH relativeFrom="column">
               <wp:posOffset>-520065</wp:posOffset>
             </wp:positionH>
             <wp:positionV relativeFrom="paragraph">
-              <wp:posOffset>801370</wp:posOffset>
+              <wp:posOffset>805815</wp:posOffset>
             </wp:positionV>
             <wp:extent cx="7219950" cy="6686550"/>
-            <wp:effectExtent l="0" t="0" r="0" b="0"/>
+            <wp:effectExtent l="19050" t="0" r="0" b="0"/>
             <wp:wrapTight wrapText="bothSides">
               <wp:wrapPolygon edited="0">
-                <wp:start x="0" y="0"/>
-                <wp:lineTo x="0" y="21538"/>
-                <wp:lineTo x="21543" y="21538"/>
-                <wp:lineTo x="21543" y="0"/>
-                <wp:lineTo x="0" y="0"/>
+                <wp:start x="-57" y="0"/>
+                <wp:lineTo x="-57" y="21538"/>
+                <wp:lineTo x="21600" y="21538"/>
+                <wp:lineTo x="21600" y="0"/>
+                <wp:lineTo x="-57" y="0"/>
               </wp:wrapPolygon>
             </wp:wrapTight>
             <wp:docPr id="8" name="Billede 8" descr="C:\Users\Anette\Documents\GitHub\Bejerholms-Stenhuggeri\Database\ERdiagram.png"/>
@@ -6119,10 +7183,10 @@
                     </pic:cNvPicPr>
                   </pic:nvPicPr>
                   <pic:blipFill>
-                    <a:blip r:embed="rId17">
+                    <a:blip r:embed="rId17" cstate="print">
                       <a:extLst>
                         <a:ext uri="{BEBA8EAE-BF5A-486C-A8C5-ECC9F3942E4B}">
-                          <a14:imgProps xmlns:a14="http://schemas.microsoft.com/office/drawing/2010/main">
+                          <a14:imgProps xmlns:a14="http://schemas.microsoft.com/office/drawing/2010/main" xmlns:wps="http://schemas.microsoft.com/office/word/2010/wordprocessingShape" xmlns:wpi="http://schemas.microsoft.com/office/word/2010/wordprocessingInk" xmlns:wpg="http://schemas.microsoft.com/office/word/2010/wordprocessingGroup" xmlns:w14="http://schemas.microsoft.com/office/word/2010/wordml" xmlns:w="http://schemas.openxmlformats.org/wordprocessingml/2006/main" xmlns:w10="urn:schemas-microsoft-com:office:word" xmlns:wp14="http://schemas.microsoft.com/office/word/2010/wordprocessingDrawing" xmlns:v="urn:schemas-microsoft-com:vml" xmlns:o="urn:schemas-microsoft-com:office:office" xmlns:mc="http://schemas.openxmlformats.org/markup-compatibility/2006" xmlns:wpc="http://schemas.microsoft.com/office/word/2010/wordprocessingCanvas" xmlns="">
                             <a14:imgLayer r:embed="rId18">
                               <a14:imgEffect>
                                 <a14:sharpenSoften amount="50000"/>
@@ -6131,7 +7195,7 @@
                           </a14:imgProps>
                         </a:ext>
                         <a:ext uri="{28A0092B-C50C-407E-A947-70E740481C1C}">
-                          <a14:useLocalDpi xmlns:a14="http://schemas.microsoft.com/office/drawing/2010/main" val="0"/>
+                          <a14:useLocalDpi xmlns:a14="http://schemas.microsoft.com/office/drawing/2010/main" xmlns:wps="http://schemas.microsoft.com/office/word/2010/wordprocessingShape" xmlns:wpi="http://schemas.microsoft.com/office/word/2010/wordprocessingInk" xmlns:wpg="http://schemas.microsoft.com/office/word/2010/wordprocessingGroup" xmlns:w14="http://schemas.microsoft.com/office/word/2010/wordml" xmlns:w="http://schemas.openxmlformats.org/wordprocessingml/2006/main" xmlns:w10="urn:schemas-microsoft-com:office:word" xmlns:wp14="http://schemas.microsoft.com/office/word/2010/wordprocessingDrawing" xmlns:v="urn:schemas-microsoft-com:vml" xmlns:o="urn:schemas-microsoft-com:office:office" xmlns:mc="http://schemas.openxmlformats.org/markup-compatibility/2006" xmlns:wpc="http://schemas.microsoft.com/office/word/2010/wordprocessingCanvas" xmlns="" val="0"/>
                         </a:ext>
                       </a:extLst>
                     </a:blip>
@@ -6156,20 +7220,263 @@
                 </pic:pic>
               </a:graphicData>
             </a:graphic>
-            <wp14:sizeRelH relativeFrom="page">
-              <wp14:pctWidth>0</wp14:pctWidth>
-            </wp14:sizeRelH>
-            <wp14:sizeRelV relativeFrom="page">
-              <wp14:pctHeight>0</wp14:pctHeight>
-            </wp14:sizeRelV>
           </wp:anchor>
         </w:drawing>
       </w:r>
+      <w:bookmarkStart w:id="16" w:name="_Toc356598372"/>
       <w:r>
-        <w:t>Er-diagram</w:t>
+        <w:t>Fase 2</w:t>
       </w:r>
-      <w:bookmarkEnd w:id="14"/>
+      <w:bookmarkEnd w:id="16"/>
     </w:p>
+    <w:p>
+      <w:pPr>
+        <w:pStyle w:val="Overskrift3"/>
+      </w:pPr>
+      <w:bookmarkStart w:id="17" w:name="_Toc356598373"/>
+      <w:r>
+        <w:t>ER diagram</w:t>
+      </w:r>
+      <w:bookmarkEnd w:id="17"/>
+    </w:p>
+    <w:p/>
+    <w:p/>
+    <w:p>
+      <w:pPr>
+        <w:jc w:val="center"/>
+      </w:pPr>
+    </w:p>
+    <w:p>
+      <w:pPr>
+        <w:jc w:val="center"/>
+      </w:pPr>
+    </w:p>
+    <w:p>
+      <w:pPr>
+        <w:pStyle w:val="Overskrift2"/>
+      </w:pPr>
+      <w:bookmarkStart w:id="18" w:name="_Toc356598374"/>
+      <w:r>
+        <w:lastRenderedPageBreak/>
+        <w:t>Fase 3</w:t>
+      </w:r>
+      <w:bookmarkEnd w:id="18"/>
+    </w:p>
+    <w:p>
+      <w:pPr>
+        <w:pStyle w:val="Overskrift3"/>
+      </w:pPr>
+      <w:bookmarkStart w:id="19" w:name="_Toc356598375"/>
+      <w:r>
+        <w:t>Beskrivelse af alle 7 punkter i konverteringen</w:t>
+      </w:r>
+      <w:bookmarkEnd w:id="19"/>
+      <w:r>
+        <w:t xml:space="preserve">    </w:t>
+      </w:r>
+    </w:p>
+    <w:p>
+      <w:pPr>
+        <w:pStyle w:val="Overskrift4"/>
+      </w:pPr>
+      <w:r>
+        <w:t>Udskrift af SQL-scriptet 2_konvertering</w:t>
+      </w:r>
+    </w:p>
+    <w:p/>
+    <w:p>
+      <w:pPr>
+        <w:pStyle w:val="Overskrift3"/>
+      </w:pPr>
+      <w:bookmarkStart w:id="20" w:name="_Toc356598376"/>
+      <w:r>
+        <w:t>EER diagram</w:t>
+      </w:r>
+      <w:bookmarkEnd w:id="20"/>
+    </w:p>
+    <w:p/>
+    <w:p>
+      <w:pPr>
+        <w:pStyle w:val="Overskrift2"/>
+      </w:pPr>
+      <w:bookmarkStart w:id="21" w:name="_Toc356598377"/>
+      <w:r>
+        <w:t>Fase 4</w:t>
+      </w:r>
+      <w:bookmarkEnd w:id="21"/>
+    </w:p>
+    <w:p>
+      <w:pPr>
+        <w:pStyle w:val="Overskrift3"/>
+      </w:pPr>
+      <w:bookmarkStart w:id="22" w:name="_Toc356598378"/>
+      <w:r>
+        <w:t>Indsæt data</w:t>
+      </w:r>
+      <w:bookmarkEnd w:id="22"/>
+    </w:p>
+    <w:p>
+      <w:pPr>
+        <w:pStyle w:val="Overskrift4"/>
+      </w:pPr>
+      <w:r>
+        <w:t xml:space="preserve">Udskrift af </w:t>
+      </w:r>
+      <w:r>
+        <w:t>SQL-scriptet 3_data</w:t>
+      </w:r>
+    </w:p>
+    <w:p/>
+    <w:p>
+      <w:pPr>
+        <w:pStyle w:val="Overskrift2"/>
+      </w:pPr>
+      <w:bookmarkStart w:id="23" w:name="_Toc356598379"/>
+      <w:r>
+        <w:t>Fase 5</w:t>
+      </w:r>
+      <w:bookmarkEnd w:id="23"/>
+    </w:p>
+    <w:p/>
+    <w:p>
+      <w:pPr>
+        <w:pStyle w:val="Overskrift3"/>
+      </w:pPr>
+      <w:bookmarkStart w:id="24" w:name="_Toc356598380"/>
+      <w:r>
+        <w:t>Test</w:t>
+      </w:r>
+      <w:bookmarkEnd w:id="24"/>
+    </w:p>
+    <w:p/>
+    <w:p/>
+    <w:p>
+      <w:pPr>
+        <w:pStyle w:val="Overskrift4"/>
+      </w:pPr>
+      <w:r>
+        <w:t xml:space="preserve">Udskrift af </w:t>
+      </w:r>
+      <w:r>
+        <w:t>SQL-scriptet 4_test</w:t>
+      </w:r>
+    </w:p>
+    <w:p>
+      <w:pPr>
+        <w:jc w:val="center"/>
+      </w:pPr>
+    </w:p>
+    <w:p>
+      <w:pPr>
+        <w:jc w:val="center"/>
+      </w:pPr>
+    </w:p>
+    <w:p/>
+    <w:p/>
+    <w:p/>
+    <w:p/>
+    <w:p/>
+    <w:p/>
+    <w:p/>
+    <w:p/>
+    <w:p>
+      <w:pPr>
+        <w:tabs>
+          <w:tab w:val="left" w:pos="4305"/>
+        </w:tabs>
+        <w:sectPr>
+          <w:pgSz w:w="11906" w:h="16838"/>
+          <w:pgMar w:top="1701" w:right="1134" w:bottom="1701" w:left="1134" w:header="708" w:footer="708" w:gutter="0"/>
+          <w:pgNumType w:start="0"/>
+          <w:cols w:space="708"/>
+          <w:titlePg/>
+          <w:docGrid w:linePitch="360"/>
+        </w:sectPr>
+      </w:pPr>
+      <w:r>
+        <w:tab/>
+      </w:r>
+    </w:p>
+    <w:p>
+      <w:pPr>
+        <w:tabs>
+          <w:tab w:val="left" w:pos="4305"/>
+        </w:tabs>
+      </w:pPr>
+    </w:p>
+    <w:p>
+      <w:pPr>
+        <w:pStyle w:val="Overskrift1"/>
+      </w:pPr>
+      <w:bookmarkStart w:id="25" w:name="_Toc356598381"/>
+      <w:r>
+        <w:t>Programmering</w:t>
+      </w:r>
+      <w:bookmarkEnd w:id="25"/>
+    </w:p>
+    <w:p/>
+    <w:p/>
+    <w:p/>
+    <w:p>
+      <w:pPr>
+        <w:pStyle w:val="Overskrift2"/>
+      </w:pPr>
+      <w:bookmarkStart w:id="26" w:name="_Toc356598382"/>
+      <w:r>
+        <w:t>Beskrivelse af program</w:t>
+      </w:r>
+      <w:bookmarkEnd w:id="26"/>
+    </w:p>
+    <w:p/>
+    <w:p>
+      <w:pPr>
+        <w:pStyle w:val="Overskrift2"/>
+      </w:pPr>
+      <w:bookmarkStart w:id="27" w:name="_Toc356598383"/>
+      <w:r>
+        <w:t>Fejlhåndtering</w:t>
+      </w:r>
+      <w:bookmarkEnd w:id="27"/>
+    </w:p>
+    <w:p/>
+    <w:p>
+      <w:pPr>
+        <w:pStyle w:val="Overskrift2"/>
+      </w:pPr>
+      <w:bookmarkStart w:id="28" w:name="_Toc356598384"/>
+      <w:r>
+        <w:t>Test</w:t>
+      </w:r>
+      <w:bookmarkEnd w:id="28"/>
+    </w:p>
+    <w:p/>
+    <w:p>
+      <w:pPr>
+        <w:pStyle w:val="Overskrift1"/>
+      </w:pPr>
+      <w:bookmarkStart w:id="29" w:name="_Toc356598385"/>
+      <w:r>
+        <w:t>IT i organisationen</w:t>
+      </w:r>
+      <w:bookmarkEnd w:id="29"/>
+    </w:p>
+    <w:p/>
+    <w:p/>
+    <w:p/>
+    <w:p/>
+    <w:p/>
+    <w:p/>
+    <w:p/>
+    <w:p/>
+    <w:p/>
+    <w:p/>
+    <w:p/>
+    <w:p/>
+    <w:p/>
+    <w:p/>
+    <w:p/>
+    <w:p/>
+    <w:p/>
     <w:sectPr>
       <w:pgSz w:w="11906" w:h="16838"/>
       <w:pgMar w:top="1701" w:right="1134" w:bottom="1701" w:left="1134" w:header="708" w:footer="708" w:gutter="0"/>
@@ -6183,7 +7490,7 @@
 </file>
 
 <file path=word/endnotes.xml><?xml version="1.0" encoding="utf-8"?>
-<w:endnotes xmlns:wpc="http://schemas.microsoft.com/office/word/2010/wordprocessingCanvas" xmlns:mc="http://schemas.openxmlformats.org/markup-compatibility/2006" xmlns:o="urn:schemas-microsoft-com:office:office" xmlns:r="http://schemas.openxmlformats.org/officeDocument/2006/relationships" xmlns:m="http://schemas.openxmlformats.org/officeDocument/2006/math" xmlns:v="urn:schemas-microsoft-com:vml" xmlns:wp14="http://schemas.microsoft.com/office/word/2010/wordprocessingDrawing" xmlns:wp="http://schemas.openxmlformats.org/drawingml/2006/wordprocessingDrawing" xmlns:w10="urn:schemas-microsoft-com:office:word" xmlns:w="http://schemas.openxmlformats.org/wordprocessingml/2006/main" xmlns:w14="http://schemas.microsoft.com/office/word/2010/wordml" xmlns:wpg="http://schemas.microsoft.com/office/word/2010/wordprocessingGroup" xmlns:wpi="http://schemas.microsoft.com/office/word/2010/wordprocessingInk" xmlns:wne="http://schemas.microsoft.com/office/word/2006/wordml" xmlns:wps="http://schemas.microsoft.com/office/word/2010/wordprocessingShape" mc:Ignorable="w14 wp14">
+<w:endnotes xmlns:ve="http://schemas.openxmlformats.org/markup-compatibility/2006" xmlns:o="urn:schemas-microsoft-com:office:office" xmlns:r="http://schemas.openxmlformats.org/officeDocument/2006/relationships" xmlns:m="http://schemas.openxmlformats.org/officeDocument/2006/math" xmlns:v="urn:schemas-microsoft-com:vml" xmlns:wp="http://schemas.openxmlformats.org/drawingml/2006/wordprocessingDrawing" xmlns:w10="urn:schemas-microsoft-com:office:word" xmlns:w="http://schemas.openxmlformats.org/wordprocessingml/2006/main" xmlns:wne="http://schemas.microsoft.com/office/word/2006/wordml">
   <w:endnote w:type="separator" w:id="-1">
     <w:p>
       <w:pPr>
@@ -6208,12 +7515,12 @@
 </file>
 
 <file path=word/footer1.xml><?xml version="1.0" encoding="utf-8"?>
-<w:ftr xmlns:wpc="http://schemas.microsoft.com/office/word/2010/wordprocessingCanvas" xmlns:mc="http://schemas.openxmlformats.org/markup-compatibility/2006" xmlns:o="urn:schemas-microsoft-com:office:office" xmlns:r="http://schemas.openxmlformats.org/officeDocument/2006/relationships" xmlns:m="http://schemas.openxmlformats.org/officeDocument/2006/math" xmlns:v="urn:schemas-microsoft-com:vml" xmlns:wp14="http://schemas.microsoft.com/office/word/2010/wordprocessingDrawing" xmlns:wp="http://schemas.openxmlformats.org/drawingml/2006/wordprocessingDrawing" xmlns:w10="urn:schemas-microsoft-com:office:word" xmlns:w="http://schemas.openxmlformats.org/wordprocessingml/2006/main" xmlns:w14="http://schemas.microsoft.com/office/word/2010/wordml" xmlns:wpg="http://schemas.microsoft.com/office/word/2010/wordprocessingGroup" xmlns:wpi="http://schemas.microsoft.com/office/word/2010/wordprocessingInk" xmlns:wne="http://schemas.microsoft.com/office/word/2006/wordml" xmlns:wps="http://schemas.microsoft.com/office/word/2010/wordprocessingShape" mc:Ignorable="w14 wp14">
+<w:ftr xmlns:ve="http://schemas.openxmlformats.org/markup-compatibility/2006" xmlns:o="urn:schemas-microsoft-com:office:office" xmlns:r="http://schemas.openxmlformats.org/officeDocument/2006/relationships" xmlns:m="http://schemas.openxmlformats.org/officeDocument/2006/math" xmlns:v="urn:schemas-microsoft-com:vml" xmlns:wp="http://schemas.openxmlformats.org/drawingml/2006/wordprocessingDrawing" xmlns:w10="urn:schemas-microsoft-com:office:word" xmlns:w="http://schemas.openxmlformats.org/wordprocessingml/2006/main" xmlns:wne="http://schemas.microsoft.com/office/word/2006/wordml">
   <w:tbl>
     <w:tblPr>
       <w:tblStyle w:val="Farvetgitter"/>
       <w:tblW w:w="5000" w:type="pct"/>
-      <w:tblLook w:val="04A0" w:firstRow="1" w:lastRow="0" w:firstColumn="1" w:lastColumn="0" w:noHBand="0" w:noVBand="1"/>
+      <w:tblLook w:val="04A0"/>
     </w:tblPr>
     <w:tblGrid>
       <w:gridCol w:w="6898"/>
@@ -6221,12 +7528,12 @@
     </w:tblGrid>
     <w:tr>
       <w:trPr>
-        <w:cnfStyle w:val="100000000000" w:firstRow="1" w:lastRow="0" w:firstColumn="0" w:lastColumn="0" w:oddVBand="0" w:evenVBand="0" w:oddHBand="0" w:evenHBand="0" w:firstRowFirstColumn="0" w:firstRowLastColumn="0" w:lastRowFirstColumn="0" w:lastRowLastColumn="0"/>
+        <w:cnfStyle w:val="100000000000"/>
         <w:trHeight w:val="360"/>
       </w:trPr>
       <w:tc>
         <w:tcPr>
-          <w:cnfStyle w:val="001000000000" w:firstRow="0" w:lastRow="0" w:firstColumn="1" w:lastColumn="0" w:oddVBand="0" w:evenVBand="0" w:oddHBand="0" w:evenHBand="0" w:firstRowFirstColumn="0" w:firstRowLastColumn="0" w:lastRowFirstColumn="0" w:lastRowLastColumn="0"/>
+          <w:cnfStyle w:val="001000000000"/>
           <w:tcW w:w="3500" w:type="pct"/>
         </w:tcPr>
         <w:p>
@@ -6244,7 +7551,7 @@
           <w:pPr>
             <w:pStyle w:val="Sidefod"/>
             <w:jc w:val="right"/>
-            <w:cnfStyle w:val="100000000000" w:firstRow="1" w:lastRow="0" w:firstColumn="0" w:lastColumn="0" w:oddVBand="0" w:evenVBand="0" w:oddHBand="0" w:evenHBand="0" w:firstRowFirstColumn="0" w:firstRowLastColumn="0" w:lastRowFirstColumn="0" w:lastRowLastColumn="0"/>
+            <w:cnfStyle w:val="100000000000"/>
             <w:rPr>
               <w:color w:val="FFFFFF" w:themeColor="background1"/>
             </w:rPr>
@@ -6269,7 +7576,7 @@
               <w:noProof/>
               <w:color w:val="FFFFFF" w:themeColor="background1"/>
             </w:rPr>
-            <w:t>3</w:t>
+            <w:t>1</w:t>
           </w:r>
           <w:r>
             <w:rPr>
@@ -6290,7 +7597,7 @@
 </file>
 
 <file path=word/footnotes.xml><?xml version="1.0" encoding="utf-8"?>
-<w:footnotes xmlns:wpc="http://schemas.microsoft.com/office/word/2010/wordprocessingCanvas" xmlns:mc="http://schemas.openxmlformats.org/markup-compatibility/2006" xmlns:o="urn:schemas-microsoft-com:office:office" xmlns:r="http://schemas.openxmlformats.org/officeDocument/2006/relationships" xmlns:m="http://schemas.openxmlformats.org/officeDocument/2006/math" xmlns:v="urn:schemas-microsoft-com:vml" xmlns:wp14="http://schemas.microsoft.com/office/word/2010/wordprocessingDrawing" xmlns:wp="http://schemas.openxmlformats.org/drawingml/2006/wordprocessingDrawing" xmlns:w10="urn:schemas-microsoft-com:office:word" xmlns:w="http://schemas.openxmlformats.org/wordprocessingml/2006/main" xmlns:w14="http://schemas.microsoft.com/office/word/2010/wordml" xmlns:wpg="http://schemas.microsoft.com/office/word/2010/wordprocessingGroup" xmlns:wpi="http://schemas.microsoft.com/office/word/2010/wordprocessingInk" xmlns:wne="http://schemas.microsoft.com/office/word/2006/wordml" xmlns:wps="http://schemas.microsoft.com/office/word/2010/wordprocessingShape" mc:Ignorable="w14 wp14">
+<w:footnotes xmlns:ve="http://schemas.openxmlformats.org/markup-compatibility/2006" xmlns:o="urn:schemas-microsoft-com:office:office" xmlns:r="http://schemas.openxmlformats.org/officeDocument/2006/relationships" xmlns:m="http://schemas.openxmlformats.org/officeDocument/2006/math" xmlns:v="urn:schemas-microsoft-com:vml" xmlns:wp="http://schemas.openxmlformats.org/drawingml/2006/wordprocessingDrawing" xmlns:w10="urn:schemas-microsoft-com:office:word" xmlns:w="http://schemas.openxmlformats.org/wordprocessingml/2006/main" xmlns:wne="http://schemas.microsoft.com/office/word/2006/wordml">
   <w:footnote w:type="separator" w:id="-1">
     <w:p>
       <w:pPr>
@@ -6314,8 +7621,105 @@
 </w:footnotes>
 </file>
 
+<file path=word/numbering.xml><?xml version="1.0" encoding="utf-8"?>
+<w:numbering xmlns:ve="http://schemas.openxmlformats.org/markup-compatibility/2006" xmlns:o="urn:schemas-microsoft-com:office:office" xmlns:r="http://schemas.openxmlformats.org/officeDocument/2006/relationships" xmlns:m="http://schemas.openxmlformats.org/officeDocument/2006/math" xmlns:v="urn:schemas-microsoft-com:vml" xmlns:wp="http://schemas.openxmlformats.org/drawingml/2006/wordprocessingDrawing" xmlns:w10="urn:schemas-microsoft-com:office:word" xmlns:w="http://schemas.openxmlformats.org/wordprocessingml/2006/main" xmlns:wne="http://schemas.microsoft.com/office/word/2006/wordml">
+  <w:abstractNum w:abstractNumId="0">
+    <w:nsid w:val="5CF901CB"/>
+    <w:multiLevelType w:val="hybridMultilevel"/>
+    <w:tmpl w:val="AF3E74D0"/>
+    <w:lvl w:ilvl="0" w:tplc="0406000F">
+      <w:start w:val="1"/>
+      <w:numFmt w:val="decimal"/>
+      <w:lvlText w:val="%1."/>
+      <w:lvlJc w:val="left"/>
+      <w:pPr>
+        <w:ind w:left="720" w:hanging="360"/>
+      </w:pPr>
+      <w:rPr>
+        <w:rFonts w:hint="default"/>
+      </w:rPr>
+    </w:lvl>
+    <w:lvl w:ilvl="1" w:tplc="04060019" w:tentative="1">
+      <w:start w:val="1"/>
+      <w:numFmt w:val="lowerLetter"/>
+      <w:lvlText w:val="%2."/>
+      <w:lvlJc w:val="left"/>
+      <w:pPr>
+        <w:ind w:left="1440" w:hanging="360"/>
+      </w:pPr>
+    </w:lvl>
+    <w:lvl w:ilvl="2" w:tplc="0406001B" w:tentative="1">
+      <w:start w:val="1"/>
+      <w:numFmt w:val="lowerRoman"/>
+      <w:lvlText w:val="%3."/>
+      <w:lvlJc w:val="right"/>
+      <w:pPr>
+        <w:ind w:left="2160" w:hanging="180"/>
+      </w:pPr>
+    </w:lvl>
+    <w:lvl w:ilvl="3" w:tplc="0406000F" w:tentative="1">
+      <w:start w:val="1"/>
+      <w:numFmt w:val="decimal"/>
+      <w:lvlText w:val="%4."/>
+      <w:lvlJc w:val="left"/>
+      <w:pPr>
+        <w:ind w:left="2880" w:hanging="360"/>
+      </w:pPr>
+    </w:lvl>
+    <w:lvl w:ilvl="4" w:tplc="04060019" w:tentative="1">
+      <w:start w:val="1"/>
+      <w:numFmt w:val="lowerLetter"/>
+      <w:lvlText w:val="%5."/>
+      <w:lvlJc w:val="left"/>
+      <w:pPr>
+        <w:ind w:left="3600" w:hanging="360"/>
+      </w:pPr>
+    </w:lvl>
+    <w:lvl w:ilvl="5" w:tplc="0406001B" w:tentative="1">
+      <w:start w:val="1"/>
+      <w:numFmt w:val="lowerRoman"/>
+      <w:lvlText w:val="%6."/>
+      <w:lvlJc w:val="right"/>
+      <w:pPr>
+        <w:ind w:left="4320" w:hanging="180"/>
+      </w:pPr>
+    </w:lvl>
+    <w:lvl w:ilvl="6" w:tplc="0406000F" w:tentative="1">
+      <w:start w:val="1"/>
+      <w:numFmt w:val="decimal"/>
+      <w:lvlText w:val="%7."/>
+      <w:lvlJc w:val="left"/>
+      <w:pPr>
+        <w:ind w:left="5040" w:hanging="360"/>
+      </w:pPr>
+    </w:lvl>
+    <w:lvl w:ilvl="7" w:tplc="04060019" w:tentative="1">
+      <w:start w:val="1"/>
+      <w:numFmt w:val="lowerLetter"/>
+      <w:lvlText w:val="%8."/>
+      <w:lvlJc w:val="left"/>
+      <w:pPr>
+        <w:ind w:left="5760" w:hanging="360"/>
+      </w:pPr>
+    </w:lvl>
+    <w:lvl w:ilvl="8" w:tplc="0406001B" w:tentative="1">
+      <w:start w:val="1"/>
+      <w:numFmt w:val="lowerRoman"/>
+      <w:lvlText w:val="%9."/>
+      <w:lvlJc w:val="right"/>
+      <w:pPr>
+        <w:ind w:left="6480" w:hanging="180"/>
+      </w:pPr>
+    </w:lvl>
+  </w:abstractNum>
+  <w:num w:numId="1">
+    <w:abstractNumId w:val="0"/>
+  </w:num>
+</w:numbering>
+</file>
+
 <file path=word/styles.xml><?xml version="1.0" encoding="utf-8"?>
-<w:styles xmlns:mc="http://schemas.openxmlformats.org/markup-compatibility/2006" xmlns:r="http://schemas.openxmlformats.org/officeDocument/2006/relationships" xmlns:w="http://schemas.openxmlformats.org/wordprocessingml/2006/main" xmlns:w14="http://schemas.microsoft.com/office/word/2010/wordml" mc:Ignorable="w14">
+<w:styles xmlns:r="http://schemas.openxmlformats.org/officeDocument/2006/relationships" xmlns:w="http://schemas.openxmlformats.org/wordprocessingml/2006/main">
   <w:docDefaults>
     <w:rPrDefault>
       <w:rPr>
@@ -6545,6 +7949,30 @@
       <w:color w:val="595959" w:themeColor="text1" w:themeTint="A6"/>
     </w:rPr>
   </w:style>
+  <w:style w:type="paragraph" w:styleId="Overskrift4">
+    <w:name w:val="heading 4"/>
+    <w:basedOn w:val="Normal"/>
+    <w:next w:val="Normal"/>
+    <w:link w:val="Overskrift4Tegn"/>
+    <w:uiPriority w:val="9"/>
+    <w:unhideWhenUsed/>
+    <w:qFormat/>
+    <w:rsid w:val="001E30B0"/>
+    <w:pPr>
+      <w:keepNext/>
+      <w:keepLines/>
+      <w:spacing w:before="200" w:after="0"/>
+      <w:outlineLvl w:val="3"/>
+    </w:pPr>
+    <w:rPr>
+      <w:rFonts w:asciiTheme="majorHAnsi" w:eastAsiaTheme="majorEastAsia" w:hAnsiTheme="majorHAnsi" w:cstheme="majorBidi"/>
+      <w:b/>
+      <w:bCs/>
+      <w:i/>
+      <w:iCs/>
+      <w:color w:val="404040" w:themeColor="text1" w:themeTint="BF"/>
+    </w:rPr>
+  </w:style>
   <w:style w:type="character" w:default="1" w:styleId="Standardskrifttypeiafsnit">
     <w:name w:val="Default Paragraph Font"/>
     <w:uiPriority w:val="1"/>
@@ -6556,6 +7984,7 @@
     <w:uiPriority w:val="99"/>
     <w:semiHidden/>
     <w:unhideWhenUsed/>
+    <w:qFormat/>
     <w:tblPr>
       <w:tblInd w:w="0" w:type="dxa"/>
       <w:tblCellMar>
@@ -7181,6 +8610,50 @@
         <w:shd w:val="clear" w:color="auto" w:fill="808080" w:themeFill="text1" w:themeFillTint="7F"/>
       </w:tcPr>
     </w:tblStylePr>
+  </w:style>
+  <w:style w:type="paragraph" w:styleId="Listeafsnit">
+    <w:name w:val="List Paragraph"/>
+    <w:basedOn w:val="Normal"/>
+    <w:uiPriority w:val="34"/>
+    <w:qFormat/>
+    <w:rsid w:val="001E30B0"/>
+    <w:pPr>
+      <w:spacing w:after="120" w:line="240" w:lineRule="auto"/>
+      <w:ind w:left="720"/>
+      <w:contextualSpacing/>
+    </w:pPr>
+    <w:rPr>
+      <w:rFonts w:ascii="Times New Roman" w:eastAsia="Calibri" w:hAnsi="Times New Roman" w:cs="Times New Roman"/>
+      <w:sz w:val="24"/>
+    </w:rPr>
+  </w:style>
+  <w:style w:type="character" w:customStyle="1" w:styleId="Overskrift4Tegn">
+    <w:name w:val="Overskrift 4 Tegn"/>
+    <w:basedOn w:val="Standardskrifttypeiafsnit"/>
+    <w:link w:val="Overskrift4"/>
+    <w:uiPriority w:val="9"/>
+    <w:rsid w:val="001E30B0"/>
+    <w:rPr>
+      <w:rFonts w:asciiTheme="majorHAnsi" w:eastAsiaTheme="majorEastAsia" w:hAnsiTheme="majorHAnsi" w:cstheme="majorBidi"/>
+      <w:b/>
+      <w:bCs/>
+      <w:i/>
+      <w:iCs/>
+      <w:color w:val="404040" w:themeColor="text1" w:themeTint="BF"/>
+    </w:rPr>
+  </w:style>
+  <w:style w:type="paragraph" w:styleId="Indholdsfortegnelse3">
+    <w:name w:val="toc 3"/>
+    <w:basedOn w:val="Normal"/>
+    <w:next w:val="Normal"/>
+    <w:autoRedefine/>
+    <w:uiPriority w:val="39"/>
+    <w:unhideWhenUsed/>
+    <w:rsid w:val="001E30B0"/>
+    <w:pPr>
+      <w:spacing w:after="100"/>
+      <w:ind w:left="440"/>
+    </w:pPr>
   </w:style>
 </w:styles>
 </file>
@@ -7986,7 +9459,7 @@
 </file>
 
 <file path=customXml/itemProps2.xml><?xml version="1.0" encoding="utf-8"?>
-<ds:datastoreItem xmlns:ds="http://schemas.openxmlformats.org/officeDocument/2006/customXml" ds:itemID="{FB8E1927-36BB-48F5-9B98-E8577F79A249}">
+<ds:datastoreItem xmlns:ds="http://schemas.openxmlformats.org/officeDocument/2006/customXml" ds:itemID="{826580AD-00FD-4FED-AD68-D3AC70F763FE}">
   <ds:schemaRefs>
     <ds:schemaRef ds:uri="http://schemas.openxmlformats.org/officeDocument/2006/bibliography"/>
   </ds:schemaRefs>

</xml_diff>